<commit_message>
Created class files and test files for the building block classes.
</commit_message>
<xml_diff>
--- a/WordCloud_Design.docx
+++ b/WordCloud_Design.docx
@@ -190,12 +190,6 @@
       </w:r>
     </w:p>
     <w:p>
-      <w:pPr>
-        <w:rPr>
-          <w:b/>
-          <w:sz w:val="32"/>
-        </w:rPr>
-      </w:pPr>
       <w:r>
         <w:rPr>
           <w:sz w:val="24"/>
@@ -237,6 +231,16 @@
       <w:r>
         <w:t>.</w:t>
       </w:r>
+    </w:p>
+    <w:p>
+      <w:pPr>
+        <w:rPr>
+          <w:b/>
+          <w:sz w:val="32"/>
+        </w:rPr>
+      </w:pPr>
+      <w:bookmarkStart w:id="0" w:name="_GoBack"/>
+      <w:bookmarkEnd w:id="0"/>
       <w:r>
         <w:rPr>
           <w:b/>
@@ -629,8 +633,6 @@
         </w:rPr>
         <w:t>to_string() (overloaded method)</w:t>
       </w:r>
-      <w:bookmarkStart w:id="0" w:name="_GoBack"/>
-      <w:bookmarkEnd w:id="0"/>
     </w:p>
     <w:p>
       <w:pPr>
@@ -2240,7 +2242,7 @@
           <w:rPr>
             <w:noProof/>
           </w:rPr>
-          <w:t>3</w:t>
+          <w:t>1</w:t>
         </w:r>
         <w:r>
           <w:rPr>
@@ -5156,7 +5158,7 @@
 </file>
 
 <file path=customXml/itemProps1.xml><?xml version="1.0" encoding="utf-8"?>
-<ds:datastoreItem xmlns:ds="http://schemas.openxmlformats.org/officeDocument/2006/customXml" ds:itemID="{9B2CDDCD-A3AC-4478-86A1-5D0DA428388A}">
+<ds:datastoreItem xmlns:ds="http://schemas.openxmlformats.org/officeDocument/2006/customXml" ds:itemID="{8983EF4D-37A5-49C2-9577-DE2358263CF8}">
   <ds:schemaRefs>
     <ds:schemaRef ds:uri="http://schemas.openxmlformats.org/officeDocument/2006/bibliography"/>
   </ds:schemaRefs>

</xml_diff>

<commit_message>
The first whispers of actual coding... Added some skeleton methods and whatnot to the three building block classes.
</commit_message>
<xml_diff>
--- a/WordCloud_Design.docx
+++ b/WordCloud_Design.docx
@@ -239,144 +239,162 @@
           <w:sz w:val="32"/>
         </w:rPr>
       </w:pPr>
+      <w:r>
+        <w:rPr>
+          <w:b/>
+          <w:sz w:val="32"/>
+        </w:rPr>
+        <w:br w:type="page"/>
+      </w:r>
+    </w:p>
+    <w:p>
+      <w:pPr>
+        <w:jc w:val="center"/>
+        <w:rPr>
+          <w:b/>
+          <w:sz w:val="32"/>
+        </w:rPr>
+      </w:pPr>
+      <w:r>
+        <w:rPr>
+          <w:b/>
+          <w:sz w:val="32"/>
+        </w:rPr>
+        <w:lastRenderedPageBreak/>
+        <w:t>Document Class</w:t>
+      </w:r>
+    </w:p>
+    <w:p>
+      <w:pPr>
+        <w:rPr>
+          <w:b/>
+          <w:sz w:val="32"/>
+        </w:rPr>
+      </w:pPr>
+      <w:r>
+        <w:rPr>
+          <w:b/>
+          <w:sz w:val="24"/>
+          <w:u w:val="single"/>
+        </w:rPr>
+        <w:t>Description:</w:t>
+      </w:r>
+      <w:r>
+        <w:rPr>
+          <w:sz w:val="24"/>
+        </w:rPr>
+        <w:t xml:space="preserve"> This class represents a document object (such as a single Supreme Court opinion). A typical object will consist of the document’s text and a metadata object consisting of various fields relevant to the document.</w:t>
+      </w:r>
+      <w:r>
+        <w:rPr>
+          <w:sz w:val="24"/>
+        </w:rPr>
+        <w:t xml:space="preserve"> We will subclass this class for each type of document we will use.</w:t>
+      </w:r>
+    </w:p>
+    <w:p>
+      <w:pPr>
+        <w:rPr>
+          <w:b/>
+          <w:sz w:val="24"/>
+          <w:u w:val="single"/>
+        </w:rPr>
+      </w:pPr>
+      <w:r>
+        <w:rPr>
+          <w:b/>
+          <w:sz w:val="24"/>
+          <w:u w:val="single"/>
+        </w:rPr>
+        <w:t>Init params:</w:t>
+      </w:r>
+    </w:p>
+    <w:p>
+      <w:r>
+        <w:rPr>
+          <w:b/>
+          <w:sz w:val="24"/>
+          <w:u w:val="single"/>
+        </w:rPr>
+        <w:t>Data members:</w:t>
+      </w:r>
+      <w:r>
+        <w:t xml:space="preserve"> </w:t>
+      </w:r>
+    </w:p>
+    <w:p>
+      <w:pPr>
+        <w:pStyle w:val="ListParagraph"/>
+        <w:numPr>
+          <w:ilvl w:val="0"/>
+          <w:numId w:val="1"/>
+        </w:numPr>
+      </w:pPr>
+      <w:r>
+        <w:t>doc_text</w:t>
+      </w:r>
+    </w:p>
+    <w:p>
+      <w:pPr>
+        <w:pStyle w:val="ListParagraph"/>
+        <w:numPr>
+          <w:ilvl w:val="0"/>
+          <w:numId w:val="1"/>
+        </w:numPr>
+      </w:pPr>
+      <w:r>
+        <w:t>doc_metadata (Metadata object)</w:t>
+      </w:r>
+    </w:p>
+    <w:p>
+      <w:pPr>
+        <w:pStyle w:val="ListParagraph"/>
+        <w:numPr>
+          <w:ilvl w:val="0"/>
+          <w:numId w:val="1"/>
+        </w:numPr>
+      </w:pPr>
+      <w:r>
+        <w:t>word_count</w:t>
+      </w:r>
+      <w:r>
+        <w:t xml:space="preserve"> (how many words are in the text of the document)</w:t>
+      </w:r>
+    </w:p>
+    <w:p>
+      <w:pPr>
+        <w:rPr>
+          <w:sz w:val="24"/>
+        </w:rPr>
+      </w:pPr>
+      <w:r>
+        <w:rPr>
+          <w:b/>
+          <w:sz w:val="24"/>
+          <w:u w:val="single"/>
+        </w:rPr>
+        <w:t>Methods:</w:t>
+      </w:r>
+    </w:p>
+    <w:p>
+      <w:pPr>
+        <w:pStyle w:val="ListParagraph"/>
+        <w:numPr>
+          <w:ilvl w:val="0"/>
+          <w:numId w:val="18"/>
+        </w:numPr>
+        <w:rPr>
+          <w:sz w:val="24"/>
+        </w:rPr>
+      </w:pPr>
+      <w:r>
+        <w:rPr>
+          <w:sz w:val="24"/>
+        </w:rPr>
+        <w:t>count_words(text) (performs basic wordcount on text)</w:t>
+      </w:r>
       <w:bookmarkStart w:id="0" w:name="_GoBack"/>
       <w:bookmarkEnd w:id="0"/>
-      <w:r>
-        <w:rPr>
-          <w:b/>
-          <w:sz w:val="32"/>
-        </w:rPr>
-        <w:br w:type="page"/>
-      </w:r>
-    </w:p>
-    <w:p>
-      <w:pPr>
-        <w:jc w:val="center"/>
-        <w:rPr>
-          <w:b/>
-          <w:sz w:val="32"/>
-        </w:rPr>
-      </w:pPr>
-      <w:r>
-        <w:rPr>
-          <w:b/>
-          <w:sz w:val="32"/>
-        </w:rPr>
-        <w:lastRenderedPageBreak/>
-        <w:t>Document Class</w:t>
-      </w:r>
-    </w:p>
-    <w:p>
-      <w:pPr>
-        <w:rPr>
-          <w:b/>
-          <w:sz w:val="32"/>
-        </w:rPr>
-      </w:pPr>
-      <w:r>
-        <w:rPr>
-          <w:b/>
-          <w:sz w:val="24"/>
-          <w:u w:val="single"/>
-        </w:rPr>
-        <w:t>Description:</w:t>
-      </w:r>
-      <w:r>
-        <w:rPr>
-          <w:sz w:val="24"/>
-        </w:rPr>
-        <w:t xml:space="preserve"> This class represents a document object (such as a single Supreme Court opinion). A typical object will consist of the document’s text and a metadata object consisting of various fields relevant to the document.</w:t>
-      </w:r>
-      <w:r>
-        <w:rPr>
-          <w:sz w:val="24"/>
-        </w:rPr>
-        <w:t xml:space="preserve"> We will subclass this class for each type of document we will use.</w:t>
-      </w:r>
-    </w:p>
-    <w:p>
-      <w:pPr>
-        <w:rPr>
-          <w:b/>
-          <w:sz w:val="24"/>
-          <w:u w:val="single"/>
-        </w:rPr>
-      </w:pPr>
-      <w:r>
-        <w:rPr>
-          <w:b/>
-          <w:sz w:val="24"/>
-          <w:u w:val="single"/>
-        </w:rPr>
-        <w:t>Init params:</w:t>
-      </w:r>
-    </w:p>
-    <w:p>
-      <w:r>
-        <w:rPr>
-          <w:b/>
-          <w:sz w:val="24"/>
-          <w:u w:val="single"/>
-        </w:rPr>
-        <w:t>Data members:</w:t>
-      </w:r>
-      <w:r>
-        <w:t xml:space="preserve"> </w:t>
-      </w:r>
-    </w:p>
-    <w:p>
-      <w:pPr>
-        <w:pStyle w:val="ListParagraph"/>
-        <w:numPr>
-          <w:ilvl w:val="0"/>
-          <w:numId w:val="1"/>
-        </w:numPr>
-      </w:pPr>
-      <w:r>
-        <w:t>doc_text</w:t>
-      </w:r>
-    </w:p>
-    <w:p>
-      <w:pPr>
-        <w:pStyle w:val="ListParagraph"/>
-        <w:numPr>
-          <w:ilvl w:val="0"/>
-          <w:numId w:val="1"/>
-        </w:numPr>
-      </w:pPr>
-      <w:r>
-        <w:t>doc_metadata (Metadata object)</w:t>
-      </w:r>
-    </w:p>
-    <w:p>
-      <w:pPr>
-        <w:pStyle w:val="ListParagraph"/>
-        <w:numPr>
-          <w:ilvl w:val="0"/>
-          <w:numId w:val="1"/>
-        </w:numPr>
-      </w:pPr>
-      <w:r>
-        <w:t>word_count</w:t>
-      </w:r>
-      <w:r>
-        <w:t xml:space="preserve"> (how many words are in the text of the document)</w:t>
-      </w:r>
-    </w:p>
-    <w:p>
-      <w:pPr>
-        <w:rPr>
-          <w:sz w:val="24"/>
-        </w:rPr>
-      </w:pPr>
-      <w:r>
-        <w:rPr>
-          <w:b/>
-          <w:sz w:val="24"/>
-          <w:u w:val="single"/>
-        </w:rPr>
-        <w:t>Methods:</w:t>
-      </w:r>
     </w:p>
     <w:p>
       <w:pPr>
@@ -447,7 +465,13 @@
         <w:rPr>
           <w:sz w:val="24"/>
         </w:rPr>
-        <w:t>to_string() (overloaded method)</w:t>
+        <w:t>__str__</w:t>
+      </w:r>
+      <w:r>
+        <w:rPr>
+          <w:sz w:val="24"/>
+        </w:rPr>
+        <w:t>() (overloaded method)</w:t>
       </w:r>
     </w:p>
     <w:p>
@@ -631,7 +655,13 @@
         <w:rPr>
           <w:sz w:val="24"/>
         </w:rPr>
-        <w:t>to_string() (overloaded method)</w:t>
+        <w:t>__str__</w:t>
+      </w:r>
+      <w:r>
+        <w:rPr>
+          <w:sz w:val="24"/>
+        </w:rPr>
+        <w:t>() (overloaded method)</w:t>
       </w:r>
     </w:p>
     <w:p>
@@ -795,6 +825,24 @@
         <w:rPr>
           <w:sz w:val="24"/>
         </w:rPr>
+        <w:t>count_words(text) (performs basic wordcount on text)</w:t>
+      </w:r>
+    </w:p>
+    <w:p>
+      <w:pPr>
+        <w:pStyle w:val="ListParagraph"/>
+        <w:numPr>
+          <w:ilvl w:val="0"/>
+          <w:numId w:val="15"/>
+        </w:numPr>
+        <w:rPr>
+          <w:sz w:val="24"/>
+        </w:rPr>
+      </w:pPr>
+      <w:r>
+        <w:rPr>
+          <w:sz w:val="24"/>
+        </w:rPr>
         <w:t>write_to_file() (basically, pickle; write the SuperDoc, properly formatted, to a file)</w:t>
       </w:r>
     </w:p>
@@ -831,7 +879,31 @@
         <w:rPr>
           <w:sz w:val="24"/>
         </w:rPr>
-        <w:t>to_string()</w:t>
+        <w:t>print_component_metadata() (display the component metadata, formatted)</w:t>
+      </w:r>
+    </w:p>
+    <w:p>
+      <w:pPr>
+        <w:pStyle w:val="ListParagraph"/>
+        <w:numPr>
+          <w:ilvl w:val="0"/>
+          <w:numId w:val="15"/>
+        </w:numPr>
+        <w:rPr>
+          <w:sz w:val="24"/>
+        </w:rPr>
+      </w:pPr>
+      <w:r>
+        <w:rPr>
+          <w:sz w:val="24"/>
+        </w:rPr>
+        <w:t>__str__</w:t>
+      </w:r>
+      <w:r>
+        <w:rPr>
+          <w:sz w:val="24"/>
+        </w:rPr>
+        <w:t>()</w:t>
       </w:r>
       <w:r>
         <w:rPr>
@@ -2242,7 +2314,7 @@
           <w:rPr>
             <w:noProof/>
           </w:rPr>
-          <w:t>1</w:t>
+          <w:t>2</w:t>
         </w:r>
         <w:r>
           <w:rPr>
@@ -3974,7 +4046,7 @@
         <w:rFonts w:ascii="Symbol" w:hAnsi="Symbol" w:hint="default"/>
       </w:rPr>
     </w:lvl>
-    <w:lvl w:ilvl="1" w:tplc="04090003" w:tentative="1">
+    <w:lvl w:ilvl="1" w:tplc="04090003">
       <w:start w:val="1"/>
       <w:numFmt w:val="bullet"/>
       <w:lvlText w:val="o"/>
@@ -5158,7 +5230,7 @@
 </file>
 
 <file path=customXml/itemProps1.xml><?xml version="1.0" encoding="utf-8"?>
-<ds:datastoreItem xmlns:ds="http://schemas.openxmlformats.org/officeDocument/2006/customXml" ds:itemID="{8983EF4D-37A5-49C2-9577-DE2358263CF8}">
+<ds:datastoreItem xmlns:ds="http://schemas.openxmlformats.org/officeDocument/2006/customXml" ds:itemID="{734AB8FE-4ABD-400B-A8EB-C468691355AD}">
   <ds:schemaRefs>
     <ds:schemaRef ds:uri="http://schemas.openxmlformats.org/officeDocument/2006/bibliography"/>
   </ds:schemaRefs>

</xml_diff>

<commit_message>
Did a lot of work setting up test cases for the building block classes.
</commit_message>
<xml_diff>
--- a/WordCloud_Design.docx
+++ b/WordCloud_Design.docx
@@ -194,13 +194,52 @@
         <w:rPr>
           <w:sz w:val="24"/>
         </w:rPr>
-        <w:t xml:space="preserve">We are approaching the research objective with a highly object-oriented design that can be built incrementally. </w:t>
-      </w:r>
-      <w:r>
-        <w:rPr>
-          <w:sz w:val="24"/>
-        </w:rPr>
-        <w:t>Final delivery of the software is schedule</w:t>
+        <w:t xml:space="preserve">We are approaching the research objective with a highly object-oriented design that </w:t>
+      </w:r>
+      <w:proofErr w:type="gramStart"/>
+      <w:r>
+        <w:rPr>
+          <w:sz w:val="24"/>
+        </w:rPr>
+        <w:t>will</w:t>
+      </w:r>
+      <w:r>
+        <w:rPr>
+          <w:sz w:val="24"/>
+        </w:rPr>
+        <w:t xml:space="preserve"> be built</w:t>
+      </w:r>
+      <w:proofErr w:type="gramEnd"/>
+      <w:r>
+        <w:rPr>
+          <w:sz w:val="24"/>
+        </w:rPr>
+        <w:t xml:space="preserve"> incrementally</w:t>
+      </w:r>
+      <w:r>
+        <w:rPr>
+          <w:sz w:val="24"/>
+        </w:rPr>
+        <w:t xml:space="preserve"> though primarily test-driven development</w:t>
+      </w:r>
+      <w:r>
+        <w:rPr>
+          <w:sz w:val="24"/>
+        </w:rPr>
+        <w:t xml:space="preserve">. </w:t>
+      </w:r>
+      <w:r>
+        <w:rPr>
+          <w:sz w:val="24"/>
+        </w:rPr>
+        <w:t xml:space="preserve">Final delivery of the software </w:t>
+      </w:r>
+      <w:proofErr w:type="gramStart"/>
+      <w:r>
+        <w:rPr>
+          <w:sz w:val="24"/>
+        </w:rPr>
+        <w:t>is schedule</w:t>
       </w:r>
       <w:r>
         <w:rPr>
@@ -208,6 +247,7 @@
         </w:rPr>
         <w:t>d</w:t>
       </w:r>
+      <w:proofErr w:type="gramEnd"/>
       <w:r>
         <w:rPr>
           <w:sz w:val="24"/>
@@ -218,7 +258,21 @@
         <w:rPr>
           <w:sz w:val="24"/>
         </w:rPr>
-        <w:t xml:space="preserve"> The GitHub repository for the project is viewable at </w:t>
+        <w:t xml:space="preserve"> The </w:t>
+      </w:r>
+      <w:proofErr w:type="spellStart"/>
+      <w:r>
+        <w:rPr>
+          <w:sz w:val="24"/>
+        </w:rPr>
+        <w:t>GitHub</w:t>
+      </w:r>
+      <w:proofErr w:type="spellEnd"/>
+      <w:r>
+        <w:rPr>
+          <w:sz w:val="24"/>
+        </w:rPr>
+        <w:t xml:space="preserve"> repository for the project is viewable at </w:t>
       </w:r>
       <w:hyperlink r:id="rId9" w:history="1">
         <w:r>
@@ -300,13 +354,41 @@
           <w:u w:val="single"/>
         </w:rPr>
       </w:pPr>
-      <w:r>
-        <w:rPr>
-          <w:b/>
-          <w:sz w:val="24"/>
-          <w:u w:val="single"/>
-        </w:rPr>
-        <w:t>Init params:</w:t>
+      <w:proofErr w:type="spellStart"/>
+      <w:r>
+        <w:rPr>
+          <w:b/>
+          <w:sz w:val="24"/>
+          <w:u w:val="single"/>
+        </w:rPr>
+        <w:t>Init</w:t>
+      </w:r>
+      <w:proofErr w:type="spellEnd"/>
+      <w:r>
+        <w:rPr>
+          <w:b/>
+          <w:sz w:val="24"/>
+          <w:u w:val="single"/>
+        </w:rPr>
+        <w:t xml:space="preserve"> </w:t>
+      </w:r>
+      <w:proofErr w:type="spellStart"/>
+      <w:r>
+        <w:rPr>
+          <w:b/>
+          <w:sz w:val="24"/>
+          <w:u w:val="single"/>
+        </w:rPr>
+        <w:t>params</w:t>
+      </w:r>
+      <w:proofErr w:type="spellEnd"/>
+      <w:r>
+        <w:rPr>
+          <w:b/>
+          <w:sz w:val="24"/>
+          <w:u w:val="single"/>
+        </w:rPr>
+        <w:t>:</w:t>
       </w:r>
     </w:p>
     <w:p>
@@ -330,9 +412,11 @@
           <w:numId w:val="1"/>
         </w:numPr>
       </w:pPr>
+      <w:proofErr w:type="spellStart"/>
       <w:r>
         <w:t>doc_text</w:t>
       </w:r>
+      <w:proofErr w:type="spellEnd"/>
     </w:p>
     <w:p>
       <w:pPr>
@@ -342,8 +426,13 @@
           <w:numId w:val="1"/>
         </w:numPr>
       </w:pPr>
-      <w:r>
-        <w:t>doc_metadata (Metadata object)</w:t>
+      <w:proofErr w:type="spellStart"/>
+      <w:r>
+        <w:t>doc_metadata</w:t>
+      </w:r>
+      <w:proofErr w:type="spellEnd"/>
+      <w:r>
+        <w:t xml:space="preserve"> (Metadata object)</w:t>
       </w:r>
     </w:p>
     <w:p>
@@ -354,9 +443,11 @@
           <w:numId w:val="1"/>
         </w:numPr>
       </w:pPr>
+      <w:proofErr w:type="spellStart"/>
       <w:r>
         <w:t>word_count</w:t>
       </w:r>
+      <w:proofErr w:type="spellEnd"/>
       <w:r>
         <w:t xml:space="preserve"> (how many words are in the text of the document)</w:t>
       </w:r>
@@ -387,92 +478,311 @@
           <w:sz w:val="24"/>
         </w:rPr>
       </w:pPr>
-      <w:r>
-        <w:rPr>
-          <w:sz w:val="24"/>
-        </w:rPr>
-        <w:t>count_words(text) (performs basic wordcount on text)</w:t>
-      </w:r>
+      <w:proofErr w:type="spellStart"/>
+      <w:r>
+        <w:rPr>
+          <w:sz w:val="24"/>
+        </w:rPr>
+        <w:t>count_words</w:t>
+      </w:r>
+      <w:proofErr w:type="spellEnd"/>
+      <w:r>
+        <w:rPr>
+          <w:sz w:val="24"/>
+        </w:rPr>
+        <w:t xml:space="preserve">(text) (performs basic </w:t>
+      </w:r>
+      <w:proofErr w:type="spellStart"/>
+      <w:r>
+        <w:rPr>
+          <w:sz w:val="24"/>
+        </w:rPr>
+        <w:t>wordcount</w:t>
+      </w:r>
+      <w:proofErr w:type="spellEnd"/>
+      <w:r>
+        <w:rPr>
+          <w:sz w:val="24"/>
+        </w:rPr>
+        <w:t xml:space="preserve"> on text)</w:t>
+      </w:r>
+    </w:p>
+    <w:p>
+      <w:pPr>
+        <w:pStyle w:val="ListParagraph"/>
+        <w:numPr>
+          <w:ilvl w:val="0"/>
+          <w:numId w:val="18"/>
+        </w:numPr>
+        <w:rPr>
+          <w:sz w:val="24"/>
+        </w:rPr>
+      </w:pPr>
+      <w:proofErr w:type="spellStart"/>
+      <w:r>
+        <w:rPr>
+          <w:sz w:val="24"/>
+        </w:rPr>
+        <w:t>write_to_file</w:t>
+      </w:r>
+      <w:proofErr w:type="spellEnd"/>
+      <w:r>
+        <w:rPr>
+          <w:sz w:val="24"/>
+        </w:rPr>
+        <w:t>() (basically, pickle; write the Document, properly formatted, to file)</w:t>
+      </w:r>
+    </w:p>
+    <w:p>
+      <w:pPr>
+        <w:pStyle w:val="ListParagraph"/>
+        <w:numPr>
+          <w:ilvl w:val="0"/>
+          <w:numId w:val="18"/>
+        </w:numPr>
+        <w:rPr>
+          <w:sz w:val="24"/>
+        </w:rPr>
+      </w:pPr>
+      <w:proofErr w:type="spellStart"/>
+      <w:r>
+        <w:rPr>
+          <w:sz w:val="24"/>
+        </w:rPr>
+        <w:t>print_doc</w:t>
+      </w:r>
+      <w:proofErr w:type="spellEnd"/>
+      <w:r>
+        <w:rPr>
+          <w:sz w:val="24"/>
+        </w:rPr>
+        <w:t>() (display the Document with its metadata)</w:t>
+      </w:r>
+    </w:p>
+    <w:p>
+      <w:pPr>
+        <w:pStyle w:val="ListParagraph"/>
+        <w:numPr>
+          <w:ilvl w:val="0"/>
+          <w:numId w:val="18"/>
+        </w:numPr>
+        <w:rPr>
+          <w:sz w:val="24"/>
+        </w:rPr>
+      </w:pPr>
+      <w:proofErr w:type="spellStart"/>
+      <w:r>
+        <w:rPr>
+          <w:sz w:val="24"/>
+        </w:rPr>
+        <w:t>print_metadata</w:t>
+      </w:r>
+      <w:proofErr w:type="spellEnd"/>
+      <w:r>
+        <w:rPr>
+          <w:sz w:val="24"/>
+        </w:rPr>
+        <w:t>() (display the Document’s metadata)</w:t>
+      </w:r>
+    </w:p>
+    <w:p>
+      <w:pPr>
+        <w:pStyle w:val="ListParagraph"/>
+        <w:numPr>
+          <w:ilvl w:val="0"/>
+          <w:numId w:val="18"/>
+        </w:numPr>
+        <w:rPr>
+          <w:sz w:val="24"/>
+        </w:rPr>
+      </w:pPr>
+      <w:r>
+        <w:rPr>
+          <w:sz w:val="24"/>
+        </w:rPr>
+        <w:t>__</w:t>
+      </w:r>
+      <w:proofErr w:type="spellStart"/>
+      <w:r>
+        <w:rPr>
+          <w:sz w:val="24"/>
+        </w:rPr>
+        <w:t>str</w:t>
+      </w:r>
+      <w:proofErr w:type="spellEnd"/>
+      <w:r>
+        <w:rPr>
+          <w:sz w:val="24"/>
+        </w:rPr>
+        <w:t>__</w:t>
+      </w:r>
+      <w:r>
+        <w:rPr>
+          <w:sz w:val="24"/>
+        </w:rPr>
+        <w:t>() (overloaded method)</w:t>
+      </w:r>
+    </w:p>
+    <w:p>
+      <w:pPr>
+        <w:rPr>
+          <w:sz w:val="24"/>
+        </w:rPr>
+      </w:pPr>
+    </w:p>
+    <w:p>
+      <w:pPr>
+        <w:rPr>
+          <w:b/>
+          <w:sz w:val="24"/>
+          <w:u w:val="single"/>
+        </w:rPr>
+      </w:pPr>
+      <w:r>
+        <w:rPr>
+          <w:b/>
+          <w:sz w:val="24"/>
+          <w:u w:val="single"/>
+        </w:rPr>
+        <w:t>Test Cases</w:t>
+      </w:r>
+      <w:r>
+        <w:rPr>
+          <w:b/>
+          <w:sz w:val="24"/>
+          <w:u w:val="single"/>
+        </w:rPr>
+        <w:t>:</w:t>
+      </w:r>
+    </w:p>
+    <w:p>
+      <w:pPr>
+        <w:pStyle w:val="ListParagraph"/>
+        <w:numPr>
+          <w:ilvl w:val="0"/>
+          <w:numId w:val="27"/>
+        </w:numPr>
+        <w:rPr>
+          <w:sz w:val="24"/>
+        </w:rPr>
+      </w:pPr>
+      <w:r>
+        <w:rPr>
+          <w:sz w:val="24"/>
+        </w:rPr>
+        <w:t>Verify serialization/pickle</w:t>
+      </w:r>
+    </w:p>
+    <w:p>
+      <w:pPr>
+        <w:pStyle w:val="ListParagraph"/>
+        <w:numPr>
+          <w:ilvl w:val="0"/>
+          <w:numId w:val="27"/>
+        </w:numPr>
+        <w:rPr>
+          <w:sz w:val="24"/>
+        </w:rPr>
+      </w:pPr>
+      <w:r>
+        <w:rPr>
+          <w:sz w:val="24"/>
+        </w:rPr>
+        <w:t>Verify __</w:t>
+      </w:r>
+      <w:proofErr w:type="spellStart"/>
+      <w:r>
+        <w:rPr>
+          <w:sz w:val="24"/>
+        </w:rPr>
+        <w:t>str</w:t>
+      </w:r>
+      <w:proofErr w:type="spellEnd"/>
+      <w:r>
+        <w:rPr>
+          <w:sz w:val="24"/>
+        </w:rPr>
+        <w:t>__</w:t>
+      </w:r>
+    </w:p>
+    <w:p>
+      <w:pPr>
+        <w:pStyle w:val="ListParagraph"/>
+        <w:numPr>
+          <w:ilvl w:val="0"/>
+          <w:numId w:val="27"/>
+        </w:numPr>
+        <w:rPr>
+          <w:sz w:val="24"/>
+        </w:rPr>
+      </w:pPr>
+      <w:r>
+        <w:rPr>
+          <w:sz w:val="24"/>
+        </w:rPr>
+        <w:t xml:space="preserve">Verify </w:t>
+      </w:r>
+      <w:proofErr w:type="spellStart"/>
+      <w:r>
+        <w:rPr>
+          <w:sz w:val="24"/>
+        </w:rPr>
+        <w:t>count_words</w:t>
+      </w:r>
+      <w:proofErr w:type="spellEnd"/>
+    </w:p>
+    <w:p>
+      <w:pPr>
+        <w:pStyle w:val="ListParagraph"/>
+        <w:numPr>
+          <w:ilvl w:val="0"/>
+          <w:numId w:val="27"/>
+        </w:numPr>
+        <w:rPr>
+          <w:sz w:val="24"/>
+        </w:rPr>
+      </w:pPr>
+      <w:r>
+        <w:rPr>
+          <w:sz w:val="24"/>
+        </w:rPr>
+        <w:t>Verify print methods</w:t>
+      </w:r>
+    </w:p>
+    <w:p>
+      <w:pPr>
+        <w:pStyle w:val="ListParagraph"/>
+        <w:numPr>
+          <w:ilvl w:val="0"/>
+          <w:numId w:val="27"/>
+        </w:numPr>
+        <w:rPr>
+          <w:sz w:val="24"/>
+        </w:rPr>
+      </w:pPr>
+      <w:r>
+        <w:rPr>
+          <w:sz w:val="24"/>
+        </w:rPr>
+        <w:t>output file not writable</w:t>
+      </w:r>
+    </w:p>
+    <w:p>
+      <w:pPr>
+        <w:pStyle w:val="ListParagraph"/>
+        <w:rPr>
+          <w:sz w:val="24"/>
+        </w:rPr>
+      </w:pPr>
       <w:bookmarkStart w:id="0" w:name="_GoBack"/>
       <w:bookmarkEnd w:id="0"/>
     </w:p>
     <w:p>
       <w:pPr>
-        <w:pStyle w:val="ListParagraph"/>
-        <w:numPr>
-          <w:ilvl w:val="0"/>
-          <w:numId w:val="18"/>
-        </w:numPr>
-        <w:rPr>
-          <w:sz w:val="24"/>
-        </w:rPr>
-      </w:pPr>
-      <w:r>
-        <w:rPr>
-          <w:sz w:val="24"/>
-        </w:rPr>
-        <w:t>write_to_file() (basically, pickle; write the Document, properly formatted, to file)</w:t>
-      </w:r>
-    </w:p>
-    <w:p>
-      <w:pPr>
-        <w:pStyle w:val="ListParagraph"/>
-        <w:numPr>
-          <w:ilvl w:val="0"/>
-          <w:numId w:val="18"/>
-        </w:numPr>
-        <w:rPr>
-          <w:sz w:val="24"/>
-        </w:rPr>
-      </w:pPr>
-      <w:r>
-        <w:rPr>
-          <w:sz w:val="24"/>
-        </w:rPr>
-        <w:t>print_doc() (display the Document with its metadata)</w:t>
-      </w:r>
-    </w:p>
-    <w:p>
-      <w:pPr>
-        <w:pStyle w:val="ListParagraph"/>
-        <w:numPr>
-          <w:ilvl w:val="0"/>
-          <w:numId w:val="18"/>
-        </w:numPr>
-        <w:rPr>
-          <w:sz w:val="24"/>
-        </w:rPr>
-      </w:pPr>
-      <w:r>
-        <w:rPr>
-          <w:sz w:val="24"/>
-        </w:rPr>
-        <w:t>print_metadata() (display the Document’s metadata)</w:t>
-      </w:r>
-    </w:p>
-    <w:p>
-      <w:pPr>
-        <w:pStyle w:val="ListParagraph"/>
-        <w:numPr>
-          <w:ilvl w:val="0"/>
-          <w:numId w:val="18"/>
-        </w:numPr>
-        <w:rPr>
-          <w:sz w:val="24"/>
-        </w:rPr>
-      </w:pPr>
-      <w:r>
-        <w:rPr>
-          <w:sz w:val="24"/>
-        </w:rPr>
-        <w:t>__str__</w:t>
-      </w:r>
-      <w:r>
-        <w:rPr>
-          <w:sz w:val="24"/>
-        </w:rPr>
-        <w:t>() (overloaded method)</w:t>
-      </w:r>
+        <w:rPr>
+          <w:sz w:val="24"/>
+        </w:rPr>
+      </w:pPr>
     </w:p>
     <w:p>
       <w:pPr>
@@ -563,13 +873,41 @@
           <w:u w:val="single"/>
         </w:rPr>
       </w:pPr>
-      <w:r>
-        <w:rPr>
-          <w:b/>
-          <w:sz w:val="24"/>
-          <w:u w:val="single"/>
-        </w:rPr>
-        <w:t>Init params:</w:t>
+      <w:proofErr w:type="spellStart"/>
+      <w:r>
+        <w:rPr>
+          <w:b/>
+          <w:sz w:val="24"/>
+          <w:u w:val="single"/>
+        </w:rPr>
+        <w:t>Init</w:t>
+      </w:r>
+      <w:proofErr w:type="spellEnd"/>
+      <w:r>
+        <w:rPr>
+          <w:b/>
+          <w:sz w:val="24"/>
+          <w:u w:val="single"/>
+        </w:rPr>
+        <w:t xml:space="preserve"> </w:t>
+      </w:r>
+      <w:proofErr w:type="spellStart"/>
+      <w:r>
+        <w:rPr>
+          <w:b/>
+          <w:sz w:val="24"/>
+          <w:u w:val="single"/>
+        </w:rPr>
+        <w:t>params</w:t>
+      </w:r>
+      <w:proofErr w:type="spellEnd"/>
+      <w:r>
+        <w:rPr>
+          <w:b/>
+          <w:sz w:val="24"/>
+          <w:u w:val="single"/>
+        </w:rPr>
+        <w:t>:</w:t>
       </w:r>
     </w:p>
     <w:p>
@@ -633,11 +971,19 @@
           <w:sz w:val="24"/>
         </w:rPr>
       </w:pPr>
-      <w:r>
-        <w:rPr>
-          <w:sz w:val="24"/>
-        </w:rPr>
-        <w:t>print_fields() (print the fields within the Metadata class)</w:t>
+      <w:proofErr w:type="spellStart"/>
+      <w:r>
+        <w:rPr>
+          <w:sz w:val="24"/>
+        </w:rPr>
+        <w:t>print_fields</w:t>
+      </w:r>
+      <w:proofErr w:type="spellEnd"/>
+      <w:r>
+        <w:rPr>
+          <w:sz w:val="24"/>
+        </w:rPr>
+        <w:t>() (print the fields within the Metadata class)</w:t>
       </w:r>
     </w:p>
     <w:p>
@@ -655,7 +1001,21 @@
         <w:rPr>
           <w:sz w:val="24"/>
         </w:rPr>
-        <w:t>__str__</w:t>
+        <w:t>__</w:t>
+      </w:r>
+      <w:proofErr w:type="spellStart"/>
+      <w:r>
+        <w:rPr>
+          <w:sz w:val="24"/>
+        </w:rPr>
+        <w:t>str</w:t>
+      </w:r>
+      <w:proofErr w:type="spellEnd"/>
+      <w:r>
+        <w:rPr>
+          <w:sz w:val="24"/>
+        </w:rPr>
+        <w:t>__</w:t>
       </w:r>
       <w:r>
         <w:rPr>
@@ -666,6 +1026,103 @@
     </w:p>
     <w:p>
       <w:pPr>
+        <w:rPr>
+          <w:sz w:val="24"/>
+        </w:rPr>
+      </w:pPr>
+    </w:p>
+    <w:p>
+      <w:pPr>
+        <w:rPr>
+          <w:b/>
+          <w:sz w:val="24"/>
+          <w:u w:val="single"/>
+        </w:rPr>
+      </w:pPr>
+      <w:r>
+        <w:rPr>
+          <w:b/>
+          <w:sz w:val="24"/>
+          <w:u w:val="single"/>
+        </w:rPr>
+        <w:t>Test Cases</w:t>
+      </w:r>
+      <w:r>
+        <w:rPr>
+          <w:b/>
+          <w:sz w:val="24"/>
+          <w:u w:val="single"/>
+        </w:rPr>
+        <w:t>:</w:t>
+      </w:r>
+    </w:p>
+    <w:p>
+      <w:pPr>
+        <w:pStyle w:val="ListParagraph"/>
+        <w:numPr>
+          <w:ilvl w:val="0"/>
+          <w:numId w:val="26"/>
+        </w:numPr>
+        <w:rPr>
+          <w:sz w:val="24"/>
+        </w:rPr>
+      </w:pPr>
+      <w:r>
+        <w:rPr>
+          <w:sz w:val="24"/>
+        </w:rPr>
+        <w:t>Verify __</w:t>
+      </w:r>
+      <w:proofErr w:type="spellStart"/>
+      <w:r>
+        <w:rPr>
+          <w:sz w:val="24"/>
+        </w:rPr>
+        <w:t>str</w:t>
+      </w:r>
+      <w:proofErr w:type="spellEnd"/>
+      <w:r>
+        <w:rPr>
+          <w:sz w:val="24"/>
+        </w:rPr>
+        <w:t>__</w:t>
+      </w:r>
+    </w:p>
+    <w:p>
+      <w:pPr>
+        <w:pStyle w:val="ListParagraph"/>
+        <w:numPr>
+          <w:ilvl w:val="0"/>
+          <w:numId w:val="26"/>
+        </w:numPr>
+        <w:rPr>
+          <w:sz w:val="24"/>
+        </w:rPr>
+      </w:pPr>
+      <w:r>
+        <w:rPr>
+          <w:sz w:val="24"/>
+        </w:rPr>
+        <w:t xml:space="preserve">Verify </w:t>
+      </w:r>
+      <w:proofErr w:type="spellStart"/>
+      <w:r>
+        <w:rPr>
+          <w:sz w:val="24"/>
+        </w:rPr>
+        <w:t>print_fields</w:t>
+      </w:r>
+      <w:proofErr w:type="spellEnd"/>
+    </w:p>
+    <w:p>
+      <w:pPr>
+        <w:rPr>
+          <w:sz w:val="24"/>
+        </w:rPr>
+      </w:pPr>
+    </w:p>
+    <w:p>
+      <w:pPr>
         <w:jc w:val="center"/>
         <w:rPr>
           <w:b/>
@@ -679,13 +1136,22 @@
         </w:rPr>
         <w:br w:type="column"/>
       </w:r>
+      <w:proofErr w:type="spellStart"/>
       <w:r>
         <w:rPr>
           <w:b/>
           <w:sz w:val="32"/>
         </w:rPr>
         <w:lastRenderedPageBreak/>
-        <w:t>SuperDoc Class</w:t>
+        <w:t>SuperDoc</w:t>
+      </w:r>
+      <w:proofErr w:type="spellEnd"/>
+      <w:r>
+        <w:rPr>
+          <w:b/>
+          <w:sz w:val="32"/>
+        </w:rPr>
+        <w:t xml:space="preserve"> Class</w:t>
       </w:r>
     </w:p>
     <w:p>
@@ -706,22 +1172,78 @@
         <w:rPr>
           <w:sz w:val="24"/>
         </w:rPr>
-        <w:t xml:space="preserve"> A SuperDoc object will consist of a piece of text that represents the concatenation of the text fields from 1+ documents, along with a list of metadata objects – each item in this list will be the metadata from one of the documents that make of the SuperDoc.</w:t>
-      </w:r>
-    </w:p>
-    <w:p>
-      <w:pPr>
-        <w:rPr>
-          <w:sz w:val="24"/>
-        </w:rPr>
-      </w:pPr>
-      <w:r>
-        <w:rPr>
-          <w:b/>
-          <w:sz w:val="24"/>
-          <w:u w:val="single"/>
-        </w:rPr>
-        <w:t>Init params:</w:t>
+        <w:t xml:space="preserve"> A </w:t>
+      </w:r>
+      <w:proofErr w:type="spellStart"/>
+      <w:r>
+        <w:rPr>
+          <w:sz w:val="24"/>
+        </w:rPr>
+        <w:t>SuperDoc</w:t>
+      </w:r>
+      <w:proofErr w:type="spellEnd"/>
+      <w:r>
+        <w:rPr>
+          <w:sz w:val="24"/>
+        </w:rPr>
+        <w:t xml:space="preserve"> object will consist of a piece of text that represents the concatenation of the text fields from 1+ documents, along with a list of metadata objects – each item in this list will be the metadata from one of the documents that make of the </w:t>
+      </w:r>
+      <w:proofErr w:type="spellStart"/>
+      <w:r>
+        <w:rPr>
+          <w:sz w:val="24"/>
+        </w:rPr>
+        <w:t>SuperDoc</w:t>
+      </w:r>
+      <w:proofErr w:type="spellEnd"/>
+      <w:r>
+        <w:rPr>
+          <w:sz w:val="24"/>
+        </w:rPr>
+        <w:t>.</w:t>
+      </w:r>
+    </w:p>
+    <w:p>
+      <w:pPr>
+        <w:rPr>
+          <w:sz w:val="24"/>
+        </w:rPr>
+      </w:pPr>
+      <w:proofErr w:type="spellStart"/>
+      <w:r>
+        <w:rPr>
+          <w:b/>
+          <w:sz w:val="24"/>
+          <w:u w:val="single"/>
+        </w:rPr>
+        <w:t>Init</w:t>
+      </w:r>
+      <w:proofErr w:type="spellEnd"/>
+      <w:r>
+        <w:rPr>
+          <w:b/>
+          <w:sz w:val="24"/>
+          <w:u w:val="single"/>
+        </w:rPr>
+        <w:t xml:space="preserve"> </w:t>
+      </w:r>
+      <w:proofErr w:type="spellStart"/>
+      <w:r>
+        <w:rPr>
+          <w:b/>
+          <w:sz w:val="24"/>
+          <w:u w:val="single"/>
+        </w:rPr>
+        <w:t>params</w:t>
+      </w:r>
+      <w:proofErr w:type="spellEnd"/>
+      <w:r>
+        <w:rPr>
+          <w:b/>
+          <w:sz w:val="24"/>
+          <w:u w:val="single"/>
+        </w:rPr>
+        <w:t>:</w:t>
       </w:r>
     </w:p>
     <w:p>
@@ -752,11 +1274,33 @@
           <w:sz w:val="24"/>
         </w:rPr>
       </w:pPr>
-      <w:r>
-        <w:rPr>
-          <w:sz w:val="24"/>
-        </w:rPr>
-        <w:t>component_metadata (list of Metadata objects) [this is a bad var name]</w:t>
+      <w:proofErr w:type="spellStart"/>
+      <w:r>
+        <w:rPr>
+          <w:sz w:val="24"/>
+        </w:rPr>
+        <w:t>component_metadata</w:t>
+      </w:r>
+      <w:proofErr w:type="spellEnd"/>
+      <w:r>
+        <w:rPr>
+          <w:sz w:val="24"/>
+        </w:rPr>
+        <w:t xml:space="preserve"> (list of Metadata objects) [this is a bad </w:t>
+      </w:r>
+      <w:proofErr w:type="spellStart"/>
+      <w:r>
+        <w:rPr>
+          <w:sz w:val="24"/>
+        </w:rPr>
+        <w:t>var</w:t>
+      </w:r>
+      <w:proofErr w:type="spellEnd"/>
+      <w:r>
+        <w:rPr>
+          <w:sz w:val="24"/>
+        </w:rPr>
+        <w:t xml:space="preserve"> name]</w:t>
       </w:r>
     </w:p>
     <w:p>
@@ -770,12 +1314,14 @@
           <w:sz w:val="24"/>
         </w:rPr>
       </w:pPr>
+      <w:proofErr w:type="spellStart"/>
       <w:r>
         <w:rPr>
           <w:sz w:val="24"/>
         </w:rPr>
         <w:t>superdoc_text</w:t>
       </w:r>
+      <w:proofErr w:type="spellEnd"/>
     </w:p>
     <w:p>
       <w:pPr>
@@ -788,12 +1334,14 @@
           <w:sz w:val="24"/>
         </w:rPr>
       </w:pPr>
+      <w:proofErr w:type="spellStart"/>
       <w:r>
         <w:rPr>
           <w:sz w:val="24"/>
         </w:rPr>
         <w:t>word_count</w:t>
       </w:r>
+      <w:proofErr w:type="spellEnd"/>
     </w:p>
     <w:p>
       <w:pPr>
@@ -821,11 +1369,33 @@
           <w:sz w:val="24"/>
         </w:rPr>
       </w:pPr>
-      <w:r>
-        <w:rPr>
-          <w:sz w:val="24"/>
-        </w:rPr>
-        <w:t>count_words(text) (performs basic wordcount on text)</w:t>
+      <w:proofErr w:type="spellStart"/>
+      <w:r>
+        <w:rPr>
+          <w:sz w:val="24"/>
+        </w:rPr>
+        <w:t>count_words</w:t>
+      </w:r>
+      <w:proofErr w:type="spellEnd"/>
+      <w:r>
+        <w:rPr>
+          <w:sz w:val="24"/>
+        </w:rPr>
+        <w:t xml:space="preserve">(text) (performs basic </w:t>
+      </w:r>
+      <w:proofErr w:type="spellStart"/>
+      <w:r>
+        <w:rPr>
+          <w:sz w:val="24"/>
+        </w:rPr>
+        <w:t>wordcount</w:t>
+      </w:r>
+      <w:proofErr w:type="spellEnd"/>
+      <w:r>
+        <w:rPr>
+          <w:sz w:val="24"/>
+        </w:rPr>
+        <w:t xml:space="preserve"> on text)</w:t>
       </w:r>
     </w:p>
     <w:p>
@@ -839,11 +1409,33 @@
           <w:sz w:val="24"/>
         </w:rPr>
       </w:pPr>
-      <w:r>
-        <w:rPr>
-          <w:sz w:val="24"/>
-        </w:rPr>
-        <w:t>write_to_file() (basically, pickle; write the SuperDoc, properly formatted, to a file)</w:t>
+      <w:proofErr w:type="spellStart"/>
+      <w:r>
+        <w:rPr>
+          <w:sz w:val="24"/>
+        </w:rPr>
+        <w:t>write_to_file</w:t>
+      </w:r>
+      <w:proofErr w:type="spellEnd"/>
+      <w:r>
+        <w:rPr>
+          <w:sz w:val="24"/>
+        </w:rPr>
+        <w:t xml:space="preserve">() (basically, pickle; write the </w:t>
+      </w:r>
+      <w:proofErr w:type="spellStart"/>
+      <w:r>
+        <w:rPr>
+          <w:sz w:val="24"/>
+        </w:rPr>
+        <w:t>SuperDoc</w:t>
+      </w:r>
+      <w:proofErr w:type="spellEnd"/>
+      <w:r>
+        <w:rPr>
+          <w:sz w:val="24"/>
+        </w:rPr>
+        <w:t>, properly formatted, to a file)</w:t>
       </w:r>
     </w:p>
     <w:p>
@@ -857,11 +1449,33 @@
           <w:sz w:val="24"/>
         </w:rPr>
       </w:pPr>
-      <w:r>
-        <w:rPr>
-          <w:sz w:val="24"/>
-        </w:rPr>
-        <w:t>print_superdoc() (display the SuperDoc, formatted)</w:t>
+      <w:proofErr w:type="spellStart"/>
+      <w:r>
+        <w:rPr>
+          <w:sz w:val="24"/>
+        </w:rPr>
+        <w:t>print_superdoc</w:t>
+      </w:r>
+      <w:proofErr w:type="spellEnd"/>
+      <w:r>
+        <w:rPr>
+          <w:sz w:val="24"/>
+        </w:rPr>
+        <w:t xml:space="preserve">() (display the </w:t>
+      </w:r>
+      <w:proofErr w:type="spellStart"/>
+      <w:r>
+        <w:rPr>
+          <w:sz w:val="24"/>
+        </w:rPr>
+        <w:t>SuperDoc</w:t>
+      </w:r>
+      <w:proofErr w:type="spellEnd"/>
+      <w:r>
+        <w:rPr>
+          <w:sz w:val="24"/>
+        </w:rPr>
+        <w:t>, formatted)</w:t>
       </w:r>
     </w:p>
     <w:p>
@@ -875,11 +1489,19 @@
           <w:sz w:val="24"/>
         </w:rPr>
       </w:pPr>
-      <w:r>
-        <w:rPr>
-          <w:sz w:val="24"/>
-        </w:rPr>
-        <w:t>print_component_metadata() (display the component metadata, formatted)</w:t>
+      <w:proofErr w:type="spellStart"/>
+      <w:r>
+        <w:rPr>
+          <w:sz w:val="24"/>
+        </w:rPr>
+        <w:t>print_component_metadata</w:t>
+      </w:r>
+      <w:proofErr w:type="spellEnd"/>
+      <w:r>
+        <w:rPr>
+          <w:sz w:val="24"/>
+        </w:rPr>
+        <w:t>() (display the component metadata, formatted)</w:t>
       </w:r>
     </w:p>
     <w:p>
@@ -897,7 +1519,21 @@
         <w:rPr>
           <w:sz w:val="24"/>
         </w:rPr>
-        <w:t>__str__</w:t>
+        <w:t>__</w:t>
+      </w:r>
+      <w:proofErr w:type="spellStart"/>
+      <w:r>
+        <w:rPr>
+          <w:sz w:val="24"/>
+        </w:rPr>
+        <w:t>str</w:t>
+      </w:r>
+      <w:proofErr w:type="spellEnd"/>
+      <w:r>
+        <w:rPr>
+          <w:sz w:val="24"/>
+        </w:rPr>
+        <w:t>__</w:t>
       </w:r>
       <w:r>
         <w:rPr>
@@ -926,6 +1562,158 @@
           <w:sz w:val="24"/>
           <w:u w:val="single"/>
         </w:rPr>
+        <w:t>Test Cases</w:t>
+      </w:r>
+      <w:r>
+        <w:rPr>
+          <w:b/>
+          <w:sz w:val="24"/>
+          <w:u w:val="single"/>
+        </w:rPr>
+        <w:t>:</w:t>
+      </w:r>
+    </w:p>
+    <w:p>
+      <w:pPr>
+        <w:pStyle w:val="ListParagraph"/>
+        <w:numPr>
+          <w:ilvl w:val="0"/>
+          <w:numId w:val="25"/>
+        </w:numPr>
+        <w:rPr>
+          <w:sz w:val="24"/>
+        </w:rPr>
+      </w:pPr>
+      <w:r>
+        <w:rPr>
+          <w:sz w:val="24"/>
+        </w:rPr>
+        <w:t>verify serialization/pickle</w:t>
+      </w:r>
+    </w:p>
+    <w:p>
+      <w:pPr>
+        <w:pStyle w:val="ListParagraph"/>
+        <w:numPr>
+          <w:ilvl w:val="0"/>
+          <w:numId w:val="25"/>
+        </w:numPr>
+        <w:rPr>
+          <w:sz w:val="24"/>
+        </w:rPr>
+      </w:pPr>
+      <w:r>
+        <w:rPr>
+          <w:sz w:val="24"/>
+        </w:rPr>
+        <w:t>verify __</w:t>
+      </w:r>
+      <w:proofErr w:type="spellStart"/>
+      <w:r>
+        <w:rPr>
+          <w:sz w:val="24"/>
+        </w:rPr>
+        <w:t>str</w:t>
+      </w:r>
+      <w:proofErr w:type="spellEnd"/>
+      <w:r>
+        <w:rPr>
+          <w:sz w:val="24"/>
+        </w:rPr>
+        <w:t>__</w:t>
+      </w:r>
+    </w:p>
+    <w:p>
+      <w:pPr>
+        <w:pStyle w:val="ListParagraph"/>
+        <w:numPr>
+          <w:ilvl w:val="0"/>
+          <w:numId w:val="25"/>
+        </w:numPr>
+        <w:rPr>
+          <w:sz w:val="24"/>
+        </w:rPr>
+      </w:pPr>
+      <w:r>
+        <w:rPr>
+          <w:sz w:val="24"/>
+        </w:rPr>
+        <w:t xml:space="preserve">verify </w:t>
+      </w:r>
+      <w:proofErr w:type="spellStart"/>
+      <w:r>
+        <w:rPr>
+          <w:sz w:val="24"/>
+        </w:rPr>
+        <w:t>count_words</w:t>
+      </w:r>
+      <w:proofErr w:type="spellEnd"/>
+    </w:p>
+    <w:p>
+      <w:pPr>
+        <w:pStyle w:val="ListParagraph"/>
+        <w:numPr>
+          <w:ilvl w:val="0"/>
+          <w:numId w:val="25"/>
+        </w:numPr>
+        <w:rPr>
+          <w:sz w:val="24"/>
+        </w:rPr>
+      </w:pPr>
+      <w:r>
+        <w:rPr>
+          <w:sz w:val="24"/>
+        </w:rPr>
+        <w:t>output file not writable</w:t>
+      </w:r>
+    </w:p>
+    <w:p>
+      <w:pPr>
+        <w:pStyle w:val="ListParagraph"/>
+        <w:numPr>
+          <w:ilvl w:val="0"/>
+          <w:numId w:val="25"/>
+        </w:numPr>
+        <w:rPr>
+          <w:sz w:val="24"/>
+        </w:rPr>
+      </w:pPr>
+      <w:r>
+        <w:rPr>
+          <w:sz w:val="24"/>
+        </w:rPr>
+        <w:t xml:space="preserve">verify proper </w:t>
+      </w:r>
+      <w:proofErr w:type="spellStart"/>
+      <w:r>
+        <w:rPr>
+          <w:sz w:val="24"/>
+        </w:rPr>
+        <w:t>write_to_file</w:t>
+      </w:r>
+      <w:proofErr w:type="spellEnd"/>
+    </w:p>
+    <w:p>
+      <w:pPr>
+        <w:rPr>
+          <w:sz w:val="24"/>
+        </w:rPr>
+      </w:pPr>
+    </w:p>
+    <w:p>
+      <w:pPr>
+        <w:rPr>
+          <w:b/>
+          <w:sz w:val="24"/>
+          <w:u w:val="single"/>
+        </w:rPr>
+      </w:pPr>
+      <w:r>
+        <w:rPr>
+          <w:b/>
+          <w:sz w:val="24"/>
+          <w:u w:val="single"/>
+        </w:rPr>
         <w:br w:type="page"/>
       </w:r>
     </w:p>
@@ -937,6 +1725,7 @@
           <w:sz w:val="32"/>
         </w:rPr>
       </w:pPr>
+      <w:proofErr w:type="spellStart"/>
       <w:r>
         <w:rPr>
           <w:b/>
@@ -945,6 +1734,7 @@
         <w:lastRenderedPageBreak/>
         <w:t>SuperDocGenerator</w:t>
       </w:r>
+      <w:proofErr w:type="spellEnd"/>
     </w:p>
     <w:p>
       <w:pPr>
@@ -985,13 +1775,41 @@
           <w:sz w:val="24"/>
         </w:rPr>
       </w:pPr>
-      <w:r>
-        <w:rPr>
-          <w:b/>
-          <w:sz w:val="24"/>
-          <w:u w:val="single"/>
-        </w:rPr>
-        <w:t>Init params:</w:t>
+      <w:proofErr w:type="spellStart"/>
+      <w:r>
+        <w:rPr>
+          <w:b/>
+          <w:sz w:val="24"/>
+          <w:u w:val="single"/>
+        </w:rPr>
+        <w:t>Init</w:t>
+      </w:r>
+      <w:proofErr w:type="spellEnd"/>
+      <w:r>
+        <w:rPr>
+          <w:b/>
+          <w:sz w:val="24"/>
+          <w:u w:val="single"/>
+        </w:rPr>
+        <w:t xml:space="preserve"> </w:t>
+      </w:r>
+      <w:proofErr w:type="spellStart"/>
+      <w:r>
+        <w:rPr>
+          <w:b/>
+          <w:sz w:val="24"/>
+          <w:u w:val="single"/>
+        </w:rPr>
+        <w:t>params</w:t>
+      </w:r>
+      <w:proofErr w:type="spellEnd"/>
+      <w:r>
+        <w:rPr>
+          <w:b/>
+          <w:sz w:val="24"/>
+          <w:u w:val="single"/>
+        </w:rPr>
+        <w:t>:</w:t>
       </w:r>
     </w:p>
     <w:p>
@@ -1005,11 +1823,19 @@
           <w:sz w:val="24"/>
         </w:rPr>
       </w:pPr>
-      <w:r>
-        <w:rPr>
-          <w:sz w:val="24"/>
-        </w:rPr>
-        <w:t xml:space="preserve">doc_list </w:t>
+      <w:proofErr w:type="spellStart"/>
+      <w:r>
+        <w:rPr>
+          <w:sz w:val="24"/>
+        </w:rPr>
+        <w:t>doc_list</w:t>
+      </w:r>
+      <w:proofErr w:type="spellEnd"/>
+      <w:r>
+        <w:rPr>
+          <w:sz w:val="24"/>
+        </w:rPr>
+        <w:t xml:space="preserve"> </w:t>
       </w:r>
     </w:p>
     <w:p>
@@ -1040,11 +1866,33 @@
           <w:sz w:val="24"/>
         </w:rPr>
       </w:pPr>
-      <w:r>
-        <w:rPr>
-          <w:sz w:val="24"/>
-        </w:rPr>
-        <w:t>doc_list (list of docs to combine into SuperDoc)</w:t>
+      <w:proofErr w:type="spellStart"/>
+      <w:r>
+        <w:rPr>
+          <w:sz w:val="24"/>
+        </w:rPr>
+        <w:t>doc_list</w:t>
+      </w:r>
+      <w:proofErr w:type="spellEnd"/>
+      <w:r>
+        <w:rPr>
+          <w:sz w:val="24"/>
+        </w:rPr>
+        <w:t xml:space="preserve"> (list of docs to combine into </w:t>
+      </w:r>
+      <w:proofErr w:type="spellStart"/>
+      <w:r>
+        <w:rPr>
+          <w:sz w:val="24"/>
+        </w:rPr>
+        <w:t>SuperDoc</w:t>
+      </w:r>
+      <w:proofErr w:type="spellEnd"/>
+      <w:r>
+        <w:rPr>
+          <w:sz w:val="24"/>
+        </w:rPr>
+        <w:t>)</w:t>
       </w:r>
     </w:p>
     <w:p>
@@ -1058,11 +1906,19 @@
           <w:sz w:val="24"/>
         </w:rPr>
       </w:pPr>
-      <w:r>
-        <w:rPr>
-          <w:sz w:val="24"/>
-        </w:rPr>
-        <w:t xml:space="preserve">output_superdoc </w:t>
+      <w:proofErr w:type="spellStart"/>
+      <w:r>
+        <w:rPr>
+          <w:sz w:val="24"/>
+        </w:rPr>
+        <w:t>output_superdoc</w:t>
+      </w:r>
+      <w:proofErr w:type="spellEnd"/>
+      <w:r>
+        <w:rPr>
+          <w:sz w:val="24"/>
+        </w:rPr>
+        <w:t xml:space="preserve"> </w:t>
       </w:r>
     </w:p>
     <w:p>
@@ -1076,12 +1932,14 @@
           <w:sz w:val="24"/>
         </w:rPr>
       </w:pPr>
+      <w:proofErr w:type="spellStart"/>
       <w:r>
         <w:rPr>
           <w:sz w:val="24"/>
         </w:rPr>
         <w:t>output_superdoc_filename</w:t>
       </w:r>
+      <w:proofErr w:type="spellEnd"/>
     </w:p>
     <w:p>
       <w:pPr>
@@ -1109,11 +1967,33 @@
           <w:sz w:val="24"/>
         </w:rPr>
       </w:pPr>
-      <w:r>
-        <w:rPr>
-          <w:sz w:val="24"/>
-        </w:rPr>
-        <w:t>create_superdoc() (creates a SuperDoc from the given Document objects)</w:t>
+      <w:proofErr w:type="spellStart"/>
+      <w:r>
+        <w:rPr>
+          <w:sz w:val="24"/>
+        </w:rPr>
+        <w:t>create_superdoc</w:t>
+      </w:r>
+      <w:proofErr w:type="spellEnd"/>
+      <w:r>
+        <w:rPr>
+          <w:sz w:val="24"/>
+        </w:rPr>
+        <w:t xml:space="preserve">() (creates a </w:t>
+      </w:r>
+      <w:proofErr w:type="spellStart"/>
+      <w:r>
+        <w:rPr>
+          <w:sz w:val="24"/>
+        </w:rPr>
+        <w:t>SuperDoc</w:t>
+      </w:r>
+      <w:proofErr w:type="spellEnd"/>
+      <w:r>
+        <w:rPr>
+          <w:sz w:val="24"/>
+        </w:rPr>
+        <w:t xml:space="preserve"> from the given Document objects)</w:t>
       </w:r>
     </w:p>
     <w:p>
@@ -1127,11 +2007,235 @@
           <w:sz w:val="24"/>
         </w:rPr>
       </w:pPr>
-      <w:r>
-        <w:rPr>
-          <w:sz w:val="24"/>
-        </w:rPr>
-        <w:t>print_superdoc() (display the created SuperDoc)</w:t>
+      <w:proofErr w:type="spellStart"/>
+      <w:r>
+        <w:rPr>
+          <w:sz w:val="24"/>
+        </w:rPr>
+        <w:t>print_superdoc</w:t>
+      </w:r>
+      <w:proofErr w:type="spellEnd"/>
+      <w:r>
+        <w:rPr>
+          <w:sz w:val="24"/>
+        </w:rPr>
+        <w:t xml:space="preserve">() (display the created </w:t>
+      </w:r>
+      <w:proofErr w:type="spellStart"/>
+      <w:r>
+        <w:rPr>
+          <w:sz w:val="24"/>
+        </w:rPr>
+        <w:t>SuperDoc</w:t>
+      </w:r>
+      <w:proofErr w:type="spellEnd"/>
+      <w:r>
+        <w:rPr>
+          <w:sz w:val="24"/>
+        </w:rPr>
+        <w:t>)</w:t>
+      </w:r>
+    </w:p>
+    <w:p>
+      <w:pPr>
+        <w:rPr>
+          <w:sz w:val="24"/>
+        </w:rPr>
+      </w:pPr>
+    </w:p>
+    <w:p>
+      <w:pPr>
+        <w:rPr>
+          <w:sz w:val="24"/>
+        </w:rPr>
+      </w:pPr>
+      <w:r>
+        <w:rPr>
+          <w:b/>
+          <w:sz w:val="24"/>
+          <w:u w:val="single"/>
+        </w:rPr>
+        <w:t>Test Cases</w:t>
+      </w:r>
+      <w:r>
+        <w:rPr>
+          <w:b/>
+          <w:sz w:val="24"/>
+          <w:u w:val="single"/>
+        </w:rPr>
+        <w:t>:</w:t>
+      </w:r>
+    </w:p>
+    <w:p>
+      <w:pPr>
+        <w:pStyle w:val="ListParagraph"/>
+        <w:numPr>
+          <w:ilvl w:val="0"/>
+          <w:numId w:val="24"/>
+        </w:numPr>
+        <w:rPr>
+          <w:sz w:val="24"/>
+        </w:rPr>
+      </w:pPr>
+      <w:proofErr w:type="spellStart"/>
+      <w:r>
+        <w:rPr>
+          <w:sz w:val="24"/>
+        </w:rPr>
+        <w:t>create_superdoc</w:t>
+      </w:r>
+      <w:proofErr w:type="spellEnd"/>
+      <w:r>
+        <w:rPr>
+          <w:sz w:val="24"/>
+        </w:rPr>
+        <w:t>()</w:t>
+      </w:r>
+      <w:r>
+        <w:rPr>
+          <w:sz w:val="24"/>
+        </w:rPr>
+        <w:t xml:space="preserve"> with valid input </w:t>
+      </w:r>
+      <w:proofErr w:type="spellStart"/>
+      <w:r>
+        <w:rPr>
+          <w:sz w:val="24"/>
+        </w:rPr>
+        <w:t>doc_list</w:t>
+      </w:r>
+      <w:proofErr w:type="spellEnd"/>
+    </w:p>
+    <w:p>
+      <w:pPr>
+        <w:pStyle w:val="ListParagraph"/>
+        <w:numPr>
+          <w:ilvl w:val="0"/>
+          <w:numId w:val="24"/>
+        </w:numPr>
+        <w:rPr>
+          <w:sz w:val="24"/>
+        </w:rPr>
+      </w:pPr>
+      <w:proofErr w:type="spellStart"/>
+      <w:r>
+        <w:rPr>
+          <w:sz w:val="24"/>
+        </w:rPr>
+        <w:t>create_superdoc</w:t>
+      </w:r>
+      <w:proofErr w:type="spellEnd"/>
+      <w:r>
+        <w:rPr>
+          <w:sz w:val="24"/>
+        </w:rPr>
+        <w:t xml:space="preserve">() with empty input </w:t>
+      </w:r>
+      <w:proofErr w:type="spellStart"/>
+      <w:r>
+        <w:rPr>
+          <w:sz w:val="24"/>
+        </w:rPr>
+        <w:t>doc_list</w:t>
+      </w:r>
+      <w:proofErr w:type="spellEnd"/>
+    </w:p>
+    <w:p>
+      <w:pPr>
+        <w:pStyle w:val="ListParagraph"/>
+        <w:numPr>
+          <w:ilvl w:val="0"/>
+          <w:numId w:val="24"/>
+        </w:numPr>
+        <w:rPr>
+          <w:sz w:val="24"/>
+        </w:rPr>
+      </w:pPr>
+      <w:proofErr w:type="spellStart"/>
+      <w:r>
+        <w:rPr>
+          <w:sz w:val="24"/>
+        </w:rPr>
+        <w:t>create_superdoc</w:t>
+      </w:r>
+      <w:proofErr w:type="spellEnd"/>
+      <w:r>
+        <w:rPr>
+          <w:sz w:val="24"/>
+        </w:rPr>
+        <w:t xml:space="preserve">() with input </w:t>
+      </w:r>
+      <w:proofErr w:type="spellStart"/>
+      <w:r>
+        <w:rPr>
+          <w:sz w:val="24"/>
+        </w:rPr>
+        <w:t>doc_list</w:t>
+      </w:r>
+      <w:proofErr w:type="spellEnd"/>
+      <w:r>
+        <w:rPr>
+          <w:sz w:val="24"/>
+        </w:rPr>
+        <w:t xml:space="preserve"> containing a non-Document object</w:t>
+      </w:r>
+    </w:p>
+    <w:p>
+      <w:pPr>
+        <w:pStyle w:val="ListParagraph"/>
+        <w:numPr>
+          <w:ilvl w:val="0"/>
+          <w:numId w:val="24"/>
+        </w:numPr>
+        <w:rPr>
+          <w:sz w:val="24"/>
+        </w:rPr>
+      </w:pPr>
+      <w:proofErr w:type="spellStart"/>
+      <w:r>
+        <w:rPr>
+          <w:sz w:val="24"/>
+        </w:rPr>
+        <w:t>create_superdoc</w:t>
+      </w:r>
+      <w:proofErr w:type="spellEnd"/>
+      <w:r>
+        <w:rPr>
+          <w:sz w:val="24"/>
+        </w:rPr>
+        <w:t xml:space="preserve">() with input </w:t>
+      </w:r>
+      <w:proofErr w:type="spellStart"/>
+      <w:r>
+        <w:rPr>
+          <w:sz w:val="24"/>
+        </w:rPr>
+        <w:t>doc_list</w:t>
+      </w:r>
+      <w:proofErr w:type="spellEnd"/>
+      <w:r>
+        <w:rPr>
+          <w:sz w:val="24"/>
+        </w:rPr>
+        <w:t xml:space="preserve"> containing a single doc</w:t>
+      </w:r>
+    </w:p>
+    <w:p>
+      <w:pPr>
+        <w:pStyle w:val="ListParagraph"/>
+        <w:numPr>
+          <w:ilvl w:val="0"/>
+          <w:numId w:val="24"/>
+        </w:numPr>
+        <w:rPr>
+          <w:sz w:val="24"/>
+        </w:rPr>
+      </w:pPr>
+      <w:r>
+        <w:rPr>
+          <w:sz w:val="24"/>
+        </w:rPr>
+        <w:t>output file is not writable</w:t>
       </w:r>
     </w:p>
     <w:p>
@@ -1156,6 +2260,7 @@
           <w:sz w:val="32"/>
         </w:rPr>
       </w:pPr>
+      <w:proofErr w:type="spellStart"/>
       <w:r>
         <w:rPr>
           <w:b/>
@@ -1164,6 +2269,7 @@
         <w:lastRenderedPageBreak/>
         <w:t>DocumentSorter</w:t>
       </w:r>
+      <w:proofErr w:type="spellEnd"/>
     </w:p>
     <w:p>
       <w:pPr>
@@ -1206,13 +2312,41 @@
           <w:u w:val="single"/>
         </w:rPr>
       </w:pPr>
-      <w:r>
-        <w:rPr>
-          <w:b/>
-          <w:sz w:val="24"/>
-          <w:u w:val="single"/>
-        </w:rPr>
-        <w:t>Init params:</w:t>
+      <w:proofErr w:type="spellStart"/>
+      <w:r>
+        <w:rPr>
+          <w:b/>
+          <w:sz w:val="24"/>
+          <w:u w:val="single"/>
+        </w:rPr>
+        <w:t>Init</w:t>
+      </w:r>
+      <w:proofErr w:type="spellEnd"/>
+      <w:r>
+        <w:rPr>
+          <w:b/>
+          <w:sz w:val="24"/>
+          <w:u w:val="single"/>
+        </w:rPr>
+        <w:t xml:space="preserve"> </w:t>
+      </w:r>
+      <w:proofErr w:type="spellStart"/>
+      <w:r>
+        <w:rPr>
+          <w:b/>
+          <w:sz w:val="24"/>
+          <w:u w:val="single"/>
+        </w:rPr>
+        <w:t>params</w:t>
+      </w:r>
+      <w:proofErr w:type="spellEnd"/>
+      <w:r>
+        <w:rPr>
+          <w:b/>
+          <w:sz w:val="24"/>
+          <w:u w:val="single"/>
+        </w:rPr>
+        <w:t>:</w:t>
       </w:r>
     </w:p>
     <w:p>
@@ -1244,12 +2378,14 @@
           <w:sz w:val="24"/>
         </w:rPr>
       </w:pPr>
+      <w:proofErr w:type="spellStart"/>
       <w:r>
         <w:rPr>
           <w:sz w:val="24"/>
         </w:rPr>
         <w:t>field_to_group</w:t>
       </w:r>
+      <w:proofErr w:type="spellEnd"/>
     </w:p>
     <w:p>
       <w:pPr>
@@ -1277,11 +2413,19 @@
           <w:sz w:val="24"/>
         </w:rPr>
       </w:pPr>
-      <w:r>
-        <w:rPr>
-          <w:sz w:val="24"/>
-        </w:rPr>
-        <w:t>doc_list (input list of documents to sort)</w:t>
+      <w:proofErr w:type="spellStart"/>
+      <w:r>
+        <w:rPr>
+          <w:sz w:val="24"/>
+        </w:rPr>
+        <w:t>doc_list</w:t>
+      </w:r>
+      <w:proofErr w:type="spellEnd"/>
+      <w:r>
+        <w:rPr>
+          <w:sz w:val="24"/>
+        </w:rPr>
+        <w:t xml:space="preserve"> (input list of documents to sort)</w:t>
       </w:r>
     </w:p>
     <w:p>
@@ -1295,11 +2439,19 @@
           <w:sz w:val="24"/>
         </w:rPr>
       </w:pPr>
-      <w:r>
-        <w:rPr>
-          <w:sz w:val="24"/>
-        </w:rPr>
-        <w:t>sort_field (field of Metadata on which to group)</w:t>
+      <w:proofErr w:type="spellStart"/>
+      <w:r>
+        <w:rPr>
+          <w:sz w:val="24"/>
+        </w:rPr>
+        <w:t>sort_field</w:t>
+      </w:r>
+      <w:proofErr w:type="spellEnd"/>
+      <w:r>
+        <w:rPr>
+          <w:sz w:val="24"/>
+        </w:rPr>
+        <w:t xml:space="preserve"> (field of Metadata on which to group)</w:t>
       </w:r>
     </w:p>
     <w:p>
@@ -1313,11 +2465,47 @@
           <w:sz w:val="24"/>
         </w:rPr>
       </w:pPr>
-      <w:r>
-        <w:rPr>
-          <w:sz w:val="24"/>
-        </w:rPr>
-        <w:t>output_subsets (dict containing key:value “subset name”:[list of documents] pairs)</w:t>
+      <w:proofErr w:type="spellStart"/>
+      <w:r>
+        <w:rPr>
+          <w:sz w:val="24"/>
+        </w:rPr>
+        <w:t>output_subsets</w:t>
+      </w:r>
+      <w:proofErr w:type="spellEnd"/>
+      <w:r>
+        <w:rPr>
+          <w:sz w:val="24"/>
+        </w:rPr>
+        <w:t xml:space="preserve"> (</w:t>
+      </w:r>
+      <w:proofErr w:type="spellStart"/>
+      <w:r>
+        <w:rPr>
+          <w:sz w:val="24"/>
+        </w:rPr>
+        <w:t>dict</w:t>
+      </w:r>
+      <w:proofErr w:type="spellEnd"/>
+      <w:r>
+        <w:rPr>
+          <w:sz w:val="24"/>
+        </w:rPr>
+        <w:t xml:space="preserve"> containing </w:t>
+      </w:r>
+      <w:proofErr w:type="spellStart"/>
+      <w:r>
+        <w:rPr>
+          <w:sz w:val="24"/>
+        </w:rPr>
+        <w:t>key:value</w:t>
+      </w:r>
+      <w:proofErr w:type="spellEnd"/>
+      <w:r>
+        <w:rPr>
+          <w:sz w:val="24"/>
+        </w:rPr>
+        <w:t xml:space="preserve"> “subset name”:[list of documents] pairs)</w:t>
       </w:r>
     </w:p>
     <w:p>
@@ -1346,11 +2534,47 @@
           <w:sz w:val="24"/>
         </w:rPr>
       </w:pPr>
-      <w:r>
-        <w:rPr>
-          <w:sz w:val="24"/>
-        </w:rPr>
-        <w:t>sort_docs(sort_field) (performs sorting – this is the most important method in the class)</w:t>
+      <w:proofErr w:type="spellStart"/>
+      <w:r>
+        <w:rPr>
+          <w:sz w:val="24"/>
+        </w:rPr>
+        <w:t>sort_docs</w:t>
+      </w:r>
+      <w:proofErr w:type="spellEnd"/>
+      <w:r>
+        <w:rPr>
+          <w:sz w:val="24"/>
+        </w:rPr>
+        <w:t>(</w:t>
+      </w:r>
+      <w:proofErr w:type="spellStart"/>
+      <w:r>
+        <w:rPr>
+          <w:sz w:val="24"/>
+        </w:rPr>
+        <w:t>sort_field</w:t>
+      </w:r>
+      <w:proofErr w:type="spellEnd"/>
+      <w:r>
+        <w:rPr>
+          <w:sz w:val="24"/>
+        </w:rPr>
+        <w:t xml:space="preserve">, </w:t>
+      </w:r>
+      <w:proofErr w:type="spellStart"/>
+      <w:r>
+        <w:rPr>
+          <w:sz w:val="24"/>
+        </w:rPr>
+        <w:t>doc_list</w:t>
+      </w:r>
+      <w:proofErr w:type="spellEnd"/>
+      <w:r>
+        <w:rPr>
+          <w:sz w:val="24"/>
+        </w:rPr>
+        <w:t>) (performs sorting – this is the most important method in the class)</w:t>
       </w:r>
     </w:p>
     <w:p>
@@ -1364,11 +2588,19 @@
           <w:sz w:val="24"/>
         </w:rPr>
       </w:pPr>
-      <w:r>
-        <w:rPr>
-          <w:sz w:val="24"/>
-        </w:rPr>
-        <w:t>print_subsets() (prints out the subsets generated by sorting)</w:t>
+      <w:proofErr w:type="spellStart"/>
+      <w:r>
+        <w:rPr>
+          <w:sz w:val="24"/>
+        </w:rPr>
+        <w:t>print_subsets</w:t>
+      </w:r>
+      <w:proofErr w:type="spellEnd"/>
+      <w:r>
+        <w:rPr>
+          <w:sz w:val="24"/>
+        </w:rPr>
+        <w:t>() (prints out the subsets generated by sorting)</w:t>
       </w:r>
     </w:p>
     <w:p>
@@ -1382,12 +2614,210 @@
           <w:sz w:val="24"/>
         </w:rPr>
       </w:pPr>
-      <w:r>
-        <w:rPr>
-          <w:sz w:val="24"/>
-        </w:rPr>
-        <w:t>add_doc(doc_to_add) (add a Document to the list of docs to sort)</w:t>
-      </w:r>
+      <w:proofErr w:type="spellStart"/>
+      <w:r>
+        <w:rPr>
+          <w:sz w:val="24"/>
+        </w:rPr>
+        <w:t>add_doc</w:t>
+      </w:r>
+      <w:proofErr w:type="spellEnd"/>
+      <w:r>
+        <w:rPr>
+          <w:sz w:val="24"/>
+        </w:rPr>
+        <w:t>(</w:t>
+      </w:r>
+      <w:proofErr w:type="spellStart"/>
+      <w:r>
+        <w:rPr>
+          <w:sz w:val="24"/>
+        </w:rPr>
+        <w:t>doc_to_add</w:t>
+      </w:r>
+      <w:proofErr w:type="spellEnd"/>
+      <w:r>
+        <w:rPr>
+          <w:sz w:val="24"/>
+        </w:rPr>
+        <w:t>) (add a Document to the list of docs to sort)</w:t>
+      </w:r>
+    </w:p>
+    <w:p>
+      <w:pPr>
+        <w:rPr>
+          <w:sz w:val="24"/>
+        </w:rPr>
+      </w:pPr>
+    </w:p>
+    <w:p>
+      <w:pPr>
+        <w:rPr>
+          <w:sz w:val="24"/>
+        </w:rPr>
+      </w:pPr>
+      <w:r>
+        <w:rPr>
+          <w:b/>
+          <w:sz w:val="24"/>
+          <w:u w:val="single"/>
+        </w:rPr>
+        <w:t>Test Cases</w:t>
+      </w:r>
+      <w:r>
+        <w:rPr>
+          <w:b/>
+          <w:sz w:val="24"/>
+          <w:u w:val="single"/>
+        </w:rPr>
+        <w:t>:</w:t>
+      </w:r>
+    </w:p>
+    <w:p>
+      <w:pPr>
+        <w:pStyle w:val="ListParagraph"/>
+        <w:numPr>
+          <w:ilvl w:val="0"/>
+          <w:numId w:val="19"/>
+        </w:numPr>
+        <w:rPr>
+          <w:sz w:val="24"/>
+        </w:rPr>
+      </w:pPr>
+      <w:proofErr w:type="spellStart"/>
+      <w:r>
+        <w:rPr>
+          <w:sz w:val="24"/>
+        </w:rPr>
+        <w:t>sort_docs</w:t>
+      </w:r>
+      <w:proofErr w:type="spellEnd"/>
+      <w:r>
+        <w:rPr>
+          <w:sz w:val="24"/>
+        </w:rPr>
+        <w:t xml:space="preserve"> with valid input </w:t>
+      </w:r>
+      <w:proofErr w:type="spellStart"/>
+      <w:r>
+        <w:rPr>
+          <w:sz w:val="24"/>
+        </w:rPr>
+        <w:t>doc_list</w:t>
+      </w:r>
+      <w:proofErr w:type="spellEnd"/>
+    </w:p>
+    <w:p>
+      <w:pPr>
+        <w:pStyle w:val="ListParagraph"/>
+        <w:numPr>
+          <w:ilvl w:val="0"/>
+          <w:numId w:val="19"/>
+        </w:numPr>
+        <w:rPr>
+          <w:sz w:val="24"/>
+        </w:rPr>
+      </w:pPr>
+      <w:proofErr w:type="spellStart"/>
+      <w:r>
+        <w:rPr>
+          <w:sz w:val="24"/>
+        </w:rPr>
+        <w:t>sort_docs</w:t>
+      </w:r>
+      <w:proofErr w:type="spellEnd"/>
+      <w:r>
+        <w:rPr>
+          <w:sz w:val="24"/>
+        </w:rPr>
+        <w:t xml:space="preserve"> with empty input </w:t>
+      </w:r>
+      <w:proofErr w:type="spellStart"/>
+      <w:r>
+        <w:rPr>
+          <w:sz w:val="24"/>
+        </w:rPr>
+        <w:t>doc_list</w:t>
+      </w:r>
+      <w:proofErr w:type="spellEnd"/>
+    </w:p>
+    <w:p>
+      <w:pPr>
+        <w:pStyle w:val="ListParagraph"/>
+        <w:numPr>
+          <w:ilvl w:val="0"/>
+          <w:numId w:val="19"/>
+        </w:numPr>
+        <w:rPr>
+          <w:sz w:val="24"/>
+        </w:rPr>
+      </w:pPr>
+      <w:proofErr w:type="spellStart"/>
+      <w:r>
+        <w:rPr>
+          <w:sz w:val="24"/>
+        </w:rPr>
+        <w:t>sort_docs</w:t>
+      </w:r>
+      <w:proofErr w:type="spellEnd"/>
+      <w:r>
+        <w:rPr>
+          <w:sz w:val="24"/>
+        </w:rPr>
+        <w:t xml:space="preserve"> with input </w:t>
+      </w:r>
+      <w:proofErr w:type="spellStart"/>
+      <w:r>
+        <w:rPr>
+          <w:sz w:val="24"/>
+        </w:rPr>
+        <w:t>doc_list</w:t>
+      </w:r>
+      <w:proofErr w:type="spellEnd"/>
+      <w:r>
+        <w:rPr>
+          <w:sz w:val="24"/>
+        </w:rPr>
+        <w:t xml:space="preserve"> containing a non-Document object</w:t>
+      </w:r>
+    </w:p>
+    <w:p>
+      <w:pPr>
+        <w:pStyle w:val="ListParagraph"/>
+        <w:numPr>
+          <w:ilvl w:val="0"/>
+          <w:numId w:val="19"/>
+        </w:numPr>
+        <w:rPr>
+          <w:sz w:val="24"/>
+        </w:rPr>
+      </w:pPr>
+      <w:proofErr w:type="spellStart"/>
+      <w:r>
+        <w:rPr>
+          <w:sz w:val="24"/>
+        </w:rPr>
+        <w:t>sort_docs</w:t>
+      </w:r>
+      <w:proofErr w:type="spellEnd"/>
+      <w:r>
+        <w:rPr>
+          <w:sz w:val="24"/>
+        </w:rPr>
+        <w:t xml:space="preserve"> with sort field that that isn’t valid</w:t>
+      </w:r>
+    </w:p>
+    <w:p>
+      <w:pPr>
+        <w:pStyle w:val="ListParagraph"/>
+        <w:numPr>
+          <w:ilvl w:val="0"/>
+          <w:numId w:val="19"/>
+        </w:numPr>
+        <w:rPr>
+          <w:sz w:val="24"/>
+        </w:rPr>
+      </w:pPr>
     </w:p>
     <w:p>
       <w:pPr>
@@ -1413,6 +2843,7 @@
           <w:sz w:val="32"/>
         </w:rPr>
       </w:pPr>
+      <w:proofErr w:type="spellStart"/>
       <w:r>
         <w:rPr>
           <w:b/>
@@ -1421,6 +2852,7 @@
         <w:lastRenderedPageBreak/>
         <w:t>DocumentConverter</w:t>
       </w:r>
+      <w:proofErr w:type="spellEnd"/>
     </w:p>
     <w:p>
       <w:pPr>
@@ -1440,7 +2872,21 @@
         <w:rPr>
           <w:sz w:val="24"/>
         </w:rPr>
-        <w:t xml:space="preserve"> Given a file containing one and only one document (along with fields/labels/metadata), this class will </w:t>
+        <w:t xml:space="preserve"> Given a </w:t>
+      </w:r>
+      <w:proofErr w:type="gramStart"/>
+      <w:r>
+        <w:rPr>
+          <w:sz w:val="24"/>
+        </w:rPr>
+        <w:t>file</w:t>
+      </w:r>
+      <w:proofErr w:type="gramEnd"/>
+      <w:r>
+        <w:rPr>
+          <w:sz w:val="24"/>
+        </w:rPr>
+        <w:t xml:space="preserve"> containing one and only one document (along with fields/labels/metadata), this class will </w:t>
       </w:r>
       <w:r>
         <w:rPr>
@@ -1461,13 +2907,41 @@
           <w:sz w:val="24"/>
         </w:rPr>
       </w:pPr>
-      <w:r>
-        <w:rPr>
-          <w:b/>
-          <w:sz w:val="24"/>
-          <w:u w:val="single"/>
-        </w:rPr>
-        <w:t>Init params:</w:t>
+      <w:proofErr w:type="spellStart"/>
+      <w:r>
+        <w:rPr>
+          <w:b/>
+          <w:sz w:val="24"/>
+          <w:u w:val="single"/>
+        </w:rPr>
+        <w:t>Init</w:t>
+      </w:r>
+      <w:proofErr w:type="spellEnd"/>
+      <w:r>
+        <w:rPr>
+          <w:b/>
+          <w:sz w:val="24"/>
+          <w:u w:val="single"/>
+        </w:rPr>
+        <w:t xml:space="preserve"> </w:t>
+      </w:r>
+      <w:proofErr w:type="spellStart"/>
+      <w:r>
+        <w:rPr>
+          <w:b/>
+          <w:sz w:val="24"/>
+          <w:u w:val="single"/>
+        </w:rPr>
+        <w:t>params</w:t>
+      </w:r>
+      <w:proofErr w:type="spellEnd"/>
+      <w:r>
+        <w:rPr>
+          <w:b/>
+          <w:sz w:val="24"/>
+          <w:u w:val="single"/>
+        </w:rPr>
+        <w:t>:</w:t>
       </w:r>
     </w:p>
     <w:p>
@@ -1499,11 +2973,19 @@
           <w:sz w:val="24"/>
         </w:rPr>
       </w:pPr>
-      <w:r>
-        <w:rPr>
-          <w:sz w:val="24"/>
-        </w:rPr>
-        <w:t>format template?</w:t>
+      <w:proofErr w:type="gramStart"/>
+      <w:r>
+        <w:rPr>
+          <w:sz w:val="24"/>
+        </w:rPr>
+        <w:t>format</w:t>
+      </w:r>
+      <w:proofErr w:type="gramEnd"/>
+      <w:r>
+        <w:rPr>
+          <w:sz w:val="24"/>
+        </w:rPr>
+        <w:t xml:space="preserve"> template?</w:t>
       </w:r>
     </w:p>
     <w:p>
@@ -1532,12 +3014,14 @@
           <w:sz w:val="24"/>
         </w:rPr>
       </w:pPr>
+      <w:proofErr w:type="spellStart"/>
       <w:r>
         <w:rPr>
           <w:sz w:val="24"/>
         </w:rPr>
         <w:t>input_filename</w:t>
       </w:r>
+      <w:proofErr w:type="spellEnd"/>
     </w:p>
     <w:p>
       <w:pPr>
@@ -1550,12 +3034,14 @@
           <w:sz w:val="24"/>
         </w:rPr>
       </w:pPr>
+      <w:proofErr w:type="spellStart"/>
       <w:r>
         <w:rPr>
           <w:sz w:val="24"/>
         </w:rPr>
         <w:t>output_filename</w:t>
       </w:r>
+      <w:proofErr w:type="spellEnd"/>
     </w:p>
     <w:p>
       <w:pPr>
@@ -1568,11 +3054,19 @@
           <w:sz w:val="24"/>
         </w:rPr>
       </w:pPr>
-      <w:r>
-        <w:rPr>
-          <w:sz w:val="24"/>
-        </w:rPr>
-        <w:t>output_doc (the Document object output by the converter)</w:t>
+      <w:proofErr w:type="spellStart"/>
+      <w:r>
+        <w:rPr>
+          <w:sz w:val="24"/>
+        </w:rPr>
+        <w:t>output_doc</w:t>
+      </w:r>
+      <w:proofErr w:type="spellEnd"/>
+      <w:r>
+        <w:rPr>
+          <w:sz w:val="24"/>
+        </w:rPr>
+        <w:t xml:space="preserve"> (the Document object output by the converter)</w:t>
       </w:r>
     </w:p>
     <w:p>
@@ -1586,11 +3080,19 @@
           <w:sz w:val="24"/>
         </w:rPr>
       </w:pPr>
-      <w:r>
-        <w:rPr>
-          <w:sz w:val="24"/>
-        </w:rPr>
-        <w:t>format file? (a file defining</w:t>
+      <w:proofErr w:type="gramStart"/>
+      <w:r>
+        <w:rPr>
+          <w:sz w:val="24"/>
+        </w:rPr>
+        <w:t>format</w:t>
+      </w:r>
+      <w:proofErr w:type="gramEnd"/>
+      <w:r>
+        <w:rPr>
+          <w:sz w:val="24"/>
+        </w:rPr>
+        <w:t xml:space="preserve"> file? (a file defining</w:t>
       </w:r>
       <w:r>
         <w:rPr>
@@ -1625,11 +3127,19 @@
           <w:sz w:val="24"/>
         </w:rPr>
       </w:pPr>
-      <w:r>
-        <w:rPr>
-          <w:sz w:val="24"/>
-        </w:rPr>
-        <w:t>convert_file() (the primary method of the class – converts a file to a Document)</w:t>
+      <w:proofErr w:type="spellStart"/>
+      <w:r>
+        <w:rPr>
+          <w:sz w:val="24"/>
+        </w:rPr>
+        <w:t>convert_file</w:t>
+      </w:r>
+      <w:proofErr w:type="spellEnd"/>
+      <w:r>
+        <w:rPr>
+          <w:sz w:val="24"/>
+        </w:rPr>
+        <w:t>() (the primary method of the class – converts a file to a Document)</w:t>
       </w:r>
     </w:p>
     <w:p>
@@ -1643,12 +3153,210 @@
           <w:sz w:val="24"/>
         </w:rPr>
       </w:pPr>
-      <w:r>
-        <w:rPr>
-          <w:sz w:val="24"/>
-        </w:rPr>
-        <w:t>print_doc(output_doc) (displays the Document yields by the conversion)</w:t>
-      </w:r>
+      <w:proofErr w:type="spellStart"/>
+      <w:r>
+        <w:rPr>
+          <w:sz w:val="24"/>
+        </w:rPr>
+        <w:t>print_doc</w:t>
+      </w:r>
+      <w:proofErr w:type="spellEnd"/>
+      <w:r>
+        <w:rPr>
+          <w:sz w:val="24"/>
+        </w:rPr>
+        <w:t>(</w:t>
+      </w:r>
+      <w:proofErr w:type="spellStart"/>
+      <w:r>
+        <w:rPr>
+          <w:sz w:val="24"/>
+        </w:rPr>
+        <w:t>output_doc</w:t>
+      </w:r>
+      <w:proofErr w:type="spellEnd"/>
+      <w:r>
+        <w:rPr>
+          <w:sz w:val="24"/>
+        </w:rPr>
+        <w:t>) (displays the Document yields by the conversion)</w:t>
+      </w:r>
+    </w:p>
+    <w:p>
+      <w:pPr>
+        <w:rPr>
+          <w:sz w:val="24"/>
+        </w:rPr>
+      </w:pPr>
+    </w:p>
+    <w:p>
+      <w:pPr>
+        <w:rPr>
+          <w:sz w:val="24"/>
+        </w:rPr>
+      </w:pPr>
+      <w:r>
+        <w:rPr>
+          <w:b/>
+          <w:sz w:val="24"/>
+          <w:u w:val="single"/>
+        </w:rPr>
+        <w:t>Test Cases</w:t>
+      </w:r>
+      <w:r>
+        <w:rPr>
+          <w:b/>
+          <w:sz w:val="24"/>
+          <w:u w:val="single"/>
+        </w:rPr>
+        <w:t>:</w:t>
+      </w:r>
+    </w:p>
+    <w:p>
+      <w:pPr>
+        <w:pStyle w:val="ListParagraph"/>
+        <w:numPr>
+          <w:ilvl w:val="0"/>
+          <w:numId w:val="20"/>
+        </w:numPr>
+        <w:rPr>
+          <w:sz w:val="24"/>
+        </w:rPr>
+      </w:pPr>
+      <w:r>
+        <w:rPr>
+          <w:sz w:val="24"/>
+        </w:rPr>
+        <w:t>ideal case – properly formatted file, properly created Document object</w:t>
+      </w:r>
+    </w:p>
+    <w:p>
+      <w:pPr>
+        <w:pStyle w:val="ListParagraph"/>
+        <w:numPr>
+          <w:ilvl w:val="0"/>
+          <w:numId w:val="20"/>
+        </w:numPr>
+        <w:rPr>
+          <w:sz w:val="24"/>
+        </w:rPr>
+      </w:pPr>
+      <w:r>
+        <w:rPr>
+          <w:sz w:val="24"/>
+        </w:rPr>
+        <w:t>file is improper format</w:t>
+      </w:r>
+    </w:p>
+    <w:p>
+      <w:pPr>
+        <w:pStyle w:val="ListParagraph"/>
+        <w:numPr>
+          <w:ilvl w:val="0"/>
+          <w:numId w:val="20"/>
+        </w:numPr>
+        <w:rPr>
+          <w:sz w:val="24"/>
+        </w:rPr>
+      </w:pPr>
+      <w:r>
+        <w:rPr>
+          <w:sz w:val="24"/>
+        </w:rPr>
+        <w:t>no metadata present in file</w:t>
+      </w:r>
+    </w:p>
+    <w:p>
+      <w:pPr>
+        <w:pStyle w:val="ListParagraph"/>
+        <w:numPr>
+          <w:ilvl w:val="0"/>
+          <w:numId w:val="20"/>
+        </w:numPr>
+        <w:rPr>
+          <w:sz w:val="24"/>
+        </w:rPr>
+      </w:pPr>
+      <w:proofErr w:type="gramStart"/>
+      <w:r>
+        <w:rPr>
+          <w:sz w:val="24"/>
+        </w:rPr>
+        <w:t>no</w:t>
+      </w:r>
+      <w:proofErr w:type="gramEnd"/>
+      <w:r>
+        <w:rPr>
+          <w:sz w:val="24"/>
+        </w:rPr>
+        <w:t xml:space="preserve"> text in file (this may not actually be an error?)</w:t>
+      </w:r>
+    </w:p>
+    <w:p>
+      <w:pPr>
+        <w:pStyle w:val="ListParagraph"/>
+        <w:numPr>
+          <w:ilvl w:val="0"/>
+          <w:numId w:val="20"/>
+        </w:numPr>
+        <w:rPr>
+          <w:sz w:val="24"/>
+        </w:rPr>
+      </w:pPr>
+      <w:r>
+        <w:rPr>
+          <w:sz w:val="24"/>
+        </w:rPr>
+        <w:t>output file is not writable</w:t>
+      </w:r>
+    </w:p>
+    <w:p>
+      <w:pPr>
+        <w:pStyle w:val="ListParagraph"/>
+        <w:numPr>
+          <w:ilvl w:val="0"/>
+          <w:numId w:val="20"/>
+        </w:numPr>
+        <w:rPr>
+          <w:sz w:val="24"/>
+        </w:rPr>
+      </w:pPr>
+      <w:r>
+        <w:rPr>
+          <w:sz w:val="24"/>
+        </w:rPr>
+        <w:t>input file does not exist</w:t>
+      </w:r>
+    </w:p>
+    <w:p>
+      <w:pPr>
+        <w:pStyle w:val="ListParagraph"/>
+        <w:numPr>
+          <w:ilvl w:val="0"/>
+          <w:numId w:val="20"/>
+        </w:numPr>
+        <w:rPr>
+          <w:sz w:val="24"/>
+        </w:rPr>
+      </w:pPr>
+      <w:r>
+        <w:rPr>
+          <w:sz w:val="24"/>
+        </w:rPr>
+        <w:t>input file is empty</w:t>
+      </w:r>
+    </w:p>
+    <w:p>
+      <w:pPr>
+        <w:pStyle w:val="ListParagraph"/>
+        <w:numPr>
+          <w:ilvl w:val="0"/>
+          <w:numId w:val="20"/>
+        </w:numPr>
+        <w:rPr>
+          <w:sz w:val="24"/>
+        </w:rPr>
+      </w:pPr>
     </w:p>
     <w:p>
       <w:pPr>
@@ -1674,6 +3382,7 @@
           <w:sz w:val="32"/>
         </w:rPr>
       </w:pPr>
+      <w:proofErr w:type="spellStart"/>
       <w:r>
         <w:rPr>
           <w:b/>
@@ -1682,6 +3391,7 @@
         <w:lastRenderedPageBreak/>
         <w:t>AnalysisEngine</w:t>
       </w:r>
+      <w:proofErr w:type="spellEnd"/>
     </w:p>
     <w:p>
       <w:pPr>
@@ -1701,7 +3411,21 @@
         <w:rPr>
           <w:sz w:val="24"/>
         </w:rPr>
-        <w:t xml:space="preserve"> Given 1+ SuperDoc objects (and perhaps analysis parameters TBD), this class will perform natural language text processing on the collection of documents and return a weighted list of the “most important” terms in the collection.</w:t>
+        <w:t xml:space="preserve"> Given 1+ </w:t>
+      </w:r>
+      <w:proofErr w:type="spellStart"/>
+      <w:r>
+        <w:rPr>
+          <w:sz w:val="24"/>
+        </w:rPr>
+        <w:t>SuperDoc</w:t>
+      </w:r>
+      <w:proofErr w:type="spellEnd"/>
+      <w:r>
+        <w:rPr>
+          <w:sz w:val="24"/>
+        </w:rPr>
+        <w:t xml:space="preserve"> objects (and perhaps analysis parameters TBD), this class will perform natural language text processing on the collection of documents and return a weighted list of the “most important” terms in the collection.</w:t>
       </w:r>
       <w:r>
         <w:rPr>
@@ -1736,13 +3460,41 @@
           <w:sz w:val="24"/>
         </w:rPr>
       </w:pPr>
-      <w:r>
-        <w:rPr>
-          <w:b/>
-          <w:sz w:val="24"/>
-          <w:u w:val="single"/>
-        </w:rPr>
-        <w:t>Init params:</w:t>
+      <w:proofErr w:type="spellStart"/>
+      <w:r>
+        <w:rPr>
+          <w:b/>
+          <w:sz w:val="24"/>
+          <w:u w:val="single"/>
+        </w:rPr>
+        <w:t>Init</w:t>
+      </w:r>
+      <w:proofErr w:type="spellEnd"/>
+      <w:r>
+        <w:rPr>
+          <w:b/>
+          <w:sz w:val="24"/>
+          <w:u w:val="single"/>
+        </w:rPr>
+        <w:t xml:space="preserve"> </w:t>
+      </w:r>
+      <w:proofErr w:type="spellStart"/>
+      <w:r>
+        <w:rPr>
+          <w:b/>
+          <w:sz w:val="24"/>
+          <w:u w:val="single"/>
+        </w:rPr>
+        <w:t>params</w:t>
+      </w:r>
+      <w:proofErr w:type="spellEnd"/>
+      <w:r>
+        <w:rPr>
+          <w:b/>
+          <w:sz w:val="24"/>
+          <w:u w:val="single"/>
+        </w:rPr>
+        <w:t>:</w:t>
       </w:r>
     </w:p>
     <w:p>
@@ -1760,7 +3512,21 @@
         <w:rPr>
           <w:sz w:val="24"/>
         </w:rPr>
-        <w:t>1+ SuperDoc objects</w:t>
+        <w:t xml:space="preserve">1+ </w:t>
+      </w:r>
+      <w:proofErr w:type="spellStart"/>
+      <w:r>
+        <w:rPr>
+          <w:sz w:val="24"/>
+        </w:rPr>
+        <w:t>SuperDoc</w:t>
+      </w:r>
+      <w:proofErr w:type="spellEnd"/>
+      <w:r>
+        <w:rPr>
+          <w:sz w:val="24"/>
+        </w:rPr>
+        <w:t xml:space="preserve"> objects</w:t>
       </w:r>
     </w:p>
     <w:p>
@@ -1816,11 +3582,33 @@
           <w:sz w:val="24"/>
         </w:rPr>
       </w:pPr>
-      <w:r>
-        <w:rPr>
-          <w:sz w:val="24"/>
-        </w:rPr>
-        <w:t>term_dict (this is the output dictionary that feeds into WordCloudGenerator)</w:t>
+      <w:proofErr w:type="spellStart"/>
+      <w:r>
+        <w:rPr>
+          <w:sz w:val="24"/>
+        </w:rPr>
+        <w:t>term_dict</w:t>
+      </w:r>
+      <w:proofErr w:type="spellEnd"/>
+      <w:r>
+        <w:rPr>
+          <w:sz w:val="24"/>
+        </w:rPr>
+        <w:t xml:space="preserve"> (this is the output dictionary that feeds into </w:t>
+      </w:r>
+      <w:proofErr w:type="spellStart"/>
+      <w:r>
+        <w:rPr>
+          <w:sz w:val="24"/>
+        </w:rPr>
+        <w:t>WordCloudGenerator</w:t>
+      </w:r>
+      <w:proofErr w:type="spellEnd"/>
+      <w:r>
+        <w:rPr>
+          <w:sz w:val="24"/>
+        </w:rPr>
+        <w:t>)</w:t>
       </w:r>
     </w:p>
     <w:p>
@@ -1834,11 +3622,33 @@
           <w:sz w:val="24"/>
         </w:rPr>
       </w:pPr>
-      <w:r>
-        <w:rPr>
-          <w:sz w:val="24"/>
-        </w:rPr>
-        <w:t>num_docs (how many SuperDocs we’re analyzing)</w:t>
+      <w:proofErr w:type="spellStart"/>
+      <w:r>
+        <w:rPr>
+          <w:sz w:val="24"/>
+        </w:rPr>
+        <w:t>num_docs</w:t>
+      </w:r>
+      <w:proofErr w:type="spellEnd"/>
+      <w:r>
+        <w:rPr>
+          <w:sz w:val="24"/>
+        </w:rPr>
+        <w:t xml:space="preserve"> (how many </w:t>
+      </w:r>
+      <w:proofErr w:type="spellStart"/>
+      <w:r>
+        <w:rPr>
+          <w:sz w:val="24"/>
+        </w:rPr>
+        <w:t>SuperDocs</w:t>
+      </w:r>
+      <w:proofErr w:type="spellEnd"/>
+      <w:r>
+        <w:rPr>
+          <w:sz w:val="24"/>
+        </w:rPr>
+        <w:t xml:space="preserve"> we’re analyzing)</w:t>
       </w:r>
     </w:p>
     <w:p>
@@ -1852,11 +3662,19 @@
           <w:sz w:val="24"/>
         </w:rPr>
       </w:pPr>
-      <w:r>
-        <w:rPr>
-          <w:sz w:val="24"/>
-        </w:rPr>
-        <w:t>other analysis parameters TBD?</w:t>
+      <w:proofErr w:type="gramStart"/>
+      <w:r>
+        <w:rPr>
+          <w:sz w:val="24"/>
+        </w:rPr>
+        <w:t>other</w:t>
+      </w:r>
+      <w:proofErr w:type="gramEnd"/>
+      <w:r>
+        <w:rPr>
+          <w:sz w:val="24"/>
+        </w:rPr>
+        <w:t xml:space="preserve"> analysis parameters TBD?</w:t>
       </w:r>
     </w:p>
     <w:p>
@@ -1894,11 +3712,19 @@
           <w:sz w:val="24"/>
         </w:rPr>
       </w:pPr>
-      <w:r>
-        <w:rPr>
-          <w:sz w:val="24"/>
-        </w:rPr>
-        <w:t>analyze_docs() (the primary method of the class – performs the analysis)</w:t>
+      <w:proofErr w:type="spellStart"/>
+      <w:r>
+        <w:rPr>
+          <w:sz w:val="24"/>
+        </w:rPr>
+        <w:t>analyze_docs</w:t>
+      </w:r>
+      <w:proofErr w:type="spellEnd"/>
+      <w:r>
+        <w:rPr>
+          <w:sz w:val="24"/>
+        </w:rPr>
+        <w:t>() (the primary method of the class – performs the analysis)</w:t>
       </w:r>
     </w:p>
     <w:p>
@@ -1912,20 +3738,265 @@
           <w:sz w:val="24"/>
         </w:rPr>
       </w:pPr>
-      <w:r>
-        <w:rPr>
-          <w:sz w:val="24"/>
-        </w:rPr>
-        <w:t>print_docs() (displays the identifiers of the SuperDocs to be analyzed – this is a bad method name)</w:t>
-      </w:r>
-    </w:p>
-    <w:p>
-      <w:pPr>
-        <w:pStyle w:val="ListParagraph"/>
-        <w:numPr>
-          <w:ilvl w:val="0"/>
-          <w:numId w:val="12"/>
-        </w:numPr>
+      <w:proofErr w:type="spellStart"/>
+      <w:r>
+        <w:rPr>
+          <w:sz w:val="24"/>
+        </w:rPr>
+        <w:t>print_docs</w:t>
+      </w:r>
+      <w:proofErr w:type="spellEnd"/>
+      <w:r>
+        <w:rPr>
+          <w:sz w:val="24"/>
+        </w:rPr>
+        <w:t xml:space="preserve">() (displays the identifiers of the </w:t>
+      </w:r>
+      <w:proofErr w:type="spellStart"/>
+      <w:r>
+        <w:rPr>
+          <w:sz w:val="24"/>
+        </w:rPr>
+        <w:t>SuperDocs</w:t>
+      </w:r>
+      <w:proofErr w:type="spellEnd"/>
+      <w:r>
+        <w:rPr>
+          <w:sz w:val="24"/>
+        </w:rPr>
+        <w:t xml:space="preserve"> to be analyzed – this is a bad method name)</w:t>
+      </w:r>
+    </w:p>
+    <w:p>
+      <w:pPr>
+        <w:rPr>
+          <w:sz w:val="24"/>
+        </w:rPr>
+      </w:pPr>
+    </w:p>
+    <w:p>
+      <w:pPr>
+        <w:rPr>
+          <w:b/>
+          <w:sz w:val="24"/>
+          <w:u w:val="single"/>
+        </w:rPr>
+      </w:pPr>
+      <w:r>
+        <w:rPr>
+          <w:b/>
+          <w:sz w:val="24"/>
+          <w:u w:val="single"/>
+        </w:rPr>
+        <w:t>Test Cases</w:t>
+      </w:r>
+      <w:r>
+        <w:rPr>
+          <w:b/>
+          <w:sz w:val="24"/>
+          <w:u w:val="single"/>
+        </w:rPr>
+        <w:t>:</w:t>
+      </w:r>
+    </w:p>
+    <w:p>
+      <w:pPr>
+        <w:pStyle w:val="ListParagraph"/>
+        <w:numPr>
+          <w:ilvl w:val="0"/>
+          <w:numId w:val="21"/>
+        </w:numPr>
+        <w:rPr>
+          <w:sz w:val="24"/>
+        </w:rPr>
+      </w:pPr>
+      <w:proofErr w:type="spellStart"/>
+      <w:r>
+        <w:rPr>
+          <w:sz w:val="24"/>
+        </w:rPr>
+        <w:t>analyze_docs</w:t>
+      </w:r>
+      <w:proofErr w:type="spellEnd"/>
+      <w:r>
+        <w:rPr>
+          <w:sz w:val="24"/>
+        </w:rPr>
+        <w:t xml:space="preserve">() with a single input </w:t>
+      </w:r>
+      <w:proofErr w:type="spellStart"/>
+      <w:r>
+        <w:rPr>
+          <w:sz w:val="24"/>
+        </w:rPr>
+        <w:t>SuperDoc</w:t>
+      </w:r>
+      <w:proofErr w:type="spellEnd"/>
+    </w:p>
+    <w:p>
+      <w:pPr>
+        <w:pStyle w:val="ListParagraph"/>
+        <w:numPr>
+          <w:ilvl w:val="0"/>
+          <w:numId w:val="21"/>
+        </w:numPr>
+        <w:rPr>
+          <w:sz w:val="24"/>
+        </w:rPr>
+      </w:pPr>
+      <w:proofErr w:type="spellStart"/>
+      <w:r>
+        <w:rPr>
+          <w:sz w:val="24"/>
+        </w:rPr>
+        <w:t>analyze_docs</w:t>
+      </w:r>
+      <w:proofErr w:type="spellEnd"/>
+      <w:r>
+        <w:rPr>
+          <w:sz w:val="24"/>
+        </w:rPr>
+        <w:t xml:space="preserve">() with multiple input </w:t>
+      </w:r>
+      <w:proofErr w:type="spellStart"/>
+      <w:r>
+        <w:rPr>
+          <w:sz w:val="24"/>
+        </w:rPr>
+        <w:t>SuperDocs</w:t>
+      </w:r>
+      <w:proofErr w:type="spellEnd"/>
+    </w:p>
+    <w:p>
+      <w:pPr>
+        <w:pStyle w:val="ListParagraph"/>
+        <w:numPr>
+          <w:ilvl w:val="0"/>
+          <w:numId w:val="21"/>
+        </w:numPr>
+        <w:rPr>
+          <w:sz w:val="24"/>
+        </w:rPr>
+      </w:pPr>
+      <w:proofErr w:type="spellStart"/>
+      <w:r>
+        <w:rPr>
+          <w:sz w:val="24"/>
+        </w:rPr>
+        <w:t>analyze_docs</w:t>
+      </w:r>
+      <w:proofErr w:type="spellEnd"/>
+      <w:r>
+        <w:rPr>
+          <w:sz w:val="24"/>
+        </w:rPr>
+        <w:t xml:space="preserve">() with zero input </w:t>
+      </w:r>
+      <w:proofErr w:type="spellStart"/>
+      <w:r>
+        <w:rPr>
+          <w:sz w:val="24"/>
+        </w:rPr>
+        <w:t>SuperDocs</w:t>
+      </w:r>
+      <w:proofErr w:type="spellEnd"/>
+    </w:p>
+    <w:p>
+      <w:pPr>
+        <w:pStyle w:val="ListParagraph"/>
+        <w:numPr>
+          <w:ilvl w:val="0"/>
+          <w:numId w:val="21"/>
+        </w:numPr>
+        <w:rPr>
+          <w:sz w:val="24"/>
+        </w:rPr>
+      </w:pPr>
+      <w:r>
+        <w:rPr>
+          <w:sz w:val="24"/>
+        </w:rPr>
+        <w:t>the previous three cases with regular Document objects</w:t>
+      </w:r>
+    </w:p>
+    <w:p>
+      <w:pPr>
+        <w:pStyle w:val="ListParagraph"/>
+        <w:numPr>
+          <w:ilvl w:val="0"/>
+          <w:numId w:val="21"/>
+        </w:numPr>
+        <w:rPr>
+          <w:sz w:val="24"/>
+        </w:rPr>
+      </w:pPr>
+      <w:r>
+        <w:rPr>
+          <w:sz w:val="24"/>
+        </w:rPr>
+        <w:t>invalid analysis parameters</w:t>
+      </w:r>
+    </w:p>
+    <w:p>
+      <w:pPr>
+        <w:pStyle w:val="ListParagraph"/>
+        <w:numPr>
+          <w:ilvl w:val="0"/>
+          <w:numId w:val="21"/>
+        </w:numPr>
+        <w:rPr>
+          <w:sz w:val="24"/>
+        </w:rPr>
+      </w:pPr>
+      <w:proofErr w:type="spellStart"/>
+      <w:r>
+        <w:rPr>
+          <w:sz w:val="24"/>
+        </w:rPr>
+        <w:t>analyze_docs</w:t>
+      </w:r>
+      <w:proofErr w:type="spellEnd"/>
+      <w:r>
+        <w:rPr>
+          <w:sz w:val="24"/>
+        </w:rPr>
+        <w:t>() with invalid type in input doc list</w:t>
+      </w:r>
+      <w:r>
+        <w:rPr>
+          <w:sz w:val="24"/>
+        </w:rPr>
+        <w:t xml:space="preserve"> (not Document or </w:t>
+      </w:r>
+      <w:proofErr w:type="spellStart"/>
+      <w:r>
+        <w:rPr>
+          <w:sz w:val="24"/>
+        </w:rPr>
+        <w:t>SuperDocument</w:t>
+      </w:r>
+      <w:proofErr w:type="spellEnd"/>
+      <w:r>
+        <w:rPr>
+          <w:sz w:val="24"/>
+        </w:rPr>
+        <w:t>)</w:t>
+      </w:r>
+    </w:p>
+    <w:p>
+      <w:pPr>
+        <w:pStyle w:val="ListParagraph"/>
+        <w:numPr>
+          <w:ilvl w:val="0"/>
+          <w:numId w:val="21"/>
+        </w:numPr>
+        <w:rPr>
+          <w:sz w:val="24"/>
+        </w:rPr>
+      </w:pPr>
+    </w:p>
+    <w:p>
+      <w:pPr>
         <w:rPr>
           <w:sz w:val="24"/>
         </w:rPr>
@@ -1944,6 +4015,7 @@
           <w:b/>
           <w:sz w:val="32"/>
         </w:rPr>
+        <w:lastRenderedPageBreak/>
         <w:br w:type="page"/>
       </w:r>
     </w:p>
@@ -1955,6 +4027,7 @@
           <w:sz w:val="32"/>
         </w:rPr>
       </w:pPr>
+      <w:proofErr w:type="spellStart"/>
       <w:r>
         <w:rPr>
           <w:b/>
@@ -1963,6 +4036,7 @@
         <w:lastRenderedPageBreak/>
         <w:t>WordCloudGenerator</w:t>
       </w:r>
+      <w:proofErr w:type="spellEnd"/>
     </w:p>
     <w:p>
       <w:pPr>
@@ -2000,22 +4074,64 @@
         <w:rPr>
           <w:sz w:val="24"/>
         </w:rPr>
-        <w:t>given a weighted list of terms (in a dict) (and probably a parameter specifying the number of terms to illustrate), this will return a word cloud that visualizes the most important terms and how important they are relative to each other.</w:t>
-      </w:r>
-    </w:p>
-    <w:p>
-      <w:pPr>
-        <w:rPr>
-          <w:sz w:val="24"/>
-        </w:rPr>
-      </w:pPr>
-      <w:r>
-        <w:rPr>
-          <w:b/>
-          <w:sz w:val="24"/>
-          <w:u w:val="single"/>
-        </w:rPr>
-        <w:t>Init params:</w:t>
+        <w:t xml:space="preserve">given a weighted list of terms (in a </w:t>
+      </w:r>
+      <w:proofErr w:type="spellStart"/>
+      <w:r>
+        <w:rPr>
+          <w:sz w:val="24"/>
+        </w:rPr>
+        <w:t>dict</w:t>
+      </w:r>
+      <w:proofErr w:type="spellEnd"/>
+      <w:r>
+        <w:rPr>
+          <w:sz w:val="24"/>
+        </w:rPr>
+        <w:t>) (and probably a parameter specifying the number of terms to illustrate), this will return a word cloud that visualizes the most important terms and how important they are relative to each other.</w:t>
+      </w:r>
+    </w:p>
+    <w:p>
+      <w:pPr>
+        <w:rPr>
+          <w:sz w:val="24"/>
+        </w:rPr>
+      </w:pPr>
+      <w:proofErr w:type="spellStart"/>
+      <w:r>
+        <w:rPr>
+          <w:b/>
+          <w:sz w:val="24"/>
+          <w:u w:val="single"/>
+        </w:rPr>
+        <w:t>Init</w:t>
+      </w:r>
+      <w:proofErr w:type="spellEnd"/>
+      <w:r>
+        <w:rPr>
+          <w:b/>
+          <w:sz w:val="24"/>
+          <w:u w:val="single"/>
+        </w:rPr>
+        <w:t xml:space="preserve"> </w:t>
+      </w:r>
+      <w:proofErr w:type="spellStart"/>
+      <w:r>
+        <w:rPr>
+          <w:b/>
+          <w:sz w:val="24"/>
+          <w:u w:val="single"/>
+        </w:rPr>
+        <w:t>params</w:t>
+      </w:r>
+      <w:proofErr w:type="spellEnd"/>
+      <w:r>
+        <w:rPr>
+          <w:b/>
+          <w:sz w:val="24"/>
+          <w:u w:val="single"/>
+        </w:rPr>
+        <w:t>:</w:t>
       </w:r>
     </w:p>
     <w:p>
@@ -2029,12 +4145,14 @@
           <w:sz w:val="24"/>
         </w:rPr>
       </w:pPr>
+      <w:proofErr w:type="spellStart"/>
       <w:r>
         <w:rPr>
           <w:sz w:val="24"/>
         </w:rPr>
         <w:t>term_dict</w:t>
       </w:r>
+      <w:proofErr w:type="spellEnd"/>
     </w:p>
     <w:p>
       <w:pPr>
@@ -2047,12 +4165,14 @@
           <w:sz w:val="24"/>
         </w:rPr>
       </w:pPr>
+      <w:proofErr w:type="spellStart"/>
       <w:r>
         <w:rPr>
           <w:sz w:val="24"/>
         </w:rPr>
         <w:t>num_terms_to_visualize</w:t>
       </w:r>
+      <w:proofErr w:type="spellEnd"/>
     </w:p>
     <w:p>
       <w:pPr>
@@ -2107,11 +4227,61 @@
           <w:sz w:val="24"/>
         </w:rPr>
       </w:pPr>
-      <w:r>
-        <w:rPr>
-          <w:sz w:val="24"/>
-        </w:rPr>
-        <w:t>term_dict (dict of key:value term:weight pairs)</w:t>
+      <w:proofErr w:type="spellStart"/>
+      <w:r>
+        <w:rPr>
+          <w:sz w:val="24"/>
+        </w:rPr>
+        <w:t>term_dict</w:t>
+      </w:r>
+      <w:proofErr w:type="spellEnd"/>
+      <w:r>
+        <w:rPr>
+          <w:sz w:val="24"/>
+        </w:rPr>
+        <w:t xml:space="preserve"> (</w:t>
+      </w:r>
+      <w:proofErr w:type="spellStart"/>
+      <w:r>
+        <w:rPr>
+          <w:sz w:val="24"/>
+        </w:rPr>
+        <w:t>dict</w:t>
+      </w:r>
+      <w:proofErr w:type="spellEnd"/>
+      <w:r>
+        <w:rPr>
+          <w:sz w:val="24"/>
+        </w:rPr>
+        <w:t xml:space="preserve"> of </w:t>
+      </w:r>
+      <w:proofErr w:type="spellStart"/>
+      <w:r>
+        <w:rPr>
+          <w:sz w:val="24"/>
+        </w:rPr>
+        <w:t>key:value</w:t>
+      </w:r>
+      <w:proofErr w:type="spellEnd"/>
+      <w:r>
+        <w:rPr>
+          <w:sz w:val="24"/>
+        </w:rPr>
+        <w:t xml:space="preserve"> </w:t>
+      </w:r>
+      <w:proofErr w:type="spellStart"/>
+      <w:r>
+        <w:rPr>
+          <w:sz w:val="24"/>
+        </w:rPr>
+        <w:t>term:weight</w:t>
+      </w:r>
+      <w:proofErr w:type="spellEnd"/>
+      <w:r>
+        <w:rPr>
+          <w:sz w:val="24"/>
+        </w:rPr>
+        <w:t xml:space="preserve"> pairs)</w:t>
       </w:r>
     </w:p>
     <w:p>
@@ -2125,11 +4295,19 @@
           <w:sz w:val="24"/>
         </w:rPr>
       </w:pPr>
-      <w:r>
-        <w:rPr>
-          <w:sz w:val="24"/>
-        </w:rPr>
-        <w:t>num_terms_to_visualize [this is a long name]</w:t>
+      <w:proofErr w:type="spellStart"/>
+      <w:r>
+        <w:rPr>
+          <w:sz w:val="24"/>
+        </w:rPr>
+        <w:t>num_terms_to_visualize</w:t>
+      </w:r>
+      <w:proofErr w:type="spellEnd"/>
+      <w:r>
+        <w:rPr>
+          <w:sz w:val="24"/>
+        </w:rPr>
+        <w:t xml:space="preserve"> [this is a long name]</w:t>
       </w:r>
     </w:p>
     <w:p>
@@ -2143,11 +4321,19 @@
           <w:sz w:val="24"/>
         </w:rPr>
       </w:pPr>
-      <w:r>
-        <w:rPr>
-          <w:sz w:val="24"/>
-        </w:rPr>
-        <w:t>other visual parameters?</w:t>
+      <w:proofErr w:type="gramStart"/>
+      <w:r>
+        <w:rPr>
+          <w:sz w:val="24"/>
+        </w:rPr>
+        <w:t>other</w:t>
+      </w:r>
+      <w:proofErr w:type="gramEnd"/>
+      <w:r>
+        <w:rPr>
+          <w:sz w:val="24"/>
+        </w:rPr>
+        <w:t xml:space="preserve"> visual parameters?</w:t>
       </w:r>
     </w:p>
     <w:p>
@@ -2185,11 +4371,19 @@
           <w:sz w:val="24"/>
         </w:rPr>
       </w:pPr>
-      <w:r>
-        <w:rPr>
-          <w:sz w:val="24"/>
-        </w:rPr>
-        <w:t>generate_word_cloud() (the primary method of the class – creates a word cloud from the weighted term list)</w:t>
+      <w:proofErr w:type="spellStart"/>
+      <w:r>
+        <w:rPr>
+          <w:sz w:val="24"/>
+        </w:rPr>
+        <w:t>generate_word_cloud</w:t>
+      </w:r>
+      <w:proofErr w:type="spellEnd"/>
+      <w:r>
+        <w:rPr>
+          <w:sz w:val="24"/>
+        </w:rPr>
+        <w:t>() (the primary method of the class – creates a word cloud from the weighted term list)</w:t>
       </w:r>
     </w:p>
     <w:p>
@@ -2203,12 +4397,218 @@
           <w:sz w:val="24"/>
         </w:rPr>
       </w:pPr>
-      <w:r>
-        <w:rPr>
-          <w:sz w:val="24"/>
-        </w:rPr>
-        <w:t>print_term_list() (displays the list of terms with their weights)</w:t>
-      </w:r>
+      <w:proofErr w:type="spellStart"/>
+      <w:r>
+        <w:rPr>
+          <w:sz w:val="24"/>
+        </w:rPr>
+        <w:t>print_term_list</w:t>
+      </w:r>
+      <w:proofErr w:type="spellEnd"/>
+      <w:r>
+        <w:rPr>
+          <w:sz w:val="24"/>
+        </w:rPr>
+        <w:t>() (displays the list of terms with their weights)</w:t>
+      </w:r>
+    </w:p>
+    <w:p>
+      <w:pPr>
+        <w:rPr>
+          <w:sz w:val="24"/>
+        </w:rPr>
+      </w:pPr>
+    </w:p>
+    <w:p>
+      <w:pPr>
+        <w:rPr>
+          <w:sz w:val="24"/>
+        </w:rPr>
+      </w:pPr>
+      <w:r>
+        <w:rPr>
+          <w:b/>
+          <w:sz w:val="24"/>
+          <w:u w:val="single"/>
+        </w:rPr>
+        <w:t>Test Cases</w:t>
+      </w:r>
+      <w:r>
+        <w:rPr>
+          <w:b/>
+          <w:sz w:val="24"/>
+          <w:u w:val="single"/>
+        </w:rPr>
+        <w:t>:</w:t>
+      </w:r>
+    </w:p>
+    <w:p>
+      <w:pPr>
+        <w:pStyle w:val="ListParagraph"/>
+        <w:numPr>
+          <w:ilvl w:val="0"/>
+          <w:numId w:val="22"/>
+        </w:numPr>
+        <w:rPr>
+          <w:sz w:val="24"/>
+        </w:rPr>
+      </w:pPr>
+      <w:r>
+        <w:rPr>
+          <w:sz w:val="24"/>
+        </w:rPr>
+        <w:t xml:space="preserve">ideal case – </w:t>
+      </w:r>
+      <w:proofErr w:type="spellStart"/>
+      <w:r>
+        <w:rPr>
+          <w:sz w:val="24"/>
+        </w:rPr>
+        <w:t>generate_word_cloud</w:t>
+      </w:r>
+      <w:proofErr w:type="spellEnd"/>
+      <w:r>
+        <w:rPr>
+          <w:sz w:val="24"/>
+        </w:rPr>
+        <w:t>() with valid weighted list</w:t>
+      </w:r>
+    </w:p>
+    <w:p>
+      <w:pPr>
+        <w:pStyle w:val="ListParagraph"/>
+        <w:numPr>
+          <w:ilvl w:val="0"/>
+          <w:numId w:val="22"/>
+        </w:numPr>
+        <w:rPr>
+          <w:sz w:val="24"/>
+        </w:rPr>
+      </w:pPr>
+      <w:r>
+        <w:rPr>
+          <w:sz w:val="24"/>
+        </w:rPr>
+        <w:t>empty input weighted list</w:t>
+      </w:r>
+    </w:p>
+    <w:p>
+      <w:pPr>
+        <w:pStyle w:val="ListParagraph"/>
+        <w:numPr>
+          <w:ilvl w:val="0"/>
+          <w:numId w:val="22"/>
+        </w:numPr>
+        <w:rPr>
+          <w:sz w:val="24"/>
+        </w:rPr>
+      </w:pPr>
+      <w:r>
+        <w:rPr>
+          <w:sz w:val="24"/>
+        </w:rPr>
+        <w:t>input weighted list with a single term</w:t>
+      </w:r>
+    </w:p>
+    <w:p>
+      <w:pPr>
+        <w:pStyle w:val="ListParagraph"/>
+        <w:numPr>
+          <w:ilvl w:val="0"/>
+          <w:numId w:val="22"/>
+        </w:numPr>
+        <w:rPr>
+          <w:sz w:val="24"/>
+        </w:rPr>
+      </w:pPr>
+      <w:r>
+        <w:rPr>
+          <w:sz w:val="24"/>
+        </w:rPr>
+        <w:t xml:space="preserve">invalid parameters (such as </w:t>
+      </w:r>
+      <w:proofErr w:type="spellStart"/>
+      <w:r>
+        <w:rPr>
+          <w:sz w:val="24"/>
+        </w:rPr>
+        <w:t>num_terms_to_visualize</w:t>
+      </w:r>
+      <w:proofErr w:type="spellEnd"/>
+      <w:r>
+        <w:rPr>
+          <w:sz w:val="24"/>
+        </w:rPr>
+        <w:t xml:space="preserve"> &gt; </w:t>
+      </w:r>
+      <w:proofErr w:type="spellStart"/>
+      <w:r>
+        <w:rPr>
+          <w:sz w:val="24"/>
+        </w:rPr>
+        <w:t>len</w:t>
+      </w:r>
+      <w:proofErr w:type="spellEnd"/>
+      <w:r>
+        <w:rPr>
+          <w:sz w:val="24"/>
+        </w:rPr>
+        <w:t>(</w:t>
+      </w:r>
+      <w:proofErr w:type="spellStart"/>
+      <w:r>
+        <w:rPr>
+          <w:sz w:val="24"/>
+        </w:rPr>
+        <w:t>term_dict</w:t>
+      </w:r>
+      <w:proofErr w:type="spellEnd"/>
+      <w:r>
+        <w:rPr>
+          <w:sz w:val="24"/>
+        </w:rPr>
+        <w:t>))</w:t>
+      </w:r>
+    </w:p>
+    <w:p>
+      <w:pPr>
+        <w:pStyle w:val="ListParagraph"/>
+        <w:numPr>
+          <w:ilvl w:val="0"/>
+          <w:numId w:val="22"/>
+        </w:numPr>
+        <w:rPr>
+          <w:sz w:val="24"/>
+        </w:rPr>
+      </w:pPr>
+      <w:r>
+        <w:rPr>
+          <w:sz w:val="24"/>
+        </w:rPr>
+        <w:t xml:space="preserve">input is not a </w:t>
+      </w:r>
+      <w:proofErr w:type="spellStart"/>
+      <w:r>
+        <w:rPr>
+          <w:sz w:val="24"/>
+        </w:rPr>
+        <w:t>term:weight</w:t>
+      </w:r>
+      <w:proofErr w:type="spellEnd"/>
+      <w:r>
+        <w:rPr>
+          <w:sz w:val="24"/>
+        </w:rPr>
+        <w:t xml:space="preserve"> </w:t>
+      </w:r>
+      <w:proofErr w:type="spellStart"/>
+      <w:r>
+        <w:rPr>
+          <w:sz w:val="24"/>
+        </w:rPr>
+        <w:t>dict</w:t>
+      </w:r>
+      <w:proofErr w:type="spellEnd"/>
     </w:p>
     <w:p>
       <w:pPr>
@@ -2562,6 +4962,119 @@
     </w:lvl>
   </w:abstractNum>
   <w:abstractNum w:abstractNumId="2">
+    <w:nsid w:val="11C97CE3"/>
+    <w:multiLevelType w:val="hybridMultilevel"/>
+    <w:tmpl w:val="E8F0F39C"/>
+    <w:lvl w:ilvl="0" w:tplc="04090001">
+      <w:start w:val="1"/>
+      <w:numFmt w:val="bullet"/>
+      <w:lvlText w:val=""/>
+      <w:lvlJc w:val="left"/>
+      <w:pPr>
+        <w:ind w:left="720" w:hanging="360"/>
+      </w:pPr>
+      <w:rPr>
+        <w:rFonts w:ascii="Symbol" w:hAnsi="Symbol" w:hint="default"/>
+      </w:rPr>
+    </w:lvl>
+    <w:lvl w:ilvl="1" w:tplc="04090003" w:tentative="1">
+      <w:start w:val="1"/>
+      <w:numFmt w:val="bullet"/>
+      <w:lvlText w:val="o"/>
+      <w:lvlJc w:val="left"/>
+      <w:pPr>
+        <w:ind w:left="1440" w:hanging="360"/>
+      </w:pPr>
+      <w:rPr>
+        <w:rFonts w:ascii="Courier New" w:hAnsi="Courier New" w:cs="Courier New" w:hint="default"/>
+      </w:rPr>
+    </w:lvl>
+    <w:lvl w:ilvl="2" w:tplc="04090005" w:tentative="1">
+      <w:start w:val="1"/>
+      <w:numFmt w:val="bullet"/>
+      <w:lvlText w:val=""/>
+      <w:lvlJc w:val="left"/>
+      <w:pPr>
+        <w:ind w:left="2160" w:hanging="360"/>
+      </w:pPr>
+      <w:rPr>
+        <w:rFonts w:ascii="Wingdings" w:hAnsi="Wingdings" w:hint="default"/>
+      </w:rPr>
+    </w:lvl>
+    <w:lvl w:ilvl="3" w:tplc="04090001" w:tentative="1">
+      <w:start w:val="1"/>
+      <w:numFmt w:val="bullet"/>
+      <w:lvlText w:val=""/>
+      <w:lvlJc w:val="left"/>
+      <w:pPr>
+        <w:ind w:left="2880" w:hanging="360"/>
+      </w:pPr>
+      <w:rPr>
+        <w:rFonts w:ascii="Symbol" w:hAnsi="Symbol" w:hint="default"/>
+      </w:rPr>
+    </w:lvl>
+    <w:lvl w:ilvl="4" w:tplc="04090003" w:tentative="1">
+      <w:start w:val="1"/>
+      <w:numFmt w:val="bullet"/>
+      <w:lvlText w:val="o"/>
+      <w:lvlJc w:val="left"/>
+      <w:pPr>
+        <w:ind w:left="3600" w:hanging="360"/>
+      </w:pPr>
+      <w:rPr>
+        <w:rFonts w:ascii="Courier New" w:hAnsi="Courier New" w:cs="Courier New" w:hint="default"/>
+      </w:rPr>
+    </w:lvl>
+    <w:lvl w:ilvl="5" w:tplc="04090005" w:tentative="1">
+      <w:start w:val="1"/>
+      <w:numFmt w:val="bullet"/>
+      <w:lvlText w:val=""/>
+      <w:lvlJc w:val="left"/>
+      <w:pPr>
+        <w:ind w:left="4320" w:hanging="360"/>
+      </w:pPr>
+      <w:rPr>
+        <w:rFonts w:ascii="Wingdings" w:hAnsi="Wingdings" w:hint="default"/>
+      </w:rPr>
+    </w:lvl>
+    <w:lvl w:ilvl="6" w:tplc="04090001" w:tentative="1">
+      <w:start w:val="1"/>
+      <w:numFmt w:val="bullet"/>
+      <w:lvlText w:val=""/>
+      <w:lvlJc w:val="left"/>
+      <w:pPr>
+        <w:ind w:left="5040" w:hanging="360"/>
+      </w:pPr>
+      <w:rPr>
+        <w:rFonts w:ascii="Symbol" w:hAnsi="Symbol" w:hint="default"/>
+      </w:rPr>
+    </w:lvl>
+    <w:lvl w:ilvl="7" w:tplc="04090003" w:tentative="1">
+      <w:start w:val="1"/>
+      <w:numFmt w:val="bullet"/>
+      <w:lvlText w:val="o"/>
+      <w:lvlJc w:val="left"/>
+      <w:pPr>
+        <w:ind w:left="5760" w:hanging="360"/>
+      </w:pPr>
+      <w:rPr>
+        <w:rFonts w:ascii="Courier New" w:hAnsi="Courier New" w:cs="Courier New" w:hint="default"/>
+      </w:rPr>
+    </w:lvl>
+    <w:lvl w:ilvl="8" w:tplc="04090005" w:tentative="1">
+      <w:start w:val="1"/>
+      <w:numFmt w:val="bullet"/>
+      <w:lvlText w:val=""/>
+      <w:lvlJc w:val="left"/>
+      <w:pPr>
+        <w:ind w:left="6480" w:hanging="360"/>
+      </w:pPr>
+      <w:rPr>
+        <w:rFonts w:ascii="Wingdings" w:hAnsi="Wingdings" w:hint="default"/>
+      </w:rPr>
+    </w:lvl>
+  </w:abstractNum>
+  <w:abstractNum w:abstractNumId="3">
     <w:nsid w:val="15691C31"/>
     <w:multiLevelType w:val="hybridMultilevel"/>
     <w:tmpl w:val="6D34DCEA"/>
@@ -2674,7 +5187,7 @@
       </w:rPr>
     </w:lvl>
   </w:abstractNum>
-  <w:abstractNum w:abstractNumId="3">
+  <w:abstractNum w:abstractNumId="4">
     <w:nsid w:val="1B5F43AB"/>
     <w:multiLevelType w:val="hybridMultilevel"/>
     <w:tmpl w:val="5942A16E"/>
@@ -2787,7 +5300,120 @@
       </w:rPr>
     </w:lvl>
   </w:abstractNum>
-  <w:abstractNum w:abstractNumId="4">
+  <w:abstractNum w:abstractNumId="5">
+    <w:nsid w:val="20412084"/>
+    <w:multiLevelType w:val="hybridMultilevel"/>
+    <w:tmpl w:val="27BCA092"/>
+    <w:lvl w:ilvl="0" w:tplc="04090001">
+      <w:start w:val="1"/>
+      <w:numFmt w:val="bullet"/>
+      <w:lvlText w:val=""/>
+      <w:lvlJc w:val="left"/>
+      <w:pPr>
+        <w:ind w:left="720" w:hanging="360"/>
+      </w:pPr>
+      <w:rPr>
+        <w:rFonts w:ascii="Symbol" w:hAnsi="Symbol" w:hint="default"/>
+      </w:rPr>
+    </w:lvl>
+    <w:lvl w:ilvl="1" w:tplc="04090003" w:tentative="1">
+      <w:start w:val="1"/>
+      <w:numFmt w:val="bullet"/>
+      <w:lvlText w:val="o"/>
+      <w:lvlJc w:val="left"/>
+      <w:pPr>
+        <w:ind w:left="1440" w:hanging="360"/>
+      </w:pPr>
+      <w:rPr>
+        <w:rFonts w:ascii="Courier New" w:hAnsi="Courier New" w:cs="Courier New" w:hint="default"/>
+      </w:rPr>
+    </w:lvl>
+    <w:lvl w:ilvl="2" w:tplc="04090005" w:tentative="1">
+      <w:start w:val="1"/>
+      <w:numFmt w:val="bullet"/>
+      <w:lvlText w:val=""/>
+      <w:lvlJc w:val="left"/>
+      <w:pPr>
+        <w:ind w:left="2160" w:hanging="360"/>
+      </w:pPr>
+      <w:rPr>
+        <w:rFonts w:ascii="Wingdings" w:hAnsi="Wingdings" w:hint="default"/>
+      </w:rPr>
+    </w:lvl>
+    <w:lvl w:ilvl="3" w:tplc="04090001" w:tentative="1">
+      <w:start w:val="1"/>
+      <w:numFmt w:val="bullet"/>
+      <w:lvlText w:val=""/>
+      <w:lvlJc w:val="left"/>
+      <w:pPr>
+        <w:ind w:left="2880" w:hanging="360"/>
+      </w:pPr>
+      <w:rPr>
+        <w:rFonts w:ascii="Symbol" w:hAnsi="Symbol" w:hint="default"/>
+      </w:rPr>
+    </w:lvl>
+    <w:lvl w:ilvl="4" w:tplc="04090003" w:tentative="1">
+      <w:start w:val="1"/>
+      <w:numFmt w:val="bullet"/>
+      <w:lvlText w:val="o"/>
+      <w:lvlJc w:val="left"/>
+      <w:pPr>
+        <w:ind w:left="3600" w:hanging="360"/>
+      </w:pPr>
+      <w:rPr>
+        <w:rFonts w:ascii="Courier New" w:hAnsi="Courier New" w:cs="Courier New" w:hint="default"/>
+      </w:rPr>
+    </w:lvl>
+    <w:lvl w:ilvl="5" w:tplc="04090005" w:tentative="1">
+      <w:start w:val="1"/>
+      <w:numFmt w:val="bullet"/>
+      <w:lvlText w:val=""/>
+      <w:lvlJc w:val="left"/>
+      <w:pPr>
+        <w:ind w:left="4320" w:hanging="360"/>
+      </w:pPr>
+      <w:rPr>
+        <w:rFonts w:ascii="Wingdings" w:hAnsi="Wingdings" w:hint="default"/>
+      </w:rPr>
+    </w:lvl>
+    <w:lvl w:ilvl="6" w:tplc="04090001" w:tentative="1">
+      <w:start w:val="1"/>
+      <w:numFmt w:val="bullet"/>
+      <w:lvlText w:val=""/>
+      <w:lvlJc w:val="left"/>
+      <w:pPr>
+        <w:ind w:left="5040" w:hanging="360"/>
+      </w:pPr>
+      <w:rPr>
+        <w:rFonts w:ascii="Symbol" w:hAnsi="Symbol" w:hint="default"/>
+      </w:rPr>
+    </w:lvl>
+    <w:lvl w:ilvl="7" w:tplc="04090003" w:tentative="1">
+      <w:start w:val="1"/>
+      <w:numFmt w:val="bullet"/>
+      <w:lvlText w:val="o"/>
+      <w:lvlJc w:val="left"/>
+      <w:pPr>
+        <w:ind w:left="5760" w:hanging="360"/>
+      </w:pPr>
+      <w:rPr>
+        <w:rFonts w:ascii="Courier New" w:hAnsi="Courier New" w:cs="Courier New" w:hint="default"/>
+      </w:rPr>
+    </w:lvl>
+    <w:lvl w:ilvl="8" w:tplc="04090005" w:tentative="1">
+      <w:start w:val="1"/>
+      <w:numFmt w:val="bullet"/>
+      <w:lvlText w:val=""/>
+      <w:lvlJc w:val="left"/>
+      <w:pPr>
+        <w:ind w:left="6480" w:hanging="360"/>
+      </w:pPr>
+      <w:rPr>
+        <w:rFonts w:ascii="Wingdings" w:hAnsi="Wingdings" w:hint="default"/>
+      </w:rPr>
+    </w:lvl>
+  </w:abstractNum>
+  <w:abstractNum w:abstractNumId="6">
     <w:nsid w:val="26FD788D"/>
     <w:multiLevelType w:val="hybridMultilevel"/>
     <w:tmpl w:val="38580134"/>
@@ -2900,7 +5526,7 @@
       </w:rPr>
     </w:lvl>
   </w:abstractNum>
-  <w:abstractNum w:abstractNumId="5">
+  <w:abstractNum w:abstractNumId="7">
     <w:nsid w:val="2B033BC1"/>
     <w:multiLevelType w:val="hybridMultilevel"/>
     <w:tmpl w:val="223CD6E6"/>
@@ -3013,7 +5639,7 @@
       </w:rPr>
     </w:lvl>
   </w:abstractNum>
-  <w:abstractNum w:abstractNumId="6">
+  <w:abstractNum w:abstractNumId="8">
     <w:nsid w:val="2DCB0660"/>
     <w:multiLevelType w:val="hybridMultilevel"/>
     <w:tmpl w:val="A2145D1A"/>
@@ -3126,7 +5752,7 @@
       </w:rPr>
     </w:lvl>
   </w:abstractNum>
-  <w:abstractNum w:abstractNumId="7">
+  <w:abstractNum w:abstractNumId="9">
     <w:nsid w:val="36ED6AE4"/>
     <w:multiLevelType w:val="hybridMultilevel"/>
     <w:tmpl w:val="F808CCB8"/>
@@ -3239,7 +5865,7 @@
       </w:rPr>
     </w:lvl>
   </w:abstractNum>
-  <w:abstractNum w:abstractNumId="8">
+  <w:abstractNum w:abstractNumId="10">
     <w:nsid w:val="3C6E0A16"/>
     <w:multiLevelType w:val="hybridMultilevel"/>
     <w:tmpl w:val="42EE3178"/>
@@ -3352,7 +5978,7 @@
       </w:rPr>
     </w:lvl>
   </w:abstractNum>
-  <w:abstractNum w:abstractNumId="9">
+  <w:abstractNum w:abstractNumId="11">
     <w:nsid w:val="4094359F"/>
     <w:multiLevelType w:val="hybridMultilevel"/>
     <w:tmpl w:val="C3A882BA"/>
@@ -3465,7 +6091,7 @@
       </w:rPr>
     </w:lvl>
   </w:abstractNum>
-  <w:abstractNum w:abstractNumId="10">
+  <w:abstractNum w:abstractNumId="12">
     <w:nsid w:val="4B6657F7"/>
     <w:multiLevelType w:val="hybridMultilevel"/>
     <w:tmpl w:val="AE1E37DE"/>
@@ -3578,7 +6204,7 @@
       </w:rPr>
     </w:lvl>
   </w:abstractNum>
-  <w:abstractNum w:abstractNumId="11">
+  <w:abstractNum w:abstractNumId="13">
     <w:nsid w:val="4C774540"/>
     <w:multiLevelType w:val="hybridMultilevel"/>
     <w:tmpl w:val="B1B26796"/>
@@ -3691,7 +6317,7 @@
       </w:rPr>
     </w:lvl>
   </w:abstractNum>
-  <w:abstractNum w:abstractNumId="12">
+  <w:abstractNum w:abstractNumId="14">
     <w:nsid w:val="4FFF3417"/>
     <w:multiLevelType w:val="hybridMultilevel"/>
     <w:tmpl w:val="3A3457FE"/>
@@ -3804,7 +6430,120 @@
       </w:rPr>
     </w:lvl>
   </w:abstractNum>
-  <w:abstractNum w:abstractNumId="13">
+  <w:abstractNum w:abstractNumId="15">
+    <w:nsid w:val="57AF2CB9"/>
+    <w:multiLevelType w:val="hybridMultilevel"/>
+    <w:tmpl w:val="F39C4D12"/>
+    <w:lvl w:ilvl="0" w:tplc="04090001">
+      <w:start w:val="1"/>
+      <w:numFmt w:val="bullet"/>
+      <w:lvlText w:val=""/>
+      <w:lvlJc w:val="left"/>
+      <w:pPr>
+        <w:ind w:left="720" w:hanging="360"/>
+      </w:pPr>
+      <w:rPr>
+        <w:rFonts w:ascii="Symbol" w:hAnsi="Symbol" w:hint="default"/>
+      </w:rPr>
+    </w:lvl>
+    <w:lvl w:ilvl="1" w:tplc="04090003" w:tentative="1">
+      <w:start w:val="1"/>
+      <w:numFmt w:val="bullet"/>
+      <w:lvlText w:val="o"/>
+      <w:lvlJc w:val="left"/>
+      <w:pPr>
+        <w:ind w:left="1440" w:hanging="360"/>
+      </w:pPr>
+      <w:rPr>
+        <w:rFonts w:ascii="Courier New" w:hAnsi="Courier New" w:cs="Courier New" w:hint="default"/>
+      </w:rPr>
+    </w:lvl>
+    <w:lvl w:ilvl="2" w:tplc="04090005" w:tentative="1">
+      <w:start w:val="1"/>
+      <w:numFmt w:val="bullet"/>
+      <w:lvlText w:val=""/>
+      <w:lvlJc w:val="left"/>
+      <w:pPr>
+        <w:ind w:left="2160" w:hanging="360"/>
+      </w:pPr>
+      <w:rPr>
+        <w:rFonts w:ascii="Wingdings" w:hAnsi="Wingdings" w:hint="default"/>
+      </w:rPr>
+    </w:lvl>
+    <w:lvl w:ilvl="3" w:tplc="04090001" w:tentative="1">
+      <w:start w:val="1"/>
+      <w:numFmt w:val="bullet"/>
+      <w:lvlText w:val=""/>
+      <w:lvlJc w:val="left"/>
+      <w:pPr>
+        <w:ind w:left="2880" w:hanging="360"/>
+      </w:pPr>
+      <w:rPr>
+        <w:rFonts w:ascii="Symbol" w:hAnsi="Symbol" w:hint="default"/>
+      </w:rPr>
+    </w:lvl>
+    <w:lvl w:ilvl="4" w:tplc="04090003" w:tentative="1">
+      <w:start w:val="1"/>
+      <w:numFmt w:val="bullet"/>
+      <w:lvlText w:val="o"/>
+      <w:lvlJc w:val="left"/>
+      <w:pPr>
+        <w:ind w:left="3600" w:hanging="360"/>
+      </w:pPr>
+      <w:rPr>
+        <w:rFonts w:ascii="Courier New" w:hAnsi="Courier New" w:cs="Courier New" w:hint="default"/>
+      </w:rPr>
+    </w:lvl>
+    <w:lvl w:ilvl="5" w:tplc="04090005" w:tentative="1">
+      <w:start w:val="1"/>
+      <w:numFmt w:val="bullet"/>
+      <w:lvlText w:val=""/>
+      <w:lvlJc w:val="left"/>
+      <w:pPr>
+        <w:ind w:left="4320" w:hanging="360"/>
+      </w:pPr>
+      <w:rPr>
+        <w:rFonts w:ascii="Wingdings" w:hAnsi="Wingdings" w:hint="default"/>
+      </w:rPr>
+    </w:lvl>
+    <w:lvl w:ilvl="6" w:tplc="04090001" w:tentative="1">
+      <w:start w:val="1"/>
+      <w:numFmt w:val="bullet"/>
+      <w:lvlText w:val=""/>
+      <w:lvlJc w:val="left"/>
+      <w:pPr>
+        <w:ind w:left="5040" w:hanging="360"/>
+      </w:pPr>
+      <w:rPr>
+        <w:rFonts w:ascii="Symbol" w:hAnsi="Symbol" w:hint="default"/>
+      </w:rPr>
+    </w:lvl>
+    <w:lvl w:ilvl="7" w:tplc="04090003" w:tentative="1">
+      <w:start w:val="1"/>
+      <w:numFmt w:val="bullet"/>
+      <w:lvlText w:val="o"/>
+      <w:lvlJc w:val="left"/>
+      <w:pPr>
+        <w:ind w:left="5760" w:hanging="360"/>
+      </w:pPr>
+      <w:rPr>
+        <w:rFonts w:ascii="Courier New" w:hAnsi="Courier New" w:cs="Courier New" w:hint="default"/>
+      </w:rPr>
+    </w:lvl>
+    <w:lvl w:ilvl="8" w:tplc="04090005" w:tentative="1">
+      <w:start w:val="1"/>
+      <w:numFmt w:val="bullet"/>
+      <w:lvlText w:val=""/>
+      <w:lvlJc w:val="left"/>
+      <w:pPr>
+        <w:ind w:left="6480" w:hanging="360"/>
+      </w:pPr>
+      <w:rPr>
+        <w:rFonts w:ascii="Wingdings" w:hAnsi="Wingdings" w:hint="default"/>
+      </w:rPr>
+    </w:lvl>
+  </w:abstractNum>
+  <w:abstractNum w:abstractNumId="16">
     <w:nsid w:val="5AE72308"/>
     <w:multiLevelType w:val="hybridMultilevel"/>
     <w:tmpl w:val="1F1E3D20"/>
@@ -3917,7 +6656,233 @@
       </w:rPr>
     </w:lvl>
   </w:abstractNum>
-  <w:abstractNum w:abstractNumId="14">
+  <w:abstractNum w:abstractNumId="17">
+    <w:nsid w:val="5D2B0B64"/>
+    <w:multiLevelType w:val="hybridMultilevel"/>
+    <w:tmpl w:val="79AE9438"/>
+    <w:lvl w:ilvl="0" w:tplc="04090001">
+      <w:start w:val="1"/>
+      <w:numFmt w:val="bullet"/>
+      <w:lvlText w:val=""/>
+      <w:lvlJc w:val="left"/>
+      <w:pPr>
+        <w:ind w:left="720" w:hanging="360"/>
+      </w:pPr>
+      <w:rPr>
+        <w:rFonts w:ascii="Symbol" w:hAnsi="Symbol" w:hint="default"/>
+      </w:rPr>
+    </w:lvl>
+    <w:lvl w:ilvl="1" w:tplc="04090003" w:tentative="1">
+      <w:start w:val="1"/>
+      <w:numFmt w:val="bullet"/>
+      <w:lvlText w:val="o"/>
+      <w:lvlJc w:val="left"/>
+      <w:pPr>
+        <w:ind w:left="1440" w:hanging="360"/>
+      </w:pPr>
+      <w:rPr>
+        <w:rFonts w:ascii="Courier New" w:hAnsi="Courier New" w:cs="Courier New" w:hint="default"/>
+      </w:rPr>
+    </w:lvl>
+    <w:lvl w:ilvl="2" w:tplc="04090005" w:tentative="1">
+      <w:start w:val="1"/>
+      <w:numFmt w:val="bullet"/>
+      <w:lvlText w:val=""/>
+      <w:lvlJc w:val="left"/>
+      <w:pPr>
+        <w:ind w:left="2160" w:hanging="360"/>
+      </w:pPr>
+      <w:rPr>
+        <w:rFonts w:ascii="Wingdings" w:hAnsi="Wingdings" w:hint="default"/>
+      </w:rPr>
+    </w:lvl>
+    <w:lvl w:ilvl="3" w:tplc="04090001" w:tentative="1">
+      <w:start w:val="1"/>
+      <w:numFmt w:val="bullet"/>
+      <w:lvlText w:val=""/>
+      <w:lvlJc w:val="left"/>
+      <w:pPr>
+        <w:ind w:left="2880" w:hanging="360"/>
+      </w:pPr>
+      <w:rPr>
+        <w:rFonts w:ascii="Symbol" w:hAnsi="Symbol" w:hint="default"/>
+      </w:rPr>
+    </w:lvl>
+    <w:lvl w:ilvl="4" w:tplc="04090003" w:tentative="1">
+      <w:start w:val="1"/>
+      <w:numFmt w:val="bullet"/>
+      <w:lvlText w:val="o"/>
+      <w:lvlJc w:val="left"/>
+      <w:pPr>
+        <w:ind w:left="3600" w:hanging="360"/>
+      </w:pPr>
+      <w:rPr>
+        <w:rFonts w:ascii="Courier New" w:hAnsi="Courier New" w:cs="Courier New" w:hint="default"/>
+      </w:rPr>
+    </w:lvl>
+    <w:lvl w:ilvl="5" w:tplc="04090005" w:tentative="1">
+      <w:start w:val="1"/>
+      <w:numFmt w:val="bullet"/>
+      <w:lvlText w:val=""/>
+      <w:lvlJc w:val="left"/>
+      <w:pPr>
+        <w:ind w:left="4320" w:hanging="360"/>
+      </w:pPr>
+      <w:rPr>
+        <w:rFonts w:ascii="Wingdings" w:hAnsi="Wingdings" w:hint="default"/>
+      </w:rPr>
+    </w:lvl>
+    <w:lvl w:ilvl="6" w:tplc="04090001" w:tentative="1">
+      <w:start w:val="1"/>
+      <w:numFmt w:val="bullet"/>
+      <w:lvlText w:val=""/>
+      <w:lvlJc w:val="left"/>
+      <w:pPr>
+        <w:ind w:left="5040" w:hanging="360"/>
+      </w:pPr>
+      <w:rPr>
+        <w:rFonts w:ascii="Symbol" w:hAnsi="Symbol" w:hint="default"/>
+      </w:rPr>
+    </w:lvl>
+    <w:lvl w:ilvl="7" w:tplc="04090003" w:tentative="1">
+      <w:start w:val="1"/>
+      <w:numFmt w:val="bullet"/>
+      <w:lvlText w:val="o"/>
+      <w:lvlJc w:val="left"/>
+      <w:pPr>
+        <w:ind w:left="5760" w:hanging="360"/>
+      </w:pPr>
+      <w:rPr>
+        <w:rFonts w:ascii="Courier New" w:hAnsi="Courier New" w:cs="Courier New" w:hint="default"/>
+      </w:rPr>
+    </w:lvl>
+    <w:lvl w:ilvl="8" w:tplc="04090005" w:tentative="1">
+      <w:start w:val="1"/>
+      <w:numFmt w:val="bullet"/>
+      <w:lvlText w:val=""/>
+      <w:lvlJc w:val="left"/>
+      <w:pPr>
+        <w:ind w:left="6480" w:hanging="360"/>
+      </w:pPr>
+      <w:rPr>
+        <w:rFonts w:ascii="Wingdings" w:hAnsi="Wingdings" w:hint="default"/>
+      </w:rPr>
+    </w:lvl>
+  </w:abstractNum>
+  <w:abstractNum w:abstractNumId="18">
+    <w:nsid w:val="68CB6FAC"/>
+    <w:multiLevelType w:val="hybridMultilevel"/>
+    <w:tmpl w:val="C136A670"/>
+    <w:lvl w:ilvl="0" w:tplc="04090001">
+      <w:start w:val="1"/>
+      <w:numFmt w:val="bullet"/>
+      <w:lvlText w:val=""/>
+      <w:lvlJc w:val="left"/>
+      <w:pPr>
+        <w:ind w:left="720" w:hanging="360"/>
+      </w:pPr>
+      <w:rPr>
+        <w:rFonts w:ascii="Symbol" w:hAnsi="Symbol" w:hint="default"/>
+      </w:rPr>
+    </w:lvl>
+    <w:lvl w:ilvl="1" w:tplc="04090003" w:tentative="1">
+      <w:start w:val="1"/>
+      <w:numFmt w:val="bullet"/>
+      <w:lvlText w:val="o"/>
+      <w:lvlJc w:val="left"/>
+      <w:pPr>
+        <w:ind w:left="1440" w:hanging="360"/>
+      </w:pPr>
+      <w:rPr>
+        <w:rFonts w:ascii="Courier New" w:hAnsi="Courier New" w:cs="Courier New" w:hint="default"/>
+      </w:rPr>
+    </w:lvl>
+    <w:lvl w:ilvl="2" w:tplc="04090005" w:tentative="1">
+      <w:start w:val="1"/>
+      <w:numFmt w:val="bullet"/>
+      <w:lvlText w:val=""/>
+      <w:lvlJc w:val="left"/>
+      <w:pPr>
+        <w:ind w:left="2160" w:hanging="360"/>
+      </w:pPr>
+      <w:rPr>
+        <w:rFonts w:ascii="Wingdings" w:hAnsi="Wingdings" w:hint="default"/>
+      </w:rPr>
+    </w:lvl>
+    <w:lvl w:ilvl="3" w:tplc="04090001" w:tentative="1">
+      <w:start w:val="1"/>
+      <w:numFmt w:val="bullet"/>
+      <w:lvlText w:val=""/>
+      <w:lvlJc w:val="left"/>
+      <w:pPr>
+        <w:ind w:left="2880" w:hanging="360"/>
+      </w:pPr>
+      <w:rPr>
+        <w:rFonts w:ascii="Symbol" w:hAnsi="Symbol" w:hint="default"/>
+      </w:rPr>
+    </w:lvl>
+    <w:lvl w:ilvl="4" w:tplc="04090003" w:tentative="1">
+      <w:start w:val="1"/>
+      <w:numFmt w:val="bullet"/>
+      <w:lvlText w:val="o"/>
+      <w:lvlJc w:val="left"/>
+      <w:pPr>
+        <w:ind w:left="3600" w:hanging="360"/>
+      </w:pPr>
+      <w:rPr>
+        <w:rFonts w:ascii="Courier New" w:hAnsi="Courier New" w:cs="Courier New" w:hint="default"/>
+      </w:rPr>
+    </w:lvl>
+    <w:lvl w:ilvl="5" w:tplc="04090005" w:tentative="1">
+      <w:start w:val="1"/>
+      <w:numFmt w:val="bullet"/>
+      <w:lvlText w:val=""/>
+      <w:lvlJc w:val="left"/>
+      <w:pPr>
+        <w:ind w:left="4320" w:hanging="360"/>
+      </w:pPr>
+      <w:rPr>
+        <w:rFonts w:ascii="Wingdings" w:hAnsi="Wingdings" w:hint="default"/>
+      </w:rPr>
+    </w:lvl>
+    <w:lvl w:ilvl="6" w:tplc="04090001" w:tentative="1">
+      <w:start w:val="1"/>
+      <w:numFmt w:val="bullet"/>
+      <w:lvlText w:val=""/>
+      <w:lvlJc w:val="left"/>
+      <w:pPr>
+        <w:ind w:left="5040" w:hanging="360"/>
+      </w:pPr>
+      <w:rPr>
+        <w:rFonts w:ascii="Symbol" w:hAnsi="Symbol" w:hint="default"/>
+      </w:rPr>
+    </w:lvl>
+    <w:lvl w:ilvl="7" w:tplc="04090003" w:tentative="1">
+      <w:start w:val="1"/>
+      <w:numFmt w:val="bullet"/>
+      <w:lvlText w:val="o"/>
+      <w:lvlJc w:val="left"/>
+      <w:pPr>
+        <w:ind w:left="5760" w:hanging="360"/>
+      </w:pPr>
+      <w:rPr>
+        <w:rFonts w:ascii="Courier New" w:hAnsi="Courier New" w:cs="Courier New" w:hint="default"/>
+      </w:rPr>
+    </w:lvl>
+    <w:lvl w:ilvl="8" w:tplc="04090005" w:tentative="1">
+      <w:start w:val="1"/>
+      <w:numFmt w:val="bullet"/>
+      <w:lvlText w:val=""/>
+      <w:lvlJc w:val="left"/>
+      <w:pPr>
+        <w:ind w:left="6480" w:hanging="360"/>
+      </w:pPr>
+      <w:rPr>
+        <w:rFonts w:ascii="Wingdings" w:hAnsi="Wingdings" w:hint="default"/>
+      </w:rPr>
+    </w:lvl>
+  </w:abstractNum>
+  <w:abstractNum w:abstractNumId="19">
     <w:nsid w:val="692217F0"/>
     <w:multiLevelType w:val="hybridMultilevel"/>
     <w:tmpl w:val="207812DE"/>
@@ -4030,7 +6995,120 @@
       </w:rPr>
     </w:lvl>
   </w:abstractNum>
-  <w:abstractNum w:abstractNumId="15">
+  <w:abstractNum w:abstractNumId="20">
+    <w:nsid w:val="6C623368"/>
+    <w:multiLevelType w:val="hybridMultilevel"/>
+    <w:tmpl w:val="BC049B72"/>
+    <w:lvl w:ilvl="0" w:tplc="04090001">
+      <w:start w:val="1"/>
+      <w:numFmt w:val="bullet"/>
+      <w:lvlText w:val=""/>
+      <w:lvlJc w:val="left"/>
+      <w:pPr>
+        <w:ind w:left="720" w:hanging="360"/>
+      </w:pPr>
+      <w:rPr>
+        <w:rFonts w:ascii="Symbol" w:hAnsi="Symbol" w:hint="default"/>
+      </w:rPr>
+    </w:lvl>
+    <w:lvl w:ilvl="1" w:tplc="04090003" w:tentative="1">
+      <w:start w:val="1"/>
+      <w:numFmt w:val="bullet"/>
+      <w:lvlText w:val="o"/>
+      <w:lvlJc w:val="left"/>
+      <w:pPr>
+        <w:ind w:left="1440" w:hanging="360"/>
+      </w:pPr>
+      <w:rPr>
+        <w:rFonts w:ascii="Courier New" w:hAnsi="Courier New" w:cs="Courier New" w:hint="default"/>
+      </w:rPr>
+    </w:lvl>
+    <w:lvl w:ilvl="2" w:tplc="04090005" w:tentative="1">
+      <w:start w:val="1"/>
+      <w:numFmt w:val="bullet"/>
+      <w:lvlText w:val=""/>
+      <w:lvlJc w:val="left"/>
+      <w:pPr>
+        <w:ind w:left="2160" w:hanging="360"/>
+      </w:pPr>
+      <w:rPr>
+        <w:rFonts w:ascii="Wingdings" w:hAnsi="Wingdings" w:hint="default"/>
+      </w:rPr>
+    </w:lvl>
+    <w:lvl w:ilvl="3" w:tplc="04090001" w:tentative="1">
+      <w:start w:val="1"/>
+      <w:numFmt w:val="bullet"/>
+      <w:lvlText w:val=""/>
+      <w:lvlJc w:val="left"/>
+      <w:pPr>
+        <w:ind w:left="2880" w:hanging="360"/>
+      </w:pPr>
+      <w:rPr>
+        <w:rFonts w:ascii="Symbol" w:hAnsi="Symbol" w:hint="default"/>
+      </w:rPr>
+    </w:lvl>
+    <w:lvl w:ilvl="4" w:tplc="04090003" w:tentative="1">
+      <w:start w:val="1"/>
+      <w:numFmt w:val="bullet"/>
+      <w:lvlText w:val="o"/>
+      <w:lvlJc w:val="left"/>
+      <w:pPr>
+        <w:ind w:left="3600" w:hanging="360"/>
+      </w:pPr>
+      <w:rPr>
+        <w:rFonts w:ascii="Courier New" w:hAnsi="Courier New" w:cs="Courier New" w:hint="default"/>
+      </w:rPr>
+    </w:lvl>
+    <w:lvl w:ilvl="5" w:tplc="04090005" w:tentative="1">
+      <w:start w:val="1"/>
+      <w:numFmt w:val="bullet"/>
+      <w:lvlText w:val=""/>
+      <w:lvlJc w:val="left"/>
+      <w:pPr>
+        <w:ind w:left="4320" w:hanging="360"/>
+      </w:pPr>
+      <w:rPr>
+        <w:rFonts w:ascii="Wingdings" w:hAnsi="Wingdings" w:hint="default"/>
+      </w:rPr>
+    </w:lvl>
+    <w:lvl w:ilvl="6" w:tplc="04090001" w:tentative="1">
+      <w:start w:val="1"/>
+      <w:numFmt w:val="bullet"/>
+      <w:lvlText w:val=""/>
+      <w:lvlJc w:val="left"/>
+      <w:pPr>
+        <w:ind w:left="5040" w:hanging="360"/>
+      </w:pPr>
+      <w:rPr>
+        <w:rFonts w:ascii="Symbol" w:hAnsi="Symbol" w:hint="default"/>
+      </w:rPr>
+    </w:lvl>
+    <w:lvl w:ilvl="7" w:tplc="04090003" w:tentative="1">
+      <w:start w:val="1"/>
+      <w:numFmt w:val="bullet"/>
+      <w:lvlText w:val="o"/>
+      <w:lvlJc w:val="left"/>
+      <w:pPr>
+        <w:ind w:left="5760" w:hanging="360"/>
+      </w:pPr>
+      <w:rPr>
+        <w:rFonts w:ascii="Courier New" w:hAnsi="Courier New" w:cs="Courier New" w:hint="default"/>
+      </w:rPr>
+    </w:lvl>
+    <w:lvl w:ilvl="8" w:tplc="04090005" w:tentative="1">
+      <w:start w:val="1"/>
+      <w:numFmt w:val="bullet"/>
+      <w:lvlText w:val=""/>
+      <w:lvlJc w:val="left"/>
+      <w:pPr>
+        <w:ind w:left="6480" w:hanging="360"/>
+      </w:pPr>
+      <w:rPr>
+        <w:rFonts w:ascii="Wingdings" w:hAnsi="Wingdings" w:hint="default"/>
+      </w:rPr>
+    </w:lvl>
+  </w:abstractNum>
+  <w:abstractNum w:abstractNumId="21">
     <w:nsid w:val="6CCF03D8"/>
     <w:multiLevelType w:val="hybridMultilevel"/>
     <w:tmpl w:val="343AE760"/>
@@ -4143,7 +7221,120 @@
       </w:rPr>
     </w:lvl>
   </w:abstractNum>
-  <w:abstractNum w:abstractNumId="16">
+  <w:abstractNum w:abstractNumId="22">
+    <w:nsid w:val="70B87FDA"/>
+    <w:multiLevelType w:val="hybridMultilevel"/>
+    <w:tmpl w:val="32320ED2"/>
+    <w:lvl w:ilvl="0" w:tplc="04090001">
+      <w:start w:val="1"/>
+      <w:numFmt w:val="bullet"/>
+      <w:lvlText w:val=""/>
+      <w:lvlJc w:val="left"/>
+      <w:pPr>
+        <w:ind w:left="720" w:hanging="360"/>
+      </w:pPr>
+      <w:rPr>
+        <w:rFonts w:ascii="Symbol" w:hAnsi="Symbol" w:hint="default"/>
+      </w:rPr>
+    </w:lvl>
+    <w:lvl w:ilvl="1" w:tplc="04090003" w:tentative="1">
+      <w:start w:val="1"/>
+      <w:numFmt w:val="bullet"/>
+      <w:lvlText w:val="o"/>
+      <w:lvlJc w:val="left"/>
+      <w:pPr>
+        <w:ind w:left="1440" w:hanging="360"/>
+      </w:pPr>
+      <w:rPr>
+        <w:rFonts w:ascii="Courier New" w:hAnsi="Courier New" w:cs="Courier New" w:hint="default"/>
+      </w:rPr>
+    </w:lvl>
+    <w:lvl w:ilvl="2" w:tplc="04090005" w:tentative="1">
+      <w:start w:val="1"/>
+      <w:numFmt w:val="bullet"/>
+      <w:lvlText w:val=""/>
+      <w:lvlJc w:val="left"/>
+      <w:pPr>
+        <w:ind w:left="2160" w:hanging="360"/>
+      </w:pPr>
+      <w:rPr>
+        <w:rFonts w:ascii="Wingdings" w:hAnsi="Wingdings" w:hint="default"/>
+      </w:rPr>
+    </w:lvl>
+    <w:lvl w:ilvl="3" w:tplc="04090001" w:tentative="1">
+      <w:start w:val="1"/>
+      <w:numFmt w:val="bullet"/>
+      <w:lvlText w:val=""/>
+      <w:lvlJc w:val="left"/>
+      <w:pPr>
+        <w:ind w:left="2880" w:hanging="360"/>
+      </w:pPr>
+      <w:rPr>
+        <w:rFonts w:ascii="Symbol" w:hAnsi="Symbol" w:hint="default"/>
+      </w:rPr>
+    </w:lvl>
+    <w:lvl w:ilvl="4" w:tplc="04090003" w:tentative="1">
+      <w:start w:val="1"/>
+      <w:numFmt w:val="bullet"/>
+      <w:lvlText w:val="o"/>
+      <w:lvlJc w:val="left"/>
+      <w:pPr>
+        <w:ind w:left="3600" w:hanging="360"/>
+      </w:pPr>
+      <w:rPr>
+        <w:rFonts w:ascii="Courier New" w:hAnsi="Courier New" w:cs="Courier New" w:hint="default"/>
+      </w:rPr>
+    </w:lvl>
+    <w:lvl w:ilvl="5" w:tplc="04090005" w:tentative="1">
+      <w:start w:val="1"/>
+      <w:numFmt w:val="bullet"/>
+      <w:lvlText w:val=""/>
+      <w:lvlJc w:val="left"/>
+      <w:pPr>
+        <w:ind w:left="4320" w:hanging="360"/>
+      </w:pPr>
+      <w:rPr>
+        <w:rFonts w:ascii="Wingdings" w:hAnsi="Wingdings" w:hint="default"/>
+      </w:rPr>
+    </w:lvl>
+    <w:lvl w:ilvl="6" w:tplc="04090001" w:tentative="1">
+      <w:start w:val="1"/>
+      <w:numFmt w:val="bullet"/>
+      <w:lvlText w:val=""/>
+      <w:lvlJc w:val="left"/>
+      <w:pPr>
+        <w:ind w:left="5040" w:hanging="360"/>
+      </w:pPr>
+      <w:rPr>
+        <w:rFonts w:ascii="Symbol" w:hAnsi="Symbol" w:hint="default"/>
+      </w:rPr>
+    </w:lvl>
+    <w:lvl w:ilvl="7" w:tplc="04090003" w:tentative="1">
+      <w:start w:val="1"/>
+      <w:numFmt w:val="bullet"/>
+      <w:lvlText w:val="o"/>
+      <w:lvlJc w:val="left"/>
+      <w:pPr>
+        <w:ind w:left="5760" w:hanging="360"/>
+      </w:pPr>
+      <w:rPr>
+        <w:rFonts w:ascii="Courier New" w:hAnsi="Courier New" w:cs="Courier New" w:hint="default"/>
+      </w:rPr>
+    </w:lvl>
+    <w:lvl w:ilvl="8" w:tplc="04090005" w:tentative="1">
+      <w:start w:val="1"/>
+      <w:numFmt w:val="bullet"/>
+      <w:lvlText w:val=""/>
+      <w:lvlJc w:val="left"/>
+      <w:pPr>
+        <w:ind w:left="6480" w:hanging="360"/>
+      </w:pPr>
+      <w:rPr>
+        <w:rFonts w:ascii="Wingdings" w:hAnsi="Wingdings" w:hint="default"/>
+      </w:rPr>
+    </w:lvl>
+  </w:abstractNum>
+  <w:abstractNum w:abstractNumId="23">
     <w:nsid w:val="74F82925"/>
     <w:multiLevelType w:val="hybridMultilevel"/>
     <w:tmpl w:val="302A3B52"/>
@@ -4256,7 +7447,233 @@
       </w:rPr>
     </w:lvl>
   </w:abstractNum>
-  <w:abstractNum w:abstractNumId="17">
+  <w:abstractNum w:abstractNumId="24">
+    <w:nsid w:val="76B125A4"/>
+    <w:multiLevelType w:val="hybridMultilevel"/>
+    <w:tmpl w:val="67E0883E"/>
+    <w:lvl w:ilvl="0" w:tplc="04090001">
+      <w:start w:val="1"/>
+      <w:numFmt w:val="bullet"/>
+      <w:lvlText w:val=""/>
+      <w:lvlJc w:val="left"/>
+      <w:pPr>
+        <w:ind w:left="720" w:hanging="360"/>
+      </w:pPr>
+      <w:rPr>
+        <w:rFonts w:ascii="Symbol" w:hAnsi="Symbol" w:hint="default"/>
+      </w:rPr>
+    </w:lvl>
+    <w:lvl w:ilvl="1" w:tplc="04090003" w:tentative="1">
+      <w:start w:val="1"/>
+      <w:numFmt w:val="bullet"/>
+      <w:lvlText w:val="o"/>
+      <w:lvlJc w:val="left"/>
+      <w:pPr>
+        <w:ind w:left="1440" w:hanging="360"/>
+      </w:pPr>
+      <w:rPr>
+        <w:rFonts w:ascii="Courier New" w:hAnsi="Courier New" w:cs="Courier New" w:hint="default"/>
+      </w:rPr>
+    </w:lvl>
+    <w:lvl w:ilvl="2" w:tplc="04090005" w:tentative="1">
+      <w:start w:val="1"/>
+      <w:numFmt w:val="bullet"/>
+      <w:lvlText w:val=""/>
+      <w:lvlJc w:val="left"/>
+      <w:pPr>
+        <w:ind w:left="2160" w:hanging="360"/>
+      </w:pPr>
+      <w:rPr>
+        <w:rFonts w:ascii="Wingdings" w:hAnsi="Wingdings" w:hint="default"/>
+      </w:rPr>
+    </w:lvl>
+    <w:lvl w:ilvl="3" w:tplc="04090001" w:tentative="1">
+      <w:start w:val="1"/>
+      <w:numFmt w:val="bullet"/>
+      <w:lvlText w:val=""/>
+      <w:lvlJc w:val="left"/>
+      <w:pPr>
+        <w:ind w:left="2880" w:hanging="360"/>
+      </w:pPr>
+      <w:rPr>
+        <w:rFonts w:ascii="Symbol" w:hAnsi="Symbol" w:hint="default"/>
+      </w:rPr>
+    </w:lvl>
+    <w:lvl w:ilvl="4" w:tplc="04090003" w:tentative="1">
+      <w:start w:val="1"/>
+      <w:numFmt w:val="bullet"/>
+      <w:lvlText w:val="o"/>
+      <w:lvlJc w:val="left"/>
+      <w:pPr>
+        <w:ind w:left="3600" w:hanging="360"/>
+      </w:pPr>
+      <w:rPr>
+        <w:rFonts w:ascii="Courier New" w:hAnsi="Courier New" w:cs="Courier New" w:hint="default"/>
+      </w:rPr>
+    </w:lvl>
+    <w:lvl w:ilvl="5" w:tplc="04090005" w:tentative="1">
+      <w:start w:val="1"/>
+      <w:numFmt w:val="bullet"/>
+      <w:lvlText w:val=""/>
+      <w:lvlJc w:val="left"/>
+      <w:pPr>
+        <w:ind w:left="4320" w:hanging="360"/>
+      </w:pPr>
+      <w:rPr>
+        <w:rFonts w:ascii="Wingdings" w:hAnsi="Wingdings" w:hint="default"/>
+      </w:rPr>
+    </w:lvl>
+    <w:lvl w:ilvl="6" w:tplc="04090001" w:tentative="1">
+      <w:start w:val="1"/>
+      <w:numFmt w:val="bullet"/>
+      <w:lvlText w:val=""/>
+      <w:lvlJc w:val="left"/>
+      <w:pPr>
+        <w:ind w:left="5040" w:hanging="360"/>
+      </w:pPr>
+      <w:rPr>
+        <w:rFonts w:ascii="Symbol" w:hAnsi="Symbol" w:hint="default"/>
+      </w:rPr>
+    </w:lvl>
+    <w:lvl w:ilvl="7" w:tplc="04090003" w:tentative="1">
+      <w:start w:val="1"/>
+      <w:numFmt w:val="bullet"/>
+      <w:lvlText w:val="o"/>
+      <w:lvlJc w:val="left"/>
+      <w:pPr>
+        <w:ind w:left="5760" w:hanging="360"/>
+      </w:pPr>
+      <w:rPr>
+        <w:rFonts w:ascii="Courier New" w:hAnsi="Courier New" w:cs="Courier New" w:hint="default"/>
+      </w:rPr>
+    </w:lvl>
+    <w:lvl w:ilvl="8" w:tplc="04090005" w:tentative="1">
+      <w:start w:val="1"/>
+      <w:numFmt w:val="bullet"/>
+      <w:lvlText w:val=""/>
+      <w:lvlJc w:val="left"/>
+      <w:pPr>
+        <w:ind w:left="6480" w:hanging="360"/>
+      </w:pPr>
+      <w:rPr>
+        <w:rFonts w:ascii="Wingdings" w:hAnsi="Wingdings" w:hint="default"/>
+      </w:rPr>
+    </w:lvl>
+  </w:abstractNum>
+  <w:abstractNum w:abstractNumId="25">
+    <w:nsid w:val="7C6575E7"/>
+    <w:multiLevelType w:val="hybridMultilevel"/>
+    <w:tmpl w:val="F9DADA84"/>
+    <w:lvl w:ilvl="0" w:tplc="04090001">
+      <w:start w:val="1"/>
+      <w:numFmt w:val="bullet"/>
+      <w:lvlText w:val=""/>
+      <w:lvlJc w:val="left"/>
+      <w:pPr>
+        <w:ind w:left="720" w:hanging="360"/>
+      </w:pPr>
+      <w:rPr>
+        <w:rFonts w:ascii="Symbol" w:hAnsi="Symbol" w:hint="default"/>
+      </w:rPr>
+    </w:lvl>
+    <w:lvl w:ilvl="1" w:tplc="04090003" w:tentative="1">
+      <w:start w:val="1"/>
+      <w:numFmt w:val="bullet"/>
+      <w:lvlText w:val="o"/>
+      <w:lvlJc w:val="left"/>
+      <w:pPr>
+        <w:ind w:left="1440" w:hanging="360"/>
+      </w:pPr>
+      <w:rPr>
+        <w:rFonts w:ascii="Courier New" w:hAnsi="Courier New" w:cs="Courier New" w:hint="default"/>
+      </w:rPr>
+    </w:lvl>
+    <w:lvl w:ilvl="2" w:tplc="04090005" w:tentative="1">
+      <w:start w:val="1"/>
+      <w:numFmt w:val="bullet"/>
+      <w:lvlText w:val=""/>
+      <w:lvlJc w:val="left"/>
+      <w:pPr>
+        <w:ind w:left="2160" w:hanging="360"/>
+      </w:pPr>
+      <w:rPr>
+        <w:rFonts w:ascii="Wingdings" w:hAnsi="Wingdings" w:hint="default"/>
+      </w:rPr>
+    </w:lvl>
+    <w:lvl w:ilvl="3" w:tplc="04090001" w:tentative="1">
+      <w:start w:val="1"/>
+      <w:numFmt w:val="bullet"/>
+      <w:lvlText w:val=""/>
+      <w:lvlJc w:val="left"/>
+      <w:pPr>
+        <w:ind w:left="2880" w:hanging="360"/>
+      </w:pPr>
+      <w:rPr>
+        <w:rFonts w:ascii="Symbol" w:hAnsi="Symbol" w:hint="default"/>
+      </w:rPr>
+    </w:lvl>
+    <w:lvl w:ilvl="4" w:tplc="04090003" w:tentative="1">
+      <w:start w:val="1"/>
+      <w:numFmt w:val="bullet"/>
+      <w:lvlText w:val="o"/>
+      <w:lvlJc w:val="left"/>
+      <w:pPr>
+        <w:ind w:left="3600" w:hanging="360"/>
+      </w:pPr>
+      <w:rPr>
+        <w:rFonts w:ascii="Courier New" w:hAnsi="Courier New" w:cs="Courier New" w:hint="default"/>
+      </w:rPr>
+    </w:lvl>
+    <w:lvl w:ilvl="5" w:tplc="04090005" w:tentative="1">
+      <w:start w:val="1"/>
+      <w:numFmt w:val="bullet"/>
+      <w:lvlText w:val=""/>
+      <w:lvlJc w:val="left"/>
+      <w:pPr>
+        <w:ind w:left="4320" w:hanging="360"/>
+      </w:pPr>
+      <w:rPr>
+        <w:rFonts w:ascii="Wingdings" w:hAnsi="Wingdings" w:hint="default"/>
+      </w:rPr>
+    </w:lvl>
+    <w:lvl w:ilvl="6" w:tplc="04090001" w:tentative="1">
+      <w:start w:val="1"/>
+      <w:numFmt w:val="bullet"/>
+      <w:lvlText w:val=""/>
+      <w:lvlJc w:val="left"/>
+      <w:pPr>
+        <w:ind w:left="5040" w:hanging="360"/>
+      </w:pPr>
+      <w:rPr>
+        <w:rFonts w:ascii="Symbol" w:hAnsi="Symbol" w:hint="default"/>
+      </w:rPr>
+    </w:lvl>
+    <w:lvl w:ilvl="7" w:tplc="04090003" w:tentative="1">
+      <w:start w:val="1"/>
+      <w:numFmt w:val="bullet"/>
+      <w:lvlText w:val="o"/>
+      <w:lvlJc w:val="left"/>
+      <w:pPr>
+        <w:ind w:left="5760" w:hanging="360"/>
+      </w:pPr>
+      <w:rPr>
+        <w:rFonts w:ascii="Courier New" w:hAnsi="Courier New" w:cs="Courier New" w:hint="default"/>
+      </w:rPr>
+    </w:lvl>
+    <w:lvl w:ilvl="8" w:tplc="04090005" w:tentative="1">
+      <w:start w:val="1"/>
+      <w:numFmt w:val="bullet"/>
+      <w:lvlText w:val=""/>
+      <w:lvlJc w:val="left"/>
+      <w:pPr>
+        <w:ind w:left="6480" w:hanging="360"/>
+      </w:pPr>
+      <w:rPr>
+        <w:rFonts w:ascii="Wingdings" w:hAnsi="Wingdings" w:hint="default"/>
+      </w:rPr>
+    </w:lvl>
+  </w:abstractNum>
+  <w:abstractNum w:abstractNumId="26">
     <w:nsid w:val="7D40503B"/>
     <w:multiLevelType w:val="hybridMultilevel"/>
     <w:tmpl w:val="5B9A8D0A"/>
@@ -4370,58 +7787,85 @@
     </w:lvl>
   </w:abstractNum>
   <w:num w:numId="1">
+    <w:abstractNumId w:val="11"/>
+  </w:num>
+  <w:num w:numId="2">
+    <w:abstractNumId w:val="14"/>
+  </w:num>
+  <w:num w:numId="3">
+    <w:abstractNumId w:val="13"/>
+  </w:num>
+  <w:num w:numId="4">
+    <w:abstractNumId w:val="12"/>
+  </w:num>
+  <w:num w:numId="5">
+    <w:abstractNumId w:val="6"/>
+  </w:num>
+  <w:num w:numId="6">
     <w:abstractNumId w:val="9"/>
   </w:num>
-  <w:num w:numId="2">
-    <w:abstractNumId w:val="12"/>
-  </w:num>
-  <w:num w:numId="3">
-    <w:abstractNumId w:val="11"/>
-  </w:num>
-  <w:num w:numId="4">
-    <w:abstractNumId w:val="10"/>
-  </w:num>
-  <w:num w:numId="5">
-    <w:abstractNumId w:val="4"/>
-  </w:num>
-  <w:num w:numId="6">
-    <w:abstractNumId w:val="7"/>
-  </w:num>
   <w:num w:numId="7">
-    <w:abstractNumId w:val="14"/>
+    <w:abstractNumId w:val="19"/>
   </w:num>
   <w:num w:numId="8">
     <w:abstractNumId w:val="1"/>
   </w:num>
   <w:num w:numId="9">
-    <w:abstractNumId w:val="16"/>
+    <w:abstractNumId w:val="23"/>
   </w:num>
   <w:num w:numId="10">
     <w:abstractNumId w:val="0"/>
   </w:num>
   <w:num w:numId="11">
-    <w:abstractNumId w:val="6"/>
+    <w:abstractNumId w:val="8"/>
   </w:num>
   <w:num w:numId="12">
+    <w:abstractNumId w:val="7"/>
+  </w:num>
+  <w:num w:numId="13">
+    <w:abstractNumId w:val="4"/>
+  </w:num>
+  <w:num w:numId="14">
+    <w:abstractNumId w:val="10"/>
+  </w:num>
+  <w:num w:numId="15">
+    <w:abstractNumId w:val="3"/>
+  </w:num>
+  <w:num w:numId="16">
+    <w:abstractNumId w:val="16"/>
+  </w:num>
+  <w:num w:numId="17">
+    <w:abstractNumId w:val="26"/>
+  </w:num>
+  <w:num w:numId="18">
+    <w:abstractNumId w:val="21"/>
+  </w:num>
+  <w:num w:numId="19">
+    <w:abstractNumId w:val="17"/>
+  </w:num>
+  <w:num w:numId="20">
+    <w:abstractNumId w:val="24"/>
+  </w:num>
+  <w:num w:numId="21">
+    <w:abstractNumId w:val="20"/>
+  </w:num>
+  <w:num w:numId="22">
     <w:abstractNumId w:val="5"/>
   </w:num>
-  <w:num w:numId="13">
-    <w:abstractNumId w:val="3"/>
+  <w:num w:numId="23">
+    <w:abstractNumId w:val="15"/>
   </w:num>
-  <w:num w:numId="14">
-    <w:abstractNumId w:val="8"/>
+  <w:num w:numId="24">
+    <w:abstractNumId w:val="22"/>
   </w:num>
-  <w:num w:numId="15">
+  <w:num w:numId="25">
     <w:abstractNumId w:val="2"/>
   </w:num>
-  <w:num w:numId="16">
-    <w:abstractNumId w:val="13"/>
+  <w:num w:numId="26">
+    <w:abstractNumId w:val="25"/>
   </w:num>
-  <w:num w:numId="17">
-    <w:abstractNumId w:val="17"/>
-  </w:num>
-  <w:num w:numId="18">
-    <w:abstractNumId w:val="15"/>
+  <w:num w:numId="27">
+    <w:abstractNumId w:val="18"/>
   </w:num>
 </w:numbering>
 </file>
@@ -5230,7 +8674,7 @@
 </file>
 
 <file path=customXml/itemProps1.xml><?xml version="1.0" encoding="utf-8"?>
-<ds:datastoreItem xmlns:ds="http://schemas.openxmlformats.org/officeDocument/2006/customXml" ds:itemID="{734AB8FE-4ABD-400B-A8EB-C468691355AD}">
+<ds:datastoreItem xmlns:ds="http://schemas.openxmlformats.org/officeDocument/2006/customXml" ds:itemID="{C4F7B7B0-3704-43BF-BFC1-CDF33347CDFB}">
   <ds:schemaRefs>
     <ds:schemaRef ds:uri="http://schemas.openxmlformats.org/officeDocument/2006/bibliography"/>
   </ds:schemaRefs>

</xml_diff>

<commit_message>
WordCloudGenerator.generate_word_cloud() is WORKING -- I can create word cloud visualizatiosn from weighted term lists!! It's rather sluggish, but it's certainly a great start. I owe A LOT to https://github.com/amueller/word_cloud.
</commit_message>
<xml_diff>
--- a/WordCloud_Design.docx
+++ b/WordCloud_Design.docx
@@ -307,7 +307,19 @@
         </w:numPr>
       </w:pPr>
       <w:r>
-        <w:t>Given a set of SuperDocumentObjects, the AnalysisEngine performs the actual statistical analysis on term frequency and whatnot and creates a weighted dictionary of the most important terms in the set of SuperDocuments, which it passes to the WordCloudGenerator.</w:t>
+        <w:t xml:space="preserve">Given a set of SuperDocumentObjects, the AnalysisEngine performs the actual statistical analysis on term frequency and whatnot and creates a </w:t>
+      </w:r>
+      <w:r>
+        <w:t xml:space="preserve">list of (term, weight) </w:t>
+      </w:r>
+      <w:r>
+        <w:t>tuples</w:t>
+      </w:r>
+      <w:r>
+        <w:t xml:space="preserve"> representing</w:t>
+      </w:r>
+      <w:r>
+        <w:t xml:space="preserve"> the most important terms in the set of SuperDocuments, which it passes to the WordCloudGenerator.</w:t>
       </w:r>
     </w:p>
     <w:p>
@@ -319,10 +331,20 @@
         </w:numPr>
       </w:pPr>
       <w:r>
-        <w:t xml:space="preserve">The WordCloudGenerator has the easy part: it takes the weighted dict of terms and creates a visualization word cloud. </w:t>
-      </w:r>
-      <w:bookmarkStart w:id="0" w:name="_GoBack"/>
-      <w:bookmarkEnd w:id="0"/>
+        <w:t xml:space="preserve">The WordCloudGenerator has the easy part: it takes the </w:t>
+      </w:r>
+      <w:r>
+        <w:t>list</w:t>
+      </w:r>
+      <w:r>
+        <w:t xml:space="preserve"> of terms </w:t>
+      </w:r>
+      <w:r>
+        <w:t xml:space="preserve">and weights </w:t>
+      </w:r>
+      <w:r>
+        <w:t xml:space="preserve">and creates a visualization word cloud. </w:t>
+      </w:r>
     </w:p>
     <w:p>
       <w:pPr>
@@ -2669,7 +2691,25 @@
         <w:rPr>
           <w:sz w:val="24"/>
         </w:rPr>
-        <w:t>term_dict (this is the output dictionary that feeds into WordCloudGenerator)</w:t>
+        <w:t>weighted_terms</w:t>
+      </w:r>
+      <w:r>
+        <w:rPr>
+          <w:sz w:val="24"/>
+        </w:rPr>
+        <w:t xml:space="preserve"> (this is the output </w:t>
+      </w:r>
+      <w:r>
+        <w:rPr>
+          <w:sz w:val="24"/>
+        </w:rPr>
+        <w:t>list of (term, weight) tuples</w:t>
+      </w:r>
+      <w:r>
+        <w:rPr>
+          <w:sz w:val="24"/>
+        </w:rPr>
+        <w:t xml:space="preserve"> that feeds into WordCloudGenerator)</w:t>
       </w:r>
     </w:p>
     <w:p>
@@ -2980,7 +3020,19 @@
         <w:rPr>
           <w:sz w:val="24"/>
         </w:rPr>
-        <w:t>given a weighted list of terms (in a dict) (and probably a parameter specifying the number of terms to illustrate), this will return a word cloud that visualizes the most important terms and how important they are relative to each other.</w:t>
+        <w:t>give</w:t>
+      </w:r>
+      <w:r>
+        <w:rPr>
+          <w:sz w:val="24"/>
+        </w:rPr>
+        <w:t>n a list of (term, weight) tuples</w:t>
+      </w:r>
+      <w:r>
+        <w:rPr>
+          <w:sz w:val="24"/>
+        </w:rPr>
+        <w:t xml:space="preserve"> (and probably a parameter specifying the number of terms to illustrate), this will return a word cloud that visualizes the most important terms and how important they are relative to each other.</w:t>
       </w:r>
     </w:p>
     <w:p>
@@ -3013,7 +3065,7 @@
         <w:rPr>
           <w:sz w:val="24"/>
         </w:rPr>
-        <w:t>term_dict</w:t>
+        <w:t>weighted_terms</w:t>
       </w:r>
     </w:p>
     <w:p>
@@ -3091,7 +3143,25 @@
         <w:rPr>
           <w:sz w:val="24"/>
         </w:rPr>
-        <w:t>term_dict (dict of key:value term:weight pairs)</w:t>
+        <w:t>weighted_terms</w:t>
+      </w:r>
+      <w:r>
+        <w:rPr>
+          <w:sz w:val="24"/>
+        </w:rPr>
+        <w:t xml:space="preserve"> (</w:t>
+      </w:r>
+      <w:r>
+        <w:rPr>
+          <w:sz w:val="24"/>
+        </w:rPr>
+        <w:t>list (term,weight)</w:t>
+      </w:r>
+      <w:r>
+        <w:rPr>
+          <w:sz w:val="24"/>
+        </w:rPr>
+        <w:t xml:space="preserve"> pairs)</w:t>
       </w:r>
     </w:p>
     <w:p>
@@ -3289,7 +3359,19 @@
         <w:rPr>
           <w:sz w:val="24"/>
         </w:rPr>
-        <w:t>invalid parameters (such as num_terms_to_visualize &gt; len(term_dict))</w:t>
+        <w:t>invalid parameters (such as num_terms_to_visualize &gt; len(</w:t>
+      </w:r>
+      <w:r>
+        <w:rPr>
+          <w:sz w:val="24"/>
+        </w:rPr>
+        <w:t>weighted_terms</w:t>
+      </w:r>
+      <w:r>
+        <w:rPr>
+          <w:sz w:val="24"/>
+        </w:rPr>
+        <w:t>))</w:t>
       </w:r>
     </w:p>
     <w:p>
@@ -3307,14 +3389,29 @@
         <w:rPr>
           <w:sz w:val="24"/>
         </w:rPr>
-        <w:t xml:space="preserve">input is not a </w:t>
-      </w:r>
-      <w:r>
-        <w:rPr>
-          <w:sz w:val="24"/>
-        </w:rPr>
-        <w:t>term:weight dict</w:t>
-      </w:r>
+        <w:t xml:space="preserve">input is </w:t>
+      </w:r>
+      <w:r>
+        <w:rPr>
+          <w:sz w:val="24"/>
+        </w:rPr>
+        <w:t xml:space="preserve">not in </w:t>
+      </w:r>
+      <w:r>
+        <w:rPr>
+          <w:sz w:val="24"/>
+        </w:rPr>
+        <w:t>correct format</w:t>
+      </w:r>
+    </w:p>
+    <w:p>
+      <w:pPr>
+        <w:rPr>
+          <w:sz w:val="24"/>
+        </w:rPr>
+      </w:pPr>
+      <w:bookmarkStart w:id="0" w:name="_GoBack"/>
+      <w:bookmarkEnd w:id="0"/>
     </w:p>
     <w:p>
       <w:pPr>
@@ -3420,7 +3517,7 @@
           <w:rPr>
             <w:noProof/>
           </w:rPr>
-          <w:t>1</w:t>
+          <w:t>9</w:t>
         </w:r>
         <w:r>
           <w:rPr>
@@ -7564,7 +7661,7 @@
 </file>
 
 <file path=customXml/itemProps1.xml><?xml version="1.0" encoding="utf-8"?>
-<ds:datastoreItem xmlns:ds="http://schemas.openxmlformats.org/officeDocument/2006/customXml" ds:itemID="{01822AE2-6451-49B1-A30E-A11D24875F65}">
+<ds:datastoreItem xmlns:ds="http://schemas.openxmlformats.org/officeDocument/2006/customXml" ds:itemID="{20E89C8B-033A-4F9E-9388-CB42B288B4B4}">
   <ds:schemaRefs>
     <ds:schemaRef ds:uri="http://schemas.openxmlformats.org/officeDocument/2006/bibliography"/>
   </ds:schemaRefs>

</xml_diff>

<commit_message>
Set up skeleton for DocumentConverter tests. Also tweaked a couple more things in the parser script -- still a work in progress.
</commit_message>
<xml_diff>
--- a/WordCloud_Design.docx
+++ b/WordCloud_Design.docx
@@ -196,6 +196,7 @@
         </w:rPr>
         <w:t xml:space="preserve">We are approaching the research objective with a highly object-oriented design that </w:t>
       </w:r>
+      <w:proofErr w:type="gramStart"/>
       <w:r>
         <w:rPr>
           <w:sz w:val="24"/>
@@ -206,7 +207,14 @@
         <w:rPr>
           <w:sz w:val="24"/>
         </w:rPr>
-        <w:t xml:space="preserve"> be built incrementally</w:t>
+        <w:t xml:space="preserve"> be built</w:t>
+      </w:r>
+      <w:proofErr w:type="gramEnd"/>
+      <w:r>
+        <w:rPr>
+          <w:sz w:val="24"/>
+        </w:rPr>
+        <w:t xml:space="preserve"> incrementally</w:t>
       </w:r>
       <w:r>
         <w:rPr>
@@ -224,7 +232,14 @@
         <w:rPr>
           <w:sz w:val="24"/>
         </w:rPr>
-        <w:t>Final delivery of the software is schedule</w:t>
+        <w:t xml:space="preserve">Final delivery of the software </w:t>
+      </w:r>
+      <w:proofErr w:type="gramStart"/>
+      <w:r>
+        <w:rPr>
+          <w:sz w:val="24"/>
+        </w:rPr>
+        <w:t>is schedule</w:t>
       </w:r>
       <w:r>
         <w:rPr>
@@ -232,6 +247,7 @@
         </w:rPr>
         <w:t>d</w:t>
       </w:r>
+      <w:proofErr w:type="gramEnd"/>
       <w:r>
         <w:rPr>
           <w:sz w:val="24"/>
@@ -242,7 +258,21 @@
         <w:rPr>
           <w:sz w:val="24"/>
         </w:rPr>
-        <w:t xml:space="preserve"> The GitHub repository for the project is viewable at </w:t>
+        <w:t xml:space="preserve"> The </w:t>
+      </w:r>
+      <w:proofErr w:type="spellStart"/>
+      <w:r>
+        <w:rPr>
+          <w:sz w:val="24"/>
+        </w:rPr>
+        <w:t>GitHub</w:t>
+      </w:r>
+      <w:proofErr w:type="spellEnd"/>
+      <w:r>
+        <w:rPr>
+          <w:sz w:val="24"/>
+        </w:rPr>
+        <w:t xml:space="preserve"> repository for the project is viewable at </w:t>
       </w:r>
       <w:hyperlink r:id="rId9" w:history="1">
         <w:r>
@@ -271,7 +301,15 @@
         </w:numPr>
       </w:pPr>
       <w:r>
-        <w:t>Each document has a file to itself. The DocumentConverter parses each file and creates a Document object from each one.</w:t>
+        <w:t xml:space="preserve">Each document has a file to itself. The </w:t>
+      </w:r>
+      <w:proofErr w:type="spellStart"/>
+      <w:r>
+        <w:t>DocumentConverter</w:t>
+      </w:r>
+      <w:proofErr w:type="spellEnd"/>
+      <w:r>
+        <w:t xml:space="preserve"> parses each file and creates a Document object from each one.</w:t>
       </w:r>
     </w:p>
     <w:p>
@@ -283,7 +321,23 @@
         </w:numPr>
       </w:pPr>
       <w:r>
-        <w:t>Given a group of these Document objects, the DocumentSorter creates subsets of them (by sorting on a given metadata field) and passes each subset to the SuperDocGenerator.</w:t>
+        <w:t xml:space="preserve">Given a group of these Document objects, the </w:t>
+      </w:r>
+      <w:proofErr w:type="spellStart"/>
+      <w:r>
+        <w:t>DocumentSorter</w:t>
+      </w:r>
+      <w:proofErr w:type="spellEnd"/>
+      <w:r>
+        <w:t xml:space="preserve"> creates subsets of them (by sorting on a given metadata field) and passes each subset to the </w:t>
+      </w:r>
+      <w:proofErr w:type="spellStart"/>
+      <w:r>
+        <w:t>SuperDocGenerator</w:t>
+      </w:r>
+      <w:proofErr w:type="spellEnd"/>
+      <w:r>
+        <w:t>.</w:t>
       </w:r>
     </w:p>
     <w:p>
@@ -295,7 +349,23 @@
         </w:numPr>
       </w:pPr>
       <w:r>
-        <w:t>Given a subset of Document objects, the SuperDocGenerator creates a SuperDocument object.</w:t>
+        <w:t xml:space="preserve">Given a subset of Document objects, the </w:t>
+      </w:r>
+      <w:proofErr w:type="spellStart"/>
+      <w:r>
+        <w:t>SuperDocGenerator</w:t>
+      </w:r>
+      <w:proofErr w:type="spellEnd"/>
+      <w:r>
+        <w:t xml:space="preserve"> creates a </w:t>
+      </w:r>
+      <w:proofErr w:type="spellStart"/>
+      <w:r>
+        <w:t>SuperDocument</w:t>
+      </w:r>
+      <w:proofErr w:type="spellEnd"/>
+      <w:r>
+        <w:t xml:space="preserve"> object.</w:t>
       </w:r>
     </w:p>
     <w:p>
@@ -307,7 +377,23 @@
         </w:numPr>
       </w:pPr>
       <w:r>
-        <w:t xml:space="preserve">Given a set of SuperDocumentObjects, the AnalysisEngine performs the actual statistical analysis on term frequency and whatnot and creates a </w:t>
+        <w:t xml:space="preserve">Given a set of </w:t>
+      </w:r>
+      <w:proofErr w:type="spellStart"/>
+      <w:r>
+        <w:t>SuperDocumentObjects</w:t>
+      </w:r>
+      <w:proofErr w:type="spellEnd"/>
+      <w:r>
+        <w:t xml:space="preserve">, the </w:t>
+      </w:r>
+      <w:proofErr w:type="spellStart"/>
+      <w:r>
+        <w:t>AnalysisEngine</w:t>
+      </w:r>
+      <w:proofErr w:type="spellEnd"/>
+      <w:r>
+        <w:t xml:space="preserve"> performs the actual statistical analysis on term frequency and whatnot and creates a </w:t>
       </w:r>
       <w:r>
         <w:t xml:space="preserve">list of (term, weight) </w:t>
@@ -319,7 +405,23 @@
         <w:t xml:space="preserve"> representing</w:t>
       </w:r>
       <w:r>
-        <w:t xml:space="preserve"> the most important terms in the set of SuperDocuments, which it passes to the WordCloudGenerator.</w:t>
+        <w:t xml:space="preserve"> the most important terms in the set of </w:t>
+      </w:r>
+      <w:proofErr w:type="spellStart"/>
+      <w:r>
+        <w:t>SuperDocuments</w:t>
+      </w:r>
+      <w:proofErr w:type="spellEnd"/>
+      <w:r>
+        <w:t xml:space="preserve">, which it passes to the </w:t>
+      </w:r>
+      <w:proofErr w:type="spellStart"/>
+      <w:r>
+        <w:t>WordCloudGenerator</w:t>
+      </w:r>
+      <w:proofErr w:type="spellEnd"/>
+      <w:r>
+        <w:t>.</w:t>
       </w:r>
     </w:p>
     <w:p>
@@ -331,7 +433,15 @@
         </w:numPr>
       </w:pPr>
       <w:r>
-        <w:t xml:space="preserve">The WordCloudGenerator has the easy part: it takes the </w:t>
+        <w:t xml:space="preserve">The </w:t>
+      </w:r>
+      <w:proofErr w:type="spellStart"/>
+      <w:r>
+        <w:t>WordCloudGenerator</w:t>
+      </w:r>
+      <w:proofErr w:type="spellEnd"/>
+      <w:r>
+        <w:t xml:space="preserve"> has the easy part: it takes the </w:t>
       </w:r>
       <w:r>
         <w:t>list</w:t>
@@ -345,6 +455,243 @@
       <w:r>
         <w:t xml:space="preserve">and creates a visualization word cloud. </w:t>
       </w:r>
+    </w:p>
+    <w:p>
+      <w:pPr>
+        <w:rPr>
+          <w:b/>
+          <w:sz w:val="32"/>
+        </w:rPr>
+      </w:pPr>
+      <w:r>
+        <w:rPr>
+          <w:b/>
+          <w:sz w:val="32"/>
+        </w:rPr>
+        <w:br w:type="page"/>
+      </w:r>
+    </w:p>
+    <w:p>
+      <w:pPr>
+        <w:jc w:val="center"/>
+        <w:rPr>
+          <w:b/>
+          <w:sz w:val="32"/>
+        </w:rPr>
+      </w:pPr>
+      <w:proofErr w:type="spellStart"/>
+      <w:r>
+        <w:rPr>
+          <w:b/>
+          <w:sz w:val="32"/>
+        </w:rPr>
+        <w:lastRenderedPageBreak/>
+        <w:t>SupremeCourtOpinionParser</w:t>
+      </w:r>
+      <w:proofErr w:type="spellEnd"/>
+      <w:r>
+        <w:rPr>
+          <w:b/>
+          <w:sz w:val="32"/>
+        </w:rPr>
+        <w:t xml:space="preserve"> Class</w:t>
+      </w:r>
+    </w:p>
+    <w:p>
+      <w:pPr>
+        <w:rPr>
+          <w:b/>
+          <w:sz w:val="32"/>
+        </w:rPr>
+      </w:pPr>
+      <w:r>
+        <w:rPr>
+          <w:b/>
+          <w:sz w:val="24"/>
+          <w:u w:val="single"/>
+        </w:rPr>
+        <w:t>Description:</w:t>
+      </w:r>
+      <w:r>
+        <w:rPr>
+          <w:sz w:val="24"/>
+        </w:rPr>
+        <w:t xml:space="preserve"> </w:t>
+      </w:r>
+      <w:r>
+        <w:rPr>
+          <w:sz w:val="24"/>
+        </w:rPr>
+        <w:t xml:space="preserve">This script, given </w:t>
+      </w:r>
+      <w:proofErr w:type="gramStart"/>
+      <w:r>
+        <w:rPr>
+          <w:sz w:val="24"/>
+        </w:rPr>
+        <w:t>a directory containing text files</w:t>
+      </w:r>
+      <w:proofErr w:type="gramEnd"/>
+      <w:r>
+        <w:rPr>
+          <w:sz w:val="24"/>
+        </w:rPr>
+        <w:t xml:space="preserve"> of Supreme Court</w:t>
+      </w:r>
+      <w:r>
+        <w:rPr>
+          <w:sz w:val="24"/>
+        </w:rPr>
+        <w:t xml:space="preserve"> </w:t>
+      </w:r>
+      <w:r>
+        <w:rPr>
+          <w:sz w:val="24"/>
+        </w:rPr>
+        <w:t>cases from Lexis, will parse each file in the directory to extract the</w:t>
+      </w:r>
+      <w:r>
+        <w:rPr>
+          <w:sz w:val="24"/>
+        </w:rPr>
+        <w:t xml:space="preserve"> </w:t>
+      </w:r>
+      <w:r>
+        <w:rPr>
+          <w:sz w:val="24"/>
+        </w:rPr>
+        <w:t>cases, then parse each case to extract the opinions therein. The script</w:t>
+      </w:r>
+      <w:r>
+        <w:rPr>
+          <w:sz w:val="24"/>
+        </w:rPr>
+        <w:t xml:space="preserve"> </w:t>
+      </w:r>
+      <w:r>
+        <w:rPr>
+          <w:sz w:val="24"/>
+        </w:rPr>
+        <w:t>will then write each opinion to file, along with key information about</w:t>
+      </w:r>
+      <w:r>
+        <w:rPr>
+          <w:sz w:val="24"/>
+        </w:rPr>
+        <w:t xml:space="preserve"> </w:t>
+      </w:r>
+      <w:r>
+        <w:rPr>
+          <w:sz w:val="24"/>
+        </w:rPr>
+        <w:t>the corresponding case.</w:t>
+      </w:r>
+      <w:r>
+        <w:rPr>
+          <w:sz w:val="24"/>
+        </w:rPr>
+        <w:t xml:space="preserve"> </w:t>
+      </w:r>
+      <w:r>
+        <w:rPr>
+          <w:sz w:val="24"/>
+        </w:rPr>
+        <w:t>This class is a rewrite of Dr. Smith’s script for pars</w:t>
+      </w:r>
+      <w:r>
+        <w:rPr>
+          <w:sz w:val="24"/>
+        </w:rPr>
+        <w:t>ing opinions out of Lexis files – the underlying ideas and algorithms are largely the same. I merely translated the script into a more modularized, object-oriented form.</w:t>
+      </w:r>
+      <w:r>
+        <w:rPr>
+          <w:sz w:val="24"/>
+        </w:rPr>
+        <w:t xml:space="preserve"> </w:t>
+      </w:r>
+    </w:p>
+    <w:p>
+      <w:pPr>
+        <w:rPr>
+          <w:b/>
+          <w:sz w:val="24"/>
+          <w:u w:val="single"/>
+        </w:rPr>
+      </w:pPr>
+      <w:proofErr w:type="spellStart"/>
+      <w:r>
+        <w:rPr>
+          <w:b/>
+          <w:sz w:val="24"/>
+          <w:u w:val="single"/>
+        </w:rPr>
+        <w:t>Init</w:t>
+      </w:r>
+      <w:proofErr w:type="spellEnd"/>
+      <w:r>
+        <w:rPr>
+          <w:b/>
+          <w:sz w:val="24"/>
+          <w:u w:val="single"/>
+        </w:rPr>
+        <w:t xml:space="preserve"> </w:t>
+      </w:r>
+      <w:proofErr w:type="spellStart"/>
+      <w:r>
+        <w:rPr>
+          <w:b/>
+          <w:sz w:val="24"/>
+          <w:u w:val="single"/>
+        </w:rPr>
+        <w:t>params</w:t>
+      </w:r>
+      <w:proofErr w:type="spellEnd"/>
+      <w:r>
+        <w:rPr>
+          <w:b/>
+          <w:sz w:val="24"/>
+          <w:u w:val="single"/>
+        </w:rPr>
+        <w:t>:</w:t>
+      </w:r>
+    </w:p>
+    <w:p>
+      <w:r>
+        <w:rPr>
+          <w:b/>
+          <w:sz w:val="24"/>
+          <w:u w:val="single"/>
+        </w:rPr>
+        <w:t>Data members:</w:t>
+      </w:r>
+      <w:r>
+        <w:t xml:space="preserve"> </w:t>
+      </w:r>
+    </w:p>
+    <w:p>
+      <w:pPr>
+        <w:rPr>
+          <w:sz w:val="24"/>
+        </w:rPr>
+      </w:pPr>
+      <w:r>
+        <w:rPr>
+          <w:b/>
+          <w:sz w:val="24"/>
+          <w:u w:val="single"/>
+        </w:rPr>
+        <w:t>Methods:</w:t>
+      </w:r>
+    </w:p>
+    <w:p>
+      <w:pPr>
+        <w:jc w:val="center"/>
+        <w:rPr>
+          <w:b/>
+          <w:sz w:val="32"/>
+        </w:rPr>
+      </w:pPr>
     </w:p>
     <w:p>
       <w:pPr>
@@ -414,13 +761,41 @@
           <w:u w:val="single"/>
         </w:rPr>
       </w:pPr>
-      <w:r>
-        <w:rPr>
-          <w:b/>
-          <w:sz w:val="24"/>
-          <w:u w:val="single"/>
-        </w:rPr>
-        <w:t>Init params:</w:t>
+      <w:proofErr w:type="spellStart"/>
+      <w:r>
+        <w:rPr>
+          <w:b/>
+          <w:sz w:val="24"/>
+          <w:u w:val="single"/>
+        </w:rPr>
+        <w:t>Init</w:t>
+      </w:r>
+      <w:proofErr w:type="spellEnd"/>
+      <w:r>
+        <w:rPr>
+          <w:b/>
+          <w:sz w:val="24"/>
+          <w:u w:val="single"/>
+        </w:rPr>
+        <w:t xml:space="preserve"> </w:t>
+      </w:r>
+      <w:proofErr w:type="spellStart"/>
+      <w:r>
+        <w:rPr>
+          <w:b/>
+          <w:sz w:val="24"/>
+          <w:u w:val="single"/>
+        </w:rPr>
+        <w:t>params</w:t>
+      </w:r>
+      <w:proofErr w:type="spellEnd"/>
+      <w:r>
+        <w:rPr>
+          <w:b/>
+          <w:sz w:val="24"/>
+          <w:u w:val="single"/>
+        </w:rPr>
+        <w:t>:</w:t>
       </w:r>
     </w:p>
     <w:p>
@@ -444,9 +819,11 @@
           <w:numId w:val="1"/>
         </w:numPr>
       </w:pPr>
+      <w:proofErr w:type="spellStart"/>
       <w:r>
         <w:t>doc_text</w:t>
       </w:r>
+      <w:proofErr w:type="spellEnd"/>
     </w:p>
     <w:p>
       <w:pPr>
@@ -456,8 +833,13 @@
           <w:numId w:val="1"/>
         </w:numPr>
       </w:pPr>
-      <w:r>
-        <w:t>doc_metadata (Metadata object)</w:t>
+      <w:proofErr w:type="spellStart"/>
+      <w:r>
+        <w:t>doc_metadata</w:t>
+      </w:r>
+      <w:proofErr w:type="spellEnd"/>
+      <w:r>
+        <w:t xml:space="preserve"> (Metadata object)</w:t>
       </w:r>
     </w:p>
     <w:p>
@@ -468,9 +850,11 @@
           <w:numId w:val="1"/>
         </w:numPr>
       </w:pPr>
+      <w:proofErr w:type="spellStart"/>
       <w:r>
         <w:t>word_count</w:t>
       </w:r>
+      <w:proofErr w:type="spellEnd"/>
       <w:r>
         <w:t xml:space="preserve"> (how many words are in the text of the document)</w:t>
       </w:r>
@@ -501,11 +885,33 @@
           <w:sz w:val="24"/>
         </w:rPr>
       </w:pPr>
-      <w:r>
-        <w:rPr>
-          <w:sz w:val="24"/>
-        </w:rPr>
-        <w:t>count_words(text) (performs basic wordcount on text)</w:t>
+      <w:proofErr w:type="spellStart"/>
+      <w:r>
+        <w:rPr>
+          <w:sz w:val="24"/>
+        </w:rPr>
+        <w:t>count_words</w:t>
+      </w:r>
+      <w:proofErr w:type="spellEnd"/>
+      <w:r>
+        <w:rPr>
+          <w:sz w:val="24"/>
+        </w:rPr>
+        <w:t xml:space="preserve">(text) (performs basic </w:t>
+      </w:r>
+      <w:proofErr w:type="spellStart"/>
+      <w:r>
+        <w:rPr>
+          <w:sz w:val="24"/>
+        </w:rPr>
+        <w:t>wordcount</w:t>
+      </w:r>
+      <w:proofErr w:type="spellEnd"/>
+      <w:r>
+        <w:rPr>
+          <w:sz w:val="24"/>
+        </w:rPr>
+        <w:t xml:space="preserve"> on text)</w:t>
       </w:r>
     </w:p>
     <w:p>
@@ -519,11 +925,19 @@
           <w:sz w:val="24"/>
         </w:rPr>
       </w:pPr>
-      <w:r>
-        <w:rPr>
-          <w:sz w:val="24"/>
-        </w:rPr>
-        <w:t>write_to_file() (basically, pickle; write the Document, properly formatted, to file)</w:t>
+      <w:proofErr w:type="spellStart"/>
+      <w:r>
+        <w:rPr>
+          <w:sz w:val="24"/>
+        </w:rPr>
+        <w:t>write_to_file</w:t>
+      </w:r>
+      <w:proofErr w:type="spellEnd"/>
+      <w:r>
+        <w:rPr>
+          <w:sz w:val="24"/>
+        </w:rPr>
+        <w:t>() (basically, pickle; write the Document, properly formatted, to file)</w:t>
       </w:r>
     </w:p>
     <w:p>
@@ -537,11 +951,19 @@
           <w:sz w:val="24"/>
         </w:rPr>
       </w:pPr>
-      <w:r>
-        <w:rPr>
-          <w:sz w:val="24"/>
-        </w:rPr>
-        <w:t>print_doc() (display the Document with its metadata)</w:t>
+      <w:proofErr w:type="spellStart"/>
+      <w:r>
+        <w:rPr>
+          <w:sz w:val="24"/>
+        </w:rPr>
+        <w:t>print_doc</w:t>
+      </w:r>
+      <w:proofErr w:type="spellEnd"/>
+      <w:r>
+        <w:rPr>
+          <w:sz w:val="24"/>
+        </w:rPr>
+        <w:t>() (display the Document with its metadata)</w:t>
       </w:r>
     </w:p>
     <w:p>
@@ -555,11 +977,19 @@
           <w:sz w:val="24"/>
         </w:rPr>
       </w:pPr>
-      <w:r>
-        <w:rPr>
-          <w:sz w:val="24"/>
-        </w:rPr>
-        <w:t>print_metadata() (display the Document’s metadata)</w:t>
+      <w:proofErr w:type="spellStart"/>
+      <w:r>
+        <w:rPr>
+          <w:sz w:val="24"/>
+        </w:rPr>
+        <w:t>print_metadata</w:t>
+      </w:r>
+      <w:proofErr w:type="spellEnd"/>
+      <w:r>
+        <w:rPr>
+          <w:sz w:val="24"/>
+        </w:rPr>
+        <w:t>() (display the Document’s metadata)</w:t>
       </w:r>
     </w:p>
     <w:p>
@@ -577,7 +1007,21 @@
         <w:rPr>
           <w:sz w:val="24"/>
         </w:rPr>
-        <w:t>__str__</w:t>
+        <w:t>__</w:t>
+      </w:r>
+      <w:proofErr w:type="spellStart"/>
+      <w:r>
+        <w:rPr>
+          <w:sz w:val="24"/>
+        </w:rPr>
+        <w:t>str</w:t>
+      </w:r>
+      <w:proofErr w:type="spellEnd"/>
+      <w:r>
+        <w:rPr>
+          <w:sz w:val="24"/>
+        </w:rPr>
+        <w:t>__</w:t>
       </w:r>
       <w:r>
         <w:rPr>
@@ -639,7 +1083,21 @@
         <w:rPr>
           <w:sz w:val="24"/>
         </w:rPr>
-        <w:t xml:space="preserve"> (write_to_file())</w:t>
+        <w:t xml:space="preserve"> (</w:t>
+      </w:r>
+      <w:proofErr w:type="spellStart"/>
+      <w:r>
+        <w:rPr>
+          <w:sz w:val="24"/>
+        </w:rPr>
+        <w:t>write_to_file</w:t>
+      </w:r>
+      <w:proofErr w:type="spellEnd"/>
+      <w:r>
+        <w:rPr>
+          <w:sz w:val="24"/>
+        </w:rPr>
+        <w:t>())</w:t>
       </w:r>
     </w:p>
     <w:p>
@@ -675,7 +1133,21 @@
         <w:rPr>
           <w:sz w:val="24"/>
         </w:rPr>
-        <w:t>Verify __str__</w:t>
+        <w:t>Verify __</w:t>
+      </w:r>
+      <w:proofErr w:type="spellStart"/>
+      <w:r>
+        <w:rPr>
+          <w:sz w:val="24"/>
+        </w:rPr>
+        <w:t>str</w:t>
+      </w:r>
+      <w:proofErr w:type="spellEnd"/>
+      <w:r>
+        <w:rPr>
+          <w:sz w:val="24"/>
+        </w:rPr>
+        <w:t>__</w:t>
       </w:r>
     </w:p>
     <w:p>
@@ -693,8 +1165,16 @@
         <w:rPr>
           <w:sz w:val="24"/>
         </w:rPr>
-        <w:t>Verify count_words</w:t>
-      </w:r>
+        <w:t xml:space="preserve">Verify </w:t>
+      </w:r>
+      <w:proofErr w:type="spellStart"/>
+      <w:r>
+        <w:rPr>
+          <w:sz w:val="24"/>
+        </w:rPr>
+        <w:t>count_words</w:t>
+      </w:r>
+      <w:proofErr w:type="spellEnd"/>
     </w:p>
     <w:p>
       <w:pPr>
@@ -818,13 +1298,41 @@
           <w:u w:val="single"/>
         </w:rPr>
       </w:pPr>
-      <w:r>
-        <w:rPr>
-          <w:b/>
-          <w:sz w:val="24"/>
-          <w:u w:val="single"/>
-        </w:rPr>
-        <w:t>Init params:</w:t>
+      <w:proofErr w:type="spellStart"/>
+      <w:r>
+        <w:rPr>
+          <w:b/>
+          <w:sz w:val="24"/>
+          <w:u w:val="single"/>
+        </w:rPr>
+        <w:t>Init</w:t>
+      </w:r>
+      <w:proofErr w:type="spellEnd"/>
+      <w:r>
+        <w:rPr>
+          <w:b/>
+          <w:sz w:val="24"/>
+          <w:u w:val="single"/>
+        </w:rPr>
+        <w:t xml:space="preserve"> </w:t>
+      </w:r>
+      <w:proofErr w:type="spellStart"/>
+      <w:r>
+        <w:rPr>
+          <w:b/>
+          <w:sz w:val="24"/>
+          <w:u w:val="single"/>
+        </w:rPr>
+        <w:t>params</w:t>
+      </w:r>
+      <w:proofErr w:type="spellEnd"/>
+      <w:r>
+        <w:rPr>
+          <w:b/>
+          <w:sz w:val="24"/>
+          <w:u w:val="single"/>
+        </w:rPr>
+        <w:t>:</w:t>
       </w:r>
     </w:p>
     <w:p>
@@ -888,11 +1396,19 @@
           <w:sz w:val="24"/>
         </w:rPr>
       </w:pPr>
-      <w:r>
-        <w:rPr>
-          <w:sz w:val="24"/>
-        </w:rPr>
-        <w:t>print_fields() (print the fields within the Metadata class)</w:t>
+      <w:proofErr w:type="spellStart"/>
+      <w:r>
+        <w:rPr>
+          <w:sz w:val="24"/>
+        </w:rPr>
+        <w:t>print_fields</w:t>
+      </w:r>
+      <w:proofErr w:type="spellEnd"/>
+      <w:r>
+        <w:rPr>
+          <w:sz w:val="24"/>
+        </w:rPr>
+        <w:t>() (print the fields within the Metadata class)</w:t>
       </w:r>
     </w:p>
     <w:p>
@@ -906,11 +1422,19 @@
           <w:sz w:val="24"/>
         </w:rPr>
       </w:pPr>
-      <w:r>
-        <w:rPr>
-          <w:sz w:val="24"/>
-        </w:rPr>
-        <w:t>print_metadata() (print fields and their values)</w:t>
+      <w:proofErr w:type="spellStart"/>
+      <w:r>
+        <w:rPr>
+          <w:sz w:val="24"/>
+        </w:rPr>
+        <w:t>print_metadata</w:t>
+      </w:r>
+      <w:proofErr w:type="spellEnd"/>
+      <w:r>
+        <w:rPr>
+          <w:sz w:val="24"/>
+        </w:rPr>
+        <w:t>() (print fields and their values)</w:t>
       </w:r>
     </w:p>
     <w:p>
@@ -928,7 +1452,21 @@
         <w:rPr>
           <w:sz w:val="24"/>
         </w:rPr>
-        <w:t>__str__</w:t>
+        <w:t>__</w:t>
+      </w:r>
+      <w:proofErr w:type="spellStart"/>
+      <w:r>
+        <w:rPr>
+          <w:sz w:val="24"/>
+        </w:rPr>
+        <w:t>str</w:t>
+      </w:r>
+      <w:proofErr w:type="spellEnd"/>
+      <w:r>
+        <w:rPr>
+          <w:sz w:val="24"/>
+        </w:rPr>
+        <w:t>__</w:t>
       </w:r>
       <w:r>
         <w:rPr>
@@ -984,7 +1522,21 @@
         <w:rPr>
           <w:sz w:val="24"/>
         </w:rPr>
-        <w:t>Verify __str__</w:t>
+        <w:t>Verify __</w:t>
+      </w:r>
+      <w:proofErr w:type="spellStart"/>
+      <w:r>
+        <w:rPr>
+          <w:sz w:val="24"/>
+        </w:rPr>
+        <w:t>str</w:t>
+      </w:r>
+      <w:proofErr w:type="spellEnd"/>
+      <w:r>
+        <w:rPr>
+          <w:sz w:val="24"/>
+        </w:rPr>
+        <w:t>__</w:t>
       </w:r>
     </w:p>
     <w:p>
@@ -1002,8 +1554,16 @@
         <w:rPr>
           <w:sz w:val="24"/>
         </w:rPr>
-        <w:t>Verify print_fields</w:t>
-      </w:r>
+        <w:t xml:space="preserve">Verify </w:t>
+      </w:r>
+      <w:proofErr w:type="spellStart"/>
+      <w:r>
+        <w:rPr>
+          <w:sz w:val="24"/>
+        </w:rPr>
+        <w:t>print_fields</w:t>
+      </w:r>
+      <w:proofErr w:type="spellEnd"/>
     </w:p>
     <w:p>
       <w:pPr>
@@ -1027,13 +1587,22 @@
         </w:rPr>
         <w:br w:type="column"/>
       </w:r>
+      <w:proofErr w:type="spellStart"/>
       <w:r>
         <w:rPr>
           <w:b/>
           <w:sz w:val="32"/>
         </w:rPr>
         <w:lastRenderedPageBreak/>
-        <w:t>SuperDoc Class</w:t>
+        <w:t>SuperDoc</w:t>
+      </w:r>
+      <w:proofErr w:type="spellEnd"/>
+      <w:r>
+        <w:rPr>
+          <w:b/>
+          <w:sz w:val="32"/>
+        </w:rPr>
+        <w:t xml:space="preserve"> Class</w:t>
       </w:r>
     </w:p>
     <w:p>
@@ -1054,22 +1623,78 @@
         <w:rPr>
           <w:sz w:val="24"/>
         </w:rPr>
-        <w:t xml:space="preserve"> A SuperDoc object will consist of a piece of text that represents the concatenation of the text fields from 1+ documents, along with a list of metadata objects – each item in this list will be the metadata from one of the documents that make of the SuperDoc.</w:t>
-      </w:r>
-    </w:p>
-    <w:p>
-      <w:pPr>
-        <w:rPr>
-          <w:sz w:val="24"/>
-        </w:rPr>
-      </w:pPr>
-      <w:r>
-        <w:rPr>
-          <w:b/>
-          <w:sz w:val="24"/>
-          <w:u w:val="single"/>
-        </w:rPr>
-        <w:t>Init params:</w:t>
+        <w:t xml:space="preserve"> A </w:t>
+      </w:r>
+      <w:proofErr w:type="spellStart"/>
+      <w:r>
+        <w:rPr>
+          <w:sz w:val="24"/>
+        </w:rPr>
+        <w:t>SuperDoc</w:t>
+      </w:r>
+      <w:proofErr w:type="spellEnd"/>
+      <w:r>
+        <w:rPr>
+          <w:sz w:val="24"/>
+        </w:rPr>
+        <w:t xml:space="preserve"> object will consist of a piece of text that represents the concatenation of the text fields from 1+ documents, along with a list of metadata objects – each item in this list will be the metadata from one of the documents that make of the </w:t>
+      </w:r>
+      <w:proofErr w:type="spellStart"/>
+      <w:r>
+        <w:rPr>
+          <w:sz w:val="24"/>
+        </w:rPr>
+        <w:t>SuperDoc</w:t>
+      </w:r>
+      <w:proofErr w:type="spellEnd"/>
+      <w:r>
+        <w:rPr>
+          <w:sz w:val="24"/>
+        </w:rPr>
+        <w:t>.</w:t>
+      </w:r>
+    </w:p>
+    <w:p>
+      <w:pPr>
+        <w:rPr>
+          <w:sz w:val="24"/>
+        </w:rPr>
+      </w:pPr>
+      <w:proofErr w:type="spellStart"/>
+      <w:r>
+        <w:rPr>
+          <w:b/>
+          <w:sz w:val="24"/>
+          <w:u w:val="single"/>
+        </w:rPr>
+        <w:t>Init</w:t>
+      </w:r>
+      <w:proofErr w:type="spellEnd"/>
+      <w:r>
+        <w:rPr>
+          <w:b/>
+          <w:sz w:val="24"/>
+          <w:u w:val="single"/>
+        </w:rPr>
+        <w:t xml:space="preserve"> </w:t>
+      </w:r>
+      <w:proofErr w:type="spellStart"/>
+      <w:r>
+        <w:rPr>
+          <w:b/>
+          <w:sz w:val="24"/>
+          <w:u w:val="single"/>
+        </w:rPr>
+        <w:t>params</w:t>
+      </w:r>
+      <w:proofErr w:type="spellEnd"/>
+      <w:r>
+        <w:rPr>
+          <w:b/>
+          <w:sz w:val="24"/>
+          <w:u w:val="single"/>
+        </w:rPr>
+        <w:t>:</w:t>
       </w:r>
     </w:p>
     <w:p>
@@ -1100,11 +1725,33 @@
           <w:sz w:val="24"/>
         </w:rPr>
       </w:pPr>
-      <w:r>
-        <w:rPr>
-          <w:sz w:val="24"/>
-        </w:rPr>
-        <w:t>component_metadata (list of Metadata objects) [this is a bad var name]</w:t>
+      <w:proofErr w:type="spellStart"/>
+      <w:r>
+        <w:rPr>
+          <w:sz w:val="24"/>
+        </w:rPr>
+        <w:t>component_metadata</w:t>
+      </w:r>
+      <w:proofErr w:type="spellEnd"/>
+      <w:r>
+        <w:rPr>
+          <w:sz w:val="24"/>
+        </w:rPr>
+        <w:t xml:space="preserve"> (list of Metadata objects) [this is a bad </w:t>
+      </w:r>
+      <w:proofErr w:type="spellStart"/>
+      <w:r>
+        <w:rPr>
+          <w:sz w:val="24"/>
+        </w:rPr>
+        <w:t>var</w:t>
+      </w:r>
+      <w:proofErr w:type="spellEnd"/>
+      <w:r>
+        <w:rPr>
+          <w:sz w:val="24"/>
+        </w:rPr>
+        <w:t xml:space="preserve"> name]</w:t>
       </w:r>
     </w:p>
     <w:p>
@@ -1118,12 +1765,14 @@
           <w:sz w:val="24"/>
         </w:rPr>
       </w:pPr>
+      <w:proofErr w:type="spellStart"/>
       <w:r>
         <w:rPr>
           <w:sz w:val="24"/>
         </w:rPr>
         <w:t>superdoc_text</w:t>
       </w:r>
+      <w:proofErr w:type="spellEnd"/>
     </w:p>
     <w:p>
       <w:pPr>
@@ -1136,12 +1785,14 @@
           <w:sz w:val="24"/>
         </w:rPr>
       </w:pPr>
+      <w:proofErr w:type="spellStart"/>
       <w:r>
         <w:rPr>
           <w:sz w:val="24"/>
         </w:rPr>
         <w:t>word_count</w:t>
       </w:r>
+      <w:proofErr w:type="spellEnd"/>
     </w:p>
     <w:p>
       <w:pPr>
@@ -1169,11 +1820,33 @@
           <w:sz w:val="24"/>
         </w:rPr>
       </w:pPr>
-      <w:r>
-        <w:rPr>
-          <w:sz w:val="24"/>
-        </w:rPr>
-        <w:t>count_words(text) (performs basic wordcount on text)</w:t>
+      <w:proofErr w:type="spellStart"/>
+      <w:r>
+        <w:rPr>
+          <w:sz w:val="24"/>
+        </w:rPr>
+        <w:t>count_words</w:t>
+      </w:r>
+      <w:proofErr w:type="spellEnd"/>
+      <w:r>
+        <w:rPr>
+          <w:sz w:val="24"/>
+        </w:rPr>
+        <w:t xml:space="preserve">(text) (performs basic </w:t>
+      </w:r>
+      <w:proofErr w:type="spellStart"/>
+      <w:r>
+        <w:rPr>
+          <w:sz w:val="24"/>
+        </w:rPr>
+        <w:t>wordcount</w:t>
+      </w:r>
+      <w:proofErr w:type="spellEnd"/>
+      <w:r>
+        <w:rPr>
+          <w:sz w:val="24"/>
+        </w:rPr>
+        <w:t xml:space="preserve"> on text)</w:t>
       </w:r>
     </w:p>
     <w:p>
@@ -1187,11 +1860,33 @@
           <w:sz w:val="24"/>
         </w:rPr>
       </w:pPr>
-      <w:r>
-        <w:rPr>
-          <w:sz w:val="24"/>
-        </w:rPr>
-        <w:t>write_to_file() (basically, pickle; write the SuperDoc, properly formatted, to a file)</w:t>
+      <w:proofErr w:type="spellStart"/>
+      <w:r>
+        <w:rPr>
+          <w:sz w:val="24"/>
+        </w:rPr>
+        <w:t>write_to_file</w:t>
+      </w:r>
+      <w:proofErr w:type="spellEnd"/>
+      <w:r>
+        <w:rPr>
+          <w:sz w:val="24"/>
+        </w:rPr>
+        <w:t xml:space="preserve">() (basically, pickle; write the </w:t>
+      </w:r>
+      <w:proofErr w:type="spellStart"/>
+      <w:r>
+        <w:rPr>
+          <w:sz w:val="24"/>
+        </w:rPr>
+        <w:t>SuperDoc</w:t>
+      </w:r>
+      <w:proofErr w:type="spellEnd"/>
+      <w:r>
+        <w:rPr>
+          <w:sz w:val="24"/>
+        </w:rPr>
+        <w:t>, properly formatted, to a file)</w:t>
       </w:r>
     </w:p>
     <w:p>
@@ -1205,11 +1900,33 @@
           <w:sz w:val="24"/>
         </w:rPr>
       </w:pPr>
-      <w:r>
-        <w:rPr>
-          <w:sz w:val="24"/>
-        </w:rPr>
-        <w:t>print_superdoc() (display the SuperDoc, formatted)</w:t>
+      <w:proofErr w:type="spellStart"/>
+      <w:r>
+        <w:rPr>
+          <w:sz w:val="24"/>
+        </w:rPr>
+        <w:t>print_superdoc</w:t>
+      </w:r>
+      <w:proofErr w:type="spellEnd"/>
+      <w:r>
+        <w:rPr>
+          <w:sz w:val="24"/>
+        </w:rPr>
+        <w:t xml:space="preserve">() (display the </w:t>
+      </w:r>
+      <w:proofErr w:type="spellStart"/>
+      <w:r>
+        <w:rPr>
+          <w:sz w:val="24"/>
+        </w:rPr>
+        <w:t>SuperDoc</w:t>
+      </w:r>
+      <w:proofErr w:type="spellEnd"/>
+      <w:r>
+        <w:rPr>
+          <w:sz w:val="24"/>
+        </w:rPr>
+        <w:t>, formatted)</w:t>
       </w:r>
     </w:p>
     <w:p>
@@ -1223,11 +1940,19 @@
           <w:sz w:val="24"/>
         </w:rPr>
       </w:pPr>
-      <w:r>
-        <w:rPr>
-          <w:sz w:val="24"/>
-        </w:rPr>
-        <w:t>print_component_metadata() (display the component metadata, formatted)</w:t>
+      <w:proofErr w:type="spellStart"/>
+      <w:r>
+        <w:rPr>
+          <w:sz w:val="24"/>
+        </w:rPr>
+        <w:t>print_component_metadata</w:t>
+      </w:r>
+      <w:proofErr w:type="spellEnd"/>
+      <w:r>
+        <w:rPr>
+          <w:sz w:val="24"/>
+        </w:rPr>
+        <w:t>() (display the component metadata, formatted)</w:t>
       </w:r>
     </w:p>
     <w:p>
@@ -1245,7 +1970,21 @@
         <w:rPr>
           <w:sz w:val="24"/>
         </w:rPr>
-        <w:t>__str__</w:t>
+        <w:t>__</w:t>
+      </w:r>
+      <w:proofErr w:type="spellStart"/>
+      <w:r>
+        <w:rPr>
+          <w:sz w:val="24"/>
+        </w:rPr>
+        <w:t>str</w:t>
+      </w:r>
+      <w:proofErr w:type="spellEnd"/>
+      <w:r>
+        <w:rPr>
+          <w:sz w:val="24"/>
+        </w:rPr>
+        <w:t>__</w:t>
       </w:r>
       <w:r>
         <w:rPr>
@@ -1312,7 +2051,21 @@
         <w:rPr>
           <w:sz w:val="24"/>
         </w:rPr>
-        <w:t>(write_to_file())</w:t>
+        <w:t>(</w:t>
+      </w:r>
+      <w:proofErr w:type="spellStart"/>
+      <w:r>
+        <w:rPr>
+          <w:sz w:val="24"/>
+        </w:rPr>
+        <w:t>write_to_file</w:t>
+      </w:r>
+      <w:proofErr w:type="spellEnd"/>
+      <w:r>
+        <w:rPr>
+          <w:sz w:val="24"/>
+        </w:rPr>
+        <w:t>())</w:t>
       </w:r>
     </w:p>
     <w:p>
@@ -1348,7 +2101,21 @@
         <w:rPr>
           <w:sz w:val="24"/>
         </w:rPr>
-        <w:t>verify __str__</w:t>
+        <w:t>verify __</w:t>
+      </w:r>
+      <w:proofErr w:type="spellStart"/>
+      <w:r>
+        <w:rPr>
+          <w:sz w:val="24"/>
+        </w:rPr>
+        <w:t>str</w:t>
+      </w:r>
+      <w:proofErr w:type="spellEnd"/>
+      <w:r>
+        <w:rPr>
+          <w:sz w:val="24"/>
+        </w:rPr>
+        <w:t>__</w:t>
       </w:r>
     </w:p>
     <w:p>
@@ -1366,8 +2133,16 @@
         <w:rPr>
           <w:sz w:val="24"/>
         </w:rPr>
-        <w:t>verify count_words</w:t>
-      </w:r>
+        <w:t xml:space="preserve">verify </w:t>
+      </w:r>
+      <w:proofErr w:type="spellStart"/>
+      <w:r>
+        <w:rPr>
+          <w:sz w:val="24"/>
+        </w:rPr>
+        <w:t>count_words</w:t>
+      </w:r>
+      <w:proofErr w:type="spellEnd"/>
     </w:p>
     <w:p>
       <w:pPr>
@@ -1394,6 +2169,7 @@
           <w:sz w:val="32"/>
         </w:rPr>
       </w:pPr>
+      <w:proofErr w:type="spellStart"/>
       <w:r>
         <w:rPr>
           <w:b/>
@@ -1402,6 +2178,7 @@
         <w:lastRenderedPageBreak/>
         <w:t>SuperDocGenerator</w:t>
       </w:r>
+      <w:proofErr w:type="spellEnd"/>
     </w:p>
     <w:p>
       <w:pPr>
@@ -1442,13 +2219,41 @@
           <w:sz w:val="24"/>
         </w:rPr>
       </w:pPr>
-      <w:r>
-        <w:rPr>
-          <w:b/>
-          <w:sz w:val="24"/>
-          <w:u w:val="single"/>
-        </w:rPr>
-        <w:t>Init params:</w:t>
+      <w:proofErr w:type="spellStart"/>
+      <w:r>
+        <w:rPr>
+          <w:b/>
+          <w:sz w:val="24"/>
+          <w:u w:val="single"/>
+        </w:rPr>
+        <w:t>Init</w:t>
+      </w:r>
+      <w:proofErr w:type="spellEnd"/>
+      <w:r>
+        <w:rPr>
+          <w:b/>
+          <w:sz w:val="24"/>
+          <w:u w:val="single"/>
+        </w:rPr>
+        <w:t xml:space="preserve"> </w:t>
+      </w:r>
+      <w:proofErr w:type="spellStart"/>
+      <w:r>
+        <w:rPr>
+          <w:b/>
+          <w:sz w:val="24"/>
+          <w:u w:val="single"/>
+        </w:rPr>
+        <w:t>params</w:t>
+      </w:r>
+      <w:proofErr w:type="spellEnd"/>
+      <w:r>
+        <w:rPr>
+          <w:b/>
+          <w:sz w:val="24"/>
+          <w:u w:val="single"/>
+        </w:rPr>
+        <w:t>:</w:t>
       </w:r>
     </w:p>
     <w:p>
@@ -1462,11 +2267,19 @@
           <w:sz w:val="24"/>
         </w:rPr>
       </w:pPr>
-      <w:r>
-        <w:rPr>
-          <w:sz w:val="24"/>
-        </w:rPr>
-        <w:t xml:space="preserve">doc_list </w:t>
+      <w:proofErr w:type="spellStart"/>
+      <w:r>
+        <w:rPr>
+          <w:sz w:val="24"/>
+        </w:rPr>
+        <w:t>doc_list</w:t>
+      </w:r>
+      <w:proofErr w:type="spellEnd"/>
+      <w:r>
+        <w:rPr>
+          <w:sz w:val="24"/>
+        </w:rPr>
+        <w:t xml:space="preserve"> </w:t>
       </w:r>
     </w:p>
     <w:p>
@@ -1497,11 +2310,33 @@
           <w:sz w:val="24"/>
         </w:rPr>
       </w:pPr>
-      <w:r>
-        <w:rPr>
-          <w:sz w:val="24"/>
-        </w:rPr>
-        <w:t>doc_list (list of docs to combine into SuperDoc)</w:t>
+      <w:proofErr w:type="spellStart"/>
+      <w:r>
+        <w:rPr>
+          <w:sz w:val="24"/>
+        </w:rPr>
+        <w:t>doc_list</w:t>
+      </w:r>
+      <w:proofErr w:type="spellEnd"/>
+      <w:r>
+        <w:rPr>
+          <w:sz w:val="24"/>
+        </w:rPr>
+        <w:t xml:space="preserve"> (list of docs to combine into </w:t>
+      </w:r>
+      <w:proofErr w:type="spellStart"/>
+      <w:r>
+        <w:rPr>
+          <w:sz w:val="24"/>
+        </w:rPr>
+        <w:t>SuperDoc</w:t>
+      </w:r>
+      <w:proofErr w:type="spellEnd"/>
+      <w:r>
+        <w:rPr>
+          <w:sz w:val="24"/>
+        </w:rPr>
+        <w:t>)</w:t>
       </w:r>
     </w:p>
     <w:p>
@@ -1515,11 +2350,19 @@
           <w:sz w:val="24"/>
         </w:rPr>
       </w:pPr>
-      <w:r>
-        <w:rPr>
-          <w:sz w:val="24"/>
-        </w:rPr>
-        <w:t xml:space="preserve">output_superdoc </w:t>
+      <w:proofErr w:type="spellStart"/>
+      <w:r>
+        <w:rPr>
+          <w:sz w:val="24"/>
+        </w:rPr>
+        <w:t>output_superdoc</w:t>
+      </w:r>
+      <w:proofErr w:type="spellEnd"/>
+      <w:r>
+        <w:rPr>
+          <w:sz w:val="24"/>
+        </w:rPr>
+        <w:t xml:space="preserve"> </w:t>
       </w:r>
     </w:p>
     <w:p>
@@ -1533,12 +2376,14 @@
           <w:sz w:val="24"/>
         </w:rPr>
       </w:pPr>
+      <w:proofErr w:type="spellStart"/>
       <w:r>
         <w:rPr>
           <w:sz w:val="24"/>
         </w:rPr>
         <w:t>output_superdoc_filename</w:t>
       </w:r>
+      <w:proofErr w:type="spellEnd"/>
     </w:p>
     <w:p>
       <w:pPr>
@@ -1566,11 +2411,33 @@
           <w:sz w:val="24"/>
         </w:rPr>
       </w:pPr>
-      <w:r>
-        <w:rPr>
-          <w:sz w:val="24"/>
-        </w:rPr>
-        <w:t>create_superdoc() (creates a SuperDoc from the given Document objects)</w:t>
+      <w:proofErr w:type="spellStart"/>
+      <w:r>
+        <w:rPr>
+          <w:sz w:val="24"/>
+        </w:rPr>
+        <w:t>create_superdoc</w:t>
+      </w:r>
+      <w:proofErr w:type="spellEnd"/>
+      <w:r>
+        <w:rPr>
+          <w:sz w:val="24"/>
+        </w:rPr>
+        <w:t xml:space="preserve">() (creates a </w:t>
+      </w:r>
+      <w:proofErr w:type="spellStart"/>
+      <w:r>
+        <w:rPr>
+          <w:sz w:val="24"/>
+        </w:rPr>
+        <w:t>SuperDoc</w:t>
+      </w:r>
+      <w:proofErr w:type="spellEnd"/>
+      <w:r>
+        <w:rPr>
+          <w:sz w:val="24"/>
+        </w:rPr>
+        <w:t xml:space="preserve"> from the given Document objects)</w:t>
       </w:r>
     </w:p>
     <w:p>
@@ -1584,11 +2451,33 @@
           <w:sz w:val="24"/>
         </w:rPr>
       </w:pPr>
-      <w:r>
-        <w:rPr>
-          <w:sz w:val="24"/>
-        </w:rPr>
-        <w:t>print_superdoc() (display the created SuperDoc)</w:t>
+      <w:proofErr w:type="spellStart"/>
+      <w:r>
+        <w:rPr>
+          <w:sz w:val="24"/>
+        </w:rPr>
+        <w:t>print_superdoc</w:t>
+      </w:r>
+      <w:proofErr w:type="spellEnd"/>
+      <w:r>
+        <w:rPr>
+          <w:sz w:val="24"/>
+        </w:rPr>
+        <w:t xml:space="preserve">() (display the created </w:t>
+      </w:r>
+      <w:proofErr w:type="spellStart"/>
+      <w:r>
+        <w:rPr>
+          <w:sz w:val="24"/>
+        </w:rPr>
+        <w:t>SuperDoc</w:t>
+      </w:r>
+      <w:proofErr w:type="spellEnd"/>
+      <w:r>
+        <w:rPr>
+          <w:sz w:val="24"/>
+        </w:rPr>
+        <w:t>)</w:t>
       </w:r>
     </w:p>
     <w:p>
@@ -1632,12 +2521,28 @@
           <w:sz w:val="24"/>
         </w:rPr>
       </w:pPr>
-      <w:r>
-        <w:rPr>
-          <w:sz w:val="24"/>
-        </w:rPr>
-        <w:t>create_superdoc() with valid input doc_list</w:t>
-      </w:r>
+      <w:proofErr w:type="spellStart"/>
+      <w:r>
+        <w:rPr>
+          <w:sz w:val="24"/>
+        </w:rPr>
+        <w:t>create_superdoc</w:t>
+      </w:r>
+      <w:proofErr w:type="spellEnd"/>
+      <w:r>
+        <w:rPr>
+          <w:sz w:val="24"/>
+        </w:rPr>
+        <w:t xml:space="preserve">() with valid input </w:t>
+      </w:r>
+      <w:proofErr w:type="spellStart"/>
+      <w:r>
+        <w:rPr>
+          <w:sz w:val="24"/>
+        </w:rPr>
+        <w:t>doc_list</w:t>
+      </w:r>
+      <w:proofErr w:type="spellEnd"/>
     </w:p>
     <w:p>
       <w:pPr>
@@ -1650,12 +2555,28 @@
           <w:sz w:val="24"/>
         </w:rPr>
       </w:pPr>
-      <w:r>
-        <w:rPr>
-          <w:sz w:val="24"/>
-        </w:rPr>
-        <w:t>create_superdoc() with empty input doc_list</w:t>
-      </w:r>
+      <w:proofErr w:type="spellStart"/>
+      <w:r>
+        <w:rPr>
+          <w:sz w:val="24"/>
+        </w:rPr>
+        <w:t>create_superdoc</w:t>
+      </w:r>
+      <w:proofErr w:type="spellEnd"/>
+      <w:r>
+        <w:rPr>
+          <w:sz w:val="24"/>
+        </w:rPr>
+        <w:t xml:space="preserve">() with empty input </w:t>
+      </w:r>
+      <w:proofErr w:type="spellStart"/>
+      <w:r>
+        <w:rPr>
+          <w:sz w:val="24"/>
+        </w:rPr>
+        <w:t>doc_list</w:t>
+      </w:r>
+      <w:proofErr w:type="spellEnd"/>
     </w:p>
     <w:p>
       <w:pPr>
@@ -1668,11 +2589,33 @@
           <w:sz w:val="24"/>
         </w:rPr>
       </w:pPr>
-      <w:r>
-        <w:rPr>
-          <w:sz w:val="24"/>
-        </w:rPr>
-        <w:t>create_superdoc() with input doc_list containing a non-Document object</w:t>
+      <w:proofErr w:type="spellStart"/>
+      <w:r>
+        <w:rPr>
+          <w:sz w:val="24"/>
+        </w:rPr>
+        <w:t>create_superdoc</w:t>
+      </w:r>
+      <w:proofErr w:type="spellEnd"/>
+      <w:r>
+        <w:rPr>
+          <w:sz w:val="24"/>
+        </w:rPr>
+        <w:t xml:space="preserve">() with input </w:t>
+      </w:r>
+      <w:proofErr w:type="spellStart"/>
+      <w:r>
+        <w:rPr>
+          <w:sz w:val="24"/>
+        </w:rPr>
+        <w:t>doc_list</w:t>
+      </w:r>
+      <w:proofErr w:type="spellEnd"/>
+      <w:r>
+        <w:rPr>
+          <w:sz w:val="24"/>
+        </w:rPr>
+        <w:t xml:space="preserve"> containing a non-Document object</w:t>
       </w:r>
     </w:p>
     <w:p>
@@ -1686,11 +2629,33 @@
           <w:sz w:val="24"/>
         </w:rPr>
       </w:pPr>
-      <w:r>
-        <w:rPr>
-          <w:sz w:val="24"/>
-        </w:rPr>
-        <w:t>create_superdoc() with input doc_list containing a single doc</w:t>
+      <w:proofErr w:type="spellStart"/>
+      <w:r>
+        <w:rPr>
+          <w:sz w:val="24"/>
+        </w:rPr>
+        <w:t>create_superdoc</w:t>
+      </w:r>
+      <w:proofErr w:type="spellEnd"/>
+      <w:r>
+        <w:rPr>
+          <w:sz w:val="24"/>
+        </w:rPr>
+        <w:t xml:space="preserve">() with input </w:t>
+      </w:r>
+      <w:proofErr w:type="spellStart"/>
+      <w:r>
+        <w:rPr>
+          <w:sz w:val="24"/>
+        </w:rPr>
+        <w:t>doc_list</w:t>
+      </w:r>
+      <w:proofErr w:type="spellEnd"/>
+      <w:r>
+        <w:rPr>
+          <w:sz w:val="24"/>
+        </w:rPr>
+        <w:t xml:space="preserve"> containing a single doc</w:t>
       </w:r>
     </w:p>
     <w:p>
@@ -1733,6 +2698,7 @@
           <w:sz w:val="32"/>
         </w:rPr>
       </w:pPr>
+      <w:proofErr w:type="spellStart"/>
       <w:r>
         <w:rPr>
           <w:b/>
@@ -1741,6 +2707,7 @@
         <w:lastRenderedPageBreak/>
         <w:t>DocumentSorter</w:t>
       </w:r>
+      <w:proofErr w:type="spellEnd"/>
     </w:p>
     <w:p>
       <w:pPr>
@@ -1783,13 +2750,41 @@
           <w:u w:val="single"/>
         </w:rPr>
       </w:pPr>
-      <w:r>
-        <w:rPr>
-          <w:b/>
-          <w:sz w:val="24"/>
-          <w:u w:val="single"/>
-        </w:rPr>
-        <w:t>Init params:</w:t>
+      <w:proofErr w:type="spellStart"/>
+      <w:r>
+        <w:rPr>
+          <w:b/>
+          <w:sz w:val="24"/>
+          <w:u w:val="single"/>
+        </w:rPr>
+        <w:t>Init</w:t>
+      </w:r>
+      <w:proofErr w:type="spellEnd"/>
+      <w:r>
+        <w:rPr>
+          <w:b/>
+          <w:sz w:val="24"/>
+          <w:u w:val="single"/>
+        </w:rPr>
+        <w:t xml:space="preserve"> </w:t>
+      </w:r>
+      <w:proofErr w:type="spellStart"/>
+      <w:r>
+        <w:rPr>
+          <w:b/>
+          <w:sz w:val="24"/>
+          <w:u w:val="single"/>
+        </w:rPr>
+        <w:t>params</w:t>
+      </w:r>
+      <w:proofErr w:type="spellEnd"/>
+      <w:r>
+        <w:rPr>
+          <w:b/>
+          <w:sz w:val="24"/>
+          <w:u w:val="single"/>
+        </w:rPr>
+        <w:t>:</w:t>
       </w:r>
     </w:p>
     <w:p>
@@ -1821,12 +2816,14 @@
           <w:sz w:val="24"/>
         </w:rPr>
       </w:pPr>
+      <w:proofErr w:type="spellStart"/>
       <w:r>
         <w:rPr>
           <w:sz w:val="24"/>
         </w:rPr>
         <w:t>field_to_group</w:t>
       </w:r>
+      <w:proofErr w:type="spellEnd"/>
     </w:p>
     <w:p>
       <w:pPr>
@@ -1854,11 +2851,19 @@
           <w:sz w:val="24"/>
         </w:rPr>
       </w:pPr>
-      <w:r>
-        <w:rPr>
-          <w:sz w:val="24"/>
-        </w:rPr>
-        <w:t>doc_list (input list of documents to sort)</w:t>
+      <w:proofErr w:type="spellStart"/>
+      <w:r>
+        <w:rPr>
+          <w:sz w:val="24"/>
+        </w:rPr>
+        <w:t>doc_list</w:t>
+      </w:r>
+      <w:proofErr w:type="spellEnd"/>
+      <w:r>
+        <w:rPr>
+          <w:sz w:val="24"/>
+        </w:rPr>
+        <w:t xml:space="preserve"> (input list of documents to sort)</w:t>
       </w:r>
     </w:p>
     <w:p>
@@ -1872,11 +2877,19 @@
           <w:sz w:val="24"/>
         </w:rPr>
       </w:pPr>
-      <w:r>
-        <w:rPr>
-          <w:sz w:val="24"/>
-        </w:rPr>
-        <w:t>sort_field (field of Metadata on which to group)</w:t>
+      <w:proofErr w:type="spellStart"/>
+      <w:r>
+        <w:rPr>
+          <w:sz w:val="24"/>
+        </w:rPr>
+        <w:t>sort_field</w:t>
+      </w:r>
+      <w:proofErr w:type="spellEnd"/>
+      <w:r>
+        <w:rPr>
+          <w:sz w:val="24"/>
+        </w:rPr>
+        <w:t xml:space="preserve"> (field of Metadata on which to group)</w:t>
       </w:r>
     </w:p>
     <w:p>
@@ -1890,11 +2903,47 @@
           <w:sz w:val="24"/>
         </w:rPr>
       </w:pPr>
-      <w:r>
-        <w:rPr>
-          <w:sz w:val="24"/>
-        </w:rPr>
-        <w:t>output_subsets (dict containing key:value “subset name”:[list of documents] pairs)</w:t>
+      <w:proofErr w:type="spellStart"/>
+      <w:r>
+        <w:rPr>
+          <w:sz w:val="24"/>
+        </w:rPr>
+        <w:t>output_subsets</w:t>
+      </w:r>
+      <w:proofErr w:type="spellEnd"/>
+      <w:r>
+        <w:rPr>
+          <w:sz w:val="24"/>
+        </w:rPr>
+        <w:t xml:space="preserve"> (</w:t>
+      </w:r>
+      <w:proofErr w:type="spellStart"/>
+      <w:r>
+        <w:rPr>
+          <w:sz w:val="24"/>
+        </w:rPr>
+        <w:t>dict</w:t>
+      </w:r>
+      <w:proofErr w:type="spellEnd"/>
+      <w:r>
+        <w:rPr>
+          <w:sz w:val="24"/>
+        </w:rPr>
+        <w:t xml:space="preserve"> containing </w:t>
+      </w:r>
+      <w:proofErr w:type="spellStart"/>
+      <w:r>
+        <w:rPr>
+          <w:sz w:val="24"/>
+        </w:rPr>
+        <w:t>key:value</w:t>
+      </w:r>
+      <w:proofErr w:type="spellEnd"/>
+      <w:r>
+        <w:rPr>
+          <w:sz w:val="24"/>
+        </w:rPr>
+        <w:t xml:space="preserve"> “subset name”:[list of documents] pairs)</w:t>
       </w:r>
     </w:p>
     <w:p>
@@ -1923,18 +2972,42 @@
           <w:sz w:val="24"/>
         </w:rPr>
       </w:pPr>
-      <w:r>
-        <w:rPr>
-          <w:sz w:val="24"/>
-        </w:rPr>
-        <w:t>sort_docs(sort_field</w:t>
-      </w:r>
-      <w:r>
-        <w:rPr>
-          <w:sz w:val="24"/>
-        </w:rPr>
-        <w:t>, doc_list</w:t>
-      </w:r>
+      <w:proofErr w:type="spellStart"/>
+      <w:r>
+        <w:rPr>
+          <w:sz w:val="24"/>
+        </w:rPr>
+        <w:t>sort_docs</w:t>
+      </w:r>
+      <w:proofErr w:type="spellEnd"/>
+      <w:r>
+        <w:rPr>
+          <w:sz w:val="24"/>
+        </w:rPr>
+        <w:t>(</w:t>
+      </w:r>
+      <w:proofErr w:type="spellStart"/>
+      <w:r>
+        <w:rPr>
+          <w:sz w:val="24"/>
+        </w:rPr>
+        <w:t>sort_field</w:t>
+      </w:r>
+      <w:proofErr w:type="spellEnd"/>
+      <w:r>
+        <w:rPr>
+          <w:sz w:val="24"/>
+        </w:rPr>
+        <w:t xml:space="preserve">, </w:t>
+      </w:r>
+      <w:proofErr w:type="spellStart"/>
+      <w:r>
+        <w:rPr>
+          <w:sz w:val="24"/>
+        </w:rPr>
+        <w:t>doc_list</w:t>
+      </w:r>
+      <w:proofErr w:type="spellEnd"/>
       <w:r>
         <w:rPr>
           <w:sz w:val="24"/>
@@ -1953,11 +3026,19 @@
           <w:sz w:val="24"/>
         </w:rPr>
       </w:pPr>
-      <w:r>
-        <w:rPr>
-          <w:sz w:val="24"/>
-        </w:rPr>
-        <w:t>print_subsets() (prints out the subsets generated by sorting)</w:t>
+      <w:proofErr w:type="spellStart"/>
+      <w:r>
+        <w:rPr>
+          <w:sz w:val="24"/>
+        </w:rPr>
+        <w:t>print_subsets</w:t>
+      </w:r>
+      <w:proofErr w:type="spellEnd"/>
+      <w:r>
+        <w:rPr>
+          <w:sz w:val="24"/>
+        </w:rPr>
+        <w:t>() (prints out the subsets generated by sorting)</w:t>
       </w:r>
     </w:p>
     <w:p>
@@ -1971,11 +3052,33 @@
           <w:sz w:val="24"/>
         </w:rPr>
       </w:pPr>
-      <w:r>
-        <w:rPr>
-          <w:sz w:val="24"/>
-        </w:rPr>
-        <w:t>add_doc(doc_to_add) (add a Document to the list of docs to sort)</w:t>
+      <w:proofErr w:type="spellStart"/>
+      <w:r>
+        <w:rPr>
+          <w:sz w:val="24"/>
+        </w:rPr>
+        <w:t>add_doc</w:t>
+      </w:r>
+      <w:proofErr w:type="spellEnd"/>
+      <w:r>
+        <w:rPr>
+          <w:sz w:val="24"/>
+        </w:rPr>
+        <w:t>(</w:t>
+      </w:r>
+      <w:proofErr w:type="spellStart"/>
+      <w:r>
+        <w:rPr>
+          <w:sz w:val="24"/>
+        </w:rPr>
+        <w:t>doc_to_add</w:t>
+      </w:r>
+      <w:proofErr w:type="spellEnd"/>
+      <w:r>
+        <w:rPr>
+          <w:sz w:val="24"/>
+        </w:rPr>
+        <w:t>) (add a Document to the list of docs to sort)</w:t>
       </w:r>
     </w:p>
     <w:p>
@@ -2019,12 +3122,28 @@
           <w:sz w:val="24"/>
         </w:rPr>
       </w:pPr>
-      <w:r>
-        <w:rPr>
-          <w:sz w:val="24"/>
-        </w:rPr>
-        <w:t>sort_docs with valid input doc_list</w:t>
-      </w:r>
+      <w:proofErr w:type="spellStart"/>
+      <w:r>
+        <w:rPr>
+          <w:sz w:val="24"/>
+        </w:rPr>
+        <w:t>sort_docs</w:t>
+      </w:r>
+      <w:proofErr w:type="spellEnd"/>
+      <w:r>
+        <w:rPr>
+          <w:sz w:val="24"/>
+        </w:rPr>
+        <w:t xml:space="preserve"> with valid input </w:t>
+      </w:r>
+      <w:proofErr w:type="spellStart"/>
+      <w:r>
+        <w:rPr>
+          <w:sz w:val="24"/>
+        </w:rPr>
+        <w:t>doc_list</w:t>
+      </w:r>
+      <w:proofErr w:type="spellEnd"/>
     </w:p>
     <w:p>
       <w:pPr>
@@ -2037,12 +3156,28 @@
           <w:sz w:val="24"/>
         </w:rPr>
       </w:pPr>
-      <w:r>
-        <w:rPr>
-          <w:sz w:val="24"/>
-        </w:rPr>
-        <w:t>sort_docs with empty input doc_list</w:t>
-      </w:r>
+      <w:proofErr w:type="spellStart"/>
+      <w:r>
+        <w:rPr>
+          <w:sz w:val="24"/>
+        </w:rPr>
+        <w:t>sort_docs</w:t>
+      </w:r>
+      <w:proofErr w:type="spellEnd"/>
+      <w:r>
+        <w:rPr>
+          <w:sz w:val="24"/>
+        </w:rPr>
+        <w:t xml:space="preserve"> with empty input </w:t>
+      </w:r>
+      <w:proofErr w:type="spellStart"/>
+      <w:r>
+        <w:rPr>
+          <w:sz w:val="24"/>
+        </w:rPr>
+        <w:t>doc_list</w:t>
+      </w:r>
+      <w:proofErr w:type="spellEnd"/>
     </w:p>
     <w:p>
       <w:pPr>
@@ -2055,11 +3190,33 @@
           <w:sz w:val="24"/>
         </w:rPr>
       </w:pPr>
-      <w:r>
-        <w:rPr>
-          <w:sz w:val="24"/>
-        </w:rPr>
-        <w:t>sort_docs with input doc_list containing a non-Document object</w:t>
+      <w:proofErr w:type="spellStart"/>
+      <w:r>
+        <w:rPr>
+          <w:sz w:val="24"/>
+        </w:rPr>
+        <w:t>sort_docs</w:t>
+      </w:r>
+      <w:proofErr w:type="spellEnd"/>
+      <w:r>
+        <w:rPr>
+          <w:sz w:val="24"/>
+        </w:rPr>
+        <w:t xml:space="preserve"> with input </w:t>
+      </w:r>
+      <w:proofErr w:type="spellStart"/>
+      <w:r>
+        <w:rPr>
+          <w:sz w:val="24"/>
+        </w:rPr>
+        <w:t>doc_list</w:t>
+      </w:r>
+      <w:proofErr w:type="spellEnd"/>
+      <w:r>
+        <w:rPr>
+          <w:sz w:val="24"/>
+        </w:rPr>
+        <w:t xml:space="preserve"> containing a non-Document object</w:t>
       </w:r>
     </w:p>
     <w:p>
@@ -2073,11 +3230,19 @@
           <w:sz w:val="24"/>
         </w:rPr>
       </w:pPr>
-      <w:r>
-        <w:rPr>
-          <w:sz w:val="24"/>
-        </w:rPr>
-        <w:t>sort_docs with sort field that that isn’t valid</w:t>
+      <w:proofErr w:type="spellStart"/>
+      <w:r>
+        <w:rPr>
+          <w:sz w:val="24"/>
+        </w:rPr>
+        <w:t>sort_docs</w:t>
+      </w:r>
+      <w:proofErr w:type="spellEnd"/>
+      <w:r>
+        <w:rPr>
+          <w:sz w:val="24"/>
+        </w:rPr>
+        <w:t xml:space="preserve"> with sort field that that isn’t valid</w:t>
       </w:r>
     </w:p>
     <w:p>
@@ -2116,6 +3281,7 @@
           <w:sz w:val="32"/>
         </w:rPr>
       </w:pPr>
+      <w:proofErr w:type="spellStart"/>
       <w:r>
         <w:rPr>
           <w:b/>
@@ -2124,6 +3290,7 @@
         <w:lastRenderedPageBreak/>
         <w:t>DocumentConverter</w:t>
       </w:r>
+      <w:proofErr w:type="spellEnd"/>
     </w:p>
     <w:p>
       <w:pPr>
@@ -2143,7 +3310,21 @@
         <w:rPr>
           <w:sz w:val="24"/>
         </w:rPr>
-        <w:t xml:space="preserve"> Given a file containing one and only one document (along with fields/labels/metadata), this class will </w:t>
+        <w:t xml:space="preserve"> Given a </w:t>
+      </w:r>
+      <w:proofErr w:type="gramStart"/>
+      <w:r>
+        <w:rPr>
+          <w:sz w:val="24"/>
+        </w:rPr>
+        <w:t>file</w:t>
+      </w:r>
+      <w:proofErr w:type="gramEnd"/>
+      <w:r>
+        <w:rPr>
+          <w:sz w:val="24"/>
+        </w:rPr>
+        <w:t xml:space="preserve"> containing one and only one document (along with fields/labels/metadata), this class will </w:t>
       </w:r>
       <w:r>
         <w:rPr>
@@ -2164,13 +3345,41 @@
           <w:sz w:val="24"/>
         </w:rPr>
       </w:pPr>
-      <w:r>
-        <w:rPr>
-          <w:b/>
-          <w:sz w:val="24"/>
-          <w:u w:val="single"/>
-        </w:rPr>
-        <w:t>Init params:</w:t>
+      <w:proofErr w:type="spellStart"/>
+      <w:r>
+        <w:rPr>
+          <w:b/>
+          <w:sz w:val="24"/>
+          <w:u w:val="single"/>
+        </w:rPr>
+        <w:t>Init</w:t>
+      </w:r>
+      <w:proofErr w:type="spellEnd"/>
+      <w:r>
+        <w:rPr>
+          <w:b/>
+          <w:sz w:val="24"/>
+          <w:u w:val="single"/>
+        </w:rPr>
+        <w:t xml:space="preserve"> </w:t>
+      </w:r>
+      <w:proofErr w:type="spellStart"/>
+      <w:r>
+        <w:rPr>
+          <w:b/>
+          <w:sz w:val="24"/>
+          <w:u w:val="single"/>
+        </w:rPr>
+        <w:t>params</w:t>
+      </w:r>
+      <w:proofErr w:type="spellEnd"/>
+      <w:r>
+        <w:rPr>
+          <w:b/>
+          <w:sz w:val="24"/>
+          <w:u w:val="single"/>
+        </w:rPr>
+        <w:t>:</w:t>
       </w:r>
     </w:p>
     <w:p>
@@ -2202,11 +3411,19 @@
           <w:sz w:val="24"/>
         </w:rPr>
       </w:pPr>
-      <w:r>
-        <w:rPr>
-          <w:sz w:val="24"/>
-        </w:rPr>
-        <w:t>format template?</w:t>
+      <w:proofErr w:type="gramStart"/>
+      <w:r>
+        <w:rPr>
+          <w:sz w:val="24"/>
+        </w:rPr>
+        <w:t>format</w:t>
+      </w:r>
+      <w:proofErr w:type="gramEnd"/>
+      <w:r>
+        <w:rPr>
+          <w:sz w:val="24"/>
+        </w:rPr>
+        <w:t xml:space="preserve"> template?</w:t>
       </w:r>
     </w:p>
     <w:p>
@@ -2235,12 +3452,22 @@
           <w:sz w:val="24"/>
         </w:rPr>
       </w:pPr>
-      <w:r>
-        <w:rPr>
-          <w:sz w:val="24"/>
-        </w:rPr>
-        <w:t>input_filename</w:t>
-      </w:r>
+      <w:proofErr w:type="spellStart"/>
+      <w:r>
+        <w:rPr>
+          <w:sz w:val="24"/>
+        </w:rPr>
+        <w:t>input_</w:t>
+      </w:r>
+      <w:bookmarkStart w:id="0" w:name="_GoBack"/>
+      <w:bookmarkEnd w:id="0"/>
+      <w:r>
+        <w:rPr>
+          <w:sz w:val="24"/>
+        </w:rPr>
+        <w:t>filename</w:t>
+      </w:r>
+      <w:proofErr w:type="spellEnd"/>
     </w:p>
     <w:p>
       <w:pPr>
@@ -2253,12 +3480,14 @@
           <w:sz w:val="24"/>
         </w:rPr>
       </w:pPr>
+      <w:proofErr w:type="spellStart"/>
       <w:r>
         <w:rPr>
           <w:sz w:val="24"/>
         </w:rPr>
         <w:t>output_filename</w:t>
       </w:r>
+      <w:proofErr w:type="spellEnd"/>
     </w:p>
     <w:p>
       <w:pPr>
@@ -2271,11 +3500,19 @@
           <w:sz w:val="24"/>
         </w:rPr>
       </w:pPr>
-      <w:r>
-        <w:rPr>
-          <w:sz w:val="24"/>
-        </w:rPr>
-        <w:t>output_doc (the Document object output by the converter)</w:t>
+      <w:proofErr w:type="spellStart"/>
+      <w:r>
+        <w:rPr>
+          <w:sz w:val="24"/>
+        </w:rPr>
+        <w:t>output_doc</w:t>
+      </w:r>
+      <w:proofErr w:type="spellEnd"/>
+      <w:r>
+        <w:rPr>
+          <w:sz w:val="24"/>
+        </w:rPr>
+        <w:t xml:space="preserve"> (the Document object output by the converter)</w:t>
       </w:r>
     </w:p>
     <w:p>
@@ -2289,11 +3526,19 @@
           <w:sz w:val="24"/>
         </w:rPr>
       </w:pPr>
-      <w:r>
-        <w:rPr>
-          <w:sz w:val="24"/>
-        </w:rPr>
-        <w:t>format file? (a file defining</w:t>
+      <w:proofErr w:type="gramStart"/>
+      <w:r>
+        <w:rPr>
+          <w:sz w:val="24"/>
+        </w:rPr>
+        <w:t>format</w:t>
+      </w:r>
+      <w:proofErr w:type="gramEnd"/>
+      <w:r>
+        <w:rPr>
+          <w:sz w:val="24"/>
+        </w:rPr>
+        <w:t xml:space="preserve"> file? (a file defining</w:t>
       </w:r>
       <w:r>
         <w:rPr>
@@ -2328,11 +3573,19 @@
           <w:sz w:val="24"/>
         </w:rPr>
       </w:pPr>
-      <w:r>
-        <w:rPr>
-          <w:sz w:val="24"/>
-        </w:rPr>
-        <w:t>convert_file() (the primary method of the class – converts a file to a Document)</w:t>
+      <w:proofErr w:type="spellStart"/>
+      <w:r>
+        <w:rPr>
+          <w:sz w:val="24"/>
+        </w:rPr>
+        <w:t>convert_file</w:t>
+      </w:r>
+      <w:proofErr w:type="spellEnd"/>
+      <w:r>
+        <w:rPr>
+          <w:sz w:val="24"/>
+        </w:rPr>
+        <w:t>() (the primary method of the class – converts a file to a Document)</w:t>
       </w:r>
     </w:p>
     <w:p>
@@ -2346,11 +3599,33 @@
           <w:sz w:val="24"/>
         </w:rPr>
       </w:pPr>
-      <w:r>
-        <w:rPr>
-          <w:sz w:val="24"/>
-        </w:rPr>
-        <w:t>print_doc(output_doc) (displays the Document yields by the conversion)</w:t>
+      <w:proofErr w:type="spellStart"/>
+      <w:r>
+        <w:rPr>
+          <w:sz w:val="24"/>
+        </w:rPr>
+        <w:t>print_doc</w:t>
+      </w:r>
+      <w:proofErr w:type="spellEnd"/>
+      <w:r>
+        <w:rPr>
+          <w:sz w:val="24"/>
+        </w:rPr>
+        <w:t>(</w:t>
+      </w:r>
+      <w:proofErr w:type="spellStart"/>
+      <w:r>
+        <w:rPr>
+          <w:sz w:val="24"/>
+        </w:rPr>
+        <w:t>output_doc</w:t>
+      </w:r>
+      <w:proofErr w:type="spellEnd"/>
+      <w:r>
+        <w:rPr>
+          <w:sz w:val="24"/>
+        </w:rPr>
+        <w:t>) (displays the Document yields by the conversion)</w:t>
       </w:r>
     </w:p>
     <w:p>
@@ -2448,11 +3723,19 @@
           <w:sz w:val="24"/>
         </w:rPr>
       </w:pPr>
-      <w:r>
-        <w:rPr>
-          <w:sz w:val="24"/>
-        </w:rPr>
-        <w:t>no text in file (this may not actually be an error?)</w:t>
+      <w:proofErr w:type="gramStart"/>
+      <w:r>
+        <w:rPr>
+          <w:sz w:val="24"/>
+        </w:rPr>
+        <w:t>no</w:t>
+      </w:r>
+      <w:proofErr w:type="gramEnd"/>
+      <w:r>
+        <w:rPr>
+          <w:sz w:val="24"/>
+        </w:rPr>
+        <w:t xml:space="preserve"> text in file (this may not actually be an error?)</w:t>
       </w:r>
     </w:p>
     <w:p>
@@ -2545,6 +3828,7 @@
           <w:sz w:val="32"/>
         </w:rPr>
       </w:pPr>
+      <w:proofErr w:type="spellStart"/>
       <w:r>
         <w:rPr>
           <w:b/>
@@ -2553,6 +3837,7 @@
         <w:lastRenderedPageBreak/>
         <w:t>AnalysisEngine</w:t>
       </w:r>
+      <w:proofErr w:type="spellEnd"/>
     </w:p>
     <w:p>
       <w:pPr>
@@ -2572,7 +3857,21 @@
         <w:rPr>
           <w:sz w:val="24"/>
         </w:rPr>
-        <w:t xml:space="preserve"> Given 1+ SuperDoc objects (and perhaps analysis parameters TBD), this class will perform natural language text processing on the collection of documents and return a weighted list of the “most important” terms in the collection.</w:t>
+        <w:t xml:space="preserve"> Given 1+ </w:t>
+      </w:r>
+      <w:proofErr w:type="spellStart"/>
+      <w:r>
+        <w:rPr>
+          <w:sz w:val="24"/>
+        </w:rPr>
+        <w:t>SuperDoc</w:t>
+      </w:r>
+      <w:proofErr w:type="spellEnd"/>
+      <w:r>
+        <w:rPr>
+          <w:sz w:val="24"/>
+        </w:rPr>
+        <w:t xml:space="preserve"> objects (and perhaps analysis parameters TBD), this class will perform natural language text processing on the collection of documents and return a weighted list of the “most important” terms in the collection.</w:t>
       </w:r>
       <w:r>
         <w:rPr>
@@ -2607,13 +3906,41 @@
           <w:sz w:val="24"/>
         </w:rPr>
       </w:pPr>
-      <w:r>
-        <w:rPr>
-          <w:b/>
-          <w:sz w:val="24"/>
-          <w:u w:val="single"/>
-        </w:rPr>
-        <w:t>Init params:</w:t>
+      <w:proofErr w:type="spellStart"/>
+      <w:r>
+        <w:rPr>
+          <w:b/>
+          <w:sz w:val="24"/>
+          <w:u w:val="single"/>
+        </w:rPr>
+        <w:t>Init</w:t>
+      </w:r>
+      <w:proofErr w:type="spellEnd"/>
+      <w:r>
+        <w:rPr>
+          <w:b/>
+          <w:sz w:val="24"/>
+          <w:u w:val="single"/>
+        </w:rPr>
+        <w:t xml:space="preserve"> </w:t>
+      </w:r>
+      <w:proofErr w:type="spellStart"/>
+      <w:r>
+        <w:rPr>
+          <w:b/>
+          <w:sz w:val="24"/>
+          <w:u w:val="single"/>
+        </w:rPr>
+        <w:t>params</w:t>
+      </w:r>
+      <w:proofErr w:type="spellEnd"/>
+      <w:r>
+        <w:rPr>
+          <w:b/>
+          <w:sz w:val="24"/>
+          <w:u w:val="single"/>
+        </w:rPr>
+        <w:t>:</w:t>
       </w:r>
     </w:p>
     <w:p>
@@ -2631,7 +3958,21 @@
         <w:rPr>
           <w:sz w:val="24"/>
         </w:rPr>
-        <w:t>1+ SuperDoc objects</w:t>
+        <w:t xml:space="preserve">1+ </w:t>
+      </w:r>
+      <w:proofErr w:type="spellStart"/>
+      <w:r>
+        <w:rPr>
+          <w:sz w:val="24"/>
+        </w:rPr>
+        <w:t>SuperDoc</w:t>
+      </w:r>
+      <w:proofErr w:type="spellEnd"/>
+      <w:r>
+        <w:rPr>
+          <w:sz w:val="24"/>
+        </w:rPr>
+        <w:t xml:space="preserve"> objects</w:t>
       </w:r>
     </w:p>
     <w:p>
@@ -2687,12 +4028,14 @@
           <w:sz w:val="24"/>
         </w:rPr>
       </w:pPr>
+      <w:proofErr w:type="spellStart"/>
       <w:r>
         <w:rPr>
           <w:sz w:val="24"/>
         </w:rPr>
         <w:t>weighted_terms</w:t>
       </w:r>
+      <w:proofErr w:type="spellEnd"/>
       <w:r>
         <w:rPr>
           <w:sz w:val="24"/>
@@ -2709,7 +4052,21 @@
         <w:rPr>
           <w:sz w:val="24"/>
         </w:rPr>
-        <w:t xml:space="preserve"> that feeds into WordCloudGenerator)</w:t>
+        <w:t xml:space="preserve"> that feeds into </w:t>
+      </w:r>
+      <w:proofErr w:type="spellStart"/>
+      <w:r>
+        <w:rPr>
+          <w:sz w:val="24"/>
+        </w:rPr>
+        <w:t>WordCloudGenerator</w:t>
+      </w:r>
+      <w:proofErr w:type="spellEnd"/>
+      <w:r>
+        <w:rPr>
+          <w:sz w:val="24"/>
+        </w:rPr>
+        <w:t>)</w:t>
       </w:r>
     </w:p>
     <w:p>
@@ -2723,11 +4080,33 @@
           <w:sz w:val="24"/>
         </w:rPr>
       </w:pPr>
-      <w:r>
-        <w:rPr>
-          <w:sz w:val="24"/>
-        </w:rPr>
-        <w:t>num_docs (how many SuperDocs we’re analyzing)</w:t>
+      <w:proofErr w:type="spellStart"/>
+      <w:r>
+        <w:rPr>
+          <w:sz w:val="24"/>
+        </w:rPr>
+        <w:t>num_docs</w:t>
+      </w:r>
+      <w:proofErr w:type="spellEnd"/>
+      <w:r>
+        <w:rPr>
+          <w:sz w:val="24"/>
+        </w:rPr>
+        <w:t xml:space="preserve"> (how many </w:t>
+      </w:r>
+      <w:proofErr w:type="spellStart"/>
+      <w:r>
+        <w:rPr>
+          <w:sz w:val="24"/>
+        </w:rPr>
+        <w:t>SuperDocs</w:t>
+      </w:r>
+      <w:proofErr w:type="spellEnd"/>
+      <w:r>
+        <w:rPr>
+          <w:sz w:val="24"/>
+        </w:rPr>
+        <w:t xml:space="preserve"> we’re analyzing)</w:t>
       </w:r>
     </w:p>
     <w:p>
@@ -2741,11 +4120,19 @@
           <w:sz w:val="24"/>
         </w:rPr>
       </w:pPr>
-      <w:r>
-        <w:rPr>
-          <w:sz w:val="24"/>
-        </w:rPr>
-        <w:t>other analysis parameters TBD?</w:t>
+      <w:proofErr w:type="gramStart"/>
+      <w:r>
+        <w:rPr>
+          <w:sz w:val="24"/>
+        </w:rPr>
+        <w:t>other</w:t>
+      </w:r>
+      <w:proofErr w:type="gramEnd"/>
+      <w:r>
+        <w:rPr>
+          <w:sz w:val="24"/>
+        </w:rPr>
+        <w:t xml:space="preserve"> analysis parameters TBD?</w:t>
       </w:r>
     </w:p>
     <w:p>
@@ -2783,11 +4170,19 @@
           <w:sz w:val="24"/>
         </w:rPr>
       </w:pPr>
-      <w:r>
-        <w:rPr>
-          <w:sz w:val="24"/>
-        </w:rPr>
-        <w:t>analyze_docs() (the primary method of the class – performs the analysis)</w:t>
+      <w:proofErr w:type="spellStart"/>
+      <w:r>
+        <w:rPr>
+          <w:sz w:val="24"/>
+        </w:rPr>
+        <w:t>analyze_docs</w:t>
+      </w:r>
+      <w:proofErr w:type="spellEnd"/>
+      <w:r>
+        <w:rPr>
+          <w:sz w:val="24"/>
+        </w:rPr>
+        <w:t>() (the primary method of the class – performs the analysis)</w:t>
       </w:r>
     </w:p>
     <w:p>
@@ -2801,11 +4196,33 @@
           <w:sz w:val="24"/>
         </w:rPr>
       </w:pPr>
-      <w:r>
-        <w:rPr>
-          <w:sz w:val="24"/>
-        </w:rPr>
-        <w:t>print_docs() (displays the identifiers of the SuperDocs to be analyzed – this is a bad method name)</w:t>
+      <w:proofErr w:type="spellStart"/>
+      <w:r>
+        <w:rPr>
+          <w:sz w:val="24"/>
+        </w:rPr>
+        <w:t>print_docs</w:t>
+      </w:r>
+      <w:proofErr w:type="spellEnd"/>
+      <w:r>
+        <w:rPr>
+          <w:sz w:val="24"/>
+        </w:rPr>
+        <w:t xml:space="preserve">() (displays the identifiers of the </w:t>
+      </w:r>
+      <w:proofErr w:type="spellStart"/>
+      <w:r>
+        <w:rPr>
+          <w:sz w:val="24"/>
+        </w:rPr>
+        <w:t>SuperDocs</w:t>
+      </w:r>
+      <w:proofErr w:type="spellEnd"/>
+      <w:r>
+        <w:rPr>
+          <w:sz w:val="24"/>
+        </w:rPr>
+        <w:t xml:space="preserve"> to be analyzed – this is a bad method name)</w:t>
       </w:r>
     </w:p>
     <w:p>
@@ -2851,12 +4268,28 @@
           <w:sz w:val="24"/>
         </w:rPr>
       </w:pPr>
-      <w:r>
-        <w:rPr>
-          <w:sz w:val="24"/>
-        </w:rPr>
-        <w:t>analyze_docs() with a single input SuperDoc</w:t>
-      </w:r>
+      <w:proofErr w:type="spellStart"/>
+      <w:r>
+        <w:rPr>
+          <w:sz w:val="24"/>
+        </w:rPr>
+        <w:t>analyze_docs</w:t>
+      </w:r>
+      <w:proofErr w:type="spellEnd"/>
+      <w:r>
+        <w:rPr>
+          <w:sz w:val="24"/>
+        </w:rPr>
+        <w:t xml:space="preserve">() with a single input </w:t>
+      </w:r>
+      <w:proofErr w:type="spellStart"/>
+      <w:r>
+        <w:rPr>
+          <w:sz w:val="24"/>
+        </w:rPr>
+        <w:t>SuperDoc</w:t>
+      </w:r>
+      <w:proofErr w:type="spellEnd"/>
     </w:p>
     <w:p>
       <w:pPr>
@@ -2869,12 +4302,28 @@
           <w:sz w:val="24"/>
         </w:rPr>
       </w:pPr>
-      <w:r>
-        <w:rPr>
-          <w:sz w:val="24"/>
-        </w:rPr>
-        <w:t>analyze_docs() with multiple input SuperDocs</w:t>
-      </w:r>
+      <w:proofErr w:type="spellStart"/>
+      <w:r>
+        <w:rPr>
+          <w:sz w:val="24"/>
+        </w:rPr>
+        <w:t>analyze_docs</w:t>
+      </w:r>
+      <w:proofErr w:type="spellEnd"/>
+      <w:r>
+        <w:rPr>
+          <w:sz w:val="24"/>
+        </w:rPr>
+        <w:t xml:space="preserve">() with multiple input </w:t>
+      </w:r>
+      <w:proofErr w:type="spellStart"/>
+      <w:r>
+        <w:rPr>
+          <w:sz w:val="24"/>
+        </w:rPr>
+        <w:t>SuperDocs</w:t>
+      </w:r>
+      <w:proofErr w:type="spellEnd"/>
     </w:p>
     <w:p>
       <w:pPr>
@@ -2887,12 +4336,28 @@
           <w:sz w:val="24"/>
         </w:rPr>
       </w:pPr>
-      <w:r>
-        <w:rPr>
-          <w:sz w:val="24"/>
-        </w:rPr>
-        <w:t>analyze_docs() with zero input SuperDocs</w:t>
-      </w:r>
+      <w:proofErr w:type="spellStart"/>
+      <w:r>
+        <w:rPr>
+          <w:sz w:val="24"/>
+        </w:rPr>
+        <w:t>analyze_docs</w:t>
+      </w:r>
+      <w:proofErr w:type="spellEnd"/>
+      <w:r>
+        <w:rPr>
+          <w:sz w:val="24"/>
+        </w:rPr>
+        <w:t xml:space="preserve">() with zero input </w:t>
+      </w:r>
+      <w:proofErr w:type="spellStart"/>
+      <w:r>
+        <w:rPr>
+          <w:sz w:val="24"/>
+        </w:rPr>
+        <w:t>SuperDocs</w:t>
+      </w:r>
+      <w:proofErr w:type="spellEnd"/>
     </w:p>
     <w:p>
       <w:pPr>
@@ -2941,17 +4406,39 @@
           <w:sz w:val="24"/>
         </w:rPr>
       </w:pPr>
-      <w:r>
-        <w:rPr>
-          <w:sz w:val="24"/>
-        </w:rPr>
-        <w:t>analyze_docs() with invalid type in input doc list</w:t>
-      </w:r>
-      <w:r>
-        <w:rPr>
-          <w:sz w:val="24"/>
-        </w:rPr>
-        <w:t xml:space="preserve"> (not Document or SuperDocument)</w:t>
+      <w:proofErr w:type="spellStart"/>
+      <w:r>
+        <w:rPr>
+          <w:sz w:val="24"/>
+        </w:rPr>
+        <w:t>analyze_docs</w:t>
+      </w:r>
+      <w:proofErr w:type="spellEnd"/>
+      <w:r>
+        <w:rPr>
+          <w:sz w:val="24"/>
+        </w:rPr>
+        <w:t>() with invalid type in input doc list</w:t>
+      </w:r>
+      <w:r>
+        <w:rPr>
+          <w:sz w:val="24"/>
+        </w:rPr>
+        <w:t xml:space="preserve"> (not Document or </w:t>
+      </w:r>
+      <w:proofErr w:type="spellStart"/>
+      <w:r>
+        <w:rPr>
+          <w:sz w:val="24"/>
+        </w:rPr>
+        <w:t>SuperDocument</w:t>
+      </w:r>
+      <w:proofErr w:type="spellEnd"/>
+      <w:r>
+        <w:rPr>
+          <w:sz w:val="24"/>
+        </w:rPr>
+        <w:t>)</w:t>
       </w:r>
     </w:p>
     <w:p>
@@ -2975,6 +4462,7 @@
           <w:sz w:val="32"/>
         </w:rPr>
       </w:pPr>
+      <w:proofErr w:type="spellStart"/>
       <w:r>
         <w:rPr>
           <w:b/>
@@ -2983,6 +4471,7 @@
         <w:lastRenderedPageBreak/>
         <w:t>WordCloudGenerator</w:t>
       </w:r>
+      <w:proofErr w:type="spellEnd"/>
     </w:p>
     <w:p>
       <w:pPr>
@@ -3041,13 +4530,41 @@
           <w:sz w:val="24"/>
         </w:rPr>
       </w:pPr>
-      <w:r>
-        <w:rPr>
-          <w:b/>
-          <w:sz w:val="24"/>
-          <w:u w:val="single"/>
-        </w:rPr>
-        <w:t>Init params:</w:t>
+      <w:proofErr w:type="spellStart"/>
+      <w:r>
+        <w:rPr>
+          <w:b/>
+          <w:sz w:val="24"/>
+          <w:u w:val="single"/>
+        </w:rPr>
+        <w:t>Init</w:t>
+      </w:r>
+      <w:proofErr w:type="spellEnd"/>
+      <w:r>
+        <w:rPr>
+          <w:b/>
+          <w:sz w:val="24"/>
+          <w:u w:val="single"/>
+        </w:rPr>
+        <w:t xml:space="preserve"> </w:t>
+      </w:r>
+      <w:proofErr w:type="spellStart"/>
+      <w:r>
+        <w:rPr>
+          <w:b/>
+          <w:sz w:val="24"/>
+          <w:u w:val="single"/>
+        </w:rPr>
+        <w:t>params</w:t>
+      </w:r>
+      <w:proofErr w:type="spellEnd"/>
+      <w:r>
+        <w:rPr>
+          <w:b/>
+          <w:sz w:val="24"/>
+          <w:u w:val="single"/>
+        </w:rPr>
+        <w:t>:</w:t>
       </w:r>
     </w:p>
     <w:p>
@@ -3061,12 +4578,14 @@
           <w:sz w:val="24"/>
         </w:rPr>
       </w:pPr>
+      <w:proofErr w:type="spellStart"/>
       <w:r>
         <w:rPr>
           <w:sz w:val="24"/>
         </w:rPr>
         <w:t>weighted_terms</w:t>
       </w:r>
+      <w:proofErr w:type="spellEnd"/>
     </w:p>
     <w:p>
       <w:pPr>
@@ -3079,12 +4598,14 @@
           <w:sz w:val="24"/>
         </w:rPr>
       </w:pPr>
+      <w:proofErr w:type="spellStart"/>
       <w:r>
         <w:rPr>
           <w:sz w:val="24"/>
         </w:rPr>
         <w:t>num_terms_to_visualize</w:t>
       </w:r>
+      <w:proofErr w:type="spellEnd"/>
     </w:p>
     <w:p>
       <w:pPr>
@@ -3139,12 +4660,14 @@
           <w:sz w:val="24"/>
         </w:rPr>
       </w:pPr>
+      <w:proofErr w:type="spellStart"/>
       <w:r>
         <w:rPr>
           <w:sz w:val="24"/>
         </w:rPr>
         <w:t>weighted_terms</w:t>
       </w:r>
+      <w:proofErr w:type="spellEnd"/>
       <w:r>
         <w:rPr>
           <w:sz w:val="24"/>
@@ -3155,7 +4678,21 @@
         <w:rPr>
           <w:sz w:val="24"/>
         </w:rPr>
-        <w:t>list (term,weight)</w:t>
+        <w:t>list (</w:t>
+      </w:r>
+      <w:proofErr w:type="spellStart"/>
+      <w:r>
+        <w:rPr>
+          <w:sz w:val="24"/>
+        </w:rPr>
+        <w:t>term,weight</w:t>
+      </w:r>
+      <w:proofErr w:type="spellEnd"/>
+      <w:r>
+        <w:rPr>
+          <w:sz w:val="24"/>
+        </w:rPr>
+        <w:t>)</w:t>
       </w:r>
       <w:r>
         <w:rPr>
@@ -3175,11 +4712,19 @@
           <w:sz w:val="24"/>
         </w:rPr>
       </w:pPr>
-      <w:r>
-        <w:rPr>
-          <w:sz w:val="24"/>
-        </w:rPr>
-        <w:t>num_terms_to_visualize [this is a long name]</w:t>
+      <w:proofErr w:type="spellStart"/>
+      <w:r>
+        <w:rPr>
+          <w:sz w:val="24"/>
+        </w:rPr>
+        <w:t>num_terms_to_visualize</w:t>
+      </w:r>
+      <w:proofErr w:type="spellEnd"/>
+      <w:r>
+        <w:rPr>
+          <w:sz w:val="24"/>
+        </w:rPr>
+        <w:t xml:space="preserve"> [this is a long name]</w:t>
       </w:r>
     </w:p>
     <w:p>
@@ -3193,11 +4738,19 @@
           <w:sz w:val="24"/>
         </w:rPr>
       </w:pPr>
-      <w:r>
-        <w:rPr>
-          <w:sz w:val="24"/>
-        </w:rPr>
-        <w:t>other visual parameters?</w:t>
+      <w:proofErr w:type="gramStart"/>
+      <w:r>
+        <w:rPr>
+          <w:sz w:val="24"/>
+        </w:rPr>
+        <w:t>other</w:t>
+      </w:r>
+      <w:proofErr w:type="gramEnd"/>
+      <w:r>
+        <w:rPr>
+          <w:sz w:val="24"/>
+        </w:rPr>
+        <w:t xml:space="preserve"> visual parameters?</w:t>
       </w:r>
     </w:p>
     <w:p>
@@ -3235,11 +4788,19 @@
           <w:sz w:val="24"/>
         </w:rPr>
       </w:pPr>
-      <w:r>
-        <w:rPr>
-          <w:sz w:val="24"/>
-        </w:rPr>
-        <w:t>generate_word_cloud() (the primary method of the class – creates a word cloud from the weighted term list)</w:t>
+      <w:proofErr w:type="spellStart"/>
+      <w:r>
+        <w:rPr>
+          <w:sz w:val="24"/>
+        </w:rPr>
+        <w:t>generate_word_cloud</w:t>
+      </w:r>
+      <w:proofErr w:type="spellEnd"/>
+      <w:r>
+        <w:rPr>
+          <w:sz w:val="24"/>
+        </w:rPr>
+        <w:t>() (the primary method of the class – creates a word cloud from the weighted term list)</w:t>
       </w:r>
     </w:p>
     <w:p>
@@ -3253,11 +4814,19 @@
           <w:sz w:val="24"/>
         </w:rPr>
       </w:pPr>
-      <w:r>
-        <w:rPr>
-          <w:sz w:val="24"/>
-        </w:rPr>
-        <w:t>print_term_list() (displays the list of terms with their weights)</w:t>
+      <w:proofErr w:type="spellStart"/>
+      <w:r>
+        <w:rPr>
+          <w:sz w:val="24"/>
+        </w:rPr>
+        <w:t>print_term_list</w:t>
+      </w:r>
+      <w:proofErr w:type="spellEnd"/>
+      <w:r>
+        <w:rPr>
+          <w:sz w:val="24"/>
+        </w:rPr>
+        <w:t>() (displays the list of terms with their weights)</w:t>
       </w:r>
     </w:p>
     <w:p>
@@ -3305,7 +4874,21 @@
         <w:rPr>
           <w:sz w:val="24"/>
         </w:rPr>
-        <w:t>ideal case – generate_word_cloud() with valid weighted list</w:t>
+        <w:t xml:space="preserve">ideal case – </w:t>
+      </w:r>
+      <w:proofErr w:type="spellStart"/>
+      <w:r>
+        <w:rPr>
+          <w:sz w:val="24"/>
+        </w:rPr>
+        <w:t>generate_word_cloud</w:t>
+      </w:r>
+      <w:proofErr w:type="spellEnd"/>
+      <w:r>
+        <w:rPr>
+          <w:sz w:val="24"/>
+        </w:rPr>
+        <w:t>() with valid weighted list</w:t>
       </w:r>
     </w:p>
     <w:p>
@@ -3359,14 +4942,44 @@
         <w:rPr>
           <w:sz w:val="24"/>
         </w:rPr>
-        <w:t>invalid parameters (such as num_terms_to_visualize &gt; len(</w:t>
-      </w:r>
+        <w:t xml:space="preserve">invalid parameters (such as </w:t>
+      </w:r>
+      <w:proofErr w:type="spellStart"/>
+      <w:r>
+        <w:rPr>
+          <w:sz w:val="24"/>
+        </w:rPr>
+        <w:t>num_terms_to_visualize</w:t>
+      </w:r>
+      <w:proofErr w:type="spellEnd"/>
+      <w:r>
+        <w:rPr>
+          <w:sz w:val="24"/>
+        </w:rPr>
+        <w:t xml:space="preserve"> &gt; </w:t>
+      </w:r>
+      <w:proofErr w:type="spellStart"/>
+      <w:r>
+        <w:rPr>
+          <w:sz w:val="24"/>
+        </w:rPr>
+        <w:t>len</w:t>
+      </w:r>
+      <w:proofErr w:type="spellEnd"/>
+      <w:r>
+        <w:rPr>
+          <w:sz w:val="24"/>
+        </w:rPr>
+        <w:t>(</w:t>
+      </w:r>
+      <w:proofErr w:type="spellStart"/>
       <w:r>
         <w:rPr>
           <w:sz w:val="24"/>
         </w:rPr>
         <w:t>weighted_terms</w:t>
       </w:r>
+      <w:proofErr w:type="spellEnd"/>
       <w:r>
         <w:rPr>
           <w:sz w:val="24"/>
@@ -3410,8 +5023,6 @@
           <w:sz w:val="24"/>
         </w:rPr>
       </w:pPr>
-      <w:bookmarkStart w:id="0" w:name="_GoBack"/>
-      <w:bookmarkEnd w:id="0"/>
     </w:p>
     <w:p>
       <w:pPr>
@@ -3517,7 +5128,7 @@
           <w:rPr>
             <w:noProof/>
           </w:rPr>
-          <w:t>9</w:t>
+          <w:t>8</w:t>
         </w:r>
         <w:r>
           <w:rPr>
@@ -7661,7 +9272,7 @@
 </file>
 
 <file path=customXml/itemProps1.xml><?xml version="1.0" encoding="utf-8"?>
-<ds:datastoreItem xmlns:ds="http://schemas.openxmlformats.org/officeDocument/2006/customXml" ds:itemID="{20E89C8B-033A-4F9E-9388-CB42B288B4B4}">
+<ds:datastoreItem xmlns:ds="http://schemas.openxmlformats.org/officeDocument/2006/customXml" ds:itemID="{2F99DEB5-5C61-4AE7-9E1E-0BC459EF997A}">
   <ds:schemaRefs>
     <ds:schemaRef ds:uri="http://schemas.openxmlformats.org/officeDocument/2006/bibliography"/>
   </ds:schemaRefs>

</xml_diff>

<commit_message>
Finished tests for DocumentConverter. Created SC Opinion Metadata class. Wrote pseudocode for Doc Converter methods.
</commit_message>
<xml_diff>
--- a/WordCloud_Design.docx
+++ b/WordCloud_Design.docx
@@ -590,19 +590,7 @@
         <w:rPr>
           <w:sz w:val="24"/>
         </w:rPr>
-        <w:t xml:space="preserve"> </w:t>
-      </w:r>
-      <w:r>
-        <w:rPr>
-          <w:sz w:val="24"/>
-        </w:rPr>
-        <w:t>This class is a rewrite of Dr. Smith’s script for pars</w:t>
-      </w:r>
-      <w:r>
-        <w:rPr>
-          <w:sz w:val="24"/>
-        </w:rPr>
-        <w:t>ing opinions out of Lexis files – the underlying ideas and algorithms are largely the same. I merely translated the script into a more modularized, object-oriented form.</w:t>
+        <w:t xml:space="preserve"> This class is a rewrite of Dr. Smith’s script for parsing opinions out of Lexis files – the underlying ideas and algorithms are largely the same. I merely translated the script into a more modularized, object-oriented form.</w:t>
       </w:r>
       <w:r>
         <w:rPr>
@@ -3457,176 +3445,173 @@
         <w:rPr>
           <w:sz w:val="24"/>
         </w:rPr>
-        <w:t>input_</w:t>
+        <w:t>input_filename</w:t>
+      </w:r>
+      <w:proofErr w:type="spellEnd"/>
+    </w:p>
+    <w:p>
+      <w:pPr>
+        <w:pStyle w:val="ListParagraph"/>
+        <w:numPr>
+          <w:ilvl w:val="0"/>
+          <w:numId w:val="5"/>
+        </w:numPr>
+        <w:rPr>
+          <w:sz w:val="24"/>
+        </w:rPr>
+      </w:pPr>
+      <w:proofErr w:type="spellStart"/>
+      <w:r>
+        <w:rPr>
+          <w:sz w:val="24"/>
+        </w:rPr>
+        <w:t>output_filename</w:t>
+      </w:r>
+      <w:proofErr w:type="spellEnd"/>
+    </w:p>
+    <w:p>
+      <w:pPr>
+        <w:pStyle w:val="ListParagraph"/>
+        <w:numPr>
+          <w:ilvl w:val="0"/>
+          <w:numId w:val="5"/>
+        </w:numPr>
+        <w:rPr>
+          <w:sz w:val="24"/>
+        </w:rPr>
+      </w:pPr>
+      <w:proofErr w:type="spellStart"/>
+      <w:r>
+        <w:rPr>
+          <w:sz w:val="24"/>
+        </w:rPr>
+        <w:t>output_doc</w:t>
+      </w:r>
+      <w:proofErr w:type="spellEnd"/>
+      <w:r>
+        <w:rPr>
+          <w:sz w:val="24"/>
+        </w:rPr>
+        <w:t xml:space="preserve"> (the Document object output by the converter)</w:t>
+      </w:r>
+    </w:p>
+    <w:p>
+      <w:pPr>
+        <w:pStyle w:val="ListParagraph"/>
+        <w:numPr>
+          <w:ilvl w:val="0"/>
+          <w:numId w:val="5"/>
+        </w:numPr>
+        <w:rPr>
+          <w:sz w:val="24"/>
+        </w:rPr>
+      </w:pPr>
+      <w:proofErr w:type="gramStart"/>
+      <w:r>
+        <w:rPr>
+          <w:sz w:val="24"/>
+        </w:rPr>
+        <w:t>format</w:t>
+      </w:r>
+      <w:proofErr w:type="gramEnd"/>
+      <w:r>
+        <w:rPr>
+          <w:sz w:val="24"/>
+        </w:rPr>
+        <w:t xml:space="preserve"> file? (a file defining</w:t>
+      </w:r>
+      <w:r>
+        <w:rPr>
+          <w:sz w:val="24"/>
+        </w:rPr>
+        <w:t xml:space="preserve"> the format of the file to parse)</w:t>
+      </w:r>
+    </w:p>
+    <w:p>
+      <w:pPr>
+        <w:rPr>
+          <w:sz w:val="24"/>
+        </w:rPr>
+      </w:pPr>
+      <w:r>
+        <w:rPr>
+          <w:b/>
+          <w:sz w:val="24"/>
+          <w:u w:val="single"/>
+        </w:rPr>
+        <w:t>Methods:</w:t>
+      </w:r>
+    </w:p>
+    <w:p>
+      <w:pPr>
+        <w:pStyle w:val="ListParagraph"/>
+        <w:numPr>
+          <w:ilvl w:val="0"/>
+          <w:numId w:val="10"/>
+        </w:numPr>
+        <w:rPr>
+          <w:sz w:val="24"/>
+        </w:rPr>
+      </w:pPr>
+      <w:proofErr w:type="spellStart"/>
+      <w:r>
+        <w:rPr>
+          <w:sz w:val="24"/>
+        </w:rPr>
+        <w:t>convert_file</w:t>
+      </w:r>
+      <w:proofErr w:type="spellEnd"/>
+      <w:r>
+        <w:rPr>
+          <w:sz w:val="24"/>
+        </w:rPr>
+        <w:t>() (the primary method of the class – converts a file to a Document)</w:t>
+      </w:r>
+    </w:p>
+    <w:p>
+      <w:pPr>
+        <w:pStyle w:val="ListParagraph"/>
+        <w:numPr>
+          <w:ilvl w:val="0"/>
+          <w:numId w:val="10"/>
+        </w:numPr>
+        <w:tabs>
+          <w:tab w:val="left" w:pos="2340"/>
+        </w:tabs>
+        <w:rPr>
+          <w:sz w:val="24"/>
+        </w:rPr>
+      </w:pPr>
+      <w:proofErr w:type="spellStart"/>
+      <w:r>
+        <w:rPr>
+          <w:sz w:val="24"/>
+        </w:rPr>
+        <w:t>print_doc</w:t>
+      </w:r>
+      <w:proofErr w:type="spellEnd"/>
+      <w:r>
+        <w:rPr>
+          <w:sz w:val="24"/>
+        </w:rPr>
+        <w:t>(</w:t>
+      </w:r>
+      <w:proofErr w:type="spellStart"/>
+      <w:r>
+        <w:rPr>
+          <w:sz w:val="24"/>
+        </w:rPr>
+        <w:t>output_doc</w:t>
+      </w:r>
+      <w:proofErr w:type="spellEnd"/>
+      <w:r>
+        <w:rPr>
+          <w:sz w:val="24"/>
+        </w:rPr>
+        <w:t>) (displays the Document yields by the conversion)</w:t>
       </w:r>
       <w:bookmarkStart w:id="0" w:name="_GoBack"/>
       <w:bookmarkEnd w:id="0"/>
-      <w:r>
-        <w:rPr>
-          <w:sz w:val="24"/>
-        </w:rPr>
-        <w:t>filename</w:t>
-      </w:r>
-      <w:proofErr w:type="spellEnd"/>
-    </w:p>
-    <w:p>
-      <w:pPr>
-        <w:pStyle w:val="ListParagraph"/>
-        <w:numPr>
-          <w:ilvl w:val="0"/>
-          <w:numId w:val="5"/>
-        </w:numPr>
-        <w:rPr>
-          <w:sz w:val="24"/>
-        </w:rPr>
-      </w:pPr>
-      <w:proofErr w:type="spellStart"/>
-      <w:r>
-        <w:rPr>
-          <w:sz w:val="24"/>
-        </w:rPr>
-        <w:t>output_filename</w:t>
-      </w:r>
-      <w:proofErr w:type="spellEnd"/>
-    </w:p>
-    <w:p>
-      <w:pPr>
-        <w:pStyle w:val="ListParagraph"/>
-        <w:numPr>
-          <w:ilvl w:val="0"/>
-          <w:numId w:val="5"/>
-        </w:numPr>
-        <w:rPr>
-          <w:sz w:val="24"/>
-        </w:rPr>
-      </w:pPr>
-      <w:proofErr w:type="spellStart"/>
-      <w:r>
-        <w:rPr>
-          <w:sz w:val="24"/>
-        </w:rPr>
-        <w:t>output_doc</w:t>
-      </w:r>
-      <w:proofErr w:type="spellEnd"/>
-      <w:r>
-        <w:rPr>
-          <w:sz w:val="24"/>
-        </w:rPr>
-        <w:t xml:space="preserve"> (the Document object output by the converter)</w:t>
-      </w:r>
-    </w:p>
-    <w:p>
-      <w:pPr>
-        <w:pStyle w:val="ListParagraph"/>
-        <w:numPr>
-          <w:ilvl w:val="0"/>
-          <w:numId w:val="5"/>
-        </w:numPr>
-        <w:rPr>
-          <w:sz w:val="24"/>
-        </w:rPr>
-      </w:pPr>
-      <w:proofErr w:type="gramStart"/>
-      <w:r>
-        <w:rPr>
-          <w:sz w:val="24"/>
-        </w:rPr>
-        <w:t>format</w:t>
-      </w:r>
-      <w:proofErr w:type="gramEnd"/>
-      <w:r>
-        <w:rPr>
-          <w:sz w:val="24"/>
-        </w:rPr>
-        <w:t xml:space="preserve"> file? (a file defining</w:t>
-      </w:r>
-      <w:r>
-        <w:rPr>
-          <w:sz w:val="24"/>
-        </w:rPr>
-        <w:t xml:space="preserve"> the format of the file to parse)</w:t>
-      </w:r>
-    </w:p>
-    <w:p>
-      <w:pPr>
-        <w:rPr>
-          <w:sz w:val="24"/>
-        </w:rPr>
-      </w:pPr>
-      <w:r>
-        <w:rPr>
-          <w:b/>
-          <w:sz w:val="24"/>
-          <w:u w:val="single"/>
-        </w:rPr>
-        <w:t>Methods:</w:t>
-      </w:r>
-    </w:p>
-    <w:p>
-      <w:pPr>
-        <w:pStyle w:val="ListParagraph"/>
-        <w:numPr>
-          <w:ilvl w:val="0"/>
-          <w:numId w:val="10"/>
-        </w:numPr>
-        <w:rPr>
-          <w:sz w:val="24"/>
-        </w:rPr>
-      </w:pPr>
-      <w:proofErr w:type="spellStart"/>
-      <w:r>
-        <w:rPr>
-          <w:sz w:val="24"/>
-        </w:rPr>
-        <w:t>convert_file</w:t>
-      </w:r>
-      <w:proofErr w:type="spellEnd"/>
-      <w:r>
-        <w:rPr>
-          <w:sz w:val="24"/>
-        </w:rPr>
-        <w:t>() (the primary method of the class – converts a file to a Document)</w:t>
-      </w:r>
-    </w:p>
-    <w:p>
-      <w:pPr>
-        <w:pStyle w:val="ListParagraph"/>
-        <w:numPr>
-          <w:ilvl w:val="0"/>
-          <w:numId w:val="10"/>
-        </w:numPr>
-        <w:rPr>
-          <w:sz w:val="24"/>
-        </w:rPr>
-      </w:pPr>
-      <w:proofErr w:type="spellStart"/>
-      <w:r>
-        <w:rPr>
-          <w:sz w:val="24"/>
-        </w:rPr>
-        <w:t>print_doc</w:t>
-      </w:r>
-      <w:proofErr w:type="spellEnd"/>
-      <w:r>
-        <w:rPr>
-          <w:sz w:val="24"/>
-        </w:rPr>
-        <w:t>(</w:t>
-      </w:r>
-      <w:proofErr w:type="spellStart"/>
-      <w:r>
-        <w:rPr>
-          <w:sz w:val="24"/>
-        </w:rPr>
-        <w:t>output_doc</w:t>
-      </w:r>
-      <w:proofErr w:type="spellEnd"/>
-      <w:r>
-        <w:rPr>
-          <w:sz w:val="24"/>
-        </w:rPr>
-        <w:t>) (displays the Document yields by the conversion)</w:t>
-      </w:r>
     </w:p>
     <w:p>
       <w:pPr>
@@ -9272,7 +9257,7 @@
 </file>
 
 <file path=customXml/itemProps1.xml><?xml version="1.0" encoding="utf-8"?>
-<ds:datastoreItem xmlns:ds="http://schemas.openxmlformats.org/officeDocument/2006/customXml" ds:itemID="{2F99DEB5-5C61-4AE7-9E1E-0BC459EF997A}">
+<ds:datastoreItem xmlns:ds="http://schemas.openxmlformats.org/officeDocument/2006/customXml" ds:itemID="{E0BC14F5-3179-4C42-85B4-DE81F569ACF2}">
   <ds:schemaRefs>
     <ds:schemaRef ds:uri="http://schemas.openxmlformats.org/officeDocument/2006/bibliography"/>
   </ds:schemaRefs>

</xml_diff>

<commit_message>
Added some stuff to the design doc and tweaked a few things in the code (mainly removed unnecessary print statements).
</commit_message>
<xml_diff>
--- a/WordCloud_Design.docx
+++ b/WordCloud_Design.docx
@@ -498,18 +498,304 @@
     </w:p>
     <w:p>
       <w:pPr>
-        <w:rPr>
-          <w:sz w:val="24"/>
-        </w:rPr>
-      </w:pPr>
-      <w:r>
+        <w:pStyle w:val="ListParagraph"/>
+        <w:numPr>
+          <w:ilvl w:val="0"/>
+          <w:numId w:val="30"/>
+        </w:numPr>
+      </w:pPr>
+      <w:r>
+        <w:t>output_dir</w:t>
+      </w:r>
+    </w:p>
+    <w:p>
+      <w:pPr>
+        <w:pStyle w:val="ListParagraph"/>
+        <w:numPr>
+          <w:ilvl w:val="0"/>
+          <w:numId w:val="30"/>
+        </w:numPr>
+      </w:pPr>
+      <w:r>
+        <w:t>majority_dir</w:t>
+      </w:r>
+    </w:p>
+    <w:p>
+      <w:pPr>
+        <w:pStyle w:val="ListParagraph"/>
+        <w:numPr>
+          <w:ilvl w:val="0"/>
+          <w:numId w:val="30"/>
+        </w:numPr>
+      </w:pPr>
+      <w:r>
+        <w:t>dissent_dir</w:t>
+      </w:r>
+    </w:p>
+    <w:p>
+      <w:pPr>
+        <w:pStyle w:val="ListParagraph"/>
+        <w:numPr>
+          <w:ilvl w:val="0"/>
+          <w:numId w:val="30"/>
+        </w:numPr>
+      </w:pPr>
+      <w:r>
+        <w:t>concur_dir</w:t>
+      </w:r>
+    </w:p>
+    <w:p>
+      <w:pPr>
+        <w:pStyle w:val="ListParagraph"/>
+        <w:numPr>
+          <w:ilvl w:val="0"/>
+          <w:numId w:val="30"/>
+        </w:numPr>
+      </w:pPr>
+      <w:r>
+        <w:t>concur_dissent_dir</w:t>
+      </w:r>
+    </w:p>
+    <w:p>
+      <w:pPr>
         <w:rPr>
           <w:b/>
           <w:sz w:val="24"/>
           <w:u w:val="single"/>
         </w:rPr>
+      </w:pPr>
+      <w:r>
+        <w:rPr>
+          <w:b/>
+          <w:sz w:val="24"/>
+          <w:u w:val="single"/>
+        </w:rPr>
         <w:t>Methods:</w:t>
       </w:r>
+    </w:p>
+    <w:p>
+      <w:pPr>
+        <w:pStyle w:val="ListParagraph"/>
+        <w:numPr>
+          <w:ilvl w:val="0"/>
+          <w:numId w:val="31"/>
+        </w:numPr>
+        <w:rPr>
+          <w:sz w:val="24"/>
+        </w:rPr>
+      </w:pPr>
+      <w:r>
+        <w:rPr>
+          <w:sz w:val="24"/>
+        </w:rPr>
+        <w:t>parse_file</w:t>
+      </w:r>
+    </w:p>
+    <w:p>
+      <w:pPr>
+        <w:pStyle w:val="ListParagraph"/>
+        <w:numPr>
+          <w:ilvl w:val="0"/>
+          <w:numId w:val="31"/>
+        </w:numPr>
+        <w:rPr>
+          <w:sz w:val="24"/>
+        </w:rPr>
+      </w:pPr>
+      <w:r>
+        <w:rPr>
+          <w:sz w:val="24"/>
+        </w:rPr>
+        <w:t>parse_case</w:t>
+      </w:r>
+    </w:p>
+    <w:p>
+      <w:pPr>
+        <w:pStyle w:val="ListParagraph"/>
+        <w:numPr>
+          <w:ilvl w:val="0"/>
+          <w:numId w:val="31"/>
+        </w:numPr>
+        <w:rPr>
+          <w:sz w:val="24"/>
+        </w:rPr>
+      </w:pPr>
+      <w:r>
+        <w:rPr>
+          <w:sz w:val="24"/>
+        </w:rPr>
+        <w:t>parse_alt_opinions</w:t>
+      </w:r>
+    </w:p>
+    <w:p>
+      <w:pPr>
+        <w:pStyle w:val="ListParagraph"/>
+        <w:numPr>
+          <w:ilvl w:val="0"/>
+          <w:numId w:val="31"/>
+        </w:numPr>
+        <w:rPr>
+          <w:sz w:val="24"/>
+        </w:rPr>
+      </w:pPr>
+      <w:r>
+        <w:rPr>
+          <w:sz w:val="24"/>
+        </w:rPr>
+        <w:t>get_delimiter</w:t>
+      </w:r>
+    </w:p>
+    <w:p>
+      <w:pPr>
+        <w:pStyle w:val="ListParagraph"/>
+        <w:numPr>
+          <w:ilvl w:val="0"/>
+          <w:numId w:val="31"/>
+        </w:numPr>
+        <w:rPr>
+          <w:sz w:val="24"/>
+        </w:rPr>
+      </w:pPr>
+      <w:r>
+        <w:rPr>
+          <w:sz w:val="24"/>
+        </w:rPr>
+        <w:t>remove_bracket_nums</w:t>
+      </w:r>
+    </w:p>
+    <w:p>
+      <w:pPr>
+        <w:pStyle w:val="ListParagraph"/>
+        <w:numPr>
+          <w:ilvl w:val="0"/>
+          <w:numId w:val="31"/>
+        </w:numPr>
+        <w:rPr>
+          <w:sz w:val="24"/>
+        </w:rPr>
+      </w:pPr>
+      <w:r>
+        <w:rPr>
+          <w:sz w:val="24"/>
+        </w:rPr>
+        <w:t>split_into_cases</w:t>
+      </w:r>
+    </w:p>
+    <w:p>
+      <w:pPr>
+        <w:pStyle w:val="ListParagraph"/>
+        <w:numPr>
+          <w:ilvl w:val="0"/>
+          <w:numId w:val="31"/>
+        </w:numPr>
+        <w:rPr>
+          <w:sz w:val="24"/>
+        </w:rPr>
+      </w:pPr>
+      <w:r>
+        <w:rPr>
+          <w:sz w:val="24"/>
+        </w:rPr>
+        <w:t>categorize_opinons</w:t>
+      </w:r>
+    </w:p>
+    <w:p>
+      <w:pPr>
+        <w:pStyle w:val="ListParagraph"/>
+        <w:numPr>
+          <w:ilvl w:val="0"/>
+          <w:numId w:val="31"/>
+        </w:numPr>
+        <w:rPr>
+          <w:sz w:val="24"/>
+        </w:rPr>
+      </w:pPr>
+      <w:r>
+        <w:rPr>
+          <w:sz w:val="24"/>
+        </w:rPr>
+        <w:t>get_author</w:t>
+      </w:r>
+    </w:p>
+    <w:p>
+      <w:pPr>
+        <w:pStyle w:val="ListParagraph"/>
+        <w:numPr>
+          <w:ilvl w:val="0"/>
+          <w:numId w:val="31"/>
+        </w:numPr>
+        <w:rPr>
+          <w:sz w:val="24"/>
+        </w:rPr>
+      </w:pPr>
+      <w:r>
+        <w:rPr>
+          <w:sz w:val="24"/>
+        </w:rPr>
+        <w:t>get_info</w:t>
+      </w:r>
+    </w:p>
+    <w:p>
+      <w:pPr>
+        <w:pStyle w:val="ListParagraph"/>
+        <w:numPr>
+          <w:ilvl w:val="0"/>
+          <w:numId w:val="31"/>
+        </w:numPr>
+        <w:rPr>
+          <w:sz w:val="24"/>
+        </w:rPr>
+      </w:pPr>
+      <w:r>
+        <w:rPr>
+          <w:sz w:val="24"/>
+        </w:rPr>
+        <w:t>various “get_foo” helper methods</w:t>
+      </w:r>
+    </w:p>
+    <w:p>
+      <w:pPr>
+        <w:pStyle w:val="ListParagraph"/>
+        <w:numPr>
+          <w:ilvl w:val="0"/>
+          <w:numId w:val="31"/>
+        </w:numPr>
+        <w:rPr>
+          <w:sz w:val="24"/>
+        </w:rPr>
+      </w:pPr>
+      <w:r>
+        <w:rPr>
+          <w:sz w:val="24"/>
+        </w:rPr>
+        <w:t>write_opin</w:t>
+      </w:r>
+      <w:r>
+        <w:rPr>
+          <w:sz w:val="24"/>
+        </w:rPr>
+        <w:t>i</w:t>
+      </w:r>
+      <w:bookmarkStart w:id="0" w:name="_GoBack"/>
+      <w:bookmarkEnd w:id="0"/>
+      <w:r>
+        <w:rPr>
+          <w:sz w:val="24"/>
+        </w:rPr>
+        <w:t>on</w:t>
+      </w:r>
+    </w:p>
+    <w:p>
+      <w:pPr>
+        <w:pStyle w:val="ListParagraph"/>
+        <w:numPr>
+          <w:ilvl w:val="0"/>
+          <w:numId w:val="31"/>
+        </w:numPr>
+        <w:rPr>
+          <w:sz w:val="24"/>
+        </w:rPr>
+      </w:pPr>
     </w:p>
     <w:p>
       <w:pPr>
@@ -643,6 +929,18 @@
         </w:numPr>
       </w:pPr>
       <w:r>
+        <w:t>output_filename</w:t>
+      </w:r>
+    </w:p>
+    <w:p>
+      <w:pPr>
+        <w:pStyle w:val="ListParagraph"/>
+        <w:numPr>
+          <w:ilvl w:val="0"/>
+          <w:numId w:val="1"/>
+        </w:numPr>
+      </w:pPr>
+      <w:r>
         <w:t>word_count</w:t>
       </w:r>
       <w:r>
@@ -1185,6 +1483,304 @@
           <w:sz w:val="24"/>
         </w:rPr>
       </w:pPr>
+      <w:r>
+        <w:rPr>
+          <w:sz w:val="24"/>
+        </w:rPr>
+        <w:br w:type="page"/>
+      </w:r>
+    </w:p>
+    <w:p>
+      <w:pPr>
+        <w:jc w:val="center"/>
+        <w:rPr>
+          <w:b/>
+          <w:sz w:val="32"/>
+        </w:rPr>
+      </w:pPr>
+      <w:r>
+        <w:rPr>
+          <w:b/>
+          <w:sz w:val="32"/>
+        </w:rPr>
+        <w:lastRenderedPageBreak/>
+        <w:t>SupremeCourtOpinionMetadata</w:t>
+      </w:r>
+    </w:p>
+    <w:p>
+      <w:pPr>
+        <w:rPr>
+          <w:sz w:val="24"/>
+        </w:rPr>
+      </w:pPr>
+      <w:r>
+        <w:rPr>
+          <w:b/>
+          <w:sz w:val="24"/>
+          <w:u w:val="single"/>
+        </w:rPr>
+        <w:t>Description:</w:t>
+      </w:r>
+      <w:r>
+        <w:rPr>
+          <w:sz w:val="24"/>
+        </w:rPr>
+        <w:t xml:space="preserve"> </w:t>
+      </w:r>
+      <w:r>
+        <w:rPr>
+          <w:sz w:val="24"/>
+        </w:rPr>
+        <w:t>This is a specialization of the Metadata class, containing data attributes specific to a Supreme Court opinion.</w:t>
+      </w:r>
+    </w:p>
+    <w:p>
+      <w:pPr>
+        <w:rPr>
+          <w:b/>
+          <w:sz w:val="24"/>
+          <w:u w:val="single"/>
+        </w:rPr>
+      </w:pPr>
+      <w:r>
+        <w:rPr>
+          <w:b/>
+          <w:sz w:val="24"/>
+          <w:u w:val="single"/>
+        </w:rPr>
+        <w:t>Init params:</w:t>
+      </w:r>
+    </w:p>
+    <w:p>
+      <w:pPr>
+        <w:rPr>
+          <w:b/>
+          <w:sz w:val="24"/>
+          <w:u w:val="single"/>
+        </w:rPr>
+      </w:pPr>
+      <w:r>
+        <w:rPr>
+          <w:b/>
+          <w:sz w:val="24"/>
+          <w:u w:val="single"/>
+        </w:rPr>
+        <w:t>Data members:</w:t>
+      </w:r>
+    </w:p>
+    <w:p>
+      <w:pPr>
+        <w:pStyle w:val="ListParagraph"/>
+        <w:numPr>
+          <w:ilvl w:val="0"/>
+          <w:numId w:val="2"/>
+        </w:numPr>
+        <w:rPr>
+          <w:sz w:val="24"/>
+        </w:rPr>
+      </w:pPr>
+      <w:r>
+        <w:rPr>
+          <w:sz w:val="24"/>
+        </w:rPr>
+        <w:t>case_title</w:t>
+      </w:r>
+    </w:p>
+    <w:p>
+      <w:pPr>
+        <w:pStyle w:val="ListParagraph"/>
+        <w:numPr>
+          <w:ilvl w:val="0"/>
+          <w:numId w:val="2"/>
+        </w:numPr>
+        <w:rPr>
+          <w:sz w:val="24"/>
+        </w:rPr>
+      </w:pPr>
+      <w:r>
+        <w:rPr>
+          <w:sz w:val="24"/>
+        </w:rPr>
+        <w:t xml:space="preserve">case_num  </w:t>
+      </w:r>
+    </w:p>
+    <w:p>
+      <w:pPr>
+        <w:pStyle w:val="ListParagraph"/>
+        <w:numPr>
+          <w:ilvl w:val="0"/>
+          <w:numId w:val="2"/>
+        </w:numPr>
+        <w:rPr>
+          <w:sz w:val="24"/>
+        </w:rPr>
+      </w:pPr>
+      <w:r>
+        <w:rPr>
+          <w:sz w:val="24"/>
+        </w:rPr>
+        <w:t>case_us_cite</w:t>
+      </w:r>
+    </w:p>
+    <w:p>
+      <w:pPr>
+        <w:pStyle w:val="ListParagraph"/>
+        <w:numPr>
+          <w:ilvl w:val="0"/>
+          <w:numId w:val="2"/>
+        </w:numPr>
+        <w:rPr>
+          <w:sz w:val="24"/>
+        </w:rPr>
+      </w:pPr>
+      <w:r>
+        <w:rPr>
+          <w:sz w:val="24"/>
+        </w:rPr>
+        <w:t>case_supreme_court_cite</w:t>
+      </w:r>
+    </w:p>
+    <w:p>
+      <w:pPr>
+        <w:pStyle w:val="ListParagraph"/>
+        <w:numPr>
+          <w:ilvl w:val="0"/>
+          <w:numId w:val="2"/>
+        </w:numPr>
+        <w:rPr>
+          <w:sz w:val="24"/>
+        </w:rPr>
+      </w:pPr>
+      <w:r>
+        <w:rPr>
+          <w:sz w:val="24"/>
+        </w:rPr>
+        <w:t>case_lawyers_ed_cite</w:t>
+      </w:r>
+    </w:p>
+    <w:p>
+      <w:pPr>
+        <w:pStyle w:val="ListParagraph"/>
+        <w:numPr>
+          <w:ilvl w:val="0"/>
+          <w:numId w:val="2"/>
+        </w:numPr>
+        <w:rPr>
+          <w:sz w:val="24"/>
+        </w:rPr>
+      </w:pPr>
+      <w:r>
+        <w:rPr>
+          <w:sz w:val="24"/>
+        </w:rPr>
+        <w:t>case_lexis_cite</w:t>
+      </w:r>
+    </w:p>
+    <w:p>
+      <w:pPr>
+        <w:pStyle w:val="ListParagraph"/>
+        <w:numPr>
+          <w:ilvl w:val="0"/>
+          <w:numId w:val="2"/>
+        </w:numPr>
+        <w:rPr>
+          <w:sz w:val="24"/>
+        </w:rPr>
+      </w:pPr>
+      <w:r>
+        <w:rPr>
+          <w:sz w:val="24"/>
+        </w:rPr>
+        <w:t>case_full_cite</w:t>
+      </w:r>
+    </w:p>
+    <w:p>
+      <w:pPr>
+        <w:pStyle w:val="ListParagraph"/>
+        <w:numPr>
+          <w:ilvl w:val="0"/>
+          <w:numId w:val="2"/>
+        </w:numPr>
+        <w:rPr>
+          <w:sz w:val="24"/>
+        </w:rPr>
+      </w:pPr>
+      <w:r>
+        <w:rPr>
+          <w:sz w:val="24"/>
+        </w:rPr>
+        <w:t>case_dates</w:t>
+      </w:r>
+      <w:r>
+        <w:rPr>
+          <w:sz w:val="24"/>
+        </w:rPr>
+        <w:t xml:space="preserve"> (list of (date, action) tuples)</w:t>
+      </w:r>
+    </w:p>
+    <w:p>
+      <w:pPr>
+        <w:pStyle w:val="ListParagraph"/>
+        <w:numPr>
+          <w:ilvl w:val="0"/>
+          <w:numId w:val="2"/>
+        </w:numPr>
+        <w:rPr>
+          <w:sz w:val="24"/>
+        </w:rPr>
+      </w:pPr>
+      <w:r>
+        <w:rPr>
+          <w:sz w:val="24"/>
+        </w:rPr>
+        <w:t>case_disposition</w:t>
+      </w:r>
+    </w:p>
+    <w:p>
+      <w:pPr>
+        <w:pStyle w:val="ListParagraph"/>
+        <w:numPr>
+          <w:ilvl w:val="0"/>
+          <w:numId w:val="2"/>
+        </w:numPr>
+        <w:rPr>
+          <w:sz w:val="24"/>
+        </w:rPr>
+      </w:pPr>
+      <w:r>
+        <w:rPr>
+          <w:sz w:val="24"/>
+        </w:rPr>
+        <w:t>opinion_author</w:t>
+      </w:r>
+    </w:p>
+    <w:p>
+      <w:pPr>
+        <w:rPr>
+          <w:sz w:val="24"/>
+        </w:rPr>
+      </w:pPr>
+      <w:r>
+        <w:rPr>
+          <w:b/>
+          <w:sz w:val="24"/>
+          <w:u w:val="single"/>
+        </w:rPr>
+        <w:t>Methods:</w:t>
+      </w:r>
+    </w:p>
+    <w:p>
+      <w:pPr>
+        <w:rPr>
+          <w:sz w:val="24"/>
+        </w:rPr>
+      </w:pPr>
+      <w:r>
+        <w:rPr>
+          <w:sz w:val="24"/>
+        </w:rPr>
+        <w:t>All methods for SupremeCourtOpinionMetadata are inherited from the generic Metadata class.</w:t>
+      </w:r>
     </w:p>
     <w:p>
       <w:pPr>
@@ -1314,6 +1910,24 @@
         <w:rPr>
           <w:sz w:val="24"/>
         </w:rPr>
+        <w:t>output_filename</w:t>
+      </w:r>
+    </w:p>
+    <w:p>
+      <w:pPr>
+        <w:pStyle w:val="ListParagraph"/>
+        <w:numPr>
+          <w:ilvl w:val="0"/>
+          <w:numId w:val="2"/>
+        </w:numPr>
+        <w:rPr>
+          <w:sz w:val="24"/>
+        </w:rPr>
+      </w:pPr>
+      <w:r>
+        <w:rPr>
+          <w:sz w:val="24"/>
+        </w:rPr>
         <w:t>word_count</w:t>
       </w:r>
     </w:p>
@@ -1762,24 +2376,6 @@
         <w:rPr>
           <w:sz w:val="24"/>
         </w:rPr>
-        <w:t>print_superdoc() (display the created SuperDoc)</w:t>
-      </w:r>
-    </w:p>
-    <w:p>
-      <w:pPr>
-        <w:pStyle w:val="ListParagraph"/>
-        <w:numPr>
-          <w:ilvl w:val="0"/>
-          <w:numId w:val="17"/>
-        </w:numPr>
-        <w:rPr>
-          <w:sz w:val="24"/>
-        </w:rPr>
-      </w:pPr>
-      <w:r>
-        <w:rPr>
-          <w:sz w:val="24"/>
-        </w:rPr>
         <w:t>add_doc(doc_to_add)</w:t>
       </w:r>
       <w:r>
@@ -2242,8 +2838,6 @@
         </w:rPr>
         <w:t>)</w:t>
       </w:r>
-      <w:bookmarkStart w:id="0" w:name="_GoBack"/>
-      <w:bookmarkEnd w:id="0"/>
       <w:r>
         <w:rPr>
           <w:sz w:val="24"/>
@@ -2746,34 +3340,6 @@
         </w:rPr>
         <w:t>convert_file() (the primary method of the class – converts a file to a Document)</w:t>
       </w:r>
-    </w:p>
-    <w:p>
-      <w:pPr>
-        <w:pStyle w:val="ListParagraph"/>
-        <w:numPr>
-          <w:ilvl w:val="0"/>
-          <w:numId w:val="10"/>
-        </w:numPr>
-        <w:tabs>
-          <w:tab w:val="left" w:pos="2340"/>
-        </w:tabs>
-        <w:rPr>
-          <w:sz w:val="24"/>
-        </w:rPr>
-      </w:pPr>
-      <w:r>
-        <w:rPr>
-          <w:sz w:val="24"/>
-        </w:rPr>
-        <w:t>print_doc(output_doc) (displays the Document yields by the conversion)</w:t>
-      </w:r>
-    </w:p>
-    <w:p>
-      <w:pPr>
-        <w:rPr>
-          <w:sz w:val="24"/>
-        </w:rPr>
-      </w:pPr>
     </w:p>
     <w:p>
       <w:pPr>
@@ -3930,7 +4496,7 @@
           <w:rPr>
             <w:noProof/>
           </w:rPr>
-          <w:t>7</w:t>
+          <w:t>2</w:t>
         </w:r>
         <w:r>
           <w:rPr>
@@ -4582,6 +5148,119 @@
     </w:lvl>
   </w:abstractNum>
   <w:abstractNum w:abstractNumId="6">
+    <w:nsid w:val="183C7438"/>
+    <w:multiLevelType w:val="hybridMultilevel"/>
+    <w:tmpl w:val="8E12D822"/>
+    <w:lvl w:ilvl="0" w:tplc="04090001">
+      <w:start w:val="1"/>
+      <w:numFmt w:val="bullet"/>
+      <w:lvlText w:val=""/>
+      <w:lvlJc w:val="left"/>
+      <w:pPr>
+        <w:ind w:left="720" w:hanging="360"/>
+      </w:pPr>
+      <w:rPr>
+        <w:rFonts w:ascii="Symbol" w:hAnsi="Symbol" w:hint="default"/>
+      </w:rPr>
+    </w:lvl>
+    <w:lvl w:ilvl="1" w:tplc="04090003" w:tentative="1">
+      <w:start w:val="1"/>
+      <w:numFmt w:val="bullet"/>
+      <w:lvlText w:val="o"/>
+      <w:lvlJc w:val="left"/>
+      <w:pPr>
+        <w:ind w:left="1440" w:hanging="360"/>
+      </w:pPr>
+      <w:rPr>
+        <w:rFonts w:ascii="Courier New" w:hAnsi="Courier New" w:cs="Courier New" w:hint="default"/>
+      </w:rPr>
+    </w:lvl>
+    <w:lvl w:ilvl="2" w:tplc="04090005" w:tentative="1">
+      <w:start w:val="1"/>
+      <w:numFmt w:val="bullet"/>
+      <w:lvlText w:val=""/>
+      <w:lvlJc w:val="left"/>
+      <w:pPr>
+        <w:ind w:left="2160" w:hanging="360"/>
+      </w:pPr>
+      <w:rPr>
+        <w:rFonts w:ascii="Wingdings" w:hAnsi="Wingdings" w:hint="default"/>
+      </w:rPr>
+    </w:lvl>
+    <w:lvl w:ilvl="3" w:tplc="04090001" w:tentative="1">
+      <w:start w:val="1"/>
+      <w:numFmt w:val="bullet"/>
+      <w:lvlText w:val=""/>
+      <w:lvlJc w:val="left"/>
+      <w:pPr>
+        <w:ind w:left="2880" w:hanging="360"/>
+      </w:pPr>
+      <w:rPr>
+        <w:rFonts w:ascii="Symbol" w:hAnsi="Symbol" w:hint="default"/>
+      </w:rPr>
+    </w:lvl>
+    <w:lvl w:ilvl="4" w:tplc="04090003" w:tentative="1">
+      <w:start w:val="1"/>
+      <w:numFmt w:val="bullet"/>
+      <w:lvlText w:val="o"/>
+      <w:lvlJc w:val="left"/>
+      <w:pPr>
+        <w:ind w:left="3600" w:hanging="360"/>
+      </w:pPr>
+      <w:rPr>
+        <w:rFonts w:ascii="Courier New" w:hAnsi="Courier New" w:cs="Courier New" w:hint="default"/>
+      </w:rPr>
+    </w:lvl>
+    <w:lvl w:ilvl="5" w:tplc="04090005" w:tentative="1">
+      <w:start w:val="1"/>
+      <w:numFmt w:val="bullet"/>
+      <w:lvlText w:val=""/>
+      <w:lvlJc w:val="left"/>
+      <w:pPr>
+        <w:ind w:left="4320" w:hanging="360"/>
+      </w:pPr>
+      <w:rPr>
+        <w:rFonts w:ascii="Wingdings" w:hAnsi="Wingdings" w:hint="default"/>
+      </w:rPr>
+    </w:lvl>
+    <w:lvl w:ilvl="6" w:tplc="04090001" w:tentative="1">
+      <w:start w:val="1"/>
+      <w:numFmt w:val="bullet"/>
+      <w:lvlText w:val=""/>
+      <w:lvlJc w:val="left"/>
+      <w:pPr>
+        <w:ind w:left="5040" w:hanging="360"/>
+      </w:pPr>
+      <w:rPr>
+        <w:rFonts w:ascii="Symbol" w:hAnsi="Symbol" w:hint="default"/>
+      </w:rPr>
+    </w:lvl>
+    <w:lvl w:ilvl="7" w:tplc="04090003" w:tentative="1">
+      <w:start w:val="1"/>
+      <w:numFmt w:val="bullet"/>
+      <w:lvlText w:val="o"/>
+      <w:lvlJc w:val="left"/>
+      <w:pPr>
+        <w:ind w:left="5760" w:hanging="360"/>
+      </w:pPr>
+      <w:rPr>
+        <w:rFonts w:ascii="Courier New" w:hAnsi="Courier New" w:cs="Courier New" w:hint="default"/>
+      </w:rPr>
+    </w:lvl>
+    <w:lvl w:ilvl="8" w:tplc="04090005" w:tentative="1">
+      <w:start w:val="1"/>
+      <w:numFmt w:val="bullet"/>
+      <w:lvlText w:val=""/>
+      <w:lvlJc w:val="left"/>
+      <w:pPr>
+        <w:ind w:left="6480" w:hanging="360"/>
+      </w:pPr>
+      <w:rPr>
+        <w:rFonts w:ascii="Wingdings" w:hAnsi="Wingdings" w:hint="default"/>
+      </w:rPr>
+    </w:lvl>
+  </w:abstractNum>
+  <w:abstractNum w:abstractNumId="7">
     <w:nsid w:val="1B5F43AB"/>
     <w:multiLevelType w:val="hybridMultilevel"/>
     <w:tmpl w:val="5942A16E"/>
@@ -4694,7 +5373,7 @@
       </w:rPr>
     </w:lvl>
   </w:abstractNum>
-  <w:abstractNum w:abstractNumId="7">
+  <w:abstractNum w:abstractNumId="8">
     <w:nsid w:val="20412084"/>
     <w:multiLevelType w:val="hybridMultilevel"/>
     <w:tmpl w:val="27BCA092"/>
@@ -4807,7 +5486,7 @@
       </w:rPr>
     </w:lvl>
   </w:abstractNum>
-  <w:abstractNum w:abstractNumId="8">
+  <w:abstractNum w:abstractNumId="9">
     <w:nsid w:val="26FD788D"/>
     <w:multiLevelType w:val="hybridMultilevel"/>
     <w:tmpl w:val="38580134"/>
@@ -4920,7 +5599,7 @@
       </w:rPr>
     </w:lvl>
   </w:abstractNum>
-  <w:abstractNum w:abstractNumId="9">
+  <w:abstractNum w:abstractNumId="10">
     <w:nsid w:val="2B033BC1"/>
     <w:multiLevelType w:val="hybridMultilevel"/>
     <w:tmpl w:val="223CD6E6"/>
@@ -5033,7 +5712,7 @@
       </w:rPr>
     </w:lvl>
   </w:abstractNum>
-  <w:abstractNum w:abstractNumId="10">
+  <w:abstractNum w:abstractNumId="11">
     <w:nsid w:val="2DCB0660"/>
     <w:multiLevelType w:val="hybridMultilevel"/>
     <w:tmpl w:val="A2145D1A"/>
@@ -5146,7 +5825,7 @@
       </w:rPr>
     </w:lvl>
   </w:abstractNum>
-  <w:abstractNum w:abstractNumId="11">
+  <w:abstractNum w:abstractNumId="12">
     <w:nsid w:val="36ED6AE4"/>
     <w:multiLevelType w:val="hybridMultilevel"/>
     <w:tmpl w:val="F808CCB8"/>
@@ -5259,7 +5938,7 @@
       </w:rPr>
     </w:lvl>
   </w:abstractNum>
-  <w:abstractNum w:abstractNumId="12">
+  <w:abstractNum w:abstractNumId="13">
     <w:nsid w:val="3C6E0A16"/>
     <w:multiLevelType w:val="hybridMultilevel"/>
     <w:tmpl w:val="42EE3178"/>
@@ -5372,7 +6051,7 @@
       </w:rPr>
     </w:lvl>
   </w:abstractNum>
-  <w:abstractNum w:abstractNumId="13">
+  <w:abstractNum w:abstractNumId="14">
     <w:nsid w:val="4094359F"/>
     <w:multiLevelType w:val="hybridMultilevel"/>
     <w:tmpl w:val="C3A882BA"/>
@@ -5485,7 +6164,7 @@
       </w:rPr>
     </w:lvl>
   </w:abstractNum>
-  <w:abstractNum w:abstractNumId="14">
+  <w:abstractNum w:abstractNumId="15">
     <w:nsid w:val="4B6657F7"/>
     <w:multiLevelType w:val="hybridMultilevel"/>
     <w:tmpl w:val="AE1E37DE"/>
@@ -5598,7 +6277,7 @@
       </w:rPr>
     </w:lvl>
   </w:abstractNum>
-  <w:abstractNum w:abstractNumId="15">
+  <w:abstractNum w:abstractNumId="16">
     <w:nsid w:val="4C774540"/>
     <w:multiLevelType w:val="hybridMultilevel"/>
     <w:tmpl w:val="B1B26796"/>
@@ -5711,7 +6390,7 @@
       </w:rPr>
     </w:lvl>
   </w:abstractNum>
-  <w:abstractNum w:abstractNumId="16">
+  <w:abstractNum w:abstractNumId="17">
     <w:nsid w:val="4FFF3417"/>
     <w:multiLevelType w:val="hybridMultilevel"/>
     <w:tmpl w:val="3A3457FE"/>
@@ -5824,7 +6503,7 @@
       </w:rPr>
     </w:lvl>
   </w:abstractNum>
-  <w:abstractNum w:abstractNumId="17">
+  <w:abstractNum w:abstractNumId="18">
     <w:nsid w:val="57AF2CB9"/>
     <w:multiLevelType w:val="hybridMultilevel"/>
     <w:tmpl w:val="F39C4D12"/>
@@ -5937,7 +6616,7 @@
       </w:rPr>
     </w:lvl>
   </w:abstractNum>
-  <w:abstractNum w:abstractNumId="18">
+  <w:abstractNum w:abstractNumId="19">
     <w:nsid w:val="5AE72308"/>
     <w:multiLevelType w:val="hybridMultilevel"/>
     <w:tmpl w:val="1F1E3D20"/>
@@ -6050,7 +6729,7 @@
       </w:rPr>
     </w:lvl>
   </w:abstractNum>
-  <w:abstractNum w:abstractNumId="19">
+  <w:abstractNum w:abstractNumId="20">
     <w:nsid w:val="5D2B0B64"/>
     <w:multiLevelType w:val="hybridMultilevel"/>
     <w:tmpl w:val="79AE9438"/>
@@ -6163,7 +6842,120 @@
       </w:rPr>
     </w:lvl>
   </w:abstractNum>
-  <w:abstractNum w:abstractNumId="20">
+  <w:abstractNum w:abstractNumId="21">
+    <w:nsid w:val="66E36A9D"/>
+    <w:multiLevelType w:val="hybridMultilevel"/>
+    <w:tmpl w:val="A0B4A23A"/>
+    <w:lvl w:ilvl="0" w:tplc="04090001">
+      <w:start w:val="1"/>
+      <w:numFmt w:val="bullet"/>
+      <w:lvlText w:val=""/>
+      <w:lvlJc w:val="left"/>
+      <w:pPr>
+        <w:ind w:left="720" w:hanging="360"/>
+      </w:pPr>
+      <w:rPr>
+        <w:rFonts w:ascii="Symbol" w:hAnsi="Symbol" w:hint="default"/>
+      </w:rPr>
+    </w:lvl>
+    <w:lvl w:ilvl="1" w:tplc="04090003" w:tentative="1">
+      <w:start w:val="1"/>
+      <w:numFmt w:val="bullet"/>
+      <w:lvlText w:val="o"/>
+      <w:lvlJc w:val="left"/>
+      <w:pPr>
+        <w:ind w:left="1440" w:hanging="360"/>
+      </w:pPr>
+      <w:rPr>
+        <w:rFonts w:ascii="Courier New" w:hAnsi="Courier New" w:cs="Courier New" w:hint="default"/>
+      </w:rPr>
+    </w:lvl>
+    <w:lvl w:ilvl="2" w:tplc="04090005" w:tentative="1">
+      <w:start w:val="1"/>
+      <w:numFmt w:val="bullet"/>
+      <w:lvlText w:val=""/>
+      <w:lvlJc w:val="left"/>
+      <w:pPr>
+        <w:ind w:left="2160" w:hanging="360"/>
+      </w:pPr>
+      <w:rPr>
+        <w:rFonts w:ascii="Wingdings" w:hAnsi="Wingdings" w:hint="default"/>
+      </w:rPr>
+    </w:lvl>
+    <w:lvl w:ilvl="3" w:tplc="04090001" w:tentative="1">
+      <w:start w:val="1"/>
+      <w:numFmt w:val="bullet"/>
+      <w:lvlText w:val=""/>
+      <w:lvlJc w:val="left"/>
+      <w:pPr>
+        <w:ind w:left="2880" w:hanging="360"/>
+      </w:pPr>
+      <w:rPr>
+        <w:rFonts w:ascii="Symbol" w:hAnsi="Symbol" w:hint="default"/>
+      </w:rPr>
+    </w:lvl>
+    <w:lvl w:ilvl="4" w:tplc="04090003" w:tentative="1">
+      <w:start w:val="1"/>
+      <w:numFmt w:val="bullet"/>
+      <w:lvlText w:val="o"/>
+      <w:lvlJc w:val="left"/>
+      <w:pPr>
+        <w:ind w:left="3600" w:hanging="360"/>
+      </w:pPr>
+      <w:rPr>
+        <w:rFonts w:ascii="Courier New" w:hAnsi="Courier New" w:cs="Courier New" w:hint="default"/>
+      </w:rPr>
+    </w:lvl>
+    <w:lvl w:ilvl="5" w:tplc="04090005" w:tentative="1">
+      <w:start w:val="1"/>
+      <w:numFmt w:val="bullet"/>
+      <w:lvlText w:val=""/>
+      <w:lvlJc w:val="left"/>
+      <w:pPr>
+        <w:ind w:left="4320" w:hanging="360"/>
+      </w:pPr>
+      <w:rPr>
+        <w:rFonts w:ascii="Wingdings" w:hAnsi="Wingdings" w:hint="default"/>
+      </w:rPr>
+    </w:lvl>
+    <w:lvl w:ilvl="6" w:tplc="04090001" w:tentative="1">
+      <w:start w:val="1"/>
+      <w:numFmt w:val="bullet"/>
+      <w:lvlText w:val=""/>
+      <w:lvlJc w:val="left"/>
+      <w:pPr>
+        <w:ind w:left="5040" w:hanging="360"/>
+      </w:pPr>
+      <w:rPr>
+        <w:rFonts w:ascii="Symbol" w:hAnsi="Symbol" w:hint="default"/>
+      </w:rPr>
+    </w:lvl>
+    <w:lvl w:ilvl="7" w:tplc="04090003" w:tentative="1">
+      <w:start w:val="1"/>
+      <w:numFmt w:val="bullet"/>
+      <w:lvlText w:val="o"/>
+      <w:lvlJc w:val="left"/>
+      <w:pPr>
+        <w:ind w:left="5760" w:hanging="360"/>
+      </w:pPr>
+      <w:rPr>
+        <w:rFonts w:ascii="Courier New" w:hAnsi="Courier New" w:cs="Courier New" w:hint="default"/>
+      </w:rPr>
+    </w:lvl>
+    <w:lvl w:ilvl="8" w:tplc="04090005" w:tentative="1">
+      <w:start w:val="1"/>
+      <w:numFmt w:val="bullet"/>
+      <w:lvlText w:val=""/>
+      <w:lvlJc w:val="left"/>
+      <w:pPr>
+        <w:ind w:left="6480" w:hanging="360"/>
+      </w:pPr>
+      <w:rPr>
+        <w:rFonts w:ascii="Wingdings" w:hAnsi="Wingdings" w:hint="default"/>
+      </w:rPr>
+    </w:lvl>
+  </w:abstractNum>
+  <w:abstractNum w:abstractNumId="22">
     <w:nsid w:val="68CB6FAC"/>
     <w:multiLevelType w:val="hybridMultilevel"/>
     <w:tmpl w:val="C136A670"/>
@@ -6276,7 +7068,7 @@
       </w:rPr>
     </w:lvl>
   </w:abstractNum>
-  <w:abstractNum w:abstractNumId="21">
+  <w:abstractNum w:abstractNumId="23">
     <w:nsid w:val="692217F0"/>
     <w:multiLevelType w:val="hybridMultilevel"/>
     <w:tmpl w:val="207812DE"/>
@@ -6389,7 +7181,7 @@
       </w:rPr>
     </w:lvl>
   </w:abstractNum>
-  <w:abstractNum w:abstractNumId="22">
+  <w:abstractNum w:abstractNumId="24">
     <w:nsid w:val="6C623368"/>
     <w:multiLevelType w:val="hybridMultilevel"/>
     <w:tmpl w:val="BC049B72"/>
@@ -6502,7 +7294,7 @@
       </w:rPr>
     </w:lvl>
   </w:abstractNum>
-  <w:abstractNum w:abstractNumId="23">
+  <w:abstractNum w:abstractNumId="25">
     <w:nsid w:val="6CCF03D8"/>
     <w:multiLevelType w:val="hybridMultilevel"/>
     <w:tmpl w:val="343AE760"/>
@@ -6615,7 +7407,7 @@
       </w:rPr>
     </w:lvl>
   </w:abstractNum>
-  <w:abstractNum w:abstractNumId="24">
+  <w:abstractNum w:abstractNumId="26">
     <w:nsid w:val="70B87FDA"/>
     <w:multiLevelType w:val="hybridMultilevel"/>
     <w:tmpl w:val="32320ED2"/>
@@ -6728,7 +7520,7 @@
       </w:rPr>
     </w:lvl>
   </w:abstractNum>
-  <w:abstractNum w:abstractNumId="25">
+  <w:abstractNum w:abstractNumId="27">
     <w:nsid w:val="74F82925"/>
     <w:multiLevelType w:val="hybridMultilevel"/>
     <w:tmpl w:val="302A3B52"/>
@@ -6841,7 +7633,7 @@
       </w:rPr>
     </w:lvl>
   </w:abstractNum>
-  <w:abstractNum w:abstractNumId="26">
+  <w:abstractNum w:abstractNumId="28">
     <w:nsid w:val="76B125A4"/>
     <w:multiLevelType w:val="hybridMultilevel"/>
     <w:tmpl w:val="67E0883E"/>
@@ -6954,7 +7746,7 @@
       </w:rPr>
     </w:lvl>
   </w:abstractNum>
-  <w:abstractNum w:abstractNumId="27">
+  <w:abstractNum w:abstractNumId="29">
     <w:nsid w:val="7C6575E7"/>
     <w:multiLevelType w:val="hybridMultilevel"/>
     <w:tmpl w:val="F9DADA84"/>
@@ -7067,7 +7859,7 @@
       </w:rPr>
     </w:lvl>
   </w:abstractNum>
-  <w:abstractNum w:abstractNumId="28">
+  <w:abstractNum w:abstractNumId="30">
     <w:nsid w:val="7D40503B"/>
     <w:multiLevelType w:val="hybridMultilevel"/>
     <w:tmpl w:val="5B9A8D0A"/>
@@ -7181,91 +7973,97 @@
     </w:lvl>
   </w:abstractNum>
   <w:num w:numId="1">
-    <w:abstractNumId w:val="13"/>
+    <w:abstractNumId w:val="14"/>
   </w:num>
   <w:num w:numId="2">
+    <w:abstractNumId w:val="17"/>
+  </w:num>
+  <w:num w:numId="3">
     <w:abstractNumId w:val="16"/>
   </w:num>
-  <w:num w:numId="3">
+  <w:num w:numId="4">
     <w:abstractNumId w:val="15"/>
   </w:num>
-  <w:num w:numId="4">
-    <w:abstractNumId w:val="14"/>
-  </w:num>
   <w:num w:numId="5">
-    <w:abstractNumId w:val="8"/>
+    <w:abstractNumId w:val="9"/>
   </w:num>
   <w:num w:numId="6">
-    <w:abstractNumId w:val="11"/>
+    <w:abstractNumId w:val="12"/>
   </w:num>
   <w:num w:numId="7">
-    <w:abstractNumId w:val="21"/>
+    <w:abstractNumId w:val="23"/>
   </w:num>
   <w:num w:numId="8">
     <w:abstractNumId w:val="1"/>
   </w:num>
   <w:num w:numId="9">
-    <w:abstractNumId w:val="25"/>
+    <w:abstractNumId w:val="27"/>
   </w:num>
   <w:num w:numId="10">
     <w:abstractNumId w:val="0"/>
   </w:num>
   <w:num w:numId="11">
+    <w:abstractNumId w:val="11"/>
+  </w:num>
+  <w:num w:numId="12">
     <w:abstractNumId w:val="10"/>
   </w:num>
-  <w:num w:numId="12">
-    <w:abstractNumId w:val="9"/>
-  </w:num>
   <w:num w:numId="13">
-    <w:abstractNumId w:val="6"/>
+    <w:abstractNumId w:val="7"/>
   </w:num>
   <w:num w:numId="14">
-    <w:abstractNumId w:val="12"/>
+    <w:abstractNumId w:val="13"/>
   </w:num>
   <w:num w:numId="15">
     <w:abstractNumId w:val="4"/>
   </w:num>
   <w:num w:numId="16">
+    <w:abstractNumId w:val="19"/>
+  </w:num>
+  <w:num w:numId="17">
+    <w:abstractNumId w:val="30"/>
+  </w:num>
+  <w:num w:numId="18">
+    <w:abstractNumId w:val="25"/>
+  </w:num>
+  <w:num w:numId="19">
+    <w:abstractNumId w:val="20"/>
+  </w:num>
+  <w:num w:numId="20">
+    <w:abstractNumId w:val="28"/>
+  </w:num>
+  <w:num w:numId="21">
+    <w:abstractNumId w:val="24"/>
+  </w:num>
+  <w:num w:numId="22">
+    <w:abstractNumId w:val="8"/>
+  </w:num>
+  <w:num w:numId="23">
     <w:abstractNumId w:val="18"/>
   </w:num>
-  <w:num w:numId="17">
-    <w:abstractNumId w:val="28"/>
-  </w:num>
-  <w:num w:numId="18">
-    <w:abstractNumId w:val="23"/>
-  </w:num>
-  <w:num w:numId="19">
-    <w:abstractNumId w:val="19"/>
-  </w:num>
-  <w:num w:numId="20">
+  <w:num w:numId="24">
     <w:abstractNumId w:val="26"/>
-  </w:num>
-  <w:num w:numId="21">
-    <w:abstractNumId w:val="22"/>
-  </w:num>
-  <w:num w:numId="22">
-    <w:abstractNumId w:val="7"/>
-  </w:num>
-  <w:num w:numId="23">
-    <w:abstractNumId w:val="17"/>
-  </w:num>
-  <w:num w:numId="24">
-    <w:abstractNumId w:val="24"/>
   </w:num>
   <w:num w:numId="25">
     <w:abstractNumId w:val="2"/>
   </w:num>
   <w:num w:numId="26">
-    <w:abstractNumId w:val="27"/>
+    <w:abstractNumId w:val="29"/>
   </w:num>
   <w:num w:numId="27">
-    <w:abstractNumId w:val="20"/>
+    <w:abstractNumId w:val="22"/>
   </w:num>
   <w:num w:numId="28">
     <w:abstractNumId w:val="3"/>
   </w:num>
   <w:num w:numId="29">
     <w:abstractNumId w:val="5"/>
+  </w:num>
+  <w:num w:numId="30">
+    <w:abstractNumId w:val="6"/>
+  </w:num>
+  <w:num w:numId="31">
+    <w:abstractNumId w:val="21"/>
   </w:num>
 </w:numbering>
 </file>
@@ -8074,7 +8872,7 @@
 </file>
 
 <file path=customXml/itemProps1.xml><?xml version="1.0" encoding="utf-8"?>
-<ds:datastoreItem xmlns:ds="http://schemas.openxmlformats.org/officeDocument/2006/customXml" ds:itemID="{186AE2DE-0C69-4D7B-A33B-E1FC95AD78A3}">
+<ds:datastoreItem xmlns:ds="http://schemas.openxmlformats.org/officeDocument/2006/customXml" ds:itemID="{39F2031E-31EB-4857-A1AF-2BA1DAAC5598}">
   <ds:schemaRefs>
     <ds:schemaRef ds:uri="http://schemas.openxmlformats.org/officeDocument/2006/bibliography"/>
   </ds:schemaRefs>

</xml_diff>

<commit_message>
Started skeleton for AnalysisEngine and tweaked some things downstream -- opinion_author is now a metadata attribute.
</commit_message>
<xml_diff>
--- a/WordCloud_Design.docx
+++ b/WordCloud_Design.docx
@@ -776,8 +776,6 @@
         </w:rPr>
         <w:t>i</w:t>
       </w:r>
-      <w:bookmarkStart w:id="0" w:name="_GoBack"/>
-      <w:bookmarkEnd w:id="0"/>
       <w:r>
         <w:rPr>
           <w:sz w:val="24"/>
@@ -1525,13 +1523,7 @@
         <w:rPr>
           <w:sz w:val="24"/>
         </w:rPr>
-        <w:t xml:space="preserve"> </w:t>
-      </w:r>
-      <w:r>
-        <w:rPr>
-          <w:sz w:val="24"/>
-        </w:rPr>
-        <w:t>This is a specialization of the Metadata class, containing data attributes specific to a Supreme Court opinion.</w:t>
+        <w:t xml:space="preserve"> This is a specialization of the Metadata class, containing data attributes specific to a Supreme Court opinion.</w:t>
       </w:r>
     </w:p>
     <w:p>
@@ -3836,7 +3828,13 @@
         <w:rPr>
           <w:sz w:val="24"/>
         </w:rPr>
-        <w:t>analyze_docs() with a single input SuperDoc</w:t>
+        <w:t xml:space="preserve">analyze_docs() with a single input </w:t>
+      </w:r>
+      <w:r>
+        <w:rPr>
+          <w:sz w:val="24"/>
+        </w:rPr>
+        <w:t>subset</w:t>
       </w:r>
     </w:p>
     <w:p>
@@ -3854,7 +3852,13 @@
         <w:rPr>
           <w:sz w:val="24"/>
         </w:rPr>
-        <w:t>analyze_docs() with multiple input SuperDocs</w:t>
+        <w:t xml:space="preserve">analyze_docs() with multiple input </w:t>
+      </w:r>
+      <w:r>
+        <w:rPr>
+          <w:sz w:val="24"/>
+        </w:rPr>
+        <w:t>subsets</w:t>
       </w:r>
     </w:p>
     <w:p>
@@ -3872,7 +3876,13 @@
         <w:rPr>
           <w:sz w:val="24"/>
         </w:rPr>
-        <w:t>analyze_docs() with zero input SuperDocs</w:t>
+        <w:t>analyze_docs() with zero input</w:t>
+      </w:r>
+      <w:r>
+        <w:rPr>
+          <w:sz w:val="24"/>
+        </w:rPr>
+        <w:t xml:space="preserve"> subsets</w:t>
       </w:r>
     </w:p>
     <w:p>
@@ -3892,6 +3902,14 @@
         </w:rPr>
         <w:t>the previous three cases with regular Document objects</w:t>
       </w:r>
+      <w:r>
+        <w:rPr>
+          <w:sz w:val="24"/>
+        </w:rPr>
+        <w:t>?</w:t>
+      </w:r>
+      <w:bookmarkStart w:id="0" w:name="_GoBack"/>
+      <w:bookmarkEnd w:id="0"/>
     </w:p>
     <w:p>
       <w:pPr>
@@ -4496,7 +4514,7 @@
           <w:rPr>
             <w:noProof/>
           </w:rPr>
-          <w:t>2</w:t>
+          <w:t>11</w:t>
         </w:r>
         <w:r>
           <w:rPr>
@@ -8872,7 +8890,7 @@
 </file>
 
 <file path=customXml/itemProps1.xml><?xml version="1.0" encoding="utf-8"?>
-<ds:datastoreItem xmlns:ds="http://schemas.openxmlformats.org/officeDocument/2006/customXml" ds:itemID="{39F2031E-31EB-4857-A1AF-2BA1DAAC5598}">
+<ds:datastoreItem xmlns:ds="http://schemas.openxmlformats.org/officeDocument/2006/customXml" ds:itemID="{36975D16-B0F2-4A91-B52F-9B6DEA9DA555}">
   <ds:schemaRefs>
     <ds:schemaRef ds:uri="http://schemas.openxmlformats.org/officeDocument/2006/bibliography"/>
   </ds:schemaRefs>

</xml_diff>

<commit_message>
Lots of clean up work; also made lots of updates to design doc.
</commit_message>
<xml_diff>
--- a/WordCloud_Design.docx
+++ b/WordCloud_Design.docx
@@ -484,12 +484,33 @@
       </w:r>
     </w:p>
     <w:p>
-      <w:r>
+      <w:pPr>
+        <w:pStyle w:val="ListParagraph"/>
+        <w:numPr>
+          <w:ilvl w:val="0"/>
+          <w:numId w:val="35"/>
+        </w:numPr>
+        <w:ind w:left="720"/>
         <w:rPr>
           <w:b/>
           <w:sz w:val="24"/>
           <w:u w:val="single"/>
         </w:rPr>
+      </w:pPr>
+      <w:r>
+        <w:rPr>
+          <w:sz w:val="24"/>
+        </w:rPr>
+        <w:t>output_dir</w:t>
+      </w:r>
+    </w:p>
+    <w:p>
+      <w:r>
+        <w:rPr>
+          <w:b/>
+          <w:sz w:val="24"/>
+          <w:u w:val="single"/>
+        </w:rPr>
         <w:t>Data members:</w:t>
       </w:r>
       <w:r>
@@ -501,10 +522,17 @@
         <w:pStyle w:val="ListParagraph"/>
         <w:numPr>
           <w:ilvl w:val="0"/>
-          <w:numId w:val="30"/>
-        </w:numPr>
-      </w:pPr>
-      <w:r>
+          <w:numId w:val="35"/>
+        </w:numPr>
+        <w:ind w:left="720"/>
+        <w:rPr>
+          <w:sz w:val="24"/>
+        </w:rPr>
+      </w:pPr>
+      <w:r>
+        <w:rPr>
+          <w:sz w:val="24"/>
+        </w:rPr>
         <w:t>output_dir</w:t>
       </w:r>
     </w:p>
@@ -513,10 +541,17 @@
         <w:pStyle w:val="ListParagraph"/>
         <w:numPr>
           <w:ilvl w:val="0"/>
-          <w:numId w:val="30"/>
-        </w:numPr>
-      </w:pPr>
-      <w:r>
+          <w:numId w:val="35"/>
+        </w:numPr>
+        <w:ind w:left="720"/>
+        <w:rPr>
+          <w:sz w:val="24"/>
+        </w:rPr>
+      </w:pPr>
+      <w:r>
+        <w:rPr>
+          <w:sz w:val="24"/>
+        </w:rPr>
         <w:t>majority_dir</w:t>
       </w:r>
     </w:p>
@@ -525,10 +560,17 @@
         <w:pStyle w:val="ListParagraph"/>
         <w:numPr>
           <w:ilvl w:val="0"/>
-          <w:numId w:val="30"/>
-        </w:numPr>
-      </w:pPr>
-      <w:r>
+          <w:numId w:val="35"/>
+        </w:numPr>
+        <w:ind w:left="720"/>
+        <w:rPr>
+          <w:sz w:val="24"/>
+        </w:rPr>
+      </w:pPr>
+      <w:r>
+        <w:rPr>
+          <w:sz w:val="24"/>
+        </w:rPr>
         <w:t>dissent_dir</w:t>
       </w:r>
     </w:p>
@@ -537,10 +579,17 @@
         <w:pStyle w:val="ListParagraph"/>
         <w:numPr>
           <w:ilvl w:val="0"/>
-          <w:numId w:val="30"/>
-        </w:numPr>
-      </w:pPr>
-      <w:r>
+          <w:numId w:val="35"/>
+        </w:numPr>
+        <w:ind w:left="720"/>
+        <w:rPr>
+          <w:sz w:val="24"/>
+        </w:rPr>
+      </w:pPr>
+      <w:r>
+        <w:rPr>
+          <w:sz w:val="24"/>
+        </w:rPr>
         <w:t>concur_dir</w:t>
       </w:r>
     </w:p>
@@ -549,10 +598,17 @@
         <w:pStyle w:val="ListParagraph"/>
         <w:numPr>
           <w:ilvl w:val="0"/>
-          <w:numId w:val="30"/>
-        </w:numPr>
-      </w:pPr>
-      <w:r>
+          <w:numId w:val="35"/>
+        </w:numPr>
+        <w:ind w:left="720"/>
+        <w:rPr>
+          <w:sz w:val="24"/>
+        </w:rPr>
+      </w:pPr>
+      <w:r>
+        <w:rPr>
+          <w:sz w:val="24"/>
+        </w:rPr>
         <w:t>concur_dissent_dir</w:t>
       </w:r>
     </w:p>
@@ -590,6 +646,12 @@
         </w:rPr>
         <w:t>parse_file</w:t>
       </w:r>
+      <w:r>
+        <w:rPr>
+          <w:sz w:val="24"/>
+        </w:rPr>
+        <w:t>(source_file_path)</w:t>
+      </w:r>
     </w:p>
     <w:p>
       <w:pPr>
@@ -608,6 +670,12 @@
         </w:rPr>
         <w:t>parse_case</w:t>
       </w:r>
+      <w:r>
+        <w:rPr>
+          <w:sz w:val="24"/>
+        </w:rPr>
+        <w:t>(case)</w:t>
+      </w:r>
     </w:p>
     <w:p>
       <w:pPr>
@@ -626,6 +694,12 @@
         </w:rPr>
         <w:t>parse_alt_opinions</w:t>
       </w:r>
+      <w:r>
+        <w:rPr>
+          <w:sz w:val="24"/>
+        </w:rPr>
+        <w:t>(alt_opinions, case_header)</w:t>
+      </w:r>
     </w:p>
     <w:p>
       <w:pPr>
@@ -644,6 +718,12 @@
         </w:rPr>
         <w:t>get_delimiter</w:t>
       </w:r>
+      <w:r>
+        <w:rPr>
+          <w:sz w:val="24"/>
+        </w:rPr>
+        <w:t>()</w:t>
+      </w:r>
     </w:p>
     <w:p>
       <w:pPr>
@@ -662,6 +742,12 @@
         </w:rPr>
         <w:t>remove_bracket_nums</w:t>
       </w:r>
+      <w:r>
+        <w:rPr>
+          <w:sz w:val="24"/>
+        </w:rPr>
+        <w:t>()</w:t>
+      </w:r>
     </w:p>
     <w:p>
       <w:pPr>
@@ -680,6 +766,12 @@
         </w:rPr>
         <w:t>split_into_cases</w:t>
       </w:r>
+      <w:r>
+        <w:rPr>
+          <w:sz w:val="24"/>
+        </w:rPr>
+        <w:t>(delimiter)</w:t>
+      </w:r>
     </w:p>
     <w:p>
       <w:pPr>
@@ -698,6 +790,12 @@
         </w:rPr>
         <w:t>categorize_opinons</w:t>
       </w:r>
+      <w:r>
+        <w:rPr>
+          <w:sz w:val="24"/>
+        </w:rPr>
+        <w:t>(split_alt_opinions)</w:t>
+      </w:r>
     </w:p>
     <w:p>
       <w:pPr>
@@ -716,6 +814,12 @@
         </w:rPr>
         <w:t>get_author</w:t>
       </w:r>
+      <w:r>
+        <w:rPr>
+          <w:sz w:val="24"/>
+        </w:rPr>
+        <w:t>(opinion)</w:t>
+      </w:r>
     </w:p>
     <w:p>
       <w:pPr>
@@ -734,6 +838,14 @@
         </w:rPr>
         <w:t>get_info</w:t>
       </w:r>
+      <w:r>
+        <w:rPr>
+          <w:sz w:val="24"/>
+        </w:rPr>
+        <w:t>(case_header)</w:t>
+      </w:r>
+      <w:bookmarkStart w:id="0" w:name="_GoBack"/>
+      <w:bookmarkEnd w:id="0"/>
     </w:p>
     <w:p>
       <w:pPr>
@@ -781,6 +893,12 @@
           <w:sz w:val="24"/>
         </w:rPr>
         <w:t>on</w:t>
+      </w:r>
+      <w:r>
+        <w:rPr>
+          <w:sz w:val="24"/>
+        </w:rPr>
+        <w:t>(opinion_with_type, opinion_author, case_header)</w:t>
       </w:r>
     </w:p>
     <w:p>
@@ -882,6 +1000,66 @@
       </w:r>
     </w:p>
     <w:p>
+      <w:pPr>
+        <w:pStyle w:val="ListParagraph"/>
+        <w:numPr>
+          <w:ilvl w:val="0"/>
+          <w:numId w:val="32"/>
+        </w:numPr>
+        <w:rPr>
+          <w:sz w:val="24"/>
+        </w:rPr>
+      </w:pPr>
+      <w:r>
+        <w:rPr>
+          <w:sz w:val="24"/>
+        </w:rPr>
+        <w:t>doc</w:t>
+      </w:r>
+      <w:r>
+        <w:rPr>
+          <w:sz w:val="24"/>
+        </w:rPr>
+        <w:t>_metadata</w:t>
+      </w:r>
+    </w:p>
+    <w:p>
+      <w:pPr>
+        <w:pStyle w:val="ListParagraph"/>
+        <w:numPr>
+          <w:ilvl w:val="0"/>
+          <w:numId w:val="32"/>
+        </w:numPr>
+        <w:rPr>
+          <w:sz w:val="24"/>
+        </w:rPr>
+      </w:pPr>
+      <w:r>
+        <w:rPr>
+          <w:sz w:val="24"/>
+        </w:rPr>
+        <w:t>doc_text</w:t>
+      </w:r>
+    </w:p>
+    <w:p>
+      <w:pPr>
+        <w:pStyle w:val="ListParagraph"/>
+        <w:numPr>
+          <w:ilvl w:val="0"/>
+          <w:numId w:val="32"/>
+        </w:numPr>
+        <w:rPr>
+          <w:sz w:val="24"/>
+        </w:rPr>
+      </w:pPr>
+      <w:r>
+        <w:rPr>
+          <w:sz w:val="24"/>
+        </w:rPr>
+        <w:t>output_filename</w:t>
+      </w:r>
+    </w:p>
+    <w:p>
       <w:r>
         <w:rPr>
           <w:b/>
@@ -1186,27 +1364,75 @@
     </w:p>
     <w:p>
       <w:pPr>
-        <w:pStyle w:val="ListParagraph"/>
-        <w:rPr>
-          <w:sz w:val="24"/>
-        </w:rPr>
-      </w:pPr>
-    </w:p>
-    <w:p>
-      <w:pPr>
-        <w:rPr>
-          <w:sz w:val="24"/>
-        </w:rPr>
-      </w:pPr>
-    </w:p>
-    <w:p>
-      <w:pPr>
+        <w:rPr>
+          <w:sz w:val="24"/>
+        </w:rPr>
+      </w:pPr>
+      <w:r>
+        <w:rPr>
+          <w:sz w:val="24"/>
+        </w:rPr>
+        <w:br w:type="page"/>
+      </w:r>
+    </w:p>
+    <w:p>
+      <w:pPr>
+        <w:jc w:val="center"/>
+        <w:rPr>
+          <w:b/>
+          <w:sz w:val="32"/>
+        </w:rPr>
+      </w:pPr>
+      <w:r>
+        <w:rPr>
+          <w:b/>
+          <w:sz w:val="32"/>
+        </w:rPr>
+        <w:lastRenderedPageBreak/>
+        <w:t>Document</w:t>
+      </w:r>
+      <w:r>
+        <w:rPr>
+          <w:b/>
+          <w:sz w:val="32"/>
+        </w:rPr>
+        <w:t>Storage</w:t>
+      </w:r>
+      <w:r>
+        <w:rPr>
+          <w:b/>
+          <w:sz w:val="32"/>
+        </w:rPr>
+        <w:t xml:space="preserve"> Class</w:t>
+      </w:r>
+    </w:p>
+    <w:p>
+      <w:pPr>
+        <w:rPr>
+          <w:b/>
+          <w:sz w:val="32"/>
+        </w:rPr>
+      </w:pPr>
+      <w:r>
         <w:rPr>
           <w:b/>
           <w:sz w:val="24"/>
           <w:u w:val="single"/>
         </w:rPr>
-      </w:pPr>
+        <w:t>Description:</w:t>
+      </w:r>
+      <w:r>
+        <w:rPr>
+          <w:sz w:val="24"/>
+        </w:rPr>
+        <w:t xml:space="preserve"> </w:t>
+      </w:r>
+      <w:r>
+        <w:rPr>
+          <w:sz w:val="24"/>
+        </w:rPr>
+        <w:t>This class inherits from the Document class; an object of this class is essentially a Document object along with storage for a couple statistical metrics for the terms contained in the text of the document.</w:t>
+      </w:r>
     </w:p>
     <w:p>
       <w:pPr>
@@ -1219,9 +1445,577 @@
       <w:r>
         <w:rPr>
           <w:b/>
-          <w:sz w:val="32"/>
-        </w:rPr>
-        <w:br w:type="page"/>
+          <w:sz w:val="24"/>
+          <w:u w:val="single"/>
+        </w:rPr>
+        <w:t>Init params:</w:t>
+      </w:r>
+    </w:p>
+    <w:p>
+      <w:pPr>
+        <w:pStyle w:val="ListParagraph"/>
+        <w:numPr>
+          <w:ilvl w:val="0"/>
+          <w:numId w:val="33"/>
+        </w:numPr>
+        <w:rPr>
+          <w:b/>
+          <w:sz w:val="24"/>
+          <w:u w:val="single"/>
+        </w:rPr>
+      </w:pPr>
+      <w:r>
+        <w:rPr>
+          <w:sz w:val="24"/>
+        </w:rPr>
+        <w:t>doc_metadata</w:t>
+      </w:r>
+    </w:p>
+    <w:p>
+      <w:pPr>
+        <w:pStyle w:val="ListParagraph"/>
+        <w:numPr>
+          <w:ilvl w:val="0"/>
+          <w:numId w:val="33"/>
+        </w:numPr>
+        <w:rPr>
+          <w:b/>
+          <w:sz w:val="24"/>
+          <w:u w:val="single"/>
+        </w:rPr>
+      </w:pPr>
+      <w:r>
+        <w:rPr>
+          <w:sz w:val="24"/>
+        </w:rPr>
+        <w:t>doc_text</w:t>
+      </w:r>
+    </w:p>
+    <w:p>
+      <w:pPr>
+        <w:pStyle w:val="ListParagraph"/>
+        <w:numPr>
+          <w:ilvl w:val="0"/>
+          <w:numId w:val="33"/>
+        </w:numPr>
+        <w:rPr>
+          <w:b/>
+          <w:sz w:val="24"/>
+          <w:u w:val="single"/>
+        </w:rPr>
+      </w:pPr>
+      <w:r>
+        <w:rPr>
+          <w:sz w:val="24"/>
+        </w:rPr>
+        <w:t>output_filename</w:t>
+      </w:r>
+    </w:p>
+    <w:p>
+      <w:r>
+        <w:rPr>
+          <w:b/>
+          <w:sz w:val="24"/>
+          <w:u w:val="single"/>
+        </w:rPr>
+        <w:t>Data members:</w:t>
+      </w:r>
+      <w:r>
+        <w:t xml:space="preserve"> </w:t>
+      </w:r>
+    </w:p>
+    <w:p>
+      <w:pPr>
+        <w:pStyle w:val="ListParagraph"/>
+        <w:numPr>
+          <w:ilvl w:val="0"/>
+          <w:numId w:val="1"/>
+        </w:numPr>
+      </w:pPr>
+      <w:r>
+        <w:t>doc_text</w:t>
+      </w:r>
+      <w:r>
+        <w:t xml:space="preserve"> (this is processed</w:t>
+      </w:r>
+      <w:r>
+        <w:t xml:space="preserve"> from its original form</w:t>
+      </w:r>
+      <w:r>
+        <w:t xml:space="preserve"> – punctuation </w:t>
+      </w:r>
+      <w:r>
+        <w:t>and stop words are</w:t>
+      </w:r>
+      <w:r>
+        <w:t xml:space="preserve"> removed, numbers and single-letter words are removed, and words are stemmed)</w:t>
+      </w:r>
+    </w:p>
+    <w:p>
+      <w:pPr>
+        <w:pStyle w:val="ListParagraph"/>
+        <w:numPr>
+          <w:ilvl w:val="0"/>
+          <w:numId w:val="1"/>
+        </w:numPr>
+      </w:pPr>
+      <w:r>
+        <w:t>doc_metadata (Metadata object)</w:t>
+      </w:r>
+    </w:p>
+    <w:p>
+      <w:pPr>
+        <w:pStyle w:val="ListParagraph"/>
+        <w:numPr>
+          <w:ilvl w:val="0"/>
+          <w:numId w:val="1"/>
+        </w:numPr>
+      </w:pPr>
+      <w:r>
+        <w:t>output_filename</w:t>
+      </w:r>
+    </w:p>
+    <w:p>
+      <w:pPr>
+        <w:pStyle w:val="ListParagraph"/>
+        <w:numPr>
+          <w:ilvl w:val="0"/>
+          <w:numId w:val="1"/>
+        </w:numPr>
+      </w:pPr>
+      <w:r>
+        <w:t>word_count (how many words are in the text of the document)</w:t>
+      </w:r>
+    </w:p>
+    <w:p>
+      <w:pPr>
+        <w:pStyle w:val="ListParagraph"/>
+        <w:numPr>
+          <w:ilvl w:val="0"/>
+          <w:numId w:val="1"/>
+        </w:numPr>
+      </w:pPr>
+      <w:r>
+        <w:t>split_text (the text of the document in a list)</w:t>
+      </w:r>
+    </w:p>
+    <w:p>
+      <w:pPr>
+        <w:pStyle w:val="ListParagraph"/>
+        <w:numPr>
+          <w:ilvl w:val="0"/>
+          <w:numId w:val="1"/>
+        </w:numPr>
+      </w:pPr>
+      <w:r>
+        <w:t>term_list (a list of all the terms used in the document)</w:t>
+      </w:r>
+    </w:p>
+    <w:p>
+      <w:pPr>
+        <w:rPr>
+          <w:sz w:val="24"/>
+        </w:rPr>
+      </w:pPr>
+      <w:r>
+        <w:rPr>
+          <w:b/>
+          <w:sz w:val="24"/>
+          <w:u w:val="single"/>
+        </w:rPr>
+        <w:t>Methods:</w:t>
+      </w:r>
+    </w:p>
+    <w:p>
+      <w:pPr>
+        <w:pStyle w:val="ListParagraph"/>
+        <w:numPr>
+          <w:ilvl w:val="0"/>
+          <w:numId w:val="18"/>
+        </w:numPr>
+        <w:rPr>
+          <w:sz w:val="24"/>
+        </w:rPr>
+      </w:pPr>
+      <w:r>
+        <w:rPr>
+          <w:sz w:val="24"/>
+        </w:rPr>
+        <w:t>all methods inherited from the Document class</w:t>
+      </w:r>
+    </w:p>
+    <w:p>
+      <w:pPr>
+        <w:pStyle w:val="ListParagraph"/>
+        <w:numPr>
+          <w:ilvl w:val="0"/>
+          <w:numId w:val="18"/>
+        </w:numPr>
+        <w:rPr>
+          <w:sz w:val="24"/>
+        </w:rPr>
+      </w:pPr>
+      <w:r>
+        <w:rPr>
+          <w:sz w:val="24"/>
+        </w:rPr>
+        <w:t>create_split_text(</w:t>
+      </w:r>
+      <w:r>
+        <w:rPr>
+          <w:sz w:val="24"/>
+        </w:rPr>
+        <w:t>text</w:t>
+      </w:r>
+      <w:r>
+        <w:rPr>
+          <w:sz w:val="24"/>
+        </w:rPr>
+        <w:t>)</w:t>
+      </w:r>
+    </w:p>
+    <w:p>
+      <w:pPr>
+        <w:pStyle w:val="ListParagraph"/>
+        <w:numPr>
+          <w:ilvl w:val="0"/>
+          <w:numId w:val="18"/>
+        </w:numPr>
+        <w:rPr>
+          <w:sz w:val="24"/>
+        </w:rPr>
+      </w:pPr>
+      <w:r>
+        <w:rPr>
+          <w:sz w:val="24"/>
+        </w:rPr>
+        <w:t>build_term_list(</w:t>
+      </w:r>
+      <w:r>
+        <w:rPr>
+          <w:sz w:val="24"/>
+        </w:rPr>
+        <w:t>split_text</w:t>
+      </w:r>
+      <w:r>
+        <w:rPr>
+          <w:sz w:val="24"/>
+        </w:rPr>
+        <w:t>)</w:t>
+      </w:r>
+    </w:p>
+    <w:p>
+      <w:pPr>
+        <w:pStyle w:val="ListParagraph"/>
+        <w:numPr>
+          <w:ilvl w:val="0"/>
+          <w:numId w:val="18"/>
+        </w:numPr>
+        <w:rPr>
+          <w:sz w:val="24"/>
+        </w:rPr>
+      </w:pPr>
+      <w:r>
+        <w:rPr>
+          <w:sz w:val="24"/>
+        </w:rPr>
+        <w:t>filter_text(</w:t>
+      </w:r>
+      <w:r>
+        <w:rPr>
+          <w:sz w:val="24"/>
+        </w:rPr>
+        <w:t>text</w:t>
+      </w:r>
+      <w:r>
+        <w:rPr>
+          <w:sz w:val="24"/>
+        </w:rPr>
+        <w:t>)</w:t>
+      </w:r>
+    </w:p>
+    <w:p>
+      <w:pPr>
+        <w:pStyle w:val="ListParagraph"/>
+        <w:numPr>
+          <w:ilvl w:val="0"/>
+          <w:numId w:val="18"/>
+        </w:numPr>
+        <w:rPr>
+          <w:sz w:val="24"/>
+        </w:rPr>
+      </w:pPr>
+      <w:r>
+        <w:rPr>
+          <w:sz w:val="24"/>
+        </w:rPr>
+        <w:t>remove_punctuation(</w:t>
+      </w:r>
+      <w:r>
+        <w:rPr>
+          <w:sz w:val="24"/>
+        </w:rPr>
+        <w:t>text</w:t>
+      </w:r>
+      <w:r>
+        <w:rPr>
+          <w:sz w:val="24"/>
+        </w:rPr>
+        <w:t>)</w:t>
+      </w:r>
+    </w:p>
+    <w:p>
+      <w:pPr>
+        <w:pStyle w:val="ListParagraph"/>
+        <w:numPr>
+          <w:ilvl w:val="0"/>
+          <w:numId w:val="18"/>
+        </w:numPr>
+        <w:rPr>
+          <w:sz w:val="24"/>
+        </w:rPr>
+      </w:pPr>
+      <w:r>
+        <w:rPr>
+          <w:sz w:val="24"/>
+        </w:rPr>
+        <w:t>remove_nums(</w:t>
+      </w:r>
+      <w:r>
+        <w:rPr>
+          <w:sz w:val="24"/>
+        </w:rPr>
+        <w:t>text</w:t>
+      </w:r>
+      <w:r>
+        <w:rPr>
+          <w:sz w:val="24"/>
+        </w:rPr>
+        <w:t>)</w:t>
+      </w:r>
+    </w:p>
+    <w:p>
+      <w:pPr>
+        <w:pStyle w:val="ListParagraph"/>
+        <w:numPr>
+          <w:ilvl w:val="0"/>
+          <w:numId w:val="18"/>
+        </w:numPr>
+        <w:rPr>
+          <w:sz w:val="24"/>
+        </w:rPr>
+      </w:pPr>
+      <w:r>
+        <w:rPr>
+          <w:sz w:val="24"/>
+        </w:rPr>
+        <w:t>remove_single_chars(</w:t>
+      </w:r>
+      <w:r>
+        <w:rPr>
+          <w:sz w:val="24"/>
+        </w:rPr>
+        <w:t>text</w:t>
+      </w:r>
+      <w:r>
+        <w:rPr>
+          <w:sz w:val="24"/>
+        </w:rPr>
+        <w:t>)</w:t>
+      </w:r>
+    </w:p>
+    <w:p>
+      <w:pPr>
+        <w:pStyle w:val="ListParagraph"/>
+        <w:numPr>
+          <w:ilvl w:val="0"/>
+          <w:numId w:val="18"/>
+        </w:numPr>
+        <w:rPr>
+          <w:sz w:val="24"/>
+        </w:rPr>
+      </w:pPr>
+      <w:r>
+        <w:rPr>
+          <w:sz w:val="24"/>
+        </w:rPr>
+        <w:t>remove_footnotes(</w:t>
+      </w:r>
+      <w:r>
+        <w:rPr>
+          <w:sz w:val="24"/>
+        </w:rPr>
+        <w:t>text</w:t>
+      </w:r>
+      <w:r>
+        <w:rPr>
+          <w:sz w:val="24"/>
+        </w:rPr>
+        <w:t>) – this is not currently used</w:t>
+      </w:r>
+    </w:p>
+    <w:p>
+      <w:pPr>
+        <w:pStyle w:val="ListParagraph"/>
+        <w:numPr>
+          <w:ilvl w:val="0"/>
+          <w:numId w:val="18"/>
+        </w:numPr>
+        <w:rPr>
+          <w:sz w:val="24"/>
+        </w:rPr>
+      </w:pPr>
+      <w:r>
+        <w:rPr>
+          <w:sz w:val="24"/>
+        </w:rPr>
+        <w:t>remove_stop_words(</w:t>
+      </w:r>
+      <w:r>
+        <w:rPr>
+          <w:sz w:val="24"/>
+        </w:rPr>
+        <w:t>word_list</w:t>
+      </w:r>
+      <w:r>
+        <w:rPr>
+          <w:sz w:val="24"/>
+        </w:rPr>
+        <w:t>)</w:t>
+      </w:r>
+    </w:p>
+    <w:p>
+      <w:pPr>
+        <w:pStyle w:val="ListParagraph"/>
+        <w:numPr>
+          <w:ilvl w:val="0"/>
+          <w:numId w:val="18"/>
+        </w:numPr>
+        <w:rPr>
+          <w:sz w:val="24"/>
+        </w:rPr>
+      </w:pPr>
+      <w:r>
+        <w:rPr>
+          <w:sz w:val="24"/>
+        </w:rPr>
+        <w:t>stem_text(</w:t>
+      </w:r>
+      <w:r>
+        <w:rPr>
+          <w:sz w:val="24"/>
+        </w:rPr>
+        <w:t>word_list</w:t>
+      </w:r>
+      <w:r>
+        <w:rPr>
+          <w:sz w:val="24"/>
+        </w:rPr>
+        <w:t>)</w:t>
+      </w:r>
+    </w:p>
+    <w:p>
+      <w:pPr>
+        <w:pStyle w:val="ListParagraph"/>
+        <w:numPr>
+          <w:ilvl w:val="0"/>
+          <w:numId w:val="18"/>
+        </w:numPr>
+        <w:rPr>
+          <w:sz w:val="24"/>
+        </w:rPr>
+      </w:pPr>
+      <w:r>
+        <w:rPr>
+          <w:sz w:val="24"/>
+        </w:rPr>
+        <w:t>calculate_term_frequency(</w:t>
+      </w:r>
+      <w:r>
+        <w:rPr>
+          <w:sz w:val="24"/>
+        </w:rPr>
+        <w:t>term</w:t>
+      </w:r>
+      <w:r>
+        <w:rPr>
+          <w:sz w:val="24"/>
+        </w:rPr>
+        <w:t>)</w:t>
+      </w:r>
+    </w:p>
+    <w:p>
+      <w:pPr>
+        <w:pStyle w:val="ListParagraph"/>
+        <w:numPr>
+          <w:ilvl w:val="0"/>
+          <w:numId w:val="18"/>
+        </w:numPr>
+        <w:rPr>
+          <w:sz w:val="24"/>
+        </w:rPr>
+      </w:pPr>
+      <w:r>
+        <w:rPr>
+          <w:sz w:val="24"/>
+        </w:rPr>
+        <w:t>calc_tfidf(</w:t>
+      </w:r>
+      <w:r>
+        <w:rPr>
+          <w:sz w:val="24"/>
+        </w:rPr>
+        <w:t>term, doc_freq</w:t>
+      </w:r>
+      <w:r>
+        <w:rPr>
+          <w:sz w:val="24"/>
+        </w:rPr>
+        <w:t>)</w:t>
+      </w:r>
+    </w:p>
+    <w:p>
+      <w:pPr>
+        <w:pStyle w:val="ListParagraph"/>
+        <w:numPr>
+          <w:ilvl w:val="0"/>
+          <w:numId w:val="18"/>
+        </w:numPr>
+        <w:rPr>
+          <w:sz w:val="24"/>
+        </w:rPr>
+      </w:pPr>
+    </w:p>
+    <w:p>
+      <w:pPr>
+        <w:rPr>
+          <w:sz w:val="24"/>
+        </w:rPr>
+      </w:pPr>
+    </w:p>
+    <w:p>
+      <w:pPr>
+        <w:rPr>
+          <w:b/>
+          <w:sz w:val="24"/>
+          <w:u w:val="single"/>
+        </w:rPr>
+      </w:pPr>
+      <w:r>
+        <w:rPr>
+          <w:b/>
+          <w:sz w:val="24"/>
+          <w:u w:val="single"/>
+        </w:rPr>
+        <w:t>Test Cases</w:t>
+      </w:r>
+      <w:r>
+        <w:rPr>
+          <w:b/>
+          <w:sz w:val="24"/>
+          <w:u w:val="single"/>
+        </w:rPr>
+        <w:t>:</w:t>
       </w:r>
     </w:p>
     <w:p>
@@ -1575,6 +2369,24 @@
         <w:rPr>
           <w:sz w:val="24"/>
         </w:rPr>
+        <w:t>field_names</w:t>
+      </w:r>
+    </w:p>
+    <w:p>
+      <w:pPr>
+        <w:pStyle w:val="ListParagraph"/>
+        <w:numPr>
+          <w:ilvl w:val="0"/>
+          <w:numId w:val="2"/>
+        </w:numPr>
+        <w:rPr>
+          <w:sz w:val="24"/>
+        </w:rPr>
+      </w:pPr>
+      <w:r>
+        <w:rPr>
+          <w:sz w:val="24"/>
+        </w:rPr>
         <w:t>case_title</w:t>
       </w:r>
     </w:p>
@@ -1744,6 +2556,24 @@
           <w:sz w:val="24"/>
         </w:rPr>
         <w:t>opinion_author</w:t>
+      </w:r>
+    </w:p>
+    <w:p>
+      <w:pPr>
+        <w:pStyle w:val="ListParagraph"/>
+        <w:numPr>
+          <w:ilvl w:val="0"/>
+          <w:numId w:val="2"/>
+        </w:numPr>
+        <w:rPr>
+          <w:sz w:val="24"/>
+        </w:rPr>
+      </w:pPr>
+      <w:r>
+        <w:rPr>
+          <w:sz w:val="24"/>
+        </w:rPr>
+        <w:t>opinion_type</w:t>
       </w:r>
     </w:p>
     <w:p>
@@ -2546,32 +3376,37 @@
         <w:rPr>
           <w:sz w:val="24"/>
         </w:rPr>
-        <w:t xml:space="preserve"> Given a collection of document objects and a sort key (which is a field of the appropriate metadata object), this will yield subsets of document objects, each subset having the</w:t>
-      </w:r>
-      <w:r>
-        <w:rPr>
-          <w:sz w:val="24"/>
-        </w:rPr>
-        <w:t xml:space="preserve"> same value for the sort field</w:t>
-      </w:r>
-      <w:r>
-        <w:rPr>
-          <w:sz w:val="24"/>
-        </w:rPr>
-        <w:t xml:space="preserve"> (subsets will be returned as a dictionary?).</w:t>
-      </w:r>
-    </w:p>
-    <w:p>
-      <w:pPr>
-        <w:rPr>
-          <w:sz w:val="24"/>
-        </w:rPr>
-      </w:pPr>
-      <w:r>
-        <w:rPr>
-          <w:sz w:val="24"/>
-        </w:rPr>
-        <w:t xml:space="preserve">NOTE: We will likely be using this sorter in two different ways (1) to break a set of documents into subsets, sorting on a given metadata field </w:t>
+        <w:t xml:space="preserve"> Given a</w:t>
+      </w:r>
+      <w:r>
+        <w:rPr>
+          <w:sz w:val="24"/>
+        </w:rPr>
+        <w:t xml:space="preserve"> collection of document objects, </w:t>
+      </w:r>
+      <w:r>
+        <w:rPr>
+          <w:sz w:val="24"/>
+        </w:rPr>
+        <w:t>a sort key (which is a field of th</w:t>
+      </w:r>
+      <w:r>
+        <w:rPr>
+          <w:sz w:val="24"/>
+        </w:rPr>
+        <w:t>e appropriate metadata object), and optionally a list of “allowed values” for the sort key, t</w:t>
+      </w:r>
+      <w:r>
+        <w:rPr>
+          <w:sz w:val="24"/>
+        </w:rPr>
+        <w:t>his sorter can perform two basic functions</w:t>
+      </w:r>
+      <w:r>
+        <w:rPr>
+          <w:sz w:val="24"/>
+        </w:rPr>
+        <w:t xml:space="preserve"> (1) to break a set of documents into subsets, sorting on a given metadata field </w:t>
       </w:r>
       <w:r>
         <w:rPr>
@@ -2653,24 +3488,6 @@
     </w:p>
     <w:p>
       <w:pPr>
-        <w:pStyle w:val="ListParagraph"/>
-        <w:numPr>
-          <w:ilvl w:val="0"/>
-          <w:numId w:val="8"/>
-        </w:numPr>
-        <w:rPr>
-          <w:sz w:val="24"/>
-        </w:rPr>
-      </w:pPr>
-      <w:r>
-        <w:rPr>
-          <w:sz w:val="24"/>
-        </w:rPr>
-        <w:t>allowed_values (optional)</w:t>
-      </w:r>
-    </w:p>
-    <w:p>
-      <w:pPr>
         <w:rPr>
           <w:sz w:val="24"/>
         </w:rPr>
@@ -2717,42 +3534,6 @@
         <w:rPr>
           <w:sz w:val="24"/>
         </w:rPr>
-        <w:t>sort_field (field of Metadata on which to group)</w:t>
-      </w:r>
-    </w:p>
-    <w:p>
-      <w:pPr>
-        <w:pStyle w:val="ListParagraph"/>
-        <w:numPr>
-          <w:ilvl w:val="0"/>
-          <w:numId w:val="6"/>
-        </w:numPr>
-        <w:rPr>
-          <w:sz w:val="24"/>
-        </w:rPr>
-      </w:pPr>
-      <w:r>
-        <w:rPr>
-          <w:sz w:val="24"/>
-        </w:rPr>
-        <w:t>allowed_values (list of values</w:t>
-      </w:r>
-    </w:p>
-    <w:p>
-      <w:pPr>
-        <w:pStyle w:val="ListParagraph"/>
-        <w:numPr>
-          <w:ilvl w:val="0"/>
-          <w:numId w:val="6"/>
-        </w:numPr>
-        <w:rPr>
-          <w:sz w:val="24"/>
-        </w:rPr>
-      </w:pPr>
-      <w:r>
-        <w:rPr>
-          <w:sz w:val="24"/>
-        </w:rPr>
         <w:t>output_subsets (dict containing key:value “subset name”:[list of documents] pairs)</w:t>
       </w:r>
     </w:p>
@@ -2852,7 +3633,7 @@
         <w:rPr>
           <w:sz w:val="24"/>
         </w:rPr>
-        <w:t>print_subsets() (prints out the subsets generated by sorting)</w:t>
+        <w:t>add_doc(doc_to_add) (add a Document to the list of docs to sort)</w:t>
       </w:r>
     </w:p>
     <w:p>
@@ -2870,24 +3651,6 @@
         <w:rPr>
           <w:sz w:val="24"/>
         </w:rPr>
-        <w:t>add_doc(doc_to_add) (add a Document to the list of docs to sort)</w:t>
-      </w:r>
-    </w:p>
-    <w:p>
-      <w:pPr>
-        <w:pStyle w:val="ListParagraph"/>
-        <w:numPr>
-          <w:ilvl w:val="0"/>
-          <w:numId w:val="7"/>
-        </w:numPr>
-        <w:rPr>
-          <w:sz w:val="24"/>
-        </w:rPr>
-      </w:pPr>
-      <w:r>
-        <w:rPr>
-          <w:sz w:val="24"/>
-        </w:rPr>
         <w:t>remove_doc()</w:t>
       </w:r>
       <w:r>
@@ -2903,13 +3666,6 @@
           <w:sz w:val="24"/>
         </w:rPr>
       </w:pPr>
-    </w:p>
-    <w:p>
-      <w:pPr>
-        <w:rPr>
-          <w:sz w:val="24"/>
-        </w:rPr>
-      </w:pPr>
       <w:r>
         <w:rPr>
           <w:b/>
@@ -2996,7 +3752,6 @@
         <w:rPr>
           <w:sz w:val="24"/>
         </w:rPr>
-        <w:lastRenderedPageBreak/>
         <w:t>sort_docs with sort field that that isn’t valid</w:t>
       </w:r>
     </w:p>
@@ -3088,22 +3843,6 @@
           <w:sz w:val="24"/>
         </w:rPr>
         <w:t>add_doc with non-Document object</w:t>
-      </w:r>
-    </w:p>
-    <w:p>
-      <w:pPr>
-        <w:jc w:val="center"/>
-        <w:rPr>
-          <w:b/>
-          <w:sz w:val="32"/>
-        </w:rPr>
-      </w:pPr>
-      <w:r>
-        <w:rPr>
-          <w:b/>
-          <w:sz w:val="32"/>
-        </w:rPr>
-        <w:br w:type="page"/>
       </w:r>
     </w:p>
     <w:p>
@@ -3204,7 +3943,7 @@
         <w:rPr>
           <w:sz w:val="24"/>
         </w:rPr>
-        <w:t>format template?</w:t>
+        <w:t>pickle_path (the path to output the converted Document)</w:t>
       </w:r>
     </w:p>
     <w:p>
@@ -3237,7 +3976,7 @@
         <w:rPr>
           <w:sz w:val="24"/>
         </w:rPr>
-        <w:t>input_filename</w:t>
+        <w:t>input_path</w:t>
       </w:r>
     </w:p>
     <w:p>
@@ -3255,7 +3994,7 @@
         <w:rPr>
           <w:sz w:val="24"/>
         </w:rPr>
-        <w:t>output_filename</w:t>
+        <w:t>output_path</w:t>
       </w:r>
     </w:p>
     <w:p>
@@ -3273,7 +4012,13 @@
         <w:rPr>
           <w:sz w:val="24"/>
         </w:rPr>
-        <w:t>output_doc (the Document object output by the converter)</w:t>
+        <w:t>converted</w:t>
+      </w:r>
+      <w:r>
+        <w:rPr>
+          <w:sz w:val="24"/>
+        </w:rPr>
+        <w:t>_doc (the Document object output by the converter)</w:t>
       </w:r>
     </w:p>
     <w:p>
@@ -3331,6 +4076,78 @@
           <w:sz w:val="24"/>
         </w:rPr>
         <w:t>convert_file() (the primary method of the class – converts a file to a Document)</w:t>
+      </w:r>
+    </w:p>
+    <w:p>
+      <w:pPr>
+        <w:pStyle w:val="ListParagraph"/>
+        <w:numPr>
+          <w:ilvl w:val="0"/>
+          <w:numId w:val="10"/>
+        </w:numPr>
+        <w:rPr>
+          <w:sz w:val="24"/>
+        </w:rPr>
+      </w:pPr>
+      <w:r>
+        <w:rPr>
+          <w:sz w:val="24"/>
+        </w:rPr>
+        <w:t>save_converted_doc()</w:t>
+      </w:r>
+    </w:p>
+    <w:p>
+      <w:pPr>
+        <w:pStyle w:val="ListParagraph"/>
+        <w:numPr>
+          <w:ilvl w:val="0"/>
+          <w:numId w:val="10"/>
+        </w:numPr>
+        <w:rPr>
+          <w:sz w:val="24"/>
+        </w:rPr>
+      </w:pPr>
+      <w:r>
+        <w:rPr>
+          <w:sz w:val="24"/>
+        </w:rPr>
+        <w:t>get_author(file_path)</w:t>
+      </w:r>
+    </w:p>
+    <w:p>
+      <w:pPr>
+        <w:pStyle w:val="ListParagraph"/>
+        <w:numPr>
+          <w:ilvl w:val="0"/>
+          <w:numId w:val="10"/>
+        </w:numPr>
+        <w:rPr>
+          <w:sz w:val="24"/>
+        </w:rPr>
+      </w:pPr>
+      <w:r>
+        <w:rPr>
+          <w:sz w:val="24"/>
+        </w:rPr>
+        <w:t>get_titled_item(line, item_regex)</w:t>
+      </w:r>
+    </w:p>
+    <w:p>
+      <w:pPr>
+        <w:pStyle w:val="ListParagraph"/>
+        <w:numPr>
+          <w:ilvl w:val="0"/>
+          <w:numId w:val="10"/>
+        </w:numPr>
+        <w:rPr>
+          <w:sz w:val="24"/>
+        </w:rPr>
+      </w:pPr>
+      <w:r>
+        <w:rPr>
+          <w:sz w:val="24"/>
+        </w:rPr>
+        <w:t>split_dates(date_string)</w:t>
       </w:r>
     </w:p>
     <w:p>
@@ -3545,13 +4362,55 @@
         <w:rPr>
           <w:sz w:val="24"/>
         </w:rPr>
-        <w:t xml:space="preserve"> Given 1+ SuperDoc objects (and perhaps analysis parameters TBD), this class will perform natural language text processing on the collection of documents and return a weighted list of the “most important” terms in the collection.</w:t>
-      </w:r>
-      <w:r>
-        <w:rPr>
-          <w:sz w:val="24"/>
-        </w:rPr>
-        <w:t xml:space="preserve"> This will likely utilize </w:t>
+        <w:t xml:space="preserve"> Given </w:t>
+      </w:r>
+      <w:r>
+        <w:rPr>
+          <w:sz w:val="24"/>
+        </w:rPr>
+        <w:t>a list of subsets of Document objects</w:t>
+      </w:r>
+      <w:r>
+        <w:rPr>
+          <w:sz w:val="24"/>
+        </w:rPr>
+        <w:t xml:space="preserve"> (and perhaps analysis parameters TBD), this class will perform natural language text processing on the collection of documents and return a weighted list of the “most important” terms in </w:t>
+      </w:r>
+      <w:r>
+        <w:rPr>
+          <w:sz w:val="24"/>
+        </w:rPr>
+        <w:t>each subset in the</w:t>
+      </w:r>
+      <w:r>
+        <w:rPr>
+          <w:sz w:val="24"/>
+        </w:rPr>
+        <w:t xml:space="preserve"> collection.</w:t>
+      </w:r>
+      <w:r>
+        <w:rPr>
+          <w:sz w:val="24"/>
+        </w:rPr>
+        <w:t xml:space="preserve"> This </w:t>
+      </w:r>
+      <w:r>
+        <w:rPr>
+          <w:sz w:val="24"/>
+        </w:rPr>
+        <w:t>utilize</w:t>
+      </w:r>
+      <w:r>
+        <w:rPr>
+          <w:sz w:val="24"/>
+        </w:rPr>
+        <w:t>s</w:t>
+      </w:r>
+      <w:r>
+        <w:rPr>
+          <w:sz w:val="24"/>
+        </w:rPr>
+        <w:t xml:space="preserve"> </w:t>
       </w:r>
       <w:r>
         <w:rPr>
@@ -3604,7 +4463,7 @@
         <w:rPr>
           <w:sz w:val="24"/>
         </w:rPr>
-        <w:t>1+ SuperDoc objects</w:t>
+        <w:t>set_of_docs</w:t>
       </w:r>
     </w:p>
     <w:p>
@@ -3628,11 +4487,113 @@
     <w:p>
       <w:pPr>
         <w:rPr>
+          <w:sz w:val="24"/>
+        </w:rPr>
+      </w:pPr>
+      <w:r>
+        <w:rPr>
           <w:b/>
           <w:sz w:val="24"/>
           <w:u w:val="single"/>
         </w:rPr>
-      </w:pPr>
+        <w:t>Data members:</w:t>
+      </w:r>
+    </w:p>
+    <w:p>
+      <w:pPr>
+        <w:pStyle w:val="ListParagraph"/>
+        <w:numPr>
+          <w:ilvl w:val="0"/>
+          <w:numId w:val="4"/>
+        </w:numPr>
+        <w:rPr>
+          <w:sz w:val="24"/>
+        </w:rPr>
+      </w:pPr>
+      <w:r>
+        <w:rPr>
+          <w:sz w:val="24"/>
+        </w:rPr>
+        <w:t>s</w:t>
+      </w:r>
+      <w:r>
+        <w:rPr>
+          <w:sz w:val="24"/>
+        </w:rPr>
+        <w:t>ubsets</w:t>
+      </w:r>
+      <w:r>
+        <w:rPr>
+          <w:sz w:val="24"/>
+        </w:rPr>
+        <w:t xml:space="preserve"> (list of subsets of documents)</w:t>
+      </w:r>
+    </w:p>
+    <w:p>
+      <w:pPr>
+        <w:pStyle w:val="ListParagraph"/>
+        <w:numPr>
+          <w:ilvl w:val="0"/>
+          <w:numId w:val="4"/>
+        </w:numPr>
+        <w:rPr>
+          <w:sz w:val="24"/>
+        </w:rPr>
+      </w:pPr>
+      <w:r>
+        <w:rPr>
+          <w:sz w:val="24"/>
+        </w:rPr>
+        <w:t xml:space="preserve">num_docs (how many </w:t>
+      </w:r>
+      <w:r>
+        <w:rPr>
+          <w:sz w:val="24"/>
+        </w:rPr>
+        <w:t>documents</w:t>
+      </w:r>
+      <w:r>
+        <w:rPr>
+          <w:sz w:val="24"/>
+        </w:rPr>
+        <w:t xml:space="preserve"> we’re analyzing)</w:t>
+      </w:r>
+    </w:p>
+    <w:p>
+      <w:pPr>
+        <w:pStyle w:val="ListParagraph"/>
+        <w:numPr>
+          <w:ilvl w:val="0"/>
+          <w:numId w:val="4"/>
+        </w:numPr>
+        <w:rPr>
+          <w:sz w:val="24"/>
+        </w:rPr>
+      </w:pPr>
+      <w:r>
+        <w:rPr>
+          <w:sz w:val="24"/>
+        </w:rPr>
+        <w:t>term_list (list of all unique terms in full set of documents)</w:t>
+      </w:r>
+    </w:p>
+    <w:p>
+      <w:pPr>
+        <w:pStyle w:val="ListParagraph"/>
+        <w:numPr>
+          <w:ilvl w:val="0"/>
+          <w:numId w:val="4"/>
+        </w:numPr>
+        <w:rPr>
+          <w:sz w:val="24"/>
+        </w:rPr>
+      </w:pPr>
+      <w:r>
+        <w:rPr>
+          <w:sz w:val="24"/>
+        </w:rPr>
+        <w:t>other analysis parameters TBD?</w:t>
+      </w:r>
     </w:p>
     <w:p>
       <w:pPr>
@@ -3646,79 +4607,187 @@
           <w:sz w:val="24"/>
           <w:u w:val="single"/>
         </w:rPr>
-        <w:t>Data members:</w:t>
-      </w:r>
-    </w:p>
-    <w:p>
-      <w:pPr>
-        <w:pStyle w:val="ListParagraph"/>
-        <w:numPr>
-          <w:ilvl w:val="0"/>
-          <w:numId w:val="4"/>
-        </w:numPr>
-        <w:rPr>
-          <w:sz w:val="24"/>
-        </w:rPr>
-      </w:pPr>
-      <w:r>
-        <w:rPr>
-          <w:sz w:val="24"/>
-        </w:rPr>
-        <w:t>weighted_terms</w:t>
-      </w:r>
-      <w:r>
-        <w:rPr>
-          <w:sz w:val="24"/>
-        </w:rPr>
-        <w:t xml:space="preserve"> (this is the output </w:t>
-      </w:r>
-      <w:r>
-        <w:rPr>
-          <w:sz w:val="24"/>
-        </w:rPr>
-        <w:t>list of (term, weight) tuples</w:t>
-      </w:r>
-      <w:r>
-        <w:rPr>
-          <w:sz w:val="24"/>
-        </w:rPr>
-        <w:t xml:space="preserve"> that feeds into WordCloudGenerator)</w:t>
-      </w:r>
-    </w:p>
-    <w:p>
-      <w:pPr>
-        <w:pStyle w:val="ListParagraph"/>
-        <w:numPr>
-          <w:ilvl w:val="0"/>
-          <w:numId w:val="4"/>
-        </w:numPr>
-        <w:rPr>
-          <w:sz w:val="24"/>
-        </w:rPr>
-      </w:pPr>
-      <w:r>
-        <w:rPr>
-          <w:sz w:val="24"/>
-        </w:rPr>
-        <w:t>num_docs (how many SuperDocs we’re analyzing)</w:t>
-      </w:r>
-    </w:p>
-    <w:p>
-      <w:pPr>
-        <w:pStyle w:val="ListParagraph"/>
-        <w:numPr>
-          <w:ilvl w:val="0"/>
-          <w:numId w:val="4"/>
-        </w:numPr>
-        <w:rPr>
-          <w:sz w:val="24"/>
-        </w:rPr>
-      </w:pPr>
-      <w:r>
-        <w:rPr>
-          <w:sz w:val="24"/>
-        </w:rPr>
-        <w:t>other analysis parameters TBD?</w:t>
+        <w:t>Methods:</w:t>
+      </w:r>
+    </w:p>
+    <w:p>
+      <w:pPr>
+        <w:pStyle w:val="ListParagraph"/>
+        <w:numPr>
+          <w:ilvl w:val="0"/>
+          <w:numId w:val="12"/>
+        </w:numPr>
+        <w:rPr>
+          <w:sz w:val="24"/>
+        </w:rPr>
+      </w:pPr>
+      <w:r>
+        <w:rPr>
+          <w:sz w:val="24"/>
+        </w:rPr>
+        <w:t>set_subsets(set_of_docs)</w:t>
+      </w:r>
+    </w:p>
+    <w:p>
+      <w:pPr>
+        <w:pStyle w:val="ListParagraph"/>
+        <w:numPr>
+          <w:ilvl w:val="0"/>
+          <w:numId w:val="12"/>
+        </w:numPr>
+        <w:rPr>
+          <w:sz w:val="24"/>
+        </w:rPr>
+      </w:pPr>
+      <w:r>
+        <w:rPr>
+          <w:sz w:val="24"/>
+        </w:rPr>
+        <w:t>count_docs()</w:t>
+      </w:r>
+    </w:p>
+    <w:p>
+      <w:pPr>
+        <w:pStyle w:val="ListParagraph"/>
+        <w:numPr>
+          <w:ilvl w:val="0"/>
+          <w:numId w:val="12"/>
+        </w:numPr>
+        <w:rPr>
+          <w:sz w:val="24"/>
+        </w:rPr>
+      </w:pPr>
+      <w:r>
+        <w:rPr>
+          <w:sz w:val="24"/>
+        </w:rPr>
+        <w:t>convert_docs()</w:t>
+      </w:r>
+    </w:p>
+    <w:p>
+      <w:pPr>
+        <w:pStyle w:val="ListParagraph"/>
+        <w:numPr>
+          <w:ilvl w:val="0"/>
+          <w:numId w:val="12"/>
+        </w:numPr>
+        <w:rPr>
+          <w:sz w:val="24"/>
+        </w:rPr>
+      </w:pPr>
+      <w:r>
+        <w:rPr>
+          <w:sz w:val="24"/>
+        </w:rPr>
+        <w:t>build_full_term_list()</w:t>
+      </w:r>
+    </w:p>
+    <w:p>
+      <w:pPr>
+        <w:pStyle w:val="ListParagraph"/>
+        <w:numPr>
+          <w:ilvl w:val="0"/>
+          <w:numId w:val="12"/>
+        </w:numPr>
+        <w:rPr>
+          <w:sz w:val="24"/>
+        </w:rPr>
+      </w:pPr>
+      <w:r>
+        <w:rPr>
+          <w:sz w:val="24"/>
+        </w:rPr>
+        <w:t>analyze_docs() (the primary method of the class – performs the analysis)</w:t>
+      </w:r>
+    </w:p>
+    <w:p>
+      <w:pPr>
+        <w:pStyle w:val="ListParagraph"/>
+        <w:numPr>
+          <w:ilvl w:val="0"/>
+          <w:numId w:val="12"/>
+        </w:numPr>
+        <w:rPr>
+          <w:sz w:val="24"/>
+        </w:rPr>
+      </w:pPr>
+      <w:r>
+        <w:rPr>
+          <w:sz w:val="24"/>
+        </w:rPr>
+        <w:t>process_subset(subset)</w:t>
+      </w:r>
+    </w:p>
+    <w:p>
+      <w:pPr>
+        <w:pStyle w:val="ListParagraph"/>
+        <w:numPr>
+          <w:ilvl w:val="0"/>
+          <w:numId w:val="12"/>
+        </w:numPr>
+        <w:rPr>
+          <w:sz w:val="24"/>
+        </w:rPr>
+      </w:pPr>
+      <w:r>
+        <w:rPr>
+          <w:sz w:val="24"/>
+        </w:rPr>
+        <w:t>calc_doc_frequency(term)</w:t>
+      </w:r>
+    </w:p>
+    <w:p>
+      <w:pPr>
+        <w:pStyle w:val="ListParagraph"/>
+        <w:numPr>
+          <w:ilvl w:val="0"/>
+          <w:numId w:val="12"/>
+        </w:numPr>
+        <w:rPr>
+          <w:sz w:val="24"/>
+        </w:rPr>
+      </w:pPr>
+      <w:r>
+        <w:rPr>
+          <w:sz w:val="24"/>
+        </w:rPr>
+        <w:t>calc_tfidf_for_subset(term, subset)</w:t>
+      </w:r>
+    </w:p>
+    <w:p>
+      <w:pPr>
+        <w:pStyle w:val="ListParagraph"/>
+        <w:numPr>
+          <w:ilvl w:val="0"/>
+          <w:numId w:val="12"/>
+        </w:numPr>
+        <w:rPr>
+          <w:sz w:val="24"/>
+        </w:rPr>
+      </w:pPr>
+      <w:r>
+        <w:rPr>
+          <w:sz w:val="24"/>
+        </w:rPr>
+        <w:t>save_weighted_list(weighted_list, output_path)</w:t>
+      </w:r>
+    </w:p>
+    <w:p>
+      <w:pPr>
+        <w:pStyle w:val="ListParagraph"/>
+        <w:numPr>
+          <w:ilvl w:val="0"/>
+          <w:numId w:val="12"/>
+        </w:numPr>
+        <w:rPr>
+          <w:sz w:val="24"/>
+        </w:rPr>
+      </w:pPr>
+      <w:r>
+        <w:rPr>
+          <w:sz w:val="24"/>
+        </w:rPr>
+        <w:t>print_docs() (displays the identifiers of the SuperDocs to be analyzed – this is a bad method name)</w:t>
       </w:r>
     </w:p>
     <w:p>
@@ -3729,87 +4798,20 @@
           <w:u w:val="single"/>
         </w:rPr>
       </w:pPr>
-    </w:p>
-    <w:p>
-      <w:pPr>
-        <w:rPr>
-          <w:sz w:val="24"/>
-        </w:rPr>
-      </w:pPr>
       <w:r>
         <w:rPr>
           <w:b/>
           <w:sz w:val="24"/>
           <w:u w:val="single"/>
         </w:rPr>
-        <w:t>Methods:</w:t>
-      </w:r>
-    </w:p>
-    <w:p>
-      <w:pPr>
-        <w:pStyle w:val="ListParagraph"/>
-        <w:numPr>
-          <w:ilvl w:val="0"/>
-          <w:numId w:val="12"/>
-        </w:numPr>
-        <w:rPr>
-          <w:sz w:val="24"/>
-        </w:rPr>
-      </w:pPr>
-      <w:r>
-        <w:rPr>
-          <w:sz w:val="24"/>
-        </w:rPr>
-        <w:t>analyze_docs() (the primary method of the class – performs the analysis)</w:t>
-      </w:r>
-    </w:p>
-    <w:p>
-      <w:pPr>
-        <w:pStyle w:val="ListParagraph"/>
-        <w:numPr>
-          <w:ilvl w:val="0"/>
-          <w:numId w:val="12"/>
-        </w:numPr>
-        <w:rPr>
-          <w:sz w:val="24"/>
-        </w:rPr>
-      </w:pPr>
-      <w:r>
-        <w:rPr>
-          <w:sz w:val="24"/>
-        </w:rPr>
-        <w:t>print_docs() (displays the identifiers of the SuperDocs to be analyzed – this is a bad method name)</w:t>
-      </w:r>
-    </w:p>
-    <w:p>
-      <w:pPr>
-        <w:rPr>
-          <w:sz w:val="24"/>
-        </w:rPr>
-      </w:pPr>
-    </w:p>
-    <w:p>
-      <w:pPr>
+        <w:t>Test Cases</w:t>
+      </w:r>
+      <w:r>
         <w:rPr>
           <w:b/>
           <w:sz w:val="24"/>
           <w:u w:val="single"/>
         </w:rPr>
-      </w:pPr>
-      <w:r>
-        <w:rPr>
-          <w:b/>
-          <w:sz w:val="24"/>
-          <w:u w:val="single"/>
-        </w:rPr>
-        <w:t>Test Cases</w:t>
-      </w:r>
-      <w:r>
-        <w:rPr>
-          <w:b/>
-          <w:sz w:val="24"/>
-          <w:u w:val="single"/>
-        </w:rPr>
         <w:t>:</w:t>
       </w:r>
     </w:p>
@@ -3908,8 +4910,6 @@
         </w:rPr>
         <w:t>?</w:t>
       </w:r>
-      <w:bookmarkStart w:id="0" w:name="_GoBack"/>
-      <w:bookmarkEnd w:id="0"/>
     </w:p>
     <w:p>
       <w:pPr>
@@ -3944,6 +4944,7 @@
         <w:rPr>
           <w:sz w:val="24"/>
         </w:rPr>
+        <w:lastRenderedPageBreak/>
         <w:t>analyze_docs() with invalid type in input doc list</w:t>
       </w:r>
       <w:r>
@@ -4001,7 +5002,19 @@
         <w:rPr>
           <w:sz w:val="24"/>
         </w:rPr>
-        <w:t xml:space="preserve"> This class and its functionality are really quite simple </w:t>
+        <w:t xml:space="preserve"> This class and its functionality are </w:t>
+      </w:r>
+      <w:r>
+        <w:rPr>
+          <w:sz w:val="24"/>
+        </w:rPr>
+        <w:t>relatively</w:t>
+      </w:r>
+      <w:r>
+        <w:rPr>
+          <w:sz w:val="24"/>
+        </w:rPr>
+        <w:t xml:space="preserve"> simple </w:t>
       </w:r>
       <w:r>
         <w:rPr>
@@ -4036,6 +5049,62 @@
     </w:p>
     <w:p>
       <w:pPr>
+        <w:spacing w:line="240" w:lineRule="auto"/>
+        <w:rPr>
+          <w:sz w:val="24"/>
+        </w:rPr>
+      </w:pPr>
+      <w:r>
+        <w:rPr>
+          <w:sz w:val="24"/>
+        </w:rPr>
+        <w:t>Much inspiration for this module was drawn from:</w:t>
+      </w:r>
+      <w:r>
+        <w:rPr>
+          <w:sz w:val="24"/>
+        </w:rPr>
+        <w:t xml:space="preserve"> </w:t>
+      </w:r>
+      <w:hyperlink r:id="rId11" w:history="1">
+        <w:r>
+          <w:rPr>
+            <w:rStyle w:val="Hyperlink"/>
+            <w:sz w:val="24"/>
+          </w:rPr>
+          <w:t>https://github.com/amueller/word_cloud</w:t>
+        </w:r>
+      </w:hyperlink>
+      <w:r>
+        <w:rPr>
+          <w:sz w:val="24"/>
+        </w:rPr>
+        <w:t xml:space="preserve"> </w:t>
+      </w:r>
+      <w:r>
+        <w:rPr>
+          <w:sz w:val="24"/>
+        </w:rPr>
+        <w:t xml:space="preserve">and </w:t>
+      </w:r>
+      <w:hyperlink r:id="rId12" w:history="1">
+        <w:r>
+          <w:rPr>
+            <w:rStyle w:val="Hyperlink"/>
+            <w:sz w:val="24"/>
+          </w:rPr>
+          <w:t>http://peekaboo-vision.blogspot.com/2012/11/a-wordcloud-in-python.html</w:t>
+        </w:r>
+      </w:hyperlink>
+      <w:r>
+        <w:rPr>
+          <w:sz w:val="24"/>
+        </w:rPr>
+        <w:t xml:space="preserve"> – this class is essentially just a slightly modified version of his word cloud generator, so I am eternally grateful for Mr. Mueller’s work.</w:t>
+      </w:r>
+    </w:p>
+    <w:p>
+      <w:pPr>
         <w:rPr>
           <w:sz w:val="24"/>
         </w:rPr>
@@ -4082,7 +5151,7 @@
         <w:rPr>
           <w:sz w:val="24"/>
         </w:rPr>
-        <w:t>num_terms_to_visualize</w:t>
+        <w:t>output_filename</w:t>
       </w:r>
     </w:p>
     <w:p>
@@ -4100,17 +5169,167 @@
         <w:rPr>
           <w:sz w:val="24"/>
         </w:rPr>
+        <w:t>image_height (default 400)</w:t>
+      </w:r>
+    </w:p>
+    <w:p>
+      <w:pPr>
+        <w:pStyle w:val="ListParagraph"/>
+        <w:numPr>
+          <w:ilvl w:val="0"/>
+          <w:numId w:val="13"/>
+        </w:numPr>
+        <w:rPr>
+          <w:sz w:val="24"/>
+        </w:rPr>
+      </w:pPr>
+      <w:r>
+        <w:rPr>
+          <w:sz w:val="24"/>
+        </w:rPr>
+        <w:t>image_width (default 800)</w:t>
+      </w:r>
+    </w:p>
+    <w:p>
+      <w:pPr>
+        <w:pStyle w:val="ListParagraph"/>
+        <w:numPr>
+          <w:ilvl w:val="0"/>
+          <w:numId w:val="13"/>
+        </w:numPr>
+        <w:rPr>
+          <w:sz w:val="24"/>
+        </w:rPr>
+      </w:pPr>
+      <w:r>
+        <w:rPr>
+          <w:sz w:val="24"/>
+        </w:rPr>
         <w:t>other visual parameters TBD</w:t>
       </w:r>
     </w:p>
     <w:p>
       <w:pPr>
         <w:rPr>
+          <w:sz w:val="24"/>
+        </w:rPr>
+      </w:pPr>
+      <w:r>
+        <w:rPr>
           <w:b/>
           <w:sz w:val="24"/>
           <w:u w:val="single"/>
         </w:rPr>
-      </w:pPr>
+        <w:t>Data members:</w:t>
+      </w:r>
+    </w:p>
+    <w:p>
+      <w:pPr>
+        <w:pStyle w:val="ListParagraph"/>
+        <w:numPr>
+          <w:ilvl w:val="0"/>
+          <w:numId w:val="3"/>
+        </w:numPr>
+        <w:rPr>
+          <w:sz w:val="24"/>
+        </w:rPr>
+      </w:pPr>
+      <w:r>
+        <w:rPr>
+          <w:sz w:val="24"/>
+        </w:rPr>
+        <w:t>weighted_terms</w:t>
+      </w:r>
+      <w:r>
+        <w:rPr>
+          <w:sz w:val="24"/>
+        </w:rPr>
+        <w:t xml:space="preserve"> (</w:t>
+      </w:r>
+      <w:r>
+        <w:rPr>
+          <w:sz w:val="24"/>
+        </w:rPr>
+        <w:t>list (term,weight)</w:t>
+      </w:r>
+      <w:r>
+        <w:rPr>
+          <w:sz w:val="24"/>
+        </w:rPr>
+        <w:t xml:space="preserve"> pairs)</w:t>
+      </w:r>
+    </w:p>
+    <w:p>
+      <w:pPr>
+        <w:pStyle w:val="ListParagraph"/>
+        <w:numPr>
+          <w:ilvl w:val="0"/>
+          <w:numId w:val="3"/>
+        </w:numPr>
+        <w:rPr>
+          <w:sz w:val="24"/>
+        </w:rPr>
+      </w:pPr>
+      <w:r>
+        <w:rPr>
+          <w:sz w:val="24"/>
+        </w:rPr>
+        <w:t>output_filename</w:t>
+      </w:r>
+    </w:p>
+    <w:p>
+      <w:pPr>
+        <w:pStyle w:val="ListParagraph"/>
+        <w:numPr>
+          <w:ilvl w:val="0"/>
+          <w:numId w:val="3"/>
+        </w:numPr>
+        <w:rPr>
+          <w:sz w:val="24"/>
+        </w:rPr>
+      </w:pPr>
+      <w:r>
+        <w:rPr>
+          <w:sz w:val="24"/>
+        </w:rPr>
+        <w:t>image_height</w:t>
+      </w:r>
+    </w:p>
+    <w:p>
+      <w:pPr>
+        <w:pStyle w:val="ListParagraph"/>
+        <w:numPr>
+          <w:ilvl w:val="0"/>
+          <w:numId w:val="3"/>
+        </w:numPr>
+        <w:rPr>
+          <w:sz w:val="24"/>
+        </w:rPr>
+      </w:pPr>
+      <w:r>
+        <w:rPr>
+          <w:sz w:val="24"/>
+        </w:rPr>
+        <w:t>image_width</w:t>
+      </w:r>
+    </w:p>
+    <w:p>
+      <w:pPr>
+        <w:pStyle w:val="ListParagraph"/>
+        <w:numPr>
+          <w:ilvl w:val="0"/>
+          <w:numId w:val="3"/>
+        </w:numPr>
+        <w:rPr>
+          <w:sz w:val="24"/>
+        </w:rPr>
+      </w:pPr>
+      <w:r>
+        <w:rPr>
+          <w:sz w:val="24"/>
+        </w:rPr>
+        <w:t>other visual parameters?</w:t>
+      </w:r>
     </w:p>
     <w:p>
       <w:pPr>
@@ -4124,20 +5343,151 @@
           <w:sz w:val="24"/>
           <w:u w:val="single"/>
         </w:rPr>
-        <w:t>Data members:</w:t>
-      </w:r>
-    </w:p>
-    <w:p>
-      <w:pPr>
-        <w:pStyle w:val="ListParagraph"/>
-        <w:numPr>
-          <w:ilvl w:val="0"/>
-          <w:numId w:val="3"/>
-        </w:numPr>
-        <w:rPr>
-          <w:sz w:val="24"/>
-        </w:rPr>
-      </w:pPr>
+        <w:t>Methods:</w:t>
+      </w:r>
+    </w:p>
+    <w:p>
+      <w:pPr>
+        <w:pStyle w:val="ListParagraph"/>
+        <w:numPr>
+          <w:ilvl w:val="0"/>
+          <w:numId w:val="14"/>
+        </w:numPr>
+        <w:rPr>
+          <w:sz w:val="24"/>
+        </w:rPr>
+      </w:pPr>
+      <w:r>
+        <w:rPr>
+          <w:sz w:val="24"/>
+        </w:rPr>
+        <w:t>query_integral_image(integral_image, size_x, size_y)</w:t>
+      </w:r>
+    </w:p>
+    <w:p>
+      <w:pPr>
+        <w:pStyle w:val="ListParagraph"/>
+        <w:numPr>
+          <w:ilvl w:val="0"/>
+          <w:numId w:val="14"/>
+        </w:numPr>
+        <w:rPr>
+          <w:sz w:val="24"/>
+        </w:rPr>
+      </w:pPr>
+      <w:r>
+        <w:rPr>
+          <w:sz w:val="24"/>
+        </w:rPr>
+        <w:t>generate_word_cloud(</w:t>
+      </w:r>
+      <w:r>
+        <w:rPr>
+          <w:sz w:val="24"/>
+        </w:rPr>
+        <w:t>num_terms_to_visualize=50, margin=5</w:t>
+      </w:r>
+      <w:r>
+        <w:rPr>
+          <w:sz w:val="24"/>
+        </w:rPr>
+        <w:t>) (the primary method of the class – creates a word cloud from the weighted term list)</w:t>
+      </w:r>
+    </w:p>
+    <w:p>
+      <w:pPr>
+        <w:rPr>
+          <w:sz w:val="24"/>
+        </w:rPr>
+      </w:pPr>
+      <w:r>
+        <w:rPr>
+          <w:b/>
+          <w:sz w:val="24"/>
+          <w:u w:val="single"/>
+        </w:rPr>
+        <w:t>Test Cases</w:t>
+      </w:r>
+      <w:r>
+        <w:rPr>
+          <w:b/>
+          <w:sz w:val="24"/>
+          <w:u w:val="single"/>
+        </w:rPr>
+        <w:t>:</w:t>
+      </w:r>
+    </w:p>
+    <w:p>
+      <w:pPr>
+        <w:pStyle w:val="ListParagraph"/>
+        <w:numPr>
+          <w:ilvl w:val="0"/>
+          <w:numId w:val="22"/>
+        </w:numPr>
+        <w:rPr>
+          <w:sz w:val="24"/>
+        </w:rPr>
+      </w:pPr>
+      <w:r>
+        <w:rPr>
+          <w:sz w:val="24"/>
+        </w:rPr>
+        <w:t>ideal case – generate_word_cloud() with valid weighted list</w:t>
+      </w:r>
+    </w:p>
+    <w:p>
+      <w:pPr>
+        <w:pStyle w:val="ListParagraph"/>
+        <w:numPr>
+          <w:ilvl w:val="0"/>
+          <w:numId w:val="22"/>
+        </w:numPr>
+        <w:rPr>
+          <w:sz w:val="24"/>
+        </w:rPr>
+      </w:pPr>
+      <w:r>
+        <w:rPr>
+          <w:sz w:val="24"/>
+        </w:rPr>
+        <w:t>empty input weighted list</w:t>
+      </w:r>
+    </w:p>
+    <w:p>
+      <w:pPr>
+        <w:pStyle w:val="ListParagraph"/>
+        <w:numPr>
+          <w:ilvl w:val="0"/>
+          <w:numId w:val="22"/>
+        </w:numPr>
+        <w:rPr>
+          <w:sz w:val="24"/>
+        </w:rPr>
+      </w:pPr>
+      <w:r>
+        <w:rPr>
+          <w:sz w:val="24"/>
+        </w:rPr>
+        <w:t>input weighted list with a single term</w:t>
+      </w:r>
+    </w:p>
+    <w:p>
+      <w:pPr>
+        <w:pStyle w:val="ListParagraph"/>
+        <w:numPr>
+          <w:ilvl w:val="0"/>
+          <w:numId w:val="22"/>
+        </w:numPr>
+        <w:rPr>
+          <w:sz w:val="24"/>
+        </w:rPr>
+      </w:pPr>
+      <w:r>
+        <w:rPr>
+          <w:sz w:val="24"/>
+        </w:rPr>
+        <w:t>invalid parameters (such as num_terms_to_visualize &gt; len(</w:t>
+      </w:r>
       <w:r>
         <w:rPr>
           <w:sz w:val="24"/>
@@ -4148,145 +5498,7 @@
         <w:rPr>
           <w:sz w:val="24"/>
         </w:rPr>
-        <w:t xml:space="preserve"> (</w:t>
-      </w:r>
-      <w:r>
-        <w:rPr>
-          <w:sz w:val="24"/>
-        </w:rPr>
-        <w:t>list (term,weight)</w:t>
-      </w:r>
-      <w:r>
-        <w:rPr>
-          <w:sz w:val="24"/>
-        </w:rPr>
-        <w:t xml:space="preserve"> pairs)</w:t>
-      </w:r>
-    </w:p>
-    <w:p>
-      <w:pPr>
-        <w:pStyle w:val="ListParagraph"/>
-        <w:numPr>
-          <w:ilvl w:val="0"/>
-          <w:numId w:val="3"/>
-        </w:numPr>
-        <w:rPr>
-          <w:sz w:val="24"/>
-        </w:rPr>
-      </w:pPr>
-      <w:r>
-        <w:rPr>
-          <w:sz w:val="24"/>
-        </w:rPr>
-        <w:t>num_terms_to_visualize [this is a long name]</w:t>
-      </w:r>
-    </w:p>
-    <w:p>
-      <w:pPr>
-        <w:pStyle w:val="ListParagraph"/>
-        <w:numPr>
-          <w:ilvl w:val="0"/>
-          <w:numId w:val="3"/>
-        </w:numPr>
-        <w:rPr>
-          <w:sz w:val="24"/>
-        </w:rPr>
-      </w:pPr>
-      <w:r>
-        <w:rPr>
-          <w:sz w:val="24"/>
-        </w:rPr>
-        <w:t>other visual parameters?</w:t>
-      </w:r>
-    </w:p>
-    <w:p>
-      <w:pPr>
-        <w:rPr>
-          <w:b/>
-          <w:sz w:val="24"/>
-          <w:u w:val="single"/>
-        </w:rPr>
-      </w:pPr>
-    </w:p>
-    <w:p>
-      <w:pPr>
-        <w:rPr>
-          <w:sz w:val="24"/>
-        </w:rPr>
-      </w:pPr>
-      <w:r>
-        <w:rPr>
-          <w:b/>
-          <w:sz w:val="24"/>
-          <w:u w:val="single"/>
-        </w:rPr>
-        <w:t>Methods:</w:t>
-      </w:r>
-    </w:p>
-    <w:p>
-      <w:pPr>
-        <w:pStyle w:val="ListParagraph"/>
-        <w:numPr>
-          <w:ilvl w:val="0"/>
-          <w:numId w:val="14"/>
-        </w:numPr>
-        <w:rPr>
-          <w:sz w:val="24"/>
-        </w:rPr>
-      </w:pPr>
-      <w:r>
-        <w:rPr>
-          <w:sz w:val="24"/>
-        </w:rPr>
-        <w:t>generate_word_cloud() (the primary method of the class – creates a word cloud from the weighted term list)</w:t>
-      </w:r>
-    </w:p>
-    <w:p>
-      <w:pPr>
-        <w:pStyle w:val="ListParagraph"/>
-        <w:numPr>
-          <w:ilvl w:val="0"/>
-          <w:numId w:val="14"/>
-        </w:numPr>
-        <w:rPr>
-          <w:sz w:val="24"/>
-        </w:rPr>
-      </w:pPr>
-      <w:r>
-        <w:rPr>
-          <w:sz w:val="24"/>
-        </w:rPr>
-        <w:t>print_term_list() (displays the list of terms with their weights)</w:t>
-      </w:r>
-    </w:p>
-    <w:p>
-      <w:pPr>
-        <w:rPr>
-          <w:sz w:val="24"/>
-        </w:rPr>
-      </w:pPr>
-    </w:p>
-    <w:p>
-      <w:pPr>
-        <w:rPr>
-          <w:sz w:val="24"/>
-        </w:rPr>
-      </w:pPr>
-      <w:r>
-        <w:rPr>
-          <w:b/>
-          <w:sz w:val="24"/>
-          <w:u w:val="single"/>
-        </w:rPr>
-        <w:t>Test Cases</w:t>
-      </w:r>
-      <w:r>
-        <w:rPr>
-          <w:b/>
-          <w:sz w:val="24"/>
-          <w:u w:val="single"/>
-        </w:rPr>
-        <w:t>:</w:t>
+        <w:t>))</w:t>
       </w:r>
     </w:p>
     <w:p>
@@ -4304,90 +5516,6 @@
         <w:rPr>
           <w:sz w:val="24"/>
         </w:rPr>
-        <w:t>ideal case – generate_word_cloud() with valid weighted list</w:t>
-      </w:r>
-    </w:p>
-    <w:p>
-      <w:pPr>
-        <w:pStyle w:val="ListParagraph"/>
-        <w:numPr>
-          <w:ilvl w:val="0"/>
-          <w:numId w:val="22"/>
-        </w:numPr>
-        <w:rPr>
-          <w:sz w:val="24"/>
-        </w:rPr>
-      </w:pPr>
-      <w:r>
-        <w:rPr>
-          <w:sz w:val="24"/>
-        </w:rPr>
-        <w:t>empty input weighted list</w:t>
-      </w:r>
-    </w:p>
-    <w:p>
-      <w:pPr>
-        <w:pStyle w:val="ListParagraph"/>
-        <w:numPr>
-          <w:ilvl w:val="0"/>
-          <w:numId w:val="22"/>
-        </w:numPr>
-        <w:rPr>
-          <w:sz w:val="24"/>
-        </w:rPr>
-      </w:pPr>
-      <w:r>
-        <w:rPr>
-          <w:sz w:val="24"/>
-        </w:rPr>
-        <w:t>input weighted list with a single term</w:t>
-      </w:r>
-    </w:p>
-    <w:p>
-      <w:pPr>
-        <w:pStyle w:val="ListParagraph"/>
-        <w:numPr>
-          <w:ilvl w:val="0"/>
-          <w:numId w:val="22"/>
-        </w:numPr>
-        <w:rPr>
-          <w:sz w:val="24"/>
-        </w:rPr>
-      </w:pPr>
-      <w:r>
-        <w:rPr>
-          <w:sz w:val="24"/>
-        </w:rPr>
-        <w:t>invalid parameters (such as num_terms_to_visualize &gt; len(</w:t>
-      </w:r>
-      <w:r>
-        <w:rPr>
-          <w:sz w:val="24"/>
-        </w:rPr>
-        <w:t>weighted_terms</w:t>
-      </w:r>
-      <w:r>
-        <w:rPr>
-          <w:sz w:val="24"/>
-        </w:rPr>
-        <w:t>))</w:t>
-      </w:r>
-    </w:p>
-    <w:p>
-      <w:pPr>
-        <w:pStyle w:val="ListParagraph"/>
-        <w:numPr>
-          <w:ilvl w:val="0"/>
-          <w:numId w:val="22"/>
-        </w:numPr>
-        <w:rPr>
-          <w:sz w:val="24"/>
-        </w:rPr>
-      </w:pPr>
-      <w:r>
-        <w:rPr>
-          <w:sz w:val="24"/>
-        </w:rPr>
         <w:t xml:space="preserve">input is </w:t>
       </w:r>
       <w:r>
@@ -4403,24 +5531,8 @@
         <w:t>correct format</w:t>
       </w:r>
     </w:p>
-    <w:p>
-      <w:pPr>
-        <w:rPr>
-          <w:sz w:val="24"/>
-        </w:rPr>
-      </w:pPr>
-    </w:p>
-    <w:p>
-      <w:pPr>
-        <w:jc w:val="center"/>
-        <w:rPr>
-          <w:b/>
-          <w:sz w:val="32"/>
-        </w:rPr>
-      </w:pPr>
-    </w:p>
     <w:sectPr>
-      <w:headerReference w:type="default" r:id="rId11"/>
+      <w:headerReference w:type="default" r:id="rId13"/>
       <w:pgSz w:w="12240" w:h="15840"/>
       <w:pgMar w:top="1440" w:right="1440" w:bottom="1440" w:left="1440" w:header="720" w:footer="720" w:gutter="0"/>
       <w:cols w:space="720"/>
@@ -4514,7 +5626,7 @@
           <w:rPr>
             <w:noProof/>
           </w:rPr>
-          <w:t>11</w:t>
+          <w:t>13</w:t>
         </w:r>
         <w:r>
           <w:rPr>
@@ -4649,6 +5761,119 @@
     </w:lvl>
   </w:abstractNum>
   <w:abstractNum w:abstractNumId="1">
+    <w:nsid w:val="0C566E77"/>
+    <w:multiLevelType w:val="hybridMultilevel"/>
+    <w:tmpl w:val="58508F38"/>
+    <w:lvl w:ilvl="0" w:tplc="04090001">
+      <w:start w:val="1"/>
+      <w:numFmt w:val="bullet"/>
+      <w:lvlText w:val=""/>
+      <w:lvlJc w:val="left"/>
+      <w:pPr>
+        <w:ind w:left="720" w:hanging="360"/>
+      </w:pPr>
+      <w:rPr>
+        <w:rFonts w:ascii="Symbol" w:hAnsi="Symbol" w:hint="default"/>
+      </w:rPr>
+    </w:lvl>
+    <w:lvl w:ilvl="1" w:tplc="04090003" w:tentative="1">
+      <w:start w:val="1"/>
+      <w:numFmt w:val="bullet"/>
+      <w:lvlText w:val="o"/>
+      <w:lvlJc w:val="left"/>
+      <w:pPr>
+        <w:ind w:left="1440" w:hanging="360"/>
+      </w:pPr>
+      <w:rPr>
+        <w:rFonts w:ascii="Courier New" w:hAnsi="Courier New" w:cs="Courier New" w:hint="default"/>
+      </w:rPr>
+    </w:lvl>
+    <w:lvl w:ilvl="2" w:tplc="04090005" w:tentative="1">
+      <w:start w:val="1"/>
+      <w:numFmt w:val="bullet"/>
+      <w:lvlText w:val=""/>
+      <w:lvlJc w:val="left"/>
+      <w:pPr>
+        <w:ind w:left="2160" w:hanging="360"/>
+      </w:pPr>
+      <w:rPr>
+        <w:rFonts w:ascii="Wingdings" w:hAnsi="Wingdings" w:hint="default"/>
+      </w:rPr>
+    </w:lvl>
+    <w:lvl w:ilvl="3" w:tplc="04090001" w:tentative="1">
+      <w:start w:val="1"/>
+      <w:numFmt w:val="bullet"/>
+      <w:lvlText w:val=""/>
+      <w:lvlJc w:val="left"/>
+      <w:pPr>
+        <w:ind w:left="2880" w:hanging="360"/>
+      </w:pPr>
+      <w:rPr>
+        <w:rFonts w:ascii="Symbol" w:hAnsi="Symbol" w:hint="default"/>
+      </w:rPr>
+    </w:lvl>
+    <w:lvl w:ilvl="4" w:tplc="04090003" w:tentative="1">
+      <w:start w:val="1"/>
+      <w:numFmt w:val="bullet"/>
+      <w:lvlText w:val="o"/>
+      <w:lvlJc w:val="left"/>
+      <w:pPr>
+        <w:ind w:left="3600" w:hanging="360"/>
+      </w:pPr>
+      <w:rPr>
+        <w:rFonts w:ascii="Courier New" w:hAnsi="Courier New" w:cs="Courier New" w:hint="default"/>
+      </w:rPr>
+    </w:lvl>
+    <w:lvl w:ilvl="5" w:tplc="04090005" w:tentative="1">
+      <w:start w:val="1"/>
+      <w:numFmt w:val="bullet"/>
+      <w:lvlText w:val=""/>
+      <w:lvlJc w:val="left"/>
+      <w:pPr>
+        <w:ind w:left="4320" w:hanging="360"/>
+      </w:pPr>
+      <w:rPr>
+        <w:rFonts w:ascii="Wingdings" w:hAnsi="Wingdings" w:hint="default"/>
+      </w:rPr>
+    </w:lvl>
+    <w:lvl w:ilvl="6" w:tplc="04090001" w:tentative="1">
+      <w:start w:val="1"/>
+      <w:numFmt w:val="bullet"/>
+      <w:lvlText w:val=""/>
+      <w:lvlJc w:val="left"/>
+      <w:pPr>
+        <w:ind w:left="5040" w:hanging="360"/>
+      </w:pPr>
+      <w:rPr>
+        <w:rFonts w:ascii="Symbol" w:hAnsi="Symbol" w:hint="default"/>
+      </w:rPr>
+    </w:lvl>
+    <w:lvl w:ilvl="7" w:tplc="04090003" w:tentative="1">
+      <w:start w:val="1"/>
+      <w:numFmt w:val="bullet"/>
+      <w:lvlText w:val="o"/>
+      <w:lvlJc w:val="left"/>
+      <w:pPr>
+        <w:ind w:left="5760" w:hanging="360"/>
+      </w:pPr>
+      <w:rPr>
+        <w:rFonts w:ascii="Courier New" w:hAnsi="Courier New" w:cs="Courier New" w:hint="default"/>
+      </w:rPr>
+    </w:lvl>
+    <w:lvl w:ilvl="8" w:tplc="04090005" w:tentative="1">
+      <w:start w:val="1"/>
+      <w:numFmt w:val="bullet"/>
+      <w:lvlText w:val=""/>
+      <w:lvlJc w:val="left"/>
+      <w:pPr>
+        <w:ind w:left="6480" w:hanging="360"/>
+      </w:pPr>
+      <w:rPr>
+        <w:rFonts w:ascii="Wingdings" w:hAnsi="Wingdings" w:hint="default"/>
+      </w:rPr>
+    </w:lvl>
+  </w:abstractNum>
+  <w:abstractNum w:abstractNumId="2">
     <w:nsid w:val="103C0053"/>
     <w:multiLevelType w:val="hybridMultilevel"/>
     <w:tmpl w:val="470E5688"/>
@@ -4761,7 +5986,7 @@
       </w:rPr>
     </w:lvl>
   </w:abstractNum>
-  <w:abstractNum w:abstractNumId="2">
+  <w:abstractNum w:abstractNumId="3">
     <w:nsid w:val="11C97CE3"/>
     <w:multiLevelType w:val="hybridMultilevel"/>
     <w:tmpl w:val="E8F0F39C"/>
@@ -4874,7 +6099,7 @@
       </w:rPr>
     </w:lvl>
   </w:abstractNum>
-  <w:abstractNum w:abstractNumId="3">
+  <w:abstractNum w:abstractNumId="4">
     <w:nsid w:val="1481493F"/>
     <w:multiLevelType w:val="hybridMultilevel"/>
     <w:tmpl w:val="B8DC7F8A"/>
@@ -4963,7 +6188,7 @@
       </w:pPr>
     </w:lvl>
   </w:abstractNum>
-  <w:abstractNum w:abstractNumId="4">
+  <w:abstractNum w:abstractNumId="5">
     <w:nsid w:val="15691C31"/>
     <w:multiLevelType w:val="hybridMultilevel"/>
     <w:tmpl w:val="6D34DCEA"/>
@@ -5076,7 +6301,7 @@
       </w:rPr>
     </w:lvl>
   </w:abstractNum>
-  <w:abstractNum w:abstractNumId="5">
+  <w:abstractNum w:abstractNumId="6">
     <w:nsid w:val="16F2051C"/>
     <w:multiLevelType w:val="hybridMultilevel"/>
     <w:tmpl w:val="5DB2E9FA"/>
@@ -5165,7 +6390,7 @@
       </w:pPr>
     </w:lvl>
   </w:abstractNum>
-  <w:abstractNum w:abstractNumId="6">
+  <w:abstractNum w:abstractNumId="7">
     <w:nsid w:val="183C7438"/>
     <w:multiLevelType w:val="hybridMultilevel"/>
     <w:tmpl w:val="8E12D822"/>
@@ -5278,7 +6503,7 @@
       </w:rPr>
     </w:lvl>
   </w:abstractNum>
-  <w:abstractNum w:abstractNumId="7">
+  <w:abstractNum w:abstractNumId="8">
     <w:nsid w:val="1B5F43AB"/>
     <w:multiLevelType w:val="hybridMultilevel"/>
     <w:tmpl w:val="5942A16E"/>
@@ -5391,7 +6616,7 @@
       </w:rPr>
     </w:lvl>
   </w:abstractNum>
-  <w:abstractNum w:abstractNumId="8">
+  <w:abstractNum w:abstractNumId="9">
     <w:nsid w:val="20412084"/>
     <w:multiLevelType w:val="hybridMultilevel"/>
     <w:tmpl w:val="27BCA092"/>
@@ -5504,7 +6729,120 @@
       </w:rPr>
     </w:lvl>
   </w:abstractNum>
-  <w:abstractNum w:abstractNumId="9">
+  <w:abstractNum w:abstractNumId="10">
+    <w:nsid w:val="21D92737"/>
+    <w:multiLevelType w:val="hybridMultilevel"/>
+    <w:tmpl w:val="36908022"/>
+    <w:lvl w:ilvl="0" w:tplc="04090001">
+      <w:start w:val="1"/>
+      <w:numFmt w:val="bullet"/>
+      <w:lvlText w:val=""/>
+      <w:lvlJc w:val="left"/>
+      <w:pPr>
+        <w:ind w:left="720" w:hanging="360"/>
+      </w:pPr>
+      <w:rPr>
+        <w:rFonts w:ascii="Symbol" w:hAnsi="Symbol" w:hint="default"/>
+      </w:rPr>
+    </w:lvl>
+    <w:lvl w:ilvl="1" w:tplc="04090003" w:tentative="1">
+      <w:start w:val="1"/>
+      <w:numFmt w:val="bullet"/>
+      <w:lvlText w:val="o"/>
+      <w:lvlJc w:val="left"/>
+      <w:pPr>
+        <w:ind w:left="1440" w:hanging="360"/>
+      </w:pPr>
+      <w:rPr>
+        <w:rFonts w:ascii="Courier New" w:hAnsi="Courier New" w:cs="Courier New" w:hint="default"/>
+      </w:rPr>
+    </w:lvl>
+    <w:lvl w:ilvl="2" w:tplc="04090005" w:tentative="1">
+      <w:start w:val="1"/>
+      <w:numFmt w:val="bullet"/>
+      <w:lvlText w:val=""/>
+      <w:lvlJc w:val="left"/>
+      <w:pPr>
+        <w:ind w:left="2160" w:hanging="360"/>
+      </w:pPr>
+      <w:rPr>
+        <w:rFonts w:ascii="Wingdings" w:hAnsi="Wingdings" w:hint="default"/>
+      </w:rPr>
+    </w:lvl>
+    <w:lvl w:ilvl="3" w:tplc="04090001" w:tentative="1">
+      <w:start w:val="1"/>
+      <w:numFmt w:val="bullet"/>
+      <w:lvlText w:val=""/>
+      <w:lvlJc w:val="left"/>
+      <w:pPr>
+        <w:ind w:left="2880" w:hanging="360"/>
+      </w:pPr>
+      <w:rPr>
+        <w:rFonts w:ascii="Symbol" w:hAnsi="Symbol" w:hint="default"/>
+      </w:rPr>
+    </w:lvl>
+    <w:lvl w:ilvl="4" w:tplc="04090003" w:tentative="1">
+      <w:start w:val="1"/>
+      <w:numFmt w:val="bullet"/>
+      <w:lvlText w:val="o"/>
+      <w:lvlJc w:val="left"/>
+      <w:pPr>
+        <w:ind w:left="3600" w:hanging="360"/>
+      </w:pPr>
+      <w:rPr>
+        <w:rFonts w:ascii="Courier New" w:hAnsi="Courier New" w:cs="Courier New" w:hint="default"/>
+      </w:rPr>
+    </w:lvl>
+    <w:lvl w:ilvl="5" w:tplc="04090005" w:tentative="1">
+      <w:start w:val="1"/>
+      <w:numFmt w:val="bullet"/>
+      <w:lvlText w:val=""/>
+      <w:lvlJc w:val="left"/>
+      <w:pPr>
+        <w:ind w:left="4320" w:hanging="360"/>
+      </w:pPr>
+      <w:rPr>
+        <w:rFonts w:ascii="Wingdings" w:hAnsi="Wingdings" w:hint="default"/>
+      </w:rPr>
+    </w:lvl>
+    <w:lvl w:ilvl="6" w:tplc="04090001" w:tentative="1">
+      <w:start w:val="1"/>
+      <w:numFmt w:val="bullet"/>
+      <w:lvlText w:val=""/>
+      <w:lvlJc w:val="left"/>
+      <w:pPr>
+        <w:ind w:left="5040" w:hanging="360"/>
+      </w:pPr>
+      <w:rPr>
+        <w:rFonts w:ascii="Symbol" w:hAnsi="Symbol" w:hint="default"/>
+      </w:rPr>
+    </w:lvl>
+    <w:lvl w:ilvl="7" w:tplc="04090003" w:tentative="1">
+      <w:start w:val="1"/>
+      <w:numFmt w:val="bullet"/>
+      <w:lvlText w:val="o"/>
+      <w:lvlJc w:val="left"/>
+      <w:pPr>
+        <w:ind w:left="5760" w:hanging="360"/>
+      </w:pPr>
+      <w:rPr>
+        <w:rFonts w:ascii="Courier New" w:hAnsi="Courier New" w:cs="Courier New" w:hint="default"/>
+      </w:rPr>
+    </w:lvl>
+    <w:lvl w:ilvl="8" w:tplc="04090005" w:tentative="1">
+      <w:start w:val="1"/>
+      <w:numFmt w:val="bullet"/>
+      <w:lvlText w:val=""/>
+      <w:lvlJc w:val="left"/>
+      <w:pPr>
+        <w:ind w:left="6480" w:hanging="360"/>
+      </w:pPr>
+      <w:rPr>
+        <w:rFonts w:ascii="Wingdings" w:hAnsi="Wingdings" w:hint="default"/>
+      </w:rPr>
+    </w:lvl>
+  </w:abstractNum>
+  <w:abstractNum w:abstractNumId="11">
     <w:nsid w:val="26FD788D"/>
     <w:multiLevelType w:val="hybridMultilevel"/>
     <w:tmpl w:val="38580134"/>
@@ -5617,7 +6955,7 @@
       </w:rPr>
     </w:lvl>
   </w:abstractNum>
-  <w:abstractNum w:abstractNumId="10">
+  <w:abstractNum w:abstractNumId="12">
     <w:nsid w:val="2B033BC1"/>
     <w:multiLevelType w:val="hybridMultilevel"/>
     <w:tmpl w:val="223CD6E6"/>
@@ -5730,7 +7068,7 @@
       </w:rPr>
     </w:lvl>
   </w:abstractNum>
-  <w:abstractNum w:abstractNumId="11">
+  <w:abstractNum w:abstractNumId="13">
     <w:nsid w:val="2DCB0660"/>
     <w:multiLevelType w:val="hybridMultilevel"/>
     <w:tmpl w:val="A2145D1A"/>
@@ -5843,7 +7181,7 @@
       </w:rPr>
     </w:lvl>
   </w:abstractNum>
-  <w:abstractNum w:abstractNumId="12">
+  <w:abstractNum w:abstractNumId="14">
     <w:nsid w:val="36ED6AE4"/>
     <w:multiLevelType w:val="hybridMultilevel"/>
     <w:tmpl w:val="F808CCB8"/>
@@ -5956,7 +7294,7 @@
       </w:rPr>
     </w:lvl>
   </w:abstractNum>
-  <w:abstractNum w:abstractNumId="13">
+  <w:abstractNum w:abstractNumId="15">
     <w:nsid w:val="3C6E0A16"/>
     <w:multiLevelType w:val="hybridMultilevel"/>
     <w:tmpl w:val="42EE3178"/>
@@ -6069,7 +7407,7 @@
       </w:rPr>
     </w:lvl>
   </w:abstractNum>
-  <w:abstractNum w:abstractNumId="14">
+  <w:abstractNum w:abstractNumId="16">
     <w:nsid w:val="4094359F"/>
     <w:multiLevelType w:val="hybridMultilevel"/>
     <w:tmpl w:val="C3A882BA"/>
@@ -6182,7 +7520,7 @@
       </w:rPr>
     </w:lvl>
   </w:abstractNum>
-  <w:abstractNum w:abstractNumId="15">
+  <w:abstractNum w:abstractNumId="17">
     <w:nsid w:val="4B6657F7"/>
     <w:multiLevelType w:val="hybridMultilevel"/>
     <w:tmpl w:val="AE1E37DE"/>
@@ -6295,7 +7633,7 @@
       </w:rPr>
     </w:lvl>
   </w:abstractNum>
-  <w:abstractNum w:abstractNumId="16">
+  <w:abstractNum w:abstractNumId="18">
     <w:nsid w:val="4C774540"/>
     <w:multiLevelType w:val="hybridMultilevel"/>
     <w:tmpl w:val="B1B26796"/>
@@ -6408,7 +7746,7 @@
       </w:rPr>
     </w:lvl>
   </w:abstractNum>
-  <w:abstractNum w:abstractNumId="17">
+  <w:abstractNum w:abstractNumId="19">
     <w:nsid w:val="4FFF3417"/>
     <w:multiLevelType w:val="hybridMultilevel"/>
     <w:tmpl w:val="3A3457FE"/>
@@ -6521,7 +7859,7 @@
       </w:rPr>
     </w:lvl>
   </w:abstractNum>
-  <w:abstractNum w:abstractNumId="18">
+  <w:abstractNum w:abstractNumId="20">
     <w:nsid w:val="57AF2CB9"/>
     <w:multiLevelType w:val="hybridMultilevel"/>
     <w:tmpl w:val="F39C4D12"/>
@@ -6634,7 +7972,7 @@
       </w:rPr>
     </w:lvl>
   </w:abstractNum>
-  <w:abstractNum w:abstractNumId="19">
+  <w:abstractNum w:abstractNumId="21">
     <w:nsid w:val="5AE72308"/>
     <w:multiLevelType w:val="hybridMultilevel"/>
     <w:tmpl w:val="1F1E3D20"/>
@@ -6747,7 +8085,7 @@
       </w:rPr>
     </w:lvl>
   </w:abstractNum>
-  <w:abstractNum w:abstractNumId="20">
+  <w:abstractNum w:abstractNumId="22">
     <w:nsid w:val="5D2B0B64"/>
     <w:multiLevelType w:val="hybridMultilevel"/>
     <w:tmpl w:val="79AE9438"/>
@@ -6860,7 +8198,120 @@
       </w:rPr>
     </w:lvl>
   </w:abstractNum>
-  <w:abstractNum w:abstractNumId="21">
+  <w:abstractNum w:abstractNumId="23">
+    <w:nsid w:val="5FFB687C"/>
+    <w:multiLevelType w:val="hybridMultilevel"/>
+    <w:tmpl w:val="3DD46262"/>
+    <w:lvl w:ilvl="0" w:tplc="04090001">
+      <w:start w:val="1"/>
+      <w:numFmt w:val="bullet"/>
+      <w:lvlText w:val=""/>
+      <w:lvlJc w:val="left"/>
+      <w:pPr>
+        <w:ind w:left="720" w:hanging="360"/>
+      </w:pPr>
+      <w:rPr>
+        <w:rFonts w:ascii="Symbol" w:hAnsi="Symbol" w:hint="default"/>
+      </w:rPr>
+    </w:lvl>
+    <w:lvl w:ilvl="1" w:tplc="04090003" w:tentative="1">
+      <w:start w:val="1"/>
+      <w:numFmt w:val="bullet"/>
+      <w:lvlText w:val="o"/>
+      <w:lvlJc w:val="left"/>
+      <w:pPr>
+        <w:ind w:left="1440" w:hanging="360"/>
+      </w:pPr>
+      <w:rPr>
+        <w:rFonts w:ascii="Courier New" w:hAnsi="Courier New" w:cs="Courier New" w:hint="default"/>
+      </w:rPr>
+    </w:lvl>
+    <w:lvl w:ilvl="2" w:tplc="04090005" w:tentative="1">
+      <w:start w:val="1"/>
+      <w:numFmt w:val="bullet"/>
+      <w:lvlText w:val=""/>
+      <w:lvlJc w:val="left"/>
+      <w:pPr>
+        <w:ind w:left="2160" w:hanging="360"/>
+      </w:pPr>
+      <w:rPr>
+        <w:rFonts w:ascii="Wingdings" w:hAnsi="Wingdings" w:hint="default"/>
+      </w:rPr>
+    </w:lvl>
+    <w:lvl w:ilvl="3" w:tplc="04090001" w:tentative="1">
+      <w:start w:val="1"/>
+      <w:numFmt w:val="bullet"/>
+      <w:lvlText w:val=""/>
+      <w:lvlJc w:val="left"/>
+      <w:pPr>
+        <w:ind w:left="2880" w:hanging="360"/>
+      </w:pPr>
+      <w:rPr>
+        <w:rFonts w:ascii="Symbol" w:hAnsi="Symbol" w:hint="default"/>
+      </w:rPr>
+    </w:lvl>
+    <w:lvl w:ilvl="4" w:tplc="04090003" w:tentative="1">
+      <w:start w:val="1"/>
+      <w:numFmt w:val="bullet"/>
+      <w:lvlText w:val="o"/>
+      <w:lvlJc w:val="left"/>
+      <w:pPr>
+        <w:ind w:left="3600" w:hanging="360"/>
+      </w:pPr>
+      <w:rPr>
+        <w:rFonts w:ascii="Courier New" w:hAnsi="Courier New" w:cs="Courier New" w:hint="default"/>
+      </w:rPr>
+    </w:lvl>
+    <w:lvl w:ilvl="5" w:tplc="04090005" w:tentative="1">
+      <w:start w:val="1"/>
+      <w:numFmt w:val="bullet"/>
+      <w:lvlText w:val=""/>
+      <w:lvlJc w:val="left"/>
+      <w:pPr>
+        <w:ind w:left="4320" w:hanging="360"/>
+      </w:pPr>
+      <w:rPr>
+        <w:rFonts w:ascii="Wingdings" w:hAnsi="Wingdings" w:hint="default"/>
+      </w:rPr>
+    </w:lvl>
+    <w:lvl w:ilvl="6" w:tplc="04090001" w:tentative="1">
+      <w:start w:val="1"/>
+      <w:numFmt w:val="bullet"/>
+      <w:lvlText w:val=""/>
+      <w:lvlJc w:val="left"/>
+      <w:pPr>
+        <w:ind w:left="5040" w:hanging="360"/>
+      </w:pPr>
+      <w:rPr>
+        <w:rFonts w:ascii="Symbol" w:hAnsi="Symbol" w:hint="default"/>
+      </w:rPr>
+    </w:lvl>
+    <w:lvl w:ilvl="7" w:tplc="04090003" w:tentative="1">
+      <w:start w:val="1"/>
+      <w:numFmt w:val="bullet"/>
+      <w:lvlText w:val="o"/>
+      <w:lvlJc w:val="left"/>
+      <w:pPr>
+        <w:ind w:left="5760" w:hanging="360"/>
+      </w:pPr>
+      <w:rPr>
+        <w:rFonts w:ascii="Courier New" w:hAnsi="Courier New" w:cs="Courier New" w:hint="default"/>
+      </w:rPr>
+    </w:lvl>
+    <w:lvl w:ilvl="8" w:tplc="04090005" w:tentative="1">
+      <w:start w:val="1"/>
+      <w:numFmt w:val="bullet"/>
+      <w:lvlText w:val=""/>
+      <w:lvlJc w:val="left"/>
+      <w:pPr>
+        <w:ind w:left="6480" w:hanging="360"/>
+      </w:pPr>
+      <w:rPr>
+        <w:rFonts w:ascii="Wingdings" w:hAnsi="Wingdings" w:hint="default"/>
+      </w:rPr>
+    </w:lvl>
+  </w:abstractNum>
+  <w:abstractNum w:abstractNumId="24">
     <w:nsid w:val="66E36A9D"/>
     <w:multiLevelType w:val="hybridMultilevel"/>
     <w:tmpl w:val="A0B4A23A"/>
@@ -6973,7 +8424,7 @@
       </w:rPr>
     </w:lvl>
   </w:abstractNum>
-  <w:abstractNum w:abstractNumId="22">
+  <w:abstractNum w:abstractNumId="25">
     <w:nsid w:val="68CB6FAC"/>
     <w:multiLevelType w:val="hybridMultilevel"/>
     <w:tmpl w:val="C136A670"/>
@@ -7086,7 +8537,7 @@
       </w:rPr>
     </w:lvl>
   </w:abstractNum>
-  <w:abstractNum w:abstractNumId="23">
+  <w:abstractNum w:abstractNumId="26">
     <w:nsid w:val="692217F0"/>
     <w:multiLevelType w:val="hybridMultilevel"/>
     <w:tmpl w:val="207812DE"/>
@@ -7199,7 +8650,7 @@
       </w:rPr>
     </w:lvl>
   </w:abstractNum>
-  <w:abstractNum w:abstractNumId="24">
+  <w:abstractNum w:abstractNumId="27">
     <w:nsid w:val="6C623368"/>
     <w:multiLevelType w:val="hybridMultilevel"/>
     <w:tmpl w:val="BC049B72"/>
@@ -7312,7 +8763,7 @@
       </w:rPr>
     </w:lvl>
   </w:abstractNum>
-  <w:abstractNum w:abstractNumId="25">
+  <w:abstractNum w:abstractNumId="28">
     <w:nsid w:val="6CCF03D8"/>
     <w:multiLevelType w:val="hybridMultilevel"/>
     <w:tmpl w:val="343AE760"/>
@@ -7425,7 +8876,7 @@
       </w:rPr>
     </w:lvl>
   </w:abstractNum>
-  <w:abstractNum w:abstractNumId="26">
+  <w:abstractNum w:abstractNumId="29">
     <w:nsid w:val="70B87FDA"/>
     <w:multiLevelType w:val="hybridMultilevel"/>
     <w:tmpl w:val="32320ED2"/>
@@ -7538,7 +8989,7 @@
       </w:rPr>
     </w:lvl>
   </w:abstractNum>
-  <w:abstractNum w:abstractNumId="27">
+  <w:abstractNum w:abstractNumId="30">
     <w:nsid w:val="74F82925"/>
     <w:multiLevelType w:val="hybridMultilevel"/>
     <w:tmpl w:val="302A3B52"/>
@@ -7651,7 +9102,7 @@
       </w:rPr>
     </w:lvl>
   </w:abstractNum>
-  <w:abstractNum w:abstractNumId="28">
+  <w:abstractNum w:abstractNumId="31">
     <w:nsid w:val="76B125A4"/>
     <w:multiLevelType w:val="hybridMultilevel"/>
     <w:tmpl w:val="67E0883E"/>
@@ -7764,7 +9215,120 @@
       </w:rPr>
     </w:lvl>
   </w:abstractNum>
-  <w:abstractNum w:abstractNumId="29">
+  <w:abstractNum w:abstractNumId="32">
+    <w:nsid w:val="77234B80"/>
+    <w:multiLevelType w:val="hybridMultilevel"/>
+    <w:tmpl w:val="789C8FA8"/>
+    <w:lvl w:ilvl="0" w:tplc="04090001">
+      <w:start w:val="1"/>
+      <w:numFmt w:val="bullet"/>
+      <w:lvlText w:val=""/>
+      <w:lvlJc w:val="left"/>
+      <w:pPr>
+        <w:ind w:left="1440" w:hanging="360"/>
+      </w:pPr>
+      <w:rPr>
+        <w:rFonts w:ascii="Symbol" w:hAnsi="Symbol" w:hint="default"/>
+      </w:rPr>
+    </w:lvl>
+    <w:lvl w:ilvl="1" w:tplc="04090003" w:tentative="1">
+      <w:start w:val="1"/>
+      <w:numFmt w:val="bullet"/>
+      <w:lvlText w:val="o"/>
+      <w:lvlJc w:val="left"/>
+      <w:pPr>
+        <w:ind w:left="2160" w:hanging="360"/>
+      </w:pPr>
+      <w:rPr>
+        <w:rFonts w:ascii="Courier New" w:hAnsi="Courier New" w:cs="Courier New" w:hint="default"/>
+      </w:rPr>
+    </w:lvl>
+    <w:lvl w:ilvl="2" w:tplc="04090005" w:tentative="1">
+      <w:start w:val="1"/>
+      <w:numFmt w:val="bullet"/>
+      <w:lvlText w:val=""/>
+      <w:lvlJc w:val="left"/>
+      <w:pPr>
+        <w:ind w:left="2880" w:hanging="360"/>
+      </w:pPr>
+      <w:rPr>
+        <w:rFonts w:ascii="Wingdings" w:hAnsi="Wingdings" w:hint="default"/>
+      </w:rPr>
+    </w:lvl>
+    <w:lvl w:ilvl="3" w:tplc="04090001" w:tentative="1">
+      <w:start w:val="1"/>
+      <w:numFmt w:val="bullet"/>
+      <w:lvlText w:val=""/>
+      <w:lvlJc w:val="left"/>
+      <w:pPr>
+        <w:ind w:left="3600" w:hanging="360"/>
+      </w:pPr>
+      <w:rPr>
+        <w:rFonts w:ascii="Symbol" w:hAnsi="Symbol" w:hint="default"/>
+      </w:rPr>
+    </w:lvl>
+    <w:lvl w:ilvl="4" w:tplc="04090003" w:tentative="1">
+      <w:start w:val="1"/>
+      <w:numFmt w:val="bullet"/>
+      <w:lvlText w:val="o"/>
+      <w:lvlJc w:val="left"/>
+      <w:pPr>
+        <w:ind w:left="4320" w:hanging="360"/>
+      </w:pPr>
+      <w:rPr>
+        <w:rFonts w:ascii="Courier New" w:hAnsi="Courier New" w:cs="Courier New" w:hint="default"/>
+      </w:rPr>
+    </w:lvl>
+    <w:lvl w:ilvl="5" w:tplc="04090005" w:tentative="1">
+      <w:start w:val="1"/>
+      <w:numFmt w:val="bullet"/>
+      <w:lvlText w:val=""/>
+      <w:lvlJc w:val="left"/>
+      <w:pPr>
+        <w:ind w:left="5040" w:hanging="360"/>
+      </w:pPr>
+      <w:rPr>
+        <w:rFonts w:ascii="Wingdings" w:hAnsi="Wingdings" w:hint="default"/>
+      </w:rPr>
+    </w:lvl>
+    <w:lvl w:ilvl="6" w:tplc="04090001" w:tentative="1">
+      <w:start w:val="1"/>
+      <w:numFmt w:val="bullet"/>
+      <w:lvlText w:val=""/>
+      <w:lvlJc w:val="left"/>
+      <w:pPr>
+        <w:ind w:left="5760" w:hanging="360"/>
+      </w:pPr>
+      <w:rPr>
+        <w:rFonts w:ascii="Symbol" w:hAnsi="Symbol" w:hint="default"/>
+      </w:rPr>
+    </w:lvl>
+    <w:lvl w:ilvl="7" w:tplc="04090003" w:tentative="1">
+      <w:start w:val="1"/>
+      <w:numFmt w:val="bullet"/>
+      <w:lvlText w:val="o"/>
+      <w:lvlJc w:val="left"/>
+      <w:pPr>
+        <w:ind w:left="6480" w:hanging="360"/>
+      </w:pPr>
+      <w:rPr>
+        <w:rFonts w:ascii="Courier New" w:hAnsi="Courier New" w:cs="Courier New" w:hint="default"/>
+      </w:rPr>
+    </w:lvl>
+    <w:lvl w:ilvl="8" w:tplc="04090005" w:tentative="1">
+      <w:start w:val="1"/>
+      <w:numFmt w:val="bullet"/>
+      <w:lvlText w:val=""/>
+      <w:lvlJc w:val="left"/>
+      <w:pPr>
+        <w:ind w:left="7200" w:hanging="360"/>
+      </w:pPr>
+      <w:rPr>
+        <w:rFonts w:ascii="Wingdings" w:hAnsi="Wingdings" w:hint="default"/>
+      </w:rPr>
+    </w:lvl>
+  </w:abstractNum>
+  <w:abstractNum w:abstractNumId="33">
     <w:nsid w:val="7C6575E7"/>
     <w:multiLevelType w:val="hybridMultilevel"/>
     <w:tmpl w:val="F9DADA84"/>
@@ -7877,7 +9441,7 @@
       </w:rPr>
     </w:lvl>
   </w:abstractNum>
-  <w:abstractNum w:abstractNumId="30">
+  <w:abstractNum w:abstractNumId="34">
     <w:nsid w:val="7D40503B"/>
     <w:multiLevelType w:val="hybridMultilevel"/>
     <w:tmpl w:val="5B9A8D0A"/>
@@ -7991,97 +9555,109 @@
     </w:lvl>
   </w:abstractNum>
   <w:num w:numId="1">
+    <w:abstractNumId w:val="16"/>
+  </w:num>
+  <w:num w:numId="2">
+    <w:abstractNumId w:val="19"/>
+  </w:num>
+  <w:num w:numId="3">
+    <w:abstractNumId w:val="18"/>
+  </w:num>
+  <w:num w:numId="4">
+    <w:abstractNumId w:val="17"/>
+  </w:num>
+  <w:num w:numId="5">
+    <w:abstractNumId w:val="11"/>
+  </w:num>
+  <w:num w:numId="6">
     <w:abstractNumId w:val="14"/>
   </w:num>
-  <w:num w:numId="2">
-    <w:abstractNumId w:val="17"/>
-  </w:num>
-  <w:num w:numId="3">
-    <w:abstractNumId w:val="16"/>
-  </w:num>
-  <w:num w:numId="4">
-    <w:abstractNumId w:val="15"/>
-  </w:num>
-  <w:num w:numId="5">
-    <w:abstractNumId w:val="9"/>
-  </w:num>
-  <w:num w:numId="6">
-    <w:abstractNumId w:val="12"/>
-  </w:num>
   <w:num w:numId="7">
-    <w:abstractNumId w:val="23"/>
+    <w:abstractNumId w:val="26"/>
   </w:num>
   <w:num w:numId="8">
-    <w:abstractNumId w:val="1"/>
+    <w:abstractNumId w:val="2"/>
   </w:num>
   <w:num w:numId="9">
-    <w:abstractNumId w:val="27"/>
+    <w:abstractNumId w:val="30"/>
   </w:num>
   <w:num w:numId="10">
     <w:abstractNumId w:val="0"/>
   </w:num>
   <w:num w:numId="11">
-    <w:abstractNumId w:val="11"/>
+    <w:abstractNumId w:val="13"/>
   </w:num>
   <w:num w:numId="12">
+    <w:abstractNumId w:val="12"/>
+  </w:num>
+  <w:num w:numId="13">
+    <w:abstractNumId w:val="8"/>
+  </w:num>
+  <w:num w:numId="14">
+    <w:abstractNumId w:val="15"/>
+  </w:num>
+  <w:num w:numId="15">
+    <w:abstractNumId w:val="5"/>
+  </w:num>
+  <w:num w:numId="16">
+    <w:abstractNumId w:val="21"/>
+  </w:num>
+  <w:num w:numId="17">
+    <w:abstractNumId w:val="34"/>
+  </w:num>
+  <w:num w:numId="18">
+    <w:abstractNumId w:val="28"/>
+  </w:num>
+  <w:num w:numId="19">
+    <w:abstractNumId w:val="22"/>
+  </w:num>
+  <w:num w:numId="20">
+    <w:abstractNumId w:val="31"/>
+  </w:num>
+  <w:num w:numId="21">
+    <w:abstractNumId w:val="27"/>
+  </w:num>
+  <w:num w:numId="22">
+    <w:abstractNumId w:val="9"/>
+  </w:num>
+  <w:num w:numId="23">
+    <w:abstractNumId w:val="20"/>
+  </w:num>
+  <w:num w:numId="24">
+    <w:abstractNumId w:val="29"/>
+  </w:num>
+  <w:num w:numId="25">
+    <w:abstractNumId w:val="3"/>
+  </w:num>
+  <w:num w:numId="26">
+    <w:abstractNumId w:val="33"/>
+  </w:num>
+  <w:num w:numId="27">
+    <w:abstractNumId w:val="25"/>
+  </w:num>
+  <w:num w:numId="28">
+    <w:abstractNumId w:val="4"/>
+  </w:num>
+  <w:num w:numId="29">
+    <w:abstractNumId w:val="6"/>
+  </w:num>
+  <w:num w:numId="30">
+    <w:abstractNumId w:val="7"/>
+  </w:num>
+  <w:num w:numId="31">
+    <w:abstractNumId w:val="24"/>
+  </w:num>
+  <w:num w:numId="32">
+    <w:abstractNumId w:val="1"/>
+  </w:num>
+  <w:num w:numId="33">
+    <w:abstractNumId w:val="23"/>
+  </w:num>
+  <w:num w:numId="34">
     <w:abstractNumId w:val="10"/>
   </w:num>
-  <w:num w:numId="13">
-    <w:abstractNumId w:val="7"/>
-  </w:num>
-  <w:num w:numId="14">
-    <w:abstractNumId w:val="13"/>
-  </w:num>
-  <w:num w:numId="15">
-    <w:abstractNumId w:val="4"/>
-  </w:num>
-  <w:num w:numId="16">
-    <w:abstractNumId w:val="19"/>
-  </w:num>
-  <w:num w:numId="17">
-    <w:abstractNumId w:val="30"/>
-  </w:num>
-  <w:num w:numId="18">
-    <w:abstractNumId w:val="25"/>
-  </w:num>
-  <w:num w:numId="19">
-    <w:abstractNumId w:val="20"/>
-  </w:num>
-  <w:num w:numId="20">
-    <w:abstractNumId w:val="28"/>
-  </w:num>
-  <w:num w:numId="21">
-    <w:abstractNumId w:val="24"/>
-  </w:num>
-  <w:num w:numId="22">
-    <w:abstractNumId w:val="8"/>
-  </w:num>
-  <w:num w:numId="23">
-    <w:abstractNumId w:val="18"/>
-  </w:num>
-  <w:num w:numId="24">
-    <w:abstractNumId w:val="26"/>
-  </w:num>
-  <w:num w:numId="25">
-    <w:abstractNumId w:val="2"/>
-  </w:num>
-  <w:num w:numId="26">
-    <w:abstractNumId w:val="29"/>
-  </w:num>
-  <w:num w:numId="27">
-    <w:abstractNumId w:val="22"/>
-  </w:num>
-  <w:num w:numId="28">
-    <w:abstractNumId w:val="3"/>
-  </w:num>
-  <w:num w:numId="29">
-    <w:abstractNumId w:val="5"/>
-  </w:num>
-  <w:num w:numId="30">
-    <w:abstractNumId w:val="6"/>
-  </w:num>
-  <w:num w:numId="31">
-    <w:abstractNumId w:val="21"/>
+  <w:num w:numId="35">
+    <w:abstractNumId w:val="32"/>
   </w:num>
 </w:numbering>
 </file>
@@ -8277,7 +9853,6 @@
     <w:name w:val="Hyperlink"/>
     <w:basedOn w:val="DefaultParagraphFont"/>
     <w:uiPriority w:val="99"/>
-    <w:semiHidden/>
     <w:unhideWhenUsed/>
     <w:rsid w:val="001B647D"/>
     <w:rPr>
@@ -8534,7 +10109,6 @@
     <w:name w:val="Hyperlink"/>
     <w:basedOn w:val="DefaultParagraphFont"/>
     <w:uiPriority w:val="99"/>
-    <w:semiHidden/>
     <w:unhideWhenUsed/>
     <w:rsid w:val="001B647D"/>
     <w:rPr>
@@ -8890,7 +10464,7 @@
 </file>
 
 <file path=customXml/itemProps1.xml><?xml version="1.0" encoding="utf-8"?>
-<ds:datastoreItem xmlns:ds="http://schemas.openxmlformats.org/officeDocument/2006/customXml" ds:itemID="{36975D16-B0F2-4A91-B52F-9B6DEA9DA555}">
+<ds:datastoreItem xmlns:ds="http://schemas.openxmlformats.org/officeDocument/2006/customXml" ds:itemID="{3039D69F-4B9E-4492-9842-CFCA41ED7E80}">
   <ds:schemaRefs>
     <ds:schemaRef ds:uri="http://schemas.openxmlformats.org/officeDocument/2006/bibliography"/>
   </ds:schemaRefs>

</xml_diff>

<commit_message>
Updated design doc and readme.
</commit_message>
<xml_diff>
--- a/WordCloud_Design.docx
+++ b/WordCloud_Design.docx
@@ -283,8 +283,13 @@
         </w:numPr>
       </w:pPr>
       <w:r>
-        <w:t>Given a group of these Document objects, the DocumentSorter creates subsets of them (by sorting on a given metadata field) and passes each subset to the SuperDocGenerator.</w:t>
-      </w:r>
+        <w:t>Given a group of these Document objects, the DocumentSorter creates subsets of them (by sor</w:t>
+      </w:r>
+      <w:r>
+        <w:t>ting on a given metadata field).</w:t>
+      </w:r>
+      <w:bookmarkStart w:id="0" w:name="_GoBack"/>
+      <w:bookmarkEnd w:id="0"/>
     </w:p>
     <w:p>
       <w:pPr>
@@ -295,19 +300,16 @@
         </w:numPr>
       </w:pPr>
       <w:r>
-        <w:t>Given a subset of Document objects, the SuperDocGenerator creates a SuperDocument object.</w:t>
-      </w:r>
-    </w:p>
-    <w:p>
-      <w:pPr>
-        <w:pStyle w:val="ListParagraph"/>
-        <w:numPr>
-          <w:ilvl w:val="0"/>
-          <w:numId w:val="29"/>
-        </w:numPr>
-      </w:pPr>
-      <w:r>
-        <w:t xml:space="preserve">Given a set of SuperDocumentObjects, the AnalysisEngine performs the actual statistical analysis on term frequency and whatnot and creates a </w:t>
+        <w:t xml:space="preserve">Given a collection of </w:t>
+      </w:r>
+      <w:r>
+        <w:t xml:space="preserve">one or more </w:t>
+      </w:r>
+      <w:r>
+        <w:t>subsets of Documents</w:t>
+      </w:r>
+      <w:r>
+        <w:t xml:space="preserve">, the AnalysisEngine performs the actual statistical analysis on term frequency and whatnot and creates a </w:t>
       </w:r>
       <w:r>
         <w:t xml:space="preserve">list of (term, weight) </w:t>
@@ -319,7 +321,13 @@
         <w:t xml:space="preserve"> representing</w:t>
       </w:r>
       <w:r>
-        <w:t xml:space="preserve"> the most important terms in the set of SuperDocuments, which it passes to the WordCloudGenerator.</w:t>
+        <w:t xml:space="preserve"> the mo</w:t>
+      </w:r>
+      <w:r>
+        <w:t>st important terms in each subset</w:t>
+      </w:r>
+      <w:r>
+        <w:t>, which it passes to the WordCloudGenerator.</w:t>
       </w:r>
     </w:p>
     <w:p>
@@ -844,8 +852,6 @@
         </w:rPr>
         <w:t>(case_header)</w:t>
       </w:r>
-      <w:bookmarkStart w:id="0" w:name="_GoBack"/>
-      <w:bookmarkEnd w:id="0"/>
     </w:p>
     <w:p>
       <w:pPr>
@@ -1389,29 +1395,15 @@
           <w:sz w:val="32"/>
         </w:rPr>
         <w:lastRenderedPageBreak/>
-        <w:t>Document</w:t>
-      </w:r>
-      <w:r>
+        <w:t>DocumentStorage Class</w:t>
+      </w:r>
+    </w:p>
+    <w:p>
+      <w:pPr>
         <w:rPr>
           <w:b/>
           <w:sz w:val="32"/>
         </w:rPr>
-        <w:t>Storage</w:t>
-      </w:r>
-      <w:r>
-        <w:rPr>
-          <w:b/>
-          <w:sz w:val="32"/>
-        </w:rPr>
-        <w:t xml:space="preserve"> Class</w:t>
-      </w:r>
-    </w:p>
-    <w:p>
-      <w:pPr>
-        <w:rPr>
-          <w:b/>
-          <w:sz w:val="32"/>
-        </w:rPr>
       </w:pPr>
       <w:r>
         <w:rPr>
@@ -1425,13 +1417,7 @@
         <w:rPr>
           <w:sz w:val="24"/>
         </w:rPr>
-        <w:t xml:space="preserve"> </w:t>
-      </w:r>
-      <w:r>
-        <w:rPr>
-          <w:sz w:val="24"/>
-        </w:rPr>
-        <w:t>This class inherits from the Document class; an object of this class is essentially a Document object along with storage for a couple statistical metrics for the terms contained in the text of the document.</w:t>
+        <w:t xml:space="preserve"> This class inherits from the Document class; an object of this class is essentially a Document object along with storage for a couple statistical metrics for the terms contained in the text of the document.</w:t>
       </w:r>
     </w:p>
     <w:p>
@@ -5626,7 +5612,7 @@
           <w:rPr>
             <w:noProof/>
           </w:rPr>
-          <w:t>13</w:t>
+          <w:t>1</w:t>
         </w:r>
         <w:r>
           <w:rPr>
@@ -10464,7 +10450,7 @@
 </file>
 
 <file path=customXml/itemProps1.xml><?xml version="1.0" encoding="utf-8"?>
-<ds:datastoreItem xmlns:ds="http://schemas.openxmlformats.org/officeDocument/2006/customXml" ds:itemID="{3039D69F-4B9E-4492-9842-CFCA41ED7E80}">
+<ds:datastoreItem xmlns:ds="http://schemas.openxmlformats.org/officeDocument/2006/customXml" ds:itemID="{033E4BAB-20D4-4983-B9E2-248916B0A15B}">
   <ds:schemaRefs>
     <ds:schemaRef ds:uri="http://schemas.openxmlformats.org/officeDocument/2006/bibliography"/>
   </ds:schemaRefs>

</xml_diff>

<commit_message>
Tweaked the readme and design doc a bit.
</commit_message>
<xml_diff>
--- a/WordCloud_Design.docx
+++ b/WordCloud_Design.docx
@@ -15,7 +15,7 @@
           <w:b/>
           <w:sz w:val="40"/>
         </w:rPr>
-        <w:t>Design for “</w:t>
+        <w:t>“</w:t>
       </w:r>
       <w:r>
         <w:rPr>
@@ -29,7 +29,7 @@
           <w:b/>
           <w:sz w:val="40"/>
         </w:rPr>
-        <w:t>ord Clouds in Python” Project</w:t>
+        <w:t>ord Clouds in Python”</w:t>
       </w:r>
     </w:p>
     <w:p>
@@ -196,7 +196,6 @@
         </w:rPr>
         <w:t xml:space="preserve">We are approaching the research objective with a highly object-oriented design that </w:t>
       </w:r>
-      <w:proofErr w:type="gramStart"/>
       <w:r>
         <w:rPr>
           <w:sz w:val="24"/>
@@ -207,14 +206,7 @@
         <w:rPr>
           <w:sz w:val="24"/>
         </w:rPr>
-        <w:t xml:space="preserve"> be built</w:t>
-      </w:r>
-      <w:proofErr w:type="gramEnd"/>
-      <w:r>
-        <w:rPr>
-          <w:sz w:val="24"/>
-        </w:rPr>
-        <w:t xml:space="preserve"> incrementally</w:t>
+        <w:t xml:space="preserve"> be built incrementally</w:t>
       </w:r>
       <w:r>
         <w:rPr>
@@ -232,14 +224,7 @@
         <w:rPr>
           <w:sz w:val="24"/>
         </w:rPr>
-        <w:t xml:space="preserve">Final delivery of the software </w:t>
-      </w:r>
-      <w:proofErr w:type="gramStart"/>
-      <w:r>
-        <w:rPr>
-          <w:sz w:val="24"/>
-        </w:rPr>
-        <w:t>is schedule</w:t>
+        <w:t>Final delivery of the software is schedule</w:t>
       </w:r>
       <w:r>
         <w:rPr>
@@ -247,7 +232,6 @@
         </w:rPr>
         <w:t>d</w:t>
       </w:r>
-      <w:proofErr w:type="gramEnd"/>
       <w:r>
         <w:rPr>
           <w:sz w:val="24"/>
@@ -286,6 +270,11 @@
         <w:t>.</w:t>
       </w:r>
     </w:p>
+    <w:p>
+      <w:r>
+        <w:t>We presented our work at the 2014 Southern Political Science Association Conference in New Orleans, Louisiana, and we will also be presenting our work at the 2014 Undergraduate Research &amp; Creative Activity Conference at the University of Alabama in Tuscaloosa, Alabama.</w:t>
+      </w:r>
+    </w:p>
     <w:p/>
     <w:p>
       <w:r>
@@ -550,7 +539,15 @@
         <w:rPr>
           <w:sz w:val="24"/>
         </w:rPr>
-        <w:t>the corresponding case.</w:t>
+        <w:t>the correspond</w:t>
+      </w:r>
+      <w:bookmarkStart w:id="0" w:name="_GoBack"/>
+      <w:bookmarkEnd w:id="0"/>
+      <w:r>
+        <w:rPr>
+          <w:sz w:val="24"/>
+        </w:rPr>
+        <w:t>ing case.</w:t>
       </w:r>
       <w:r>
         <w:rPr>
@@ -3532,21 +3529,7 @@
         <w:rPr>
           <w:sz w:val="24"/>
         </w:rPr>
-        <w:t xml:space="preserve"> </w:t>
-      </w:r>
-      <w:proofErr w:type="gramStart"/>
-      <w:r>
-        <w:rPr>
-          <w:sz w:val="24"/>
-        </w:rPr>
-        <w:t>are inherited</w:t>
-      </w:r>
-      <w:proofErr w:type="gramEnd"/>
-      <w:r>
-        <w:rPr>
-          <w:sz w:val="24"/>
-        </w:rPr>
-        <w:t xml:space="preserve"> from the generic Metadata class.</w:t>
+        <w:t xml:space="preserve"> are inherited from the generic Metadata class.</w:t>
       </w:r>
     </w:p>
     <w:p>
@@ -3634,21 +3617,7 @@
         <w:rPr>
           <w:sz w:val="24"/>
         </w:rPr>
-        <w:t xml:space="preserve"> This class </w:t>
-      </w:r>
-      <w:proofErr w:type="gramStart"/>
-      <w:r>
-        <w:rPr>
-          <w:sz w:val="24"/>
-        </w:rPr>
-        <w:t>is no longer used</w:t>
-      </w:r>
-      <w:proofErr w:type="gramEnd"/>
-      <w:r>
-        <w:rPr>
-          <w:sz w:val="24"/>
-        </w:rPr>
-        <w:t xml:space="preserve"> in the system.</w:t>
+        <w:t xml:space="preserve"> This class is no longer used in the system.</w:t>
       </w:r>
     </w:p>
     <w:p>
@@ -4233,21 +4202,7 @@
         <w:rPr>
           <w:sz w:val="24"/>
         </w:rPr>
-        <w:t xml:space="preserve"> This class </w:t>
-      </w:r>
-      <w:proofErr w:type="gramStart"/>
-      <w:r>
-        <w:rPr>
-          <w:sz w:val="24"/>
-        </w:rPr>
-        <w:t>is no longer used</w:t>
-      </w:r>
-      <w:proofErr w:type="gramEnd"/>
-      <w:r>
-        <w:rPr>
-          <w:sz w:val="24"/>
-        </w:rPr>
-        <w:t xml:space="preserve"> in the system.</w:t>
+        <w:t xml:space="preserve"> This class is no longer used in the system.</w:t>
       </w:r>
     </w:p>
     <w:p>
@@ -4772,68 +4727,330 @@
           <w:sz w:val="24"/>
         </w:rPr>
       </w:pPr>
+      <w:r>
+        <w:rPr>
+          <w:b/>
+          <w:sz w:val="24"/>
+          <w:u w:val="single"/>
+        </w:rPr>
+        <w:t>Description:</w:t>
+      </w:r>
+      <w:r>
+        <w:rPr>
+          <w:sz w:val="24"/>
+        </w:rPr>
+        <w:t xml:space="preserve"> Given a</w:t>
+      </w:r>
+      <w:r>
+        <w:rPr>
+          <w:sz w:val="24"/>
+        </w:rPr>
+        <w:t xml:space="preserve"> collection of document objects, </w:t>
+      </w:r>
+      <w:r>
+        <w:rPr>
+          <w:sz w:val="24"/>
+        </w:rPr>
+        <w:t>a sort key (which is a field of th</w:t>
+      </w:r>
+      <w:r>
+        <w:rPr>
+          <w:sz w:val="24"/>
+        </w:rPr>
+        <w:t>e appropriate metadata object), and optionally a list of “allowed values” for the sort key, t</w:t>
+      </w:r>
+      <w:r>
+        <w:rPr>
+          <w:sz w:val="24"/>
+        </w:rPr>
+        <w:t>his sorter can perform two basic functions</w:t>
+      </w:r>
+      <w:r>
+        <w:rPr>
+          <w:sz w:val="24"/>
+        </w:rPr>
+        <w:t xml:space="preserve"> (1) to break a set of documents into subsets, sorting on a given metadata field </w:t>
+      </w:r>
+      <w:r>
+        <w:rPr>
+          <w:sz w:val="24"/>
+        </w:rPr>
+        <w:t xml:space="preserve">(this yields subsets accounting for all of the documents in the initial set) </w:t>
+      </w:r>
+      <w:r>
+        <w:rPr>
+          <w:sz w:val="24"/>
+        </w:rPr>
+        <w:t>and (2) to create a single subset from a set of documents by selecting only those documents with certain values for a given metadata field</w:t>
+      </w:r>
+      <w:r>
+        <w:rPr>
+          <w:sz w:val="24"/>
+        </w:rPr>
+        <w:t xml:space="preserve"> (this does not necessarily yield a subset containing all of the documents from the original set)</w:t>
+      </w:r>
+      <w:r>
+        <w:rPr>
+          <w:sz w:val="24"/>
+        </w:rPr>
+        <w:t>.</w:t>
+      </w:r>
+    </w:p>
+    <w:p>
+      <w:pPr>
+        <w:rPr>
+          <w:b/>
+          <w:sz w:val="24"/>
+          <w:u w:val="single"/>
+        </w:rPr>
+      </w:pPr>
+      <w:proofErr w:type="spellStart"/>
+      <w:r>
+        <w:rPr>
+          <w:b/>
+          <w:sz w:val="24"/>
+          <w:u w:val="single"/>
+        </w:rPr>
+        <w:t>Init</w:t>
+      </w:r>
+      <w:proofErr w:type="spellEnd"/>
+      <w:r>
+        <w:rPr>
+          <w:b/>
+          <w:sz w:val="24"/>
+          <w:u w:val="single"/>
+        </w:rPr>
+        <w:t xml:space="preserve"> </w:t>
+      </w:r>
+      <w:proofErr w:type="spellStart"/>
+      <w:r>
+        <w:rPr>
+          <w:b/>
+          <w:sz w:val="24"/>
+          <w:u w:val="single"/>
+        </w:rPr>
+        <w:t>params</w:t>
+      </w:r>
+      <w:proofErr w:type="spellEnd"/>
+      <w:r>
+        <w:rPr>
+          <w:b/>
+          <w:sz w:val="24"/>
+          <w:u w:val="single"/>
+        </w:rPr>
+        <w:t>:</w:t>
+      </w:r>
+    </w:p>
+    <w:p>
+      <w:pPr>
+        <w:pStyle w:val="ListParagraph"/>
+        <w:numPr>
+          <w:ilvl w:val="0"/>
+          <w:numId w:val="8"/>
+        </w:numPr>
+        <w:rPr>
+          <w:sz w:val="24"/>
+        </w:rPr>
+      </w:pPr>
+      <w:proofErr w:type="spellStart"/>
+      <w:r>
+        <w:rPr>
+          <w:sz w:val="24"/>
+        </w:rPr>
+        <w:t>doc_list</w:t>
+      </w:r>
+      <w:proofErr w:type="spellEnd"/>
+    </w:p>
+    <w:p>
+      <w:pPr>
+        <w:rPr>
+          <w:sz w:val="24"/>
+        </w:rPr>
+      </w:pPr>
+      <w:r>
+        <w:rPr>
+          <w:b/>
+          <w:sz w:val="24"/>
+          <w:u w:val="single"/>
+        </w:rPr>
+        <w:t>Data members:</w:t>
+      </w:r>
+    </w:p>
+    <w:p>
+      <w:pPr>
+        <w:pStyle w:val="ListParagraph"/>
+        <w:numPr>
+          <w:ilvl w:val="0"/>
+          <w:numId w:val="6"/>
+        </w:numPr>
+        <w:rPr>
+          <w:sz w:val="24"/>
+        </w:rPr>
+      </w:pPr>
+      <w:proofErr w:type="spellStart"/>
+      <w:r>
+        <w:rPr>
+          <w:sz w:val="24"/>
+        </w:rPr>
+        <w:t>doc_list</w:t>
+      </w:r>
+      <w:proofErr w:type="spellEnd"/>
+      <w:r>
+        <w:rPr>
+          <w:sz w:val="24"/>
+        </w:rPr>
+        <w:t xml:space="preserve"> (input list of documents to sort)</w:t>
+      </w:r>
+    </w:p>
+    <w:p>
+      <w:pPr>
+        <w:rPr>
+          <w:sz w:val="24"/>
+        </w:rPr>
+      </w:pPr>
+      <w:r>
+        <w:rPr>
+          <w:b/>
+          <w:sz w:val="24"/>
+          <w:u w:val="single"/>
+        </w:rPr>
+        <w:t>Methods:</w:t>
+      </w:r>
+    </w:p>
+    <w:p>
+      <w:pPr>
+        <w:pStyle w:val="ListParagraph"/>
+        <w:numPr>
+          <w:ilvl w:val="0"/>
+          <w:numId w:val="7"/>
+        </w:numPr>
+        <w:rPr>
+          <w:sz w:val="24"/>
+        </w:rPr>
+      </w:pPr>
+      <w:proofErr w:type="spellStart"/>
+      <w:r>
+        <w:rPr>
+          <w:sz w:val="24"/>
+        </w:rPr>
+        <w:t>sort_docs</w:t>
+      </w:r>
+      <w:proofErr w:type="spellEnd"/>
+      <w:r>
+        <w:rPr>
+          <w:sz w:val="24"/>
+        </w:rPr>
+        <w:t>(</w:t>
+      </w:r>
+      <w:proofErr w:type="spellStart"/>
+      <w:r>
+        <w:rPr>
+          <w:sz w:val="24"/>
+        </w:rPr>
+        <w:t>sort_field</w:t>
+      </w:r>
+      <w:proofErr w:type="spellEnd"/>
+      <w:r>
+        <w:rPr>
+          <w:sz w:val="24"/>
+        </w:rPr>
+        <w:t>) (performs sorting – this is the most important method in the class)</w:t>
+      </w:r>
+    </w:p>
+    <w:p>
+      <w:pPr>
+        <w:pStyle w:val="ListParagraph"/>
+        <w:numPr>
+          <w:ilvl w:val="0"/>
+          <w:numId w:val="7"/>
+        </w:numPr>
+        <w:rPr>
+          <w:sz w:val="24"/>
+        </w:rPr>
+      </w:pPr>
+      <w:proofErr w:type="spellStart"/>
+      <w:r>
+        <w:rPr>
+          <w:sz w:val="24"/>
+        </w:rPr>
+        <w:t>create_</w:t>
+      </w:r>
       <w:proofErr w:type="gramStart"/>
       <w:r>
         <w:rPr>
-          <w:b/>
-          <w:sz w:val="24"/>
-          <w:u w:val="single"/>
-        </w:rPr>
-        <w:t>Description:</w:t>
-      </w:r>
-      <w:r>
-        <w:rPr>
-          <w:sz w:val="24"/>
-        </w:rPr>
-        <w:t xml:space="preserve"> Given a</w:t>
-      </w:r>
-      <w:r>
-        <w:rPr>
-          <w:sz w:val="24"/>
-        </w:rPr>
-        <w:t xml:space="preserve"> collection of document objects, </w:t>
-      </w:r>
-      <w:r>
-        <w:rPr>
-          <w:sz w:val="24"/>
-        </w:rPr>
-        <w:t>a sort key (which is a field of th</w:t>
-      </w:r>
-      <w:r>
-        <w:rPr>
-          <w:sz w:val="24"/>
-        </w:rPr>
-        <w:t>e appropriate metadata object), and optionally a list of “allowed values” for the sort key, t</w:t>
-      </w:r>
-      <w:r>
-        <w:rPr>
-          <w:sz w:val="24"/>
-        </w:rPr>
-        <w:t>his sorter can perform two basic functions</w:t>
-      </w:r>
-      <w:r>
-        <w:rPr>
-          <w:sz w:val="24"/>
-        </w:rPr>
-        <w:t xml:space="preserve"> (1) to break a set of documents into subsets, sorting on a given metadata field </w:t>
-      </w:r>
-      <w:r>
-        <w:rPr>
-          <w:sz w:val="24"/>
-        </w:rPr>
-        <w:t xml:space="preserve">(this yields subsets accounting for all of the documents in the initial set) </w:t>
-      </w:r>
-      <w:r>
-        <w:rPr>
-          <w:sz w:val="24"/>
-        </w:rPr>
-        <w:t>and (2) to create a single subset from a set of documents by selecting only those documents with certain values for a given metadata field</w:t>
-      </w:r>
-      <w:r>
-        <w:rPr>
-          <w:sz w:val="24"/>
-        </w:rPr>
-        <w:t xml:space="preserve"> (this does not necessarily yield a subset containing all of the documents from the original set)</w:t>
+          <w:sz w:val="24"/>
+        </w:rPr>
+        <w:t>subset</w:t>
+      </w:r>
+      <w:proofErr w:type="spellEnd"/>
+      <w:r>
+        <w:rPr>
+          <w:sz w:val="24"/>
+        </w:rPr>
+        <w:t>(</w:t>
+      </w:r>
+      <w:proofErr w:type="spellStart"/>
+      <w:proofErr w:type="gramEnd"/>
+      <w:r>
+        <w:rPr>
+          <w:sz w:val="24"/>
+        </w:rPr>
+        <w:t>sort_field</w:t>
+      </w:r>
+      <w:proofErr w:type="spellEnd"/>
+      <w:r>
+        <w:rPr>
+          <w:sz w:val="24"/>
+        </w:rPr>
+        <w:t xml:space="preserve">, </w:t>
+      </w:r>
+      <w:proofErr w:type="spellStart"/>
+      <w:r>
+        <w:rPr>
+          <w:sz w:val="24"/>
+        </w:rPr>
+        <w:t>allowed_values</w:t>
+      </w:r>
+      <w:proofErr w:type="spellEnd"/>
+      <w:r>
+        <w:rPr>
+          <w:sz w:val="24"/>
+        </w:rPr>
+        <w:t>)</w:t>
+      </w:r>
+      <w:r>
+        <w:rPr>
+          <w:sz w:val="24"/>
+        </w:rPr>
+        <w:t xml:space="preserve"> (creates a subset of the current set of documents by only selecting documents whose </w:t>
+      </w:r>
+      <w:proofErr w:type="spellStart"/>
+      <w:r>
+        <w:rPr>
+          <w:sz w:val="24"/>
+        </w:rPr>
+        <w:t>sort_field</w:t>
+      </w:r>
+      <w:proofErr w:type="spellEnd"/>
+      <w:r>
+        <w:rPr>
+          <w:sz w:val="24"/>
+        </w:rPr>
+        <w:t xml:space="preserve"> is equal to some value in </w:t>
+      </w:r>
+      <w:proofErr w:type="spellStart"/>
+      <w:r>
+        <w:rPr>
+          <w:sz w:val="24"/>
+        </w:rPr>
+        <w:t>allowed_values</w:t>
+      </w:r>
+      <w:proofErr w:type="spellEnd"/>
+      <w:r>
+        <w:rPr>
+          <w:sz w:val="24"/>
+        </w:rPr>
+        <w:t>)</w:t>
       </w:r>
       <w:r>
         <w:rPr>
@@ -4841,44 +5058,61 @@
         </w:rPr>
         <w:t>.</w:t>
       </w:r>
-      <w:proofErr w:type="gramEnd"/>
-    </w:p>
-    <w:p>
-      <w:pPr>
-        <w:rPr>
-          <w:b/>
-          <w:sz w:val="24"/>
-          <w:u w:val="single"/>
-        </w:rPr>
-      </w:pPr>
-      <w:proofErr w:type="spellStart"/>
-      <w:r>
-        <w:rPr>
-          <w:b/>
-          <w:sz w:val="24"/>
-          <w:u w:val="single"/>
-        </w:rPr>
-        <w:t>Init</w:t>
-      </w:r>
-      <w:proofErr w:type="spellEnd"/>
-      <w:r>
-        <w:rPr>
-          <w:b/>
-          <w:sz w:val="24"/>
-          <w:u w:val="single"/>
-        </w:rPr>
-        <w:t xml:space="preserve"> </w:t>
-      </w:r>
-      <w:proofErr w:type="spellStart"/>
-      <w:r>
-        <w:rPr>
-          <w:b/>
-          <w:sz w:val="24"/>
-          <w:u w:val="single"/>
-        </w:rPr>
-        <w:t>params</w:t>
-      </w:r>
-      <w:proofErr w:type="spellEnd"/>
+    </w:p>
+    <w:p>
+      <w:pPr>
+        <w:pStyle w:val="ListParagraph"/>
+        <w:numPr>
+          <w:ilvl w:val="0"/>
+          <w:numId w:val="7"/>
+        </w:numPr>
+        <w:rPr>
+          <w:sz w:val="24"/>
+        </w:rPr>
+      </w:pPr>
+      <w:proofErr w:type="spellStart"/>
+      <w:r>
+        <w:rPr>
+          <w:sz w:val="24"/>
+        </w:rPr>
+        <w:t>add_doc</w:t>
+      </w:r>
+      <w:proofErr w:type="spellEnd"/>
+      <w:r>
+        <w:rPr>
+          <w:sz w:val="24"/>
+        </w:rPr>
+        <w:t>(</w:t>
+      </w:r>
+      <w:proofErr w:type="spellStart"/>
+      <w:r>
+        <w:rPr>
+          <w:sz w:val="24"/>
+        </w:rPr>
+        <w:t>doc_to_add</w:t>
+      </w:r>
+      <w:proofErr w:type="spellEnd"/>
+      <w:r>
+        <w:rPr>
+          <w:sz w:val="24"/>
+        </w:rPr>
+        <w:t>) (add a Document to the list of docs to sort)</w:t>
+      </w:r>
+    </w:p>
+    <w:p>
+      <w:pPr>
+        <w:rPr>
+          <w:sz w:val="24"/>
+        </w:rPr>
+      </w:pPr>
+      <w:r>
+        <w:rPr>
+          <w:b/>
+          <w:sz w:val="24"/>
+          <w:u w:val="single"/>
+        </w:rPr>
+        <w:t>Test Cases</w:t>
+      </w:r>
       <w:r>
         <w:rPr>
           <w:b/>
@@ -4893,12 +5127,26 @@
         <w:pStyle w:val="ListParagraph"/>
         <w:numPr>
           <w:ilvl w:val="0"/>
-          <w:numId w:val="8"/>
-        </w:numPr>
-        <w:rPr>
-          <w:sz w:val="24"/>
-        </w:rPr>
-      </w:pPr>
+          <w:numId w:val="19"/>
+        </w:numPr>
+        <w:rPr>
+          <w:sz w:val="24"/>
+        </w:rPr>
+      </w:pPr>
+      <w:proofErr w:type="spellStart"/>
+      <w:r>
+        <w:rPr>
+          <w:sz w:val="24"/>
+        </w:rPr>
+        <w:t>sort_docs</w:t>
+      </w:r>
+      <w:proofErr w:type="spellEnd"/>
+      <w:r>
+        <w:rPr>
+          <w:sz w:val="24"/>
+        </w:rPr>
+        <w:t xml:space="preserve"> with valid input </w:t>
+      </w:r>
       <w:proofErr w:type="spellStart"/>
       <w:r>
         <w:rPr>
@@ -4910,30 +5158,29 @@
     </w:p>
     <w:p>
       <w:pPr>
-        <w:rPr>
-          <w:sz w:val="24"/>
-        </w:rPr>
-      </w:pPr>
-      <w:r>
-        <w:rPr>
-          <w:b/>
-          <w:sz w:val="24"/>
-          <w:u w:val="single"/>
-        </w:rPr>
-        <w:t>Data members:</w:t>
-      </w:r>
-    </w:p>
-    <w:p>
-      <w:pPr>
-        <w:pStyle w:val="ListParagraph"/>
-        <w:numPr>
-          <w:ilvl w:val="0"/>
-          <w:numId w:val="6"/>
-        </w:numPr>
-        <w:rPr>
-          <w:sz w:val="24"/>
-        </w:rPr>
-      </w:pPr>
+        <w:pStyle w:val="ListParagraph"/>
+        <w:numPr>
+          <w:ilvl w:val="0"/>
+          <w:numId w:val="19"/>
+        </w:numPr>
+        <w:rPr>
+          <w:sz w:val="24"/>
+        </w:rPr>
+      </w:pPr>
+      <w:proofErr w:type="spellStart"/>
+      <w:r>
+        <w:rPr>
+          <w:sz w:val="24"/>
+        </w:rPr>
+        <w:t>sort_docs</w:t>
+      </w:r>
+      <w:proofErr w:type="spellEnd"/>
+      <w:r>
+        <w:rPr>
+          <w:sz w:val="24"/>
+        </w:rPr>
+        <w:t xml:space="preserve"> with empty input </w:t>
+      </w:r>
       <w:proofErr w:type="spellStart"/>
       <w:r>
         <w:rPr>
@@ -4942,34 +5189,13 @@
         <w:t>doc_list</w:t>
       </w:r>
       <w:proofErr w:type="spellEnd"/>
-      <w:r>
-        <w:rPr>
-          <w:sz w:val="24"/>
-        </w:rPr>
-        <w:t xml:space="preserve"> (input list of documents to sort)</w:t>
-      </w:r>
-    </w:p>
-    <w:p>
-      <w:pPr>
-        <w:rPr>
-          <w:sz w:val="24"/>
-        </w:rPr>
-      </w:pPr>
-      <w:r>
-        <w:rPr>
-          <w:b/>
-          <w:sz w:val="24"/>
-          <w:u w:val="single"/>
-        </w:rPr>
-        <w:t>Methods:</w:t>
-      </w:r>
-    </w:p>
-    <w:p>
-      <w:pPr>
-        <w:pStyle w:val="ListParagraph"/>
-        <w:numPr>
-          <w:ilvl w:val="0"/>
-          <w:numId w:val="7"/>
+    </w:p>
+    <w:p>
+      <w:pPr>
+        <w:pStyle w:val="ListParagraph"/>
+        <w:numPr>
+          <w:ilvl w:val="0"/>
+          <w:numId w:val="19"/>
         </w:numPr>
         <w:rPr>
           <w:sz w:val="24"/>
@@ -4987,69 +5213,73 @@
         <w:rPr>
           <w:sz w:val="24"/>
         </w:rPr>
-        <w:t>(</w:t>
-      </w:r>
-      <w:proofErr w:type="spellStart"/>
-      <w:r>
-        <w:rPr>
-          <w:sz w:val="24"/>
-        </w:rPr>
-        <w:t>sort_field</w:t>
-      </w:r>
-      <w:proofErr w:type="spellEnd"/>
-      <w:r>
-        <w:rPr>
-          <w:sz w:val="24"/>
-        </w:rPr>
-        <w:t>) (performs sorting – this is the most important method in the class)</w:t>
-      </w:r>
-    </w:p>
-    <w:p>
-      <w:pPr>
-        <w:pStyle w:val="ListParagraph"/>
-        <w:numPr>
-          <w:ilvl w:val="0"/>
-          <w:numId w:val="7"/>
-        </w:numPr>
-        <w:rPr>
-          <w:sz w:val="24"/>
-        </w:rPr>
-      </w:pPr>
-      <w:proofErr w:type="spellStart"/>
-      <w:r>
-        <w:rPr>
-          <w:sz w:val="24"/>
-        </w:rPr>
-        <w:t>create_</w:t>
-      </w:r>
-      <w:proofErr w:type="gramStart"/>
-      <w:r>
-        <w:rPr>
-          <w:sz w:val="24"/>
-        </w:rPr>
-        <w:t>subset</w:t>
-      </w:r>
-      <w:proofErr w:type="spellEnd"/>
-      <w:r>
-        <w:rPr>
-          <w:sz w:val="24"/>
-        </w:rPr>
-        <w:t>(</w:t>
-      </w:r>
-      <w:proofErr w:type="spellStart"/>
-      <w:proofErr w:type="gramEnd"/>
-      <w:r>
-        <w:rPr>
-          <w:sz w:val="24"/>
-        </w:rPr>
-        <w:t>sort_field</w:t>
-      </w:r>
-      <w:proofErr w:type="spellEnd"/>
-      <w:r>
-        <w:rPr>
-          <w:sz w:val="24"/>
-        </w:rPr>
-        <w:t xml:space="preserve">, </w:t>
+        <w:t xml:space="preserve"> with input </w:t>
+      </w:r>
+      <w:proofErr w:type="spellStart"/>
+      <w:r>
+        <w:rPr>
+          <w:sz w:val="24"/>
+        </w:rPr>
+        <w:t>doc_list</w:t>
+      </w:r>
+      <w:proofErr w:type="spellEnd"/>
+      <w:r>
+        <w:rPr>
+          <w:sz w:val="24"/>
+        </w:rPr>
+        <w:t xml:space="preserve"> containing a non-Document object</w:t>
+      </w:r>
+    </w:p>
+    <w:p>
+      <w:pPr>
+        <w:pStyle w:val="ListParagraph"/>
+        <w:numPr>
+          <w:ilvl w:val="0"/>
+          <w:numId w:val="19"/>
+        </w:numPr>
+        <w:rPr>
+          <w:sz w:val="24"/>
+        </w:rPr>
+      </w:pPr>
+      <w:proofErr w:type="spellStart"/>
+      <w:r>
+        <w:rPr>
+          <w:sz w:val="24"/>
+        </w:rPr>
+        <w:t>sort_docs</w:t>
+      </w:r>
+      <w:proofErr w:type="spellEnd"/>
+      <w:r>
+        <w:rPr>
+          <w:sz w:val="24"/>
+        </w:rPr>
+        <w:t xml:space="preserve"> with sort field that that isn’t valid</w:t>
+      </w:r>
+    </w:p>
+    <w:p>
+      <w:pPr>
+        <w:pStyle w:val="ListParagraph"/>
+        <w:numPr>
+          <w:ilvl w:val="0"/>
+          <w:numId w:val="19"/>
+        </w:numPr>
+        <w:rPr>
+          <w:sz w:val="24"/>
+        </w:rPr>
+      </w:pPr>
+      <w:proofErr w:type="spellStart"/>
+      <w:r>
+        <w:rPr>
+          <w:sz w:val="24"/>
+        </w:rPr>
+        <w:t>create_subset</w:t>
+      </w:r>
+      <w:proofErr w:type="spellEnd"/>
+      <w:r>
+        <w:rPr>
+          <w:sz w:val="24"/>
+        </w:rPr>
+        <w:t xml:space="preserve"> with valid list of </w:t>
       </w:r>
       <w:proofErr w:type="spellStart"/>
       <w:r>
@@ -5059,31 +5289,31 @@
         <w:t>allowed_values</w:t>
       </w:r>
       <w:proofErr w:type="spellEnd"/>
-      <w:r>
-        <w:rPr>
-          <w:sz w:val="24"/>
-        </w:rPr>
-        <w:t>)</w:t>
-      </w:r>
-      <w:r>
-        <w:rPr>
-          <w:sz w:val="24"/>
-        </w:rPr>
-        <w:t xml:space="preserve"> (creates a subset of the current set of documents by only selecting documents whose </w:t>
-      </w:r>
-      <w:proofErr w:type="spellStart"/>
-      <w:r>
-        <w:rPr>
-          <w:sz w:val="24"/>
-        </w:rPr>
-        <w:t>sort_field</w:t>
-      </w:r>
-      <w:proofErr w:type="spellEnd"/>
-      <w:r>
-        <w:rPr>
-          <w:sz w:val="24"/>
-        </w:rPr>
-        <w:t xml:space="preserve"> is equal to some value in </w:t>
+    </w:p>
+    <w:p>
+      <w:pPr>
+        <w:pStyle w:val="ListParagraph"/>
+        <w:numPr>
+          <w:ilvl w:val="0"/>
+          <w:numId w:val="19"/>
+        </w:numPr>
+        <w:rPr>
+          <w:sz w:val="24"/>
+        </w:rPr>
+      </w:pPr>
+      <w:proofErr w:type="spellStart"/>
+      <w:r>
+        <w:rPr>
+          <w:sz w:val="24"/>
+        </w:rPr>
+        <w:t>create_subset</w:t>
+      </w:r>
+      <w:proofErr w:type="spellEnd"/>
+      <w:r>
+        <w:rPr>
+          <w:sz w:val="24"/>
+        </w:rPr>
+        <w:t xml:space="preserve"> with empty list of </w:t>
       </w:r>
       <w:proofErr w:type="spellStart"/>
       <w:r>
@@ -5093,25 +5323,53 @@
         <w:t>allowed_values</w:t>
       </w:r>
       <w:proofErr w:type="spellEnd"/>
-      <w:r>
-        <w:rPr>
-          <w:sz w:val="24"/>
-        </w:rPr>
-        <w:t>)</w:t>
-      </w:r>
-      <w:r>
-        <w:rPr>
-          <w:sz w:val="24"/>
-        </w:rPr>
-        <w:t>.</w:t>
-      </w:r>
-    </w:p>
-    <w:p>
-      <w:pPr>
-        <w:pStyle w:val="ListParagraph"/>
-        <w:numPr>
-          <w:ilvl w:val="0"/>
-          <w:numId w:val="7"/>
+    </w:p>
+    <w:p>
+      <w:pPr>
+        <w:pStyle w:val="ListParagraph"/>
+        <w:numPr>
+          <w:ilvl w:val="0"/>
+          <w:numId w:val="19"/>
+        </w:numPr>
+        <w:rPr>
+          <w:sz w:val="24"/>
+        </w:rPr>
+      </w:pPr>
+      <w:proofErr w:type="spellStart"/>
+      <w:r>
+        <w:rPr>
+          <w:sz w:val="24"/>
+        </w:rPr>
+        <w:t>create_subset</w:t>
+      </w:r>
+      <w:proofErr w:type="spellEnd"/>
+      <w:r>
+        <w:rPr>
+          <w:sz w:val="24"/>
+        </w:rPr>
+        <w:t xml:space="preserve"> with list of </w:t>
+      </w:r>
+      <w:proofErr w:type="spellStart"/>
+      <w:r>
+        <w:rPr>
+          <w:sz w:val="24"/>
+        </w:rPr>
+        <w:t>allowed_values</w:t>
+      </w:r>
+      <w:proofErr w:type="spellEnd"/>
+      <w:r>
+        <w:rPr>
+          <w:sz w:val="24"/>
+        </w:rPr>
+        <w:t xml:space="preserve"> that don’t match any Documents</w:t>
+      </w:r>
+    </w:p>
+    <w:p>
+      <w:pPr>
+        <w:pStyle w:val="ListParagraph"/>
+        <w:numPr>
+          <w:ilvl w:val="0"/>
+          <w:numId w:val="19"/>
         </w:numPr>
         <w:rPr>
           <w:sz w:val="24"/>
@@ -5129,44 +5387,7 @@
         <w:rPr>
           <w:sz w:val="24"/>
         </w:rPr>
-        <w:t>(</w:t>
-      </w:r>
-      <w:proofErr w:type="spellStart"/>
-      <w:r>
-        <w:rPr>
-          <w:sz w:val="24"/>
-        </w:rPr>
-        <w:t>doc_to_add</w:t>
-      </w:r>
-      <w:proofErr w:type="spellEnd"/>
-      <w:r>
-        <w:rPr>
-          <w:sz w:val="24"/>
-        </w:rPr>
-        <w:t>) (add a Document to the list of docs to sort)</w:t>
-      </w:r>
-    </w:p>
-    <w:p>
-      <w:pPr>
-        <w:rPr>
-          <w:sz w:val="24"/>
-        </w:rPr>
-      </w:pPr>
-      <w:r>
-        <w:rPr>
-          <w:b/>
-          <w:sz w:val="24"/>
-          <w:u w:val="single"/>
-        </w:rPr>
-        <w:t>Test Cases</w:t>
-      </w:r>
-      <w:r>
-        <w:rPr>
-          <w:b/>
-          <w:sz w:val="24"/>
-          <w:u w:val="single"/>
-        </w:rPr>
-        <w:t>:</w:t>
+        <w:t xml:space="preserve"> with valid Document object</w:t>
       </w:r>
     </w:p>
     <w:p>
@@ -5185,248 +5406,6 @@
         <w:rPr>
           <w:sz w:val="24"/>
         </w:rPr>
-        <w:t>sort_docs</w:t>
-      </w:r>
-      <w:proofErr w:type="spellEnd"/>
-      <w:r>
-        <w:rPr>
-          <w:sz w:val="24"/>
-        </w:rPr>
-        <w:t xml:space="preserve"> with valid input </w:t>
-      </w:r>
-      <w:proofErr w:type="spellStart"/>
-      <w:r>
-        <w:rPr>
-          <w:sz w:val="24"/>
-        </w:rPr>
-        <w:t>doc_list</w:t>
-      </w:r>
-      <w:proofErr w:type="spellEnd"/>
-    </w:p>
-    <w:p>
-      <w:pPr>
-        <w:pStyle w:val="ListParagraph"/>
-        <w:numPr>
-          <w:ilvl w:val="0"/>
-          <w:numId w:val="19"/>
-        </w:numPr>
-        <w:rPr>
-          <w:sz w:val="24"/>
-        </w:rPr>
-      </w:pPr>
-      <w:proofErr w:type="spellStart"/>
-      <w:r>
-        <w:rPr>
-          <w:sz w:val="24"/>
-        </w:rPr>
-        <w:t>sort_docs</w:t>
-      </w:r>
-      <w:proofErr w:type="spellEnd"/>
-      <w:r>
-        <w:rPr>
-          <w:sz w:val="24"/>
-        </w:rPr>
-        <w:t xml:space="preserve"> with empty input </w:t>
-      </w:r>
-      <w:proofErr w:type="spellStart"/>
-      <w:r>
-        <w:rPr>
-          <w:sz w:val="24"/>
-        </w:rPr>
-        <w:t>doc_list</w:t>
-      </w:r>
-      <w:proofErr w:type="spellEnd"/>
-    </w:p>
-    <w:p>
-      <w:pPr>
-        <w:pStyle w:val="ListParagraph"/>
-        <w:numPr>
-          <w:ilvl w:val="0"/>
-          <w:numId w:val="19"/>
-        </w:numPr>
-        <w:rPr>
-          <w:sz w:val="24"/>
-        </w:rPr>
-      </w:pPr>
-      <w:proofErr w:type="spellStart"/>
-      <w:r>
-        <w:rPr>
-          <w:sz w:val="24"/>
-        </w:rPr>
-        <w:t>sort_docs</w:t>
-      </w:r>
-      <w:proofErr w:type="spellEnd"/>
-      <w:r>
-        <w:rPr>
-          <w:sz w:val="24"/>
-        </w:rPr>
-        <w:t xml:space="preserve"> with input </w:t>
-      </w:r>
-      <w:proofErr w:type="spellStart"/>
-      <w:r>
-        <w:rPr>
-          <w:sz w:val="24"/>
-        </w:rPr>
-        <w:t>doc_list</w:t>
-      </w:r>
-      <w:proofErr w:type="spellEnd"/>
-      <w:r>
-        <w:rPr>
-          <w:sz w:val="24"/>
-        </w:rPr>
-        <w:t xml:space="preserve"> containing a non-Document object</w:t>
-      </w:r>
-    </w:p>
-    <w:p>
-      <w:pPr>
-        <w:pStyle w:val="ListParagraph"/>
-        <w:numPr>
-          <w:ilvl w:val="0"/>
-          <w:numId w:val="19"/>
-        </w:numPr>
-        <w:rPr>
-          <w:sz w:val="24"/>
-        </w:rPr>
-      </w:pPr>
-      <w:proofErr w:type="spellStart"/>
-      <w:r>
-        <w:rPr>
-          <w:sz w:val="24"/>
-        </w:rPr>
-        <w:t>sort_docs</w:t>
-      </w:r>
-      <w:proofErr w:type="spellEnd"/>
-      <w:r>
-        <w:rPr>
-          <w:sz w:val="24"/>
-        </w:rPr>
-        <w:t xml:space="preserve"> with sort field that that isn’t valid</w:t>
-      </w:r>
-    </w:p>
-    <w:p>
-      <w:pPr>
-        <w:pStyle w:val="ListParagraph"/>
-        <w:numPr>
-          <w:ilvl w:val="0"/>
-          <w:numId w:val="19"/>
-        </w:numPr>
-        <w:rPr>
-          <w:sz w:val="24"/>
-        </w:rPr>
-      </w:pPr>
-      <w:proofErr w:type="spellStart"/>
-      <w:r>
-        <w:rPr>
-          <w:sz w:val="24"/>
-        </w:rPr>
-        <w:t>create_subset</w:t>
-      </w:r>
-      <w:proofErr w:type="spellEnd"/>
-      <w:r>
-        <w:rPr>
-          <w:sz w:val="24"/>
-        </w:rPr>
-        <w:t xml:space="preserve"> with valid list of </w:t>
-      </w:r>
-      <w:proofErr w:type="spellStart"/>
-      <w:r>
-        <w:rPr>
-          <w:sz w:val="24"/>
-        </w:rPr>
-        <w:t>allowed_values</w:t>
-      </w:r>
-      <w:proofErr w:type="spellEnd"/>
-    </w:p>
-    <w:p>
-      <w:pPr>
-        <w:pStyle w:val="ListParagraph"/>
-        <w:numPr>
-          <w:ilvl w:val="0"/>
-          <w:numId w:val="19"/>
-        </w:numPr>
-        <w:rPr>
-          <w:sz w:val="24"/>
-        </w:rPr>
-      </w:pPr>
-      <w:proofErr w:type="spellStart"/>
-      <w:r>
-        <w:rPr>
-          <w:sz w:val="24"/>
-        </w:rPr>
-        <w:t>create_subset</w:t>
-      </w:r>
-      <w:proofErr w:type="spellEnd"/>
-      <w:r>
-        <w:rPr>
-          <w:sz w:val="24"/>
-        </w:rPr>
-        <w:t xml:space="preserve"> with empty list of </w:t>
-      </w:r>
-      <w:proofErr w:type="spellStart"/>
-      <w:r>
-        <w:rPr>
-          <w:sz w:val="24"/>
-        </w:rPr>
-        <w:t>allowed_values</w:t>
-      </w:r>
-      <w:proofErr w:type="spellEnd"/>
-    </w:p>
-    <w:p>
-      <w:pPr>
-        <w:pStyle w:val="ListParagraph"/>
-        <w:numPr>
-          <w:ilvl w:val="0"/>
-          <w:numId w:val="19"/>
-        </w:numPr>
-        <w:rPr>
-          <w:sz w:val="24"/>
-        </w:rPr>
-      </w:pPr>
-      <w:proofErr w:type="spellStart"/>
-      <w:r>
-        <w:rPr>
-          <w:sz w:val="24"/>
-        </w:rPr>
-        <w:t>create_subset</w:t>
-      </w:r>
-      <w:proofErr w:type="spellEnd"/>
-      <w:r>
-        <w:rPr>
-          <w:sz w:val="24"/>
-        </w:rPr>
-        <w:t xml:space="preserve"> with list of </w:t>
-      </w:r>
-      <w:proofErr w:type="spellStart"/>
-      <w:r>
-        <w:rPr>
-          <w:sz w:val="24"/>
-        </w:rPr>
-        <w:t>allowed_values</w:t>
-      </w:r>
-      <w:proofErr w:type="spellEnd"/>
-      <w:r>
-        <w:rPr>
-          <w:sz w:val="24"/>
-        </w:rPr>
-        <w:t xml:space="preserve"> that don’t match any Documents</w:t>
-      </w:r>
-    </w:p>
-    <w:p>
-      <w:pPr>
-        <w:pStyle w:val="ListParagraph"/>
-        <w:numPr>
-          <w:ilvl w:val="0"/>
-          <w:numId w:val="19"/>
-        </w:numPr>
-        <w:rPr>
-          <w:sz w:val="24"/>
-        </w:rPr>
-      </w:pPr>
-      <w:proofErr w:type="spellStart"/>
-      <w:r>
-        <w:rPr>
-          <w:sz w:val="24"/>
-        </w:rPr>
         <w:t>add_doc</w:t>
       </w:r>
       <w:proofErr w:type="spellEnd"/>
@@ -5434,32 +5413,6 @@
         <w:rPr>
           <w:sz w:val="24"/>
         </w:rPr>
-        <w:t xml:space="preserve"> with valid Document object</w:t>
-      </w:r>
-    </w:p>
-    <w:p>
-      <w:pPr>
-        <w:pStyle w:val="ListParagraph"/>
-        <w:numPr>
-          <w:ilvl w:val="0"/>
-          <w:numId w:val="19"/>
-        </w:numPr>
-        <w:rPr>
-          <w:sz w:val="24"/>
-        </w:rPr>
-      </w:pPr>
-      <w:proofErr w:type="spellStart"/>
-      <w:r>
-        <w:rPr>
-          <w:sz w:val="24"/>
-        </w:rPr>
-        <w:t>add_doc</w:t>
-      </w:r>
-      <w:proofErr w:type="spellEnd"/>
-      <w:r>
-        <w:rPr>
-          <w:sz w:val="24"/>
-        </w:rPr>
         <w:t xml:space="preserve"> with non-Document object</w:t>
       </w:r>
     </w:p>
@@ -5486,8 +5439,6 @@
           <w:sz w:val="32"/>
         </w:rPr>
       </w:pPr>
-      <w:bookmarkStart w:id="0" w:name="_GoBack"/>
-      <w:bookmarkEnd w:id="0"/>
       <w:proofErr w:type="spellStart"/>
       <w:r>
         <w:rPr>
@@ -5517,21 +5468,7 @@
         <w:rPr>
           <w:sz w:val="24"/>
         </w:rPr>
-        <w:t xml:space="preserve"> Given a </w:t>
-      </w:r>
-      <w:proofErr w:type="gramStart"/>
-      <w:r>
-        <w:rPr>
-          <w:sz w:val="24"/>
-        </w:rPr>
-        <w:t>file</w:t>
-      </w:r>
-      <w:proofErr w:type="gramEnd"/>
-      <w:r>
-        <w:rPr>
-          <w:sz w:val="24"/>
-        </w:rPr>
-        <w:t xml:space="preserve"> containing one and only one document (along with fields/labels/metadata), this class will </w:t>
+        <w:t xml:space="preserve"> Given a file containing one and only one document (along with fields/labels/metadata), this class will </w:t>
       </w:r>
       <w:r>
         <w:rPr>
@@ -7309,16 +7246,8 @@
         <w:rPr>
           <w:sz w:val="24"/>
         </w:rPr>
-        <w:t xml:space="preserve">Much inspiration for this module was drawn </w:t>
-      </w:r>
-      <w:proofErr w:type="gramStart"/>
-      <w:r>
-        <w:rPr>
-          <w:sz w:val="24"/>
-        </w:rPr>
-        <w:t>from:</w:t>
-      </w:r>
-      <w:proofErr w:type="gramEnd"/>
+        <w:t>Much inspiration for this module was drawn from:</w:t>
+      </w:r>
       <w:r>
         <w:rPr>
           <w:sz w:val="24"/>
@@ -8015,136 +7944,116 @@
         <w:rPr>
           <w:sz w:val="24"/>
         </w:rPr>
+        <w:t xml:space="preserve"> This class represents the “main” program of the system – it kicks off everything else.</w:t>
+      </w:r>
+      <w:r>
+        <w:rPr>
+          <w:sz w:val="24"/>
+        </w:rPr>
+        <w:t xml:space="preserve"> Parts of this class are modified for the user’</w:t>
+      </w:r>
+      <w:r>
+        <w:rPr>
+          <w:sz w:val="24"/>
+        </w:rPr>
+        <w:t>s specific analysis goal.</w:t>
+      </w:r>
+    </w:p>
+    <w:p>
+      <w:pPr>
+        <w:rPr>
+          <w:b/>
+          <w:sz w:val="24"/>
+          <w:u w:val="single"/>
+        </w:rPr>
+      </w:pPr>
+      <w:r>
+        <w:rPr>
+          <w:b/>
+          <w:sz w:val="24"/>
+          <w:u w:val="single"/>
+        </w:rPr>
+        <w:t>Global variables:</w:t>
+      </w:r>
+    </w:p>
+    <w:p>
+      <w:pPr>
+        <w:pStyle w:val="ListParagraph"/>
+        <w:numPr>
+          <w:ilvl w:val="0"/>
+          <w:numId w:val="36"/>
+        </w:numPr>
+        <w:rPr>
+          <w:sz w:val="24"/>
+        </w:rPr>
+      </w:pPr>
+      <w:r>
+        <w:rPr>
+          <w:sz w:val="24"/>
+        </w:rPr>
+        <w:t>OPINION_PATH – the path where the raw opinion files live</w:t>
+      </w:r>
+    </w:p>
+    <w:p>
+      <w:pPr>
+        <w:pStyle w:val="ListParagraph"/>
+        <w:numPr>
+          <w:ilvl w:val="0"/>
+          <w:numId w:val="36"/>
+        </w:numPr>
+        <w:rPr>
+          <w:sz w:val="24"/>
+        </w:rPr>
+      </w:pPr>
+      <w:r>
+        <w:rPr>
+          <w:sz w:val="24"/>
+        </w:rPr>
+        <w:t>PICKLE_PATH – the path to which the system should serialize the opinion Document objects</w:t>
+      </w:r>
+    </w:p>
+    <w:p>
+      <w:pPr>
+        <w:pStyle w:val="ListParagraph"/>
+        <w:numPr>
+          <w:ilvl w:val="0"/>
+          <w:numId w:val="36"/>
+        </w:numPr>
+        <w:rPr>
+          <w:sz w:val="24"/>
+        </w:rPr>
+      </w:pPr>
+      <w:r>
+        <w:rPr>
+          <w:sz w:val="24"/>
+        </w:rPr>
+        <w:t xml:space="preserve">ACCEPTED_CITES – optional; a list of citations for use in sorting </w:t>
+      </w:r>
+    </w:p>
+    <w:p>
+      <w:pPr>
+        <w:rPr>
+          <w:sz w:val="24"/>
+        </w:rPr>
+      </w:pPr>
+      <w:proofErr w:type="spellStart"/>
+      <w:r>
+        <w:rPr>
+          <w:b/>
+          <w:sz w:val="24"/>
+          <w:u w:val="single"/>
+        </w:rPr>
+        <w:t>Init</w:t>
+      </w:r>
+      <w:proofErr w:type="spellEnd"/>
+      <w:r>
+        <w:rPr>
+          <w:b/>
+          <w:sz w:val="24"/>
+          <w:u w:val="single"/>
+        </w:rPr>
         <w:t xml:space="preserve"> </w:t>
       </w:r>
-      <w:r>
-        <w:rPr>
-          <w:sz w:val="24"/>
-        </w:rPr>
-        <w:t>This class represents the “main” program of the system – it kicks off everything else.</w:t>
-      </w:r>
-      <w:r>
-        <w:rPr>
-          <w:sz w:val="24"/>
-        </w:rPr>
-        <w:t xml:space="preserve"> Parts of this class </w:t>
-      </w:r>
-      <w:proofErr w:type="gramStart"/>
-      <w:r>
-        <w:rPr>
-          <w:sz w:val="24"/>
-        </w:rPr>
-        <w:t>are modified</w:t>
-      </w:r>
-      <w:proofErr w:type="gramEnd"/>
-      <w:r>
-        <w:rPr>
-          <w:sz w:val="24"/>
-        </w:rPr>
-        <w:t xml:space="preserve"> for the user’</w:t>
-      </w:r>
-      <w:r>
-        <w:rPr>
-          <w:sz w:val="24"/>
-        </w:rPr>
-        <w:t>s specific analysis goal.</w:t>
-      </w:r>
-    </w:p>
-    <w:p>
-      <w:pPr>
-        <w:rPr>
-          <w:b/>
-          <w:sz w:val="24"/>
-          <w:u w:val="single"/>
-        </w:rPr>
-      </w:pPr>
-      <w:r>
-        <w:rPr>
-          <w:b/>
-          <w:sz w:val="24"/>
-          <w:u w:val="single"/>
-        </w:rPr>
-        <w:t>Global variables:</w:t>
-      </w:r>
-    </w:p>
-    <w:p>
-      <w:pPr>
-        <w:pStyle w:val="ListParagraph"/>
-        <w:numPr>
-          <w:ilvl w:val="0"/>
-          <w:numId w:val="36"/>
-        </w:numPr>
-        <w:rPr>
-          <w:sz w:val="24"/>
-        </w:rPr>
-      </w:pPr>
-      <w:r>
-        <w:rPr>
-          <w:sz w:val="24"/>
-        </w:rPr>
-        <w:t>OPINION_PATH – the path where the raw opinion files live</w:t>
-      </w:r>
-    </w:p>
-    <w:p>
-      <w:pPr>
-        <w:pStyle w:val="ListParagraph"/>
-        <w:numPr>
-          <w:ilvl w:val="0"/>
-          <w:numId w:val="36"/>
-        </w:numPr>
-        <w:rPr>
-          <w:sz w:val="24"/>
-        </w:rPr>
-      </w:pPr>
-      <w:r>
-        <w:rPr>
-          <w:sz w:val="24"/>
-        </w:rPr>
-        <w:t>PICKLE_PATH – the path to which the system should serialize the opinion Document objects</w:t>
-      </w:r>
-    </w:p>
-    <w:p>
-      <w:pPr>
-        <w:pStyle w:val="ListParagraph"/>
-        <w:numPr>
-          <w:ilvl w:val="0"/>
-          <w:numId w:val="36"/>
-        </w:numPr>
-        <w:rPr>
-          <w:sz w:val="24"/>
-        </w:rPr>
-      </w:pPr>
-      <w:r>
-        <w:rPr>
-          <w:sz w:val="24"/>
-        </w:rPr>
-        <w:t xml:space="preserve">ACCEPTED_CITES – optional; a list of citations for use in sorting </w:t>
-      </w:r>
-    </w:p>
-    <w:p>
-      <w:pPr>
-        <w:rPr>
-          <w:sz w:val="24"/>
-        </w:rPr>
-      </w:pPr>
-      <w:proofErr w:type="spellStart"/>
-      <w:r>
-        <w:rPr>
-          <w:b/>
-          <w:sz w:val="24"/>
-          <w:u w:val="single"/>
-        </w:rPr>
-        <w:t>Init</w:t>
-      </w:r>
-      <w:proofErr w:type="spellEnd"/>
-      <w:r>
-        <w:rPr>
-          <w:b/>
-          <w:sz w:val="24"/>
-          <w:u w:val="single"/>
-        </w:rPr>
-        <w:t xml:space="preserve"> </w:t>
-      </w:r>
       <w:proofErr w:type="spellStart"/>
       <w:r>
         <w:rPr>
@@ -8251,13 +8160,7 @@
         <w:rPr>
           <w:sz w:val="24"/>
         </w:rPr>
-        <w:t xml:space="preserve"> </w:t>
-      </w:r>
-      <w:r>
-        <w:rPr>
-          <w:sz w:val="24"/>
-        </w:rPr>
-        <w:t xml:space="preserve">– </w:t>
+        <w:t xml:space="preserve"> – </w:t>
       </w:r>
       <w:r>
         <w:rPr>
@@ -8375,13 +8278,7 @@
         <w:rPr>
           <w:sz w:val="24"/>
         </w:rPr>
-        <w:t xml:space="preserve"> </w:t>
-      </w:r>
-      <w:r>
-        <w:rPr>
-          <w:sz w:val="24"/>
-        </w:rPr>
-        <w:t xml:space="preserve">– </w:t>
+        <w:t xml:space="preserve"> – </w:t>
       </w:r>
       <w:r>
         <w:rPr>
@@ -8743,7 +8640,7 @@
           <w:rPr>
             <w:noProof/>
           </w:rPr>
-          <w:t>10</w:t>
+          <w:t>2</w:t>
         </w:r>
         <w:r>
           <w:rPr>
@@ -13697,7 +13594,7 @@
 </file>
 
 <file path=customXml/itemProps1.xml><?xml version="1.0" encoding="utf-8"?>
-<ds:datastoreItem xmlns:ds="http://schemas.openxmlformats.org/officeDocument/2006/customXml" ds:itemID="{DDD1504C-AF1E-4BB0-B6EC-555A8CCEC107}">
+<ds:datastoreItem xmlns:ds="http://schemas.openxmlformats.org/officeDocument/2006/customXml" ds:itemID="{2D1D6A23-CD82-48DF-9540-BA51561D7AB1}">
   <ds:schemaRefs>
     <ds:schemaRef ds:uri="http://schemas.openxmlformats.org/officeDocument/2006/bibliography"/>
   </ds:schemaRefs>

</xml_diff>